<commit_message>
SG2: Update SG2_Requirements.docx for Mobile
</commit_message>
<xml_diff>
--- a/SG2_Units/SG2_Artefacts/SG2_Requirements.docx
+++ b/SG2_Units/SG2_Artefacts/SG2_Requirements.docx
@@ -5,7 +5,7 @@
     <w:p xmlns:wp14="http://schemas.microsoft.com/office/word/2010/wordml" wp14:textId="77777777">
       <w:pPr>
         <w:pStyle w:val="664"/>
-        <w:spacing/>
+        <w:spacing w:line="276" w:lineRule="auto"/>
         <w:ind/>
         <w:rPr>
           <w:rFonts w:ascii="Arial" w:hAnsi="Arial" w:eastAsia="Arial" w:cs="Arial" w:asciiTheme="minorAscii" w:hAnsiTheme="minorAscii" w:eastAsiaTheme="minorAscii" w:cstheme="minorAscii"/>
@@ -40,7 +40,7 @@
     <w:p xmlns:wp14="http://schemas.microsoft.com/office/word/2010/wordml" wp14:textId="77777777">
       <w:pPr>
         <w:pStyle w:val="663"/>
-        <w:spacing/>
+        <w:spacing w:line="276" w:lineRule="auto"/>
         <w:ind/>
         <w:rPr>
           <w:rFonts w:ascii="Arial" w:hAnsi="Arial" w:eastAsia="Arial" w:cs="Arial" w:asciiTheme="minorAscii" w:hAnsiTheme="minorAscii" w:eastAsiaTheme="minorAscii" w:cstheme="minorAscii"/>
@@ -53,7 +53,7 @@
         <w:pStyle w:val="664"/>
         <w:suppressLineNumbers w:val="0"/>
         <w:bidi w:val="0"/>
-        <w:spacing w:before="240" w:beforeAutospacing="off" w:after="60" w:afterAutospacing="off" w:line="259" w:lineRule="auto"/>
+        <w:spacing w:before="240" w:beforeAutospacing="off" w:after="60" w:afterAutospacing="off" w:line="276" w:lineRule="auto"/>
         <w:ind w:left="0" w:right="0"/>
         <w:jc w:val="left"/>
         <w:rPr>
@@ -72,7 +72,7 @@
     <w:p xmlns:wp14="http://schemas.microsoft.com/office/word/2010/wordml" wp14:textId="77777777">
       <w:pPr>
         <w:pStyle w:val="663"/>
-        <w:spacing/>
+        <w:spacing w:line="276" w:lineRule="auto"/>
         <w:ind/>
         <w:rPr>
           <w:rFonts w:ascii="Arial" w:hAnsi="Arial" w:eastAsia="Arial" w:cs="Arial" w:asciiTheme="minorAscii" w:hAnsiTheme="minorAscii" w:eastAsiaTheme="minorAscii" w:cstheme="minorAscii"/>
@@ -83,7 +83,7 @@
     <w:p xmlns:wp14="http://schemas.microsoft.com/office/word/2010/wordml" wp14:textId="77777777">
       <w:pPr>
         <w:pStyle w:val="663"/>
-        <w:spacing/>
+        <w:spacing w:line="276" w:lineRule="auto"/>
         <w:ind/>
         <w:rPr>
           <w:rFonts w:ascii="Arial" w:hAnsi="Arial" w:eastAsia="Arial" w:cs="Arial" w:asciiTheme="minorAscii" w:hAnsiTheme="minorAscii" w:eastAsiaTheme="minorAscii" w:cstheme="minorAscii"/>
@@ -94,7 +94,7 @@
     <w:p xmlns:wp14="http://schemas.microsoft.com/office/word/2010/wordml" wp14:textId="77777777">
       <w:pPr>
         <w:pStyle w:val="670"/>
-        <w:spacing/>
+        <w:spacing w:line="276" w:lineRule="auto"/>
         <w:ind/>
         <w:rPr>
           <w:rFonts w:ascii="Arial" w:hAnsi="Arial" w:eastAsia="Arial" w:cs="Arial" w:asciiTheme="minorAscii" w:hAnsiTheme="minorAscii" w:eastAsiaTheme="minorAscii" w:cstheme="minorAscii"/>
@@ -111,7 +111,7 @@
     <w:p xmlns:wp14="http://schemas.microsoft.com/office/word/2010/wordml" wp14:textId="77777777">
       <w:pPr>
         <w:pStyle w:val="663"/>
-        <w:spacing/>
+        <w:spacing w:line="276" w:lineRule="auto"/>
         <w:ind/>
         <w:rPr>
           <w:rFonts w:ascii="Arial" w:hAnsi="Arial" w:eastAsia="Arial" w:cs="Arial" w:asciiTheme="minorAscii" w:hAnsiTheme="minorAscii" w:eastAsiaTheme="minorAscii" w:cstheme="minorAscii"/>
@@ -167,7 +167,7 @@
           <w:p wp14:textId="77777777">
             <w:pPr>
               <w:pStyle w:val="669"/>
-              <w:spacing/>
+              <w:spacing w:line="276" w:lineRule="auto"/>
               <w:ind/>
               <w:jc w:val="center"/>
               <w:rPr>
@@ -209,7 +209,7 @@
           <w:p wp14:textId="77777777">
             <w:pPr>
               <w:pStyle w:val="669"/>
-              <w:spacing/>
+              <w:spacing w:line="276" w:lineRule="auto"/>
               <w:ind/>
               <w:jc w:val="center"/>
               <w:rPr>
@@ -251,7 +251,7 @@
           <w:p wp14:textId="77777777">
             <w:pPr>
               <w:pStyle w:val="669"/>
-              <w:spacing/>
+              <w:spacing w:line="276" w:lineRule="auto"/>
               <w:ind/>
               <w:jc w:val="center"/>
               <w:rPr>
@@ -293,7 +293,7 @@
           <w:p wp14:textId="77777777">
             <w:pPr>
               <w:pStyle w:val="669"/>
-              <w:spacing/>
+              <w:spacing w:line="276" w:lineRule="auto"/>
               <w:ind/>
               <w:jc w:val="center"/>
               <w:rPr>
@@ -338,7 +338,7 @@
           <w:p wp14:textId="77777777">
             <w:pPr>
               <w:pStyle w:val="669"/>
-              <w:spacing/>
+              <w:spacing w:line="276" w:lineRule="auto"/>
               <w:ind/>
               <w:jc w:val="center"/>
               <w:rPr>
@@ -372,7 +372,7 @@
           <w:p wp14:textId="77777777">
             <w:pPr>
               <w:pStyle w:val="669"/>
-              <w:spacing/>
+              <w:spacing w:line="276" w:lineRule="auto"/>
               <w:ind/>
               <w:jc w:val="center"/>
               <w:rPr>
@@ -406,7 +406,7 @@
           <w:p wp14:textId="77777777">
             <w:pPr>
               <w:pStyle w:val="669"/>
-              <w:spacing/>
+              <w:spacing w:line="276" w:lineRule="auto"/>
               <w:ind/>
               <w:jc w:val="center"/>
               <w:rPr>
@@ -440,7 +440,7 @@
           <w:p wp14:textId="77777777">
             <w:pPr>
               <w:pStyle w:val="669"/>
-              <w:spacing/>
+              <w:spacing w:line="276" w:lineRule="auto"/>
               <w:ind/>
               <w:jc w:val="center"/>
               <w:rPr>
@@ -474,10 +474,175 @@
             <w:textDirection w:val="lrTb"/>
             <w:noWrap w:val="false"/>
           </w:tcPr>
+          <w:p wp14:textId="276EC727">
+            <w:pPr>
+              <w:pStyle w:val="669"/>
+              <w:spacing w:line="276" w:lineRule="auto"/>
+              <w:ind/>
+              <w:jc w:val="center"/>
+              <w:rPr>
+                <w:rFonts w:ascii="Arial" w:hAnsi="Arial" w:eastAsia="Arial" w:cs="Arial" w:asciiTheme="minorAscii" w:hAnsiTheme="minorAscii" w:eastAsiaTheme="minorAscii" w:cstheme="minorAscii"/>
+              </w:rPr>
+            </w:pPr>
+            <w:r>
+              <w:rPr>
+                <w:rFonts w:ascii="Arial" w:hAnsi="Arial" w:eastAsia="Arial" w:cs="Arial" w:asciiTheme="minorAscii" w:hAnsiTheme="minorAscii" w:eastAsiaTheme="minorAscii" w:cstheme="minorAscii"/>
+              </w:rPr>
+              <w:t>17/02/2026</w:t>
+            </w:r>
+          </w:p>
+        </w:tc>
+        <w:tc>
+          <w:tcPr>
+            <w:cnfStyle w:val="000000000000" w:firstRow="0" w:lastRow="0" w:firstColumn="0" w:lastColumn="0" w:oddVBand="0" w:evenVBand="0" w:oddHBand="0" w:evenHBand="0" w:firstRowFirstColumn="0" w:firstRowLastColumn="0" w:lastRowFirstColumn="0" w:lastRowLastColumn="0"/>
+            <w:tcBorders>
+              <w:top w:val="single" w:color="auto" w:sz="6" w:space="0"/>
+              <w:left w:val="single" w:color="auto" w:sz="6" w:space="0"/>
+              <w:bottom w:val="single" w:color="auto" w:sz="6" w:space="0"/>
+              <w:right w:val="single" w:color="auto" w:sz="6" w:space="0"/>
+            </w:tcBorders>
+            <w:tcW w:w="1152" w:type="dxa"/>
+            <w:tcMar/>
+            <w:vAlign w:val="top"/>
+            <w:textDirection w:val="lrTb"/>
+            <w:noWrap w:val="false"/>
+          </w:tcPr>
+          <w:p wp14:textId="4FB2D266">
+            <w:pPr>
+              <w:pStyle w:val="669"/>
+              <w:spacing w:line="276" w:lineRule="auto"/>
+              <w:ind/>
+              <w:jc w:val="center"/>
+              <w:rPr>
+                <w:rFonts w:ascii="Arial" w:hAnsi="Arial" w:eastAsia="Arial" w:cs="Arial" w:asciiTheme="minorAscii" w:hAnsiTheme="minorAscii" w:eastAsiaTheme="minorAscii" w:cstheme="minorAscii"/>
+              </w:rPr>
+            </w:pPr>
+            <w:r>
+              <w:rPr>
+                <w:rFonts w:ascii="Arial" w:hAnsi="Arial" w:eastAsia="Arial" w:cs="Arial" w:asciiTheme="minorAscii" w:hAnsiTheme="minorAscii" w:eastAsiaTheme="minorAscii" w:cstheme="minorAscii"/>
+              </w:rPr>
+              <w:t>1.1</w:t>
+            </w:r>
+          </w:p>
+        </w:tc>
+        <w:tc>
+          <w:tcPr>
+            <w:cnfStyle w:val="000000000000" w:firstRow="0" w:lastRow="0" w:firstColumn="0" w:lastColumn="0" w:oddVBand="0" w:evenVBand="0" w:oddHBand="0" w:evenHBand="0" w:firstRowFirstColumn="0" w:firstRowLastColumn="0" w:lastRowFirstColumn="0" w:lastRowLastColumn="0"/>
+            <w:tcBorders>
+              <w:top w:val="single" w:color="auto" w:sz="6" w:space="0"/>
+              <w:left w:val="single" w:color="auto" w:sz="6" w:space="0"/>
+              <w:bottom w:val="single" w:color="auto" w:sz="6" w:space="0"/>
+              <w:right w:val="single" w:color="auto" w:sz="6" w:space="0"/>
+            </w:tcBorders>
+            <w:tcW w:w="3744" w:type="dxa"/>
+            <w:tcMar/>
+            <w:vAlign w:val="top"/>
+            <w:textDirection w:val="lrTb"/>
+            <w:noWrap w:val="false"/>
+          </w:tcPr>
+          <w:p wp14:textId="2D6EE4F4">
+            <w:pPr>
+              <w:pStyle w:val="669"/>
+              <w:spacing w:line="276" w:lineRule="auto"/>
+              <w:ind/>
+              <w:jc w:val="center"/>
+              <w:rPr>
+                <w:rFonts w:ascii="Arial" w:hAnsi="Arial" w:eastAsia="Arial" w:cs="Arial" w:asciiTheme="minorAscii" w:hAnsiTheme="minorAscii" w:eastAsiaTheme="minorAscii" w:cstheme="minorAscii"/>
+              </w:rPr>
+            </w:pPr>
+            <w:r>
+              <w:rPr>
+                <w:rFonts w:ascii="Arial" w:hAnsi="Arial" w:eastAsia="Arial" w:cs="Arial" w:asciiTheme="minorAscii" w:hAnsiTheme="minorAscii" w:eastAsiaTheme="minorAscii" w:cstheme="minorAscii"/>
+              </w:rPr>
+              <w:t>Add Requirements for Mobile App</w:t>
+            </w:r>
+            <w:r>
+              <w:rPr>
+                <w:rFonts w:ascii="Arial" w:hAnsi="Arial" w:eastAsia="Arial" w:cs="Arial" w:asciiTheme="minorAscii" w:hAnsiTheme="minorAscii" w:eastAsiaTheme="minorAscii" w:cstheme="minorAscii"/>
+              </w:rPr>
+              <w:t xml:space="preserve"> (R1</w:t>
+            </w:r>
+            <w:r>
+              <w:rPr>
+                <w:rFonts w:ascii="Arial" w:hAnsi="Arial" w:eastAsia="Arial" w:cs="Arial" w:asciiTheme="minorAscii" w:hAnsiTheme="minorAscii" w:eastAsiaTheme="minorAscii" w:cstheme="minorAscii"/>
+              </w:rPr>
+              <w:t>4</w:t>
+            </w:r>
+            <w:r>
+              <w:rPr>
+                <w:rFonts w:ascii="Arial" w:hAnsi="Arial" w:eastAsia="Arial" w:cs="Arial" w:asciiTheme="minorAscii" w:hAnsiTheme="minorAscii" w:eastAsiaTheme="minorAscii" w:cstheme="minorAscii"/>
+              </w:rPr>
+              <w:t>-R</w:t>
+            </w:r>
+            <w:r>
+              <w:rPr>
+                <w:rFonts w:ascii="Arial" w:hAnsi="Arial" w:eastAsia="Arial" w:cs="Arial" w:asciiTheme="minorAscii" w:hAnsiTheme="minorAscii" w:eastAsiaTheme="minorAscii" w:cstheme="minorAscii"/>
+              </w:rPr>
+              <w:t>18</w:t>
+            </w:r>
+            <w:r>
+              <w:rPr>
+                <w:rFonts w:ascii="Arial" w:hAnsi="Arial" w:eastAsia="Arial" w:cs="Arial" w:asciiTheme="minorAscii" w:hAnsiTheme="minorAscii" w:eastAsiaTheme="minorAscii" w:cstheme="minorAscii"/>
+              </w:rPr>
+              <w:t>)</w:t>
+            </w:r>
+          </w:p>
+        </w:tc>
+        <w:tc>
+          <w:tcPr>
+            <w:cnfStyle w:val="000000000000" w:firstRow="0" w:lastRow="0" w:firstColumn="0" w:lastColumn="0" w:oddVBand="0" w:evenVBand="0" w:oddHBand="0" w:evenHBand="0" w:firstRowFirstColumn="0" w:firstRowLastColumn="0" w:lastRowFirstColumn="0" w:lastRowLastColumn="0"/>
+            <w:tcBorders>
+              <w:top w:val="single" w:color="auto" w:sz="6" w:space="0"/>
+              <w:left w:val="single" w:color="auto" w:sz="6" w:space="0"/>
+              <w:bottom w:val="single" w:color="auto" w:sz="6" w:space="0"/>
+              <w:right w:val="single" w:color="auto" w:sz="6" w:space="0"/>
+            </w:tcBorders>
+            <w:tcW w:w="2304" w:type="dxa"/>
+            <w:tcMar/>
+            <w:vAlign w:val="top"/>
+            <w:textDirection w:val="lrTb"/>
+            <w:noWrap w:val="false"/>
+          </w:tcPr>
+          <w:p wp14:textId="15DEF737">
+            <w:pPr>
+              <w:pStyle w:val="669"/>
+              <w:spacing w:line="276" w:lineRule="auto"/>
+              <w:ind/>
+              <w:jc w:val="center"/>
+              <w:rPr>
+                <w:rFonts w:ascii="Arial" w:hAnsi="Arial" w:eastAsia="Arial" w:cs="Arial" w:asciiTheme="minorAscii" w:hAnsiTheme="minorAscii" w:eastAsiaTheme="minorAscii" w:cstheme="minorAscii"/>
+              </w:rPr>
+            </w:pPr>
+            <w:r>
+              <w:rPr>
+                <w:rFonts w:ascii="Arial" w:hAnsi="Arial" w:eastAsia="Arial" w:cs="Arial" w:asciiTheme="minorAscii" w:hAnsiTheme="minorAscii" w:eastAsiaTheme="minorAscii" w:cstheme="minorAscii"/>
+              </w:rPr>
+              <w:t>Daniel Jönsson</w:t>
+            </w:r>
+          </w:p>
+        </w:tc>
+      </w:tr>
+      <w:tr xmlns:wp14="http://schemas.microsoft.com/office/word/2010/wordml" wp14:textId="77777777">
+        <w:trPr/>
+        <w:tc>
+          <w:tcPr>
+            <w:cnfStyle w:val="001000000000" w:firstRow="0" w:lastRow="0" w:firstColumn="1" w:lastColumn="0" w:oddVBand="0" w:evenVBand="0" w:oddHBand="0" w:evenHBand="0" w:firstRowFirstColumn="0" w:firstRowLastColumn="0" w:lastRowFirstColumn="0" w:lastRowLastColumn="0"/>
+            <w:tcBorders>
+              <w:top w:val="single" w:color="auto" w:sz="6" w:space="0"/>
+              <w:left w:val="single" w:color="auto" w:sz="6" w:space="0"/>
+              <w:bottom w:val="single" w:color="auto" w:sz="6" w:space="0"/>
+              <w:right w:val="single" w:color="auto" w:sz="6" w:space="0"/>
+            </w:tcBorders>
+            <w:tcW w:w="2304" w:type="dxa"/>
+            <w:tcMar/>
+            <w:vAlign w:val="top"/>
+            <w:textDirection w:val="lrTb"/>
+            <w:noWrap w:val="false"/>
+          </w:tcPr>
           <w:p wp14:textId="77777777">
             <w:pPr>
               <w:pStyle w:val="669"/>
-              <w:spacing/>
+              <w:spacing w:line="276" w:lineRule="auto"/>
               <w:ind/>
               <w:jc w:val="center"/>
               <w:rPr>
@@ -504,7 +669,7 @@
           <w:p wp14:textId="77777777">
             <w:pPr>
               <w:pStyle w:val="669"/>
-              <w:spacing/>
+              <w:spacing w:line="276" w:lineRule="auto"/>
               <w:ind/>
               <w:jc w:val="center"/>
               <w:rPr>
@@ -531,7 +696,7 @@
           <w:p wp14:textId="77777777">
             <w:pPr>
               <w:pStyle w:val="669"/>
-              <w:spacing/>
+              <w:spacing w:line="276" w:lineRule="auto"/>
               <w:ind/>
               <w:jc w:val="center"/>
               <w:rPr>
@@ -558,7 +723,7 @@
           <w:p wp14:textId="77777777">
             <w:pPr>
               <w:pStyle w:val="669"/>
-              <w:spacing/>
+              <w:spacing w:line="276" w:lineRule="auto"/>
               <w:ind/>
               <w:jc w:val="center"/>
               <w:rPr>
@@ -588,7 +753,7 @@
           <w:p wp14:textId="77777777">
             <w:pPr>
               <w:pStyle w:val="669"/>
-              <w:spacing/>
+              <w:spacing w:line="276" w:lineRule="auto"/>
               <w:ind/>
               <w:jc w:val="center"/>
               <w:rPr>
@@ -615,7 +780,7 @@
           <w:p wp14:textId="77777777">
             <w:pPr>
               <w:pStyle w:val="669"/>
-              <w:spacing/>
+              <w:spacing w:line="276" w:lineRule="auto"/>
               <w:ind/>
               <w:jc w:val="center"/>
               <w:rPr>
@@ -642,7 +807,7 @@
           <w:p wp14:textId="77777777">
             <w:pPr>
               <w:pStyle w:val="669"/>
-              <w:spacing/>
+              <w:spacing w:line="276" w:lineRule="auto"/>
               <w:ind/>
               <w:jc w:val="center"/>
               <w:rPr>
@@ -669,118 +834,7 @@
           <w:p wp14:textId="77777777">
             <w:pPr>
               <w:pStyle w:val="669"/>
-              <w:spacing/>
-              <w:ind/>
-              <w:jc w:val="center"/>
-              <w:rPr>
-                <w:rFonts w:ascii="Arial" w:hAnsi="Arial" w:eastAsia="Arial" w:cs="Arial" w:asciiTheme="minorAscii" w:hAnsiTheme="minorAscii" w:eastAsiaTheme="minorAscii" w:cstheme="minorAscii"/>
-              </w:rPr>
-            </w:pPr>
-          </w:p>
-        </w:tc>
-      </w:tr>
-      <w:tr xmlns:wp14="http://schemas.microsoft.com/office/word/2010/wordml" wp14:textId="77777777">
-        <w:trPr/>
-        <w:tc>
-          <w:tcPr>
-            <w:cnfStyle w:val="001000000000" w:firstRow="0" w:lastRow="0" w:firstColumn="1" w:lastColumn="0" w:oddVBand="0" w:evenVBand="0" w:oddHBand="0" w:evenHBand="0" w:firstRowFirstColumn="0" w:firstRowLastColumn="0" w:lastRowFirstColumn="0" w:lastRowLastColumn="0"/>
-            <w:tcBorders>
-              <w:top w:val="single" w:color="auto" w:sz="6" w:space="0"/>
-              <w:left w:val="single" w:color="auto" w:sz="6" w:space="0"/>
-              <w:bottom w:val="single" w:color="auto" w:sz="6" w:space="0"/>
-              <w:right w:val="single" w:color="auto" w:sz="6" w:space="0"/>
-            </w:tcBorders>
-            <w:tcW w:w="2304" w:type="dxa"/>
-            <w:tcMar/>
-            <w:vAlign w:val="top"/>
-            <w:textDirection w:val="lrTb"/>
-            <w:noWrap w:val="false"/>
-          </w:tcPr>
-          <w:p wp14:textId="77777777">
-            <w:pPr>
-              <w:pStyle w:val="669"/>
-              <w:spacing/>
-              <w:ind/>
-              <w:jc w:val="center"/>
-              <w:rPr>
-                <w:rFonts w:ascii="Arial" w:hAnsi="Arial" w:eastAsia="Arial" w:cs="Arial" w:asciiTheme="minorAscii" w:hAnsiTheme="minorAscii" w:eastAsiaTheme="minorAscii" w:cstheme="minorAscii"/>
-              </w:rPr>
-            </w:pPr>
-          </w:p>
-        </w:tc>
-        <w:tc>
-          <w:tcPr>
-            <w:cnfStyle w:val="000000000000" w:firstRow="0" w:lastRow="0" w:firstColumn="0" w:lastColumn="0" w:oddVBand="0" w:evenVBand="0" w:oddHBand="0" w:evenHBand="0" w:firstRowFirstColumn="0" w:firstRowLastColumn="0" w:lastRowFirstColumn="0" w:lastRowLastColumn="0"/>
-            <w:tcBorders>
-              <w:top w:val="single" w:color="auto" w:sz="6" w:space="0"/>
-              <w:left w:val="single" w:color="auto" w:sz="6" w:space="0"/>
-              <w:bottom w:val="single" w:color="auto" w:sz="6" w:space="0"/>
-              <w:right w:val="single" w:color="auto" w:sz="6" w:space="0"/>
-            </w:tcBorders>
-            <w:tcW w:w="1152" w:type="dxa"/>
-            <w:tcMar/>
-            <w:vAlign w:val="top"/>
-            <w:textDirection w:val="lrTb"/>
-            <w:noWrap w:val="false"/>
-          </w:tcPr>
-          <w:p wp14:textId="77777777">
-            <w:pPr>
-              <w:pStyle w:val="669"/>
-              <w:spacing/>
-              <w:ind/>
-              <w:jc w:val="center"/>
-              <w:rPr>
-                <w:rFonts w:ascii="Arial" w:hAnsi="Arial" w:eastAsia="Arial" w:cs="Arial" w:asciiTheme="minorAscii" w:hAnsiTheme="minorAscii" w:eastAsiaTheme="minorAscii" w:cstheme="minorAscii"/>
-              </w:rPr>
-            </w:pPr>
-          </w:p>
-        </w:tc>
-        <w:tc>
-          <w:tcPr>
-            <w:cnfStyle w:val="000000000000" w:firstRow="0" w:lastRow="0" w:firstColumn="0" w:lastColumn="0" w:oddVBand="0" w:evenVBand="0" w:oddHBand="0" w:evenHBand="0" w:firstRowFirstColumn="0" w:firstRowLastColumn="0" w:lastRowFirstColumn="0" w:lastRowLastColumn="0"/>
-            <w:tcBorders>
-              <w:top w:val="single" w:color="auto" w:sz="6" w:space="0"/>
-              <w:left w:val="single" w:color="auto" w:sz="6" w:space="0"/>
-              <w:bottom w:val="single" w:color="auto" w:sz="6" w:space="0"/>
-              <w:right w:val="single" w:color="auto" w:sz="6" w:space="0"/>
-            </w:tcBorders>
-            <w:tcW w:w="3744" w:type="dxa"/>
-            <w:tcMar/>
-            <w:vAlign w:val="top"/>
-            <w:textDirection w:val="lrTb"/>
-            <w:noWrap w:val="false"/>
-          </w:tcPr>
-          <w:p wp14:textId="77777777">
-            <w:pPr>
-              <w:pStyle w:val="669"/>
-              <w:spacing/>
-              <w:ind/>
-              <w:jc w:val="center"/>
-              <w:rPr>
-                <w:rFonts w:ascii="Arial" w:hAnsi="Arial" w:eastAsia="Arial" w:cs="Arial" w:asciiTheme="minorAscii" w:hAnsiTheme="minorAscii" w:eastAsiaTheme="minorAscii" w:cstheme="minorAscii"/>
-              </w:rPr>
-            </w:pPr>
-          </w:p>
-        </w:tc>
-        <w:tc>
-          <w:tcPr>
-            <w:cnfStyle w:val="000000000000" w:firstRow="0" w:lastRow="0" w:firstColumn="0" w:lastColumn="0" w:oddVBand="0" w:evenVBand="0" w:oddHBand="0" w:evenHBand="0" w:firstRowFirstColumn="0" w:firstRowLastColumn="0" w:lastRowFirstColumn="0" w:lastRowLastColumn="0"/>
-            <w:tcBorders>
-              <w:top w:val="single" w:color="auto" w:sz="6" w:space="0"/>
-              <w:left w:val="single" w:color="auto" w:sz="6" w:space="0"/>
-              <w:bottom w:val="single" w:color="auto" w:sz="6" w:space="0"/>
-              <w:right w:val="single" w:color="auto" w:sz="6" w:space="0"/>
-            </w:tcBorders>
-            <w:tcW w:w="2304" w:type="dxa"/>
-            <w:tcMar/>
-            <w:vAlign w:val="top"/>
-            <w:textDirection w:val="lrTb"/>
-            <w:noWrap w:val="false"/>
-          </w:tcPr>
-          <w:p wp14:textId="77777777">
-            <w:pPr>
-              <w:pStyle w:val="669"/>
-              <w:spacing/>
+              <w:spacing w:line="276" w:lineRule="auto"/>
               <w:ind/>
               <w:jc w:val="center"/>
               <w:rPr>
@@ -794,7 +848,7 @@
     <w:p xmlns:wp14="http://schemas.microsoft.com/office/word/2010/wordml" wp14:textId="77777777">
       <w:pPr>
         <w:pStyle w:val="665"/>
-        <w:spacing/>
+        <w:spacing w:line="276" w:lineRule="auto"/>
         <w:ind/>
         <w:rPr>
           <w:rFonts w:ascii="Arial" w:hAnsi="Arial" w:eastAsia="Arial" w:cs="Arial" w:asciiTheme="minorAscii" w:hAnsiTheme="minorAscii" w:eastAsiaTheme="minorAscii" w:cstheme="minorAscii"/>
@@ -805,7 +859,7 @@
     <w:p xmlns:wp14="http://schemas.microsoft.com/office/word/2010/wordml" wp14:textId="77777777">
       <w:pPr>
         <w:pStyle w:val="663"/>
-        <w:spacing/>
+        <w:spacing w:line="276" w:lineRule="auto"/>
         <w:ind/>
         <w:rPr>
           <w:rFonts w:ascii="Arial" w:hAnsi="Arial" w:eastAsia="Arial" w:cs="Arial" w:asciiTheme="minorAscii" w:hAnsiTheme="minorAscii" w:eastAsiaTheme="minorAscii" w:cstheme="minorAscii"/>
@@ -816,7 +870,7 @@
     <w:p xmlns:wp14="http://schemas.microsoft.com/office/word/2010/wordml" wp14:textId="77777777">
       <w:pPr>
         <w:pStyle w:val="670"/>
-        <w:spacing/>
+        <w:spacing w:line="276" w:lineRule="auto"/>
         <w:ind/>
         <w:rPr>
           <w:rFonts w:ascii="Arial" w:hAnsi="Arial" w:eastAsia="Arial" w:cs="Arial" w:asciiTheme="minorAscii" w:hAnsiTheme="minorAscii" w:eastAsiaTheme="minorAscii" w:cstheme="minorAscii"/>
@@ -835,6 +889,14 @@
         <w:tblW w:w="5000" w:type="pct"/>
         <w:tblInd w:w="0" w:type="dxa"/>
         <w:tblW w:w="5000" w:type="pct"/>
+        <w:tblBorders>
+          <w:top w:val="single" w:color="auto" w:sz="12"/>
+          <w:left w:val="single" w:color="auto" w:sz="12"/>
+          <w:bottom w:val="single" w:color="auto" w:sz="12"/>
+          <w:right w:val="single" w:color="auto" w:sz="12"/>
+          <w:insideH w:val="single" w:color="auto" w:sz="6"/>
+          <w:insideV w:val="single" w:color="auto" w:sz="6"/>
+        </w:tblBorders>
         <w:tblCellMar>
           <w:left w:w="70" w:type="dxa"/>
           <w:top w:w="0" w:type="dxa"/>
@@ -887,7 +949,7 @@
             <w:pPr>
               <w:pStyle w:val="671"/>
               <w:framePr w:hSpace="180" w:wrap="around" w:hAnchor="margin" w:vAnchor="text" w:xAlign="center" w:y="489"/>
-              <w:spacing w:before="120" w:after="120"/>
+              <w:spacing w:before="120" w:after="120" w:line="276" w:lineRule="auto"/>
               <w:ind/>
               <w:rPr>
                 <w:rFonts w:ascii="Arial" w:hAnsi="Arial" w:eastAsia="Arial" w:cs="Arial" w:asciiTheme="minorAscii" w:hAnsiTheme="minorAscii" w:eastAsiaTheme="minorAscii" w:cstheme="minorAscii"/>
@@ -943,7 +1005,7 @@
             <w:pPr>
               <w:pStyle w:val="671"/>
               <w:framePr w:hSpace="180" w:wrap="around" w:hAnchor="margin" w:vAnchor="text" w:xAlign="center" w:y="489"/>
-              <w:spacing w:before="120" w:after="120"/>
+              <w:spacing w:before="120" w:after="120" w:line="276" w:lineRule="auto"/>
               <w:ind/>
               <w:jc w:val="center"/>
               <w:rPr>
@@ -994,14 +1056,14 @@
             <w:textDirection w:val="lrTb"/>
             <w:noWrap w:val="false"/>
           </w:tcPr>
-          <w:p wp14:textId="77777777">
+          <w:p wp14:textId="2E91A01B">
             <w:pPr>
               <w:pStyle w:val="663"/>
               <w:framePr w:hSpace="180" w:wrap="around" w:hAnchor="margin" w:vAnchor="text" w:xAlign="center" w:y="489"/>
               <w:tabs>
                 <w:tab w:val="right" w:leader="none" w:pos="3617"/>
               </w:tabs>
-              <w:spacing w:before="120" w:after="120"/>
+              <w:spacing w:before="120" w:after="120" w:line="276" w:lineRule="auto"/>
               <w:ind/>
               <w:rPr>
                 <w:rFonts w:ascii="Arial" w:hAnsi="Arial" w:eastAsia="Arial" w:cs="Arial" w:asciiTheme="minorAscii" w:hAnsiTheme="minorAscii" w:eastAsiaTheme="minorAscii" w:cstheme="minorAscii"/>
@@ -1013,14 +1075,14 @@
                 <w:rFonts w:ascii="Arial" w:hAnsi="Arial" w:eastAsia="Arial" w:cs="Arial" w:asciiTheme="minorAscii" w:hAnsiTheme="minorAscii" w:eastAsiaTheme="minorAscii" w:cstheme="minorAscii"/>
                 <w:lang w:val="en-GB"/>
               </w:rPr>
-              <w:t xml:space="preserve">R1. </w:t>
+              <w:t xml:space="preserve">R1</w:t>
             </w:r>
             <w:r>
               <w:rPr>
                 <w:rFonts w:ascii="Arial" w:hAnsi="Arial" w:eastAsia="Arial" w:cs="Arial" w:asciiTheme="minorAscii" w:hAnsiTheme="minorAscii" w:eastAsiaTheme="minorAscii" w:cstheme="minorAscii"/>
                 <w:lang w:val="en-GB"/>
               </w:rPr>
-              <w:t xml:space="preserve"> </w:t>
+              <w:t xml:space="preserve">. </w:t>
             </w:r>
             <w:r>
               <w:rPr>
@@ -1094,7 +1156,7 @@
             <w:pPr>
               <w:pStyle w:val="671"/>
               <w:framePr w:hSpace="180" w:wrap="around" w:hAnchor="margin" w:vAnchor="text" w:xAlign="center" w:y="489"/>
-              <w:spacing w:before="120" w:after="120"/>
+              <w:spacing w:before="120" w:after="120" w:line="276" w:lineRule="auto"/>
               <w:ind/>
               <w:jc w:val="center"/>
               <w:rPr>
@@ -1138,7 +1200,7 @@
               <w:tabs>
                 <w:tab w:val="right" w:leader="none" w:pos="3617"/>
               </w:tabs>
-              <w:spacing w:before="120" w:after="120"/>
+              <w:spacing w:before="120" w:after="120" w:line="276" w:lineRule="auto"/>
               <w:ind/>
               <w:rPr>
                 <w:rFonts w:ascii="Arial" w:hAnsi="Arial" w:eastAsia="Arial" w:cs="Arial" w:asciiTheme="minorAscii" w:hAnsiTheme="minorAscii" w:eastAsiaTheme="minorAscii" w:cstheme="minorAscii"/>
@@ -1157,7 +1219,7 @@
                 <w:rFonts w:ascii="Arial" w:hAnsi="Arial" w:eastAsia="Arial" w:cs="Arial" w:asciiTheme="minorAscii" w:hAnsiTheme="minorAscii" w:eastAsiaTheme="minorAscii" w:cstheme="minorAscii"/>
                 <w:lang w:val="en-GB"/>
               </w:rPr>
-              <w:t xml:space="preserve">.  </w:t>
+              <w:t xml:space="preserve">. </w:t>
             </w:r>
             <w:r>
               <w:rPr>
@@ -1204,7 +1266,7 @@
             <w:pPr>
               <w:pStyle w:val="671"/>
               <w:framePr w:hSpace="180" w:wrap="around" w:hAnchor="margin" w:vAnchor="text" w:xAlign="center" w:y="489"/>
-              <w:spacing w:before="120" w:after="120"/>
+              <w:spacing w:before="120" w:after="120" w:line="276" w:lineRule="auto"/>
               <w:ind/>
               <w:jc w:val="center"/>
               <w:rPr>
@@ -1240,14 +1302,14 @@
             <w:textDirection w:val="lrTb"/>
             <w:noWrap w:val="false"/>
           </w:tcPr>
-          <w:p wp14:textId="77777777">
+          <w:p wp14:textId="2450F04C">
             <w:pPr>
               <w:pStyle w:val="663"/>
               <w:framePr w:hSpace="180" w:wrap="around" w:hAnchor="margin" w:vAnchor="text" w:xAlign="center" w:y="489"/>
               <w:tabs>
                 <w:tab w:val="right" w:leader="none" w:pos="3617"/>
               </w:tabs>
-              <w:spacing w:before="120" w:after="120"/>
+              <w:spacing w:before="120" w:after="120" w:line="276" w:lineRule="auto"/>
               <w:ind/>
               <w:rPr>
                 <w:rFonts w:ascii="Arial" w:hAnsi="Arial" w:eastAsia="Arial" w:cs="Arial" w:asciiTheme="minorAscii" w:hAnsiTheme="minorAscii" w:eastAsiaTheme="minorAscii" w:cstheme="minorAscii"/>
@@ -1259,14 +1321,14 @@
                 <w:rFonts w:ascii="Arial" w:hAnsi="Arial" w:eastAsia="Arial" w:cs="Arial" w:asciiTheme="minorAscii" w:hAnsiTheme="minorAscii" w:eastAsiaTheme="minorAscii" w:cstheme="minorAscii"/>
                 <w:lang w:val="en-GB"/>
               </w:rPr>
-              <w:t xml:space="preserve">R3. </w:t>
+              <w:t xml:space="preserve">R3</w:t>
             </w:r>
             <w:r>
               <w:rPr>
                 <w:rFonts w:ascii="Arial" w:hAnsi="Arial" w:eastAsia="Arial" w:cs="Arial" w:asciiTheme="minorAscii" w:hAnsiTheme="minorAscii" w:eastAsiaTheme="minorAscii" w:cstheme="minorAscii"/>
                 <w:lang w:val="en-GB"/>
               </w:rPr>
-              <w:t xml:space="preserve"> </w:t>
+              <w:t xml:space="preserve">. </w:t>
             </w:r>
             <w:r>
               <w:rPr>
@@ -1328,7 +1390,7 @@
             <w:pPr>
               <w:pStyle w:val="671"/>
               <w:framePr w:hSpace="180" w:wrap="around" w:hAnchor="margin" w:vAnchor="text" w:xAlign="center" w:y="489"/>
-              <w:spacing w:before="120" w:after="120"/>
+              <w:spacing w:before="120" w:after="120" w:line="276" w:lineRule="auto"/>
               <w:ind/>
               <w:jc w:val="center"/>
               <w:rPr>
@@ -1368,7 +1430,7 @@
             <w:pPr>
               <w:pStyle w:val="663"/>
               <w:framePr w:hSpace="180" w:wrap="around" w:hAnchor="margin" w:vAnchor="text" w:xAlign="center" w:y="489"/>
-              <w:spacing w:before="120" w:after="120"/>
+              <w:spacing w:before="120" w:after="120" w:line="276" w:lineRule="auto"/>
               <w:ind/>
               <w:rPr>
                 <w:rFonts w:ascii="Arial" w:hAnsi="Arial" w:eastAsia="Arial" w:cs="Arial" w:asciiTheme="minorAscii" w:hAnsiTheme="minorAscii" w:eastAsiaTheme="minorAscii" w:cstheme="minorAscii"/>
@@ -1443,7 +1505,7 @@
             <w:pPr>
               <w:pStyle w:val="671"/>
               <w:framePr w:hSpace="180" w:wrap="around" w:hAnchor="margin" w:vAnchor="text" w:xAlign="center" w:y="489"/>
-              <w:spacing w:before="120" w:after="120"/>
+              <w:spacing w:before="120" w:after="120" w:line="276" w:lineRule="auto"/>
               <w:ind/>
               <w:jc w:val="center"/>
               <w:rPr>
@@ -1467,6 +1529,7 @@
         <w:tc>
           <w:tcPr>
             <w:cnfStyle w:val="001000000000" w:firstRow="0" w:lastRow="0" w:firstColumn="1" w:lastColumn="0" w:oddVBand="0" w:evenVBand="0" w:oddHBand="0" w:evenHBand="0" w:firstRowFirstColumn="0" w:firstRowLastColumn="0" w:lastRowFirstColumn="0" w:lastRowLastColumn="0"/>
+            <w:tcW w:w="5306" w:type="dxa"/>
             <w:tcBorders>
               <w:top w:val="single" w:color="000000" w:themeColor="text1" w:sz="12" w:space="0"/>
               <w:left w:val="single" w:color="000000" w:themeColor="text1" w:sz="12" w:space="0"/>
@@ -1484,7 +1547,7 @@
             <w:pPr>
               <w:pStyle w:val="663"/>
               <w:framePr w:hSpace="180" w:wrap="around" w:hAnchor="margin" w:vAnchor="text" w:xAlign="center" w:y="489"/>
-              <w:spacing w:before="120" w:after="120"/>
+              <w:spacing w:before="120" w:after="120" w:line="276" w:lineRule="auto"/>
               <w:ind/>
               <w:rPr>
                 <w:rFonts w:ascii="Arial" w:hAnsi="Arial" w:eastAsia="Arial" w:cs="Arial" w:asciiTheme="minorAscii" w:hAnsiTheme="minorAscii" w:eastAsiaTheme="minorAscii" w:cstheme="minorAscii"/>
@@ -1561,6 +1624,7 @@
         <w:tc>
           <w:tcPr>
             <w:cnfStyle w:val="000000000000" w:firstRow="0" w:lastRow="0" w:firstColumn="0" w:lastColumn="0" w:oddVBand="0" w:evenVBand="0" w:oddHBand="0" w:evenHBand="0" w:firstRowFirstColumn="0" w:firstRowLastColumn="0" w:lastRowFirstColumn="0" w:lastRowLastColumn="0"/>
+            <w:tcW w:w="3906" w:type="dxa"/>
             <w:tcBorders>
               <w:top w:val="single" w:color="000000" w:themeColor="text1" w:sz="12" w:space="0"/>
               <w:left w:val="single" w:color="000000" w:themeColor="text1" w:sz="12" w:space="0"/>
@@ -1578,7 +1642,7 @@
             <w:pPr>
               <w:pStyle w:val="671"/>
               <w:framePr w:hSpace="180" w:wrap="around" w:hAnchor="margin" w:vAnchor="text" w:xAlign="center" w:y="489"/>
-              <w:spacing w:before="120" w:after="120"/>
+              <w:spacing w:before="120" w:after="120" w:line="276" w:lineRule="auto"/>
               <w:ind/>
               <w:jc w:val="center"/>
               <w:rPr>
@@ -1602,6 +1666,7 @@
         <w:tc>
           <w:tcPr>
             <w:cnfStyle w:val="001000000000" w:firstRow="0" w:lastRow="0" w:firstColumn="1" w:lastColumn="0" w:oddVBand="0" w:evenVBand="0" w:oddHBand="0" w:evenHBand="0" w:firstRowFirstColumn="0" w:firstRowLastColumn="0" w:lastRowFirstColumn="0" w:lastRowLastColumn="0"/>
+            <w:tcW w:w="5306" w:type="dxa"/>
             <w:tcBorders>
               <w:top w:val="single" w:color="000000" w:themeColor="text1" w:sz="12" w:space="0"/>
               <w:left w:val="single" w:color="000000" w:themeColor="text1" w:sz="12" w:space="0"/>
@@ -1619,7 +1684,7 @@
             <w:pPr>
               <w:pStyle w:val="663"/>
               <w:framePr w:hSpace="180" w:wrap="around" w:hAnchor="margin" w:vAnchor="text" w:xAlign="center" w:y="489"/>
-              <w:spacing w:before="120" w:after="120"/>
+              <w:spacing w:before="120" w:after="120" w:line="276" w:lineRule="auto"/>
               <w:ind/>
               <w:rPr>
                 <w:rFonts w:ascii="Arial" w:hAnsi="Arial" w:eastAsia="Arial" w:cs="Arial" w:asciiTheme="minorAscii" w:hAnsiTheme="minorAscii" w:eastAsiaTheme="minorAscii" w:cstheme="minorAscii"/>
@@ -1684,6 +1749,7 @@
         <w:tc>
           <w:tcPr>
             <w:cnfStyle w:val="000000000000" w:firstRow="0" w:lastRow="0" w:firstColumn="0" w:lastColumn="0" w:oddVBand="0" w:evenVBand="0" w:oddHBand="0" w:evenHBand="0" w:firstRowFirstColumn="0" w:firstRowLastColumn="0" w:lastRowFirstColumn="0" w:lastRowLastColumn="0"/>
+            <w:tcW w:w="3906" w:type="dxa"/>
             <w:tcBorders>
               <w:top w:val="single" w:color="000000" w:themeColor="text1" w:sz="12" w:space="0"/>
               <w:left w:val="single" w:color="000000" w:themeColor="text1" w:sz="12" w:space="0"/>
@@ -1701,7 +1767,7 @@
             <w:pPr>
               <w:pStyle w:val="671"/>
               <w:framePr w:hSpace="180" w:wrap="around" w:hAnchor="margin" w:vAnchor="text" w:xAlign="center" w:y="489"/>
-              <w:spacing w:before="120" w:after="120"/>
+              <w:spacing w:before="120" w:after="120" w:line="276" w:lineRule="auto"/>
               <w:ind/>
               <w:jc w:val="center"/>
               <w:rPr>
@@ -1725,6 +1791,7 @@
         <w:tc>
           <w:tcPr>
             <w:cnfStyle w:val="001000000000" w:firstRow="0" w:lastRow="0" w:firstColumn="1" w:lastColumn="0" w:oddVBand="0" w:evenVBand="0" w:oddHBand="0" w:evenHBand="0" w:firstRowFirstColumn="0" w:firstRowLastColumn="0" w:lastRowFirstColumn="0" w:lastRowLastColumn="0"/>
+            <w:tcW w:w="5306" w:type="dxa"/>
             <w:tcBorders>
               <w:top w:val="single" w:color="000000" w:themeColor="text1" w:sz="12" w:space="0"/>
               <w:left w:val="single" w:color="000000" w:themeColor="text1" w:sz="12" w:space="0"/>
@@ -1742,7 +1809,7 @@
             <w:pPr>
               <w:pStyle w:val="663"/>
               <w:framePr w:hSpace="180" w:wrap="around" w:hAnchor="margin" w:vAnchor="text" w:xAlign="center" w:y="489"/>
-              <w:spacing w:before="120" w:after="120"/>
+              <w:spacing w:before="120" w:after="120" w:line="276" w:lineRule="auto"/>
               <w:ind/>
               <w:rPr>
                 <w:rFonts w:ascii="Arial" w:hAnsi="Arial" w:eastAsia="Arial" w:cs="Arial" w:asciiTheme="minorAscii" w:hAnsiTheme="minorAscii" w:eastAsiaTheme="minorAscii" w:cstheme="minorAscii"/>
@@ -1801,6 +1868,7 @@
         <w:tc>
           <w:tcPr>
             <w:cnfStyle w:val="000000000000" w:firstRow="0" w:lastRow="0" w:firstColumn="0" w:lastColumn="0" w:oddVBand="0" w:evenVBand="0" w:oddHBand="0" w:evenHBand="0" w:firstRowFirstColumn="0" w:firstRowLastColumn="0" w:lastRowFirstColumn="0" w:lastRowLastColumn="0"/>
+            <w:tcW w:w="3906" w:type="dxa"/>
             <w:tcBorders>
               <w:top w:val="single" w:color="000000" w:themeColor="text1" w:sz="12" w:space="0"/>
               <w:left w:val="single" w:color="000000" w:themeColor="text1" w:sz="12" w:space="0"/>
@@ -1818,7 +1886,7 @@
             <w:pPr>
               <w:pStyle w:val="671"/>
               <w:framePr w:hSpace="180" w:wrap="around" w:hAnchor="margin" w:vAnchor="text" w:xAlign="center" w:y="489"/>
-              <w:spacing w:before="120" w:after="120"/>
+              <w:spacing w:before="120" w:after="120" w:line="276" w:lineRule="auto"/>
               <w:ind/>
               <w:jc w:val="center"/>
               <w:rPr>
@@ -1842,6 +1910,7 @@
         <w:tc>
           <w:tcPr>
             <w:cnfStyle w:val="001000000000" w:firstRow="0" w:lastRow="0" w:firstColumn="1" w:lastColumn="0" w:oddVBand="0" w:evenVBand="0" w:oddHBand="0" w:evenHBand="0" w:firstRowFirstColumn="0" w:firstRowLastColumn="0" w:lastRowFirstColumn="0" w:lastRowLastColumn="0"/>
+            <w:tcW w:w="5306" w:type="dxa"/>
             <w:tcBorders>
               <w:top w:val="single" w:color="000000" w:themeColor="text1" w:sz="12" w:space="0"/>
               <w:left w:val="single" w:color="000000" w:themeColor="text1" w:sz="12" w:space="0"/>
@@ -1859,7 +1928,7 @@
             <w:pPr>
               <w:pStyle w:val="663"/>
               <w:framePr w:hSpace="180" w:wrap="around" w:hAnchor="margin" w:vAnchor="text" w:xAlign="center" w:y="489"/>
-              <w:spacing w:before="120" w:after="120"/>
+              <w:spacing w:before="120" w:after="120" w:line="276" w:lineRule="auto"/>
               <w:ind/>
               <w:rPr>
                 <w:rFonts w:ascii="Arial" w:hAnsi="Arial" w:eastAsia="Arial" w:cs="Arial" w:asciiTheme="minorAscii" w:hAnsiTheme="minorAscii" w:eastAsiaTheme="minorAscii" w:cstheme="minorAscii"/>
@@ -1942,6 +2011,7 @@
         <w:tc>
           <w:tcPr>
             <w:cnfStyle w:val="000000000000" w:firstRow="0" w:lastRow="0" w:firstColumn="0" w:lastColumn="0" w:oddVBand="0" w:evenVBand="0" w:oddHBand="0" w:evenHBand="0" w:firstRowFirstColumn="0" w:firstRowLastColumn="0" w:lastRowFirstColumn="0" w:lastRowLastColumn="0"/>
+            <w:tcW w:w="3906" w:type="dxa"/>
             <w:tcBorders>
               <w:top w:val="single" w:color="000000" w:themeColor="text1" w:sz="12" w:space="0"/>
               <w:left w:val="single" w:color="000000" w:themeColor="text1" w:sz="12" w:space="0"/>
@@ -1959,7 +2029,7 @@
             <w:pPr>
               <w:pStyle w:val="671"/>
               <w:framePr w:hSpace="180" w:wrap="around" w:hAnchor="margin" w:vAnchor="text" w:xAlign="center" w:y="489"/>
-              <w:spacing w:before="120" w:after="120"/>
+              <w:spacing w:before="120" w:after="120" w:line="276" w:lineRule="auto"/>
               <w:ind/>
               <w:jc w:val="center"/>
               <w:rPr>
@@ -1983,6 +2053,7 @@
         <w:tc>
           <w:tcPr>
             <w:cnfStyle w:val="001000000000" w:firstRow="0" w:lastRow="0" w:firstColumn="1" w:lastColumn="0" w:oddVBand="0" w:evenVBand="0" w:oddHBand="0" w:evenHBand="0" w:firstRowFirstColumn="0" w:firstRowLastColumn="0" w:lastRowFirstColumn="0" w:lastRowLastColumn="0"/>
+            <w:tcW w:w="5306" w:type="dxa"/>
             <w:tcBorders>
               <w:top w:val="single" w:color="000000" w:themeColor="text1" w:sz="12" w:space="0"/>
               <w:left w:val="single" w:color="000000" w:themeColor="text1" w:sz="12" w:space="0"/>
@@ -2000,7 +2071,7 @@
             <w:pPr>
               <w:pStyle w:val="663"/>
               <w:framePr w:hSpace="180" w:wrap="around" w:hAnchor="margin" w:vAnchor="text" w:xAlign="center" w:y="489"/>
-              <w:spacing w:before="120" w:after="120"/>
+              <w:spacing w:before="120" w:after="120" w:line="276" w:lineRule="auto"/>
               <w:ind/>
               <w:rPr>
                 <w:rFonts w:ascii="Arial" w:hAnsi="Arial" w:eastAsia="Arial" w:cs="Arial" w:asciiTheme="minorAscii" w:hAnsiTheme="minorAscii" w:eastAsiaTheme="minorAscii" w:cstheme="minorAscii"/>
@@ -2089,6 +2160,7 @@
         <w:tc>
           <w:tcPr>
             <w:cnfStyle w:val="000000000000" w:firstRow="0" w:lastRow="0" w:firstColumn="0" w:lastColumn="0" w:oddVBand="0" w:evenVBand="0" w:oddHBand="0" w:evenHBand="0" w:firstRowFirstColumn="0" w:firstRowLastColumn="0" w:lastRowFirstColumn="0" w:lastRowLastColumn="0"/>
+            <w:tcW w:w="3906" w:type="dxa"/>
             <w:tcBorders>
               <w:top w:val="single" w:color="000000" w:themeColor="text1" w:sz="12" w:space="0"/>
               <w:left w:val="single" w:color="000000" w:themeColor="text1" w:sz="12" w:space="0"/>
@@ -2106,7 +2178,7 @@
             <w:pPr>
               <w:pStyle w:val="671"/>
               <w:framePr w:hSpace="180" w:wrap="around" w:hAnchor="margin" w:vAnchor="text" w:xAlign="center" w:y="489"/>
-              <w:spacing w:before="120" w:after="120"/>
+              <w:spacing w:before="120" w:after="120" w:line="276" w:lineRule="auto"/>
               <w:ind/>
               <w:jc w:val="center"/>
               <w:rPr>
@@ -2130,6 +2202,7 @@
         <w:tc>
           <w:tcPr>
             <w:cnfStyle w:val="001000000000" w:firstRow="0" w:lastRow="0" w:firstColumn="1" w:lastColumn="0" w:oddVBand="0" w:evenVBand="0" w:oddHBand="0" w:evenHBand="0" w:firstRowFirstColumn="0" w:firstRowLastColumn="0" w:lastRowFirstColumn="0" w:lastRowLastColumn="0"/>
+            <w:tcW w:w="5306" w:type="dxa"/>
             <w:tcBorders>
               <w:top w:val="single" w:color="000000" w:themeColor="text1" w:sz="12" w:space="0"/>
               <w:left w:val="single" w:color="000000" w:themeColor="text1" w:sz="12" w:space="0"/>
@@ -2147,7 +2220,7 @@
             <w:pPr>
               <w:pStyle w:val="663"/>
               <w:framePr w:hSpace="180" w:wrap="around" w:hAnchor="margin" w:vAnchor="text" w:xAlign="center" w:y="489"/>
-              <w:spacing w:before="120" w:after="120"/>
+              <w:spacing w:before="120" w:after="120" w:line="276" w:lineRule="auto"/>
               <w:ind/>
               <w:rPr>
                 <w:rFonts w:ascii="Arial" w:hAnsi="Arial" w:eastAsia="Arial" w:cs="Arial" w:asciiTheme="minorAscii" w:hAnsiTheme="minorAscii" w:eastAsiaTheme="minorAscii" w:cstheme="minorAscii"/>
@@ -2224,6 +2297,7 @@
         <w:tc>
           <w:tcPr>
             <w:cnfStyle w:val="000000000000" w:firstRow="0" w:lastRow="0" w:firstColumn="0" w:lastColumn="0" w:oddVBand="0" w:evenVBand="0" w:oddHBand="0" w:evenHBand="0" w:firstRowFirstColumn="0" w:firstRowLastColumn="0" w:lastRowFirstColumn="0" w:lastRowLastColumn="0"/>
+            <w:tcW w:w="3906" w:type="dxa"/>
             <w:tcBorders>
               <w:top w:val="single" w:color="000000" w:themeColor="text1" w:sz="12" w:space="0"/>
               <w:left w:val="single" w:color="000000" w:themeColor="text1" w:sz="12" w:space="0"/>
@@ -2241,7 +2315,7 @@
             <w:pPr>
               <w:pStyle w:val="671"/>
               <w:framePr w:hSpace="180" w:wrap="around" w:hAnchor="margin" w:vAnchor="text" w:xAlign="center" w:y="489"/>
-              <w:spacing w:before="120" w:after="120"/>
+              <w:spacing w:before="120" w:after="120" w:line="276" w:lineRule="auto"/>
               <w:ind/>
               <w:jc w:val="center"/>
               <w:rPr>
@@ -2265,6 +2339,7 @@
         <w:tc>
           <w:tcPr>
             <w:cnfStyle w:val="001000000000" w:firstRow="0" w:lastRow="0" w:firstColumn="1" w:lastColumn="0" w:oddVBand="0" w:evenVBand="0" w:oddHBand="0" w:evenHBand="0" w:firstRowFirstColumn="0" w:firstRowLastColumn="0" w:lastRowFirstColumn="0" w:lastRowLastColumn="0"/>
+            <w:tcW w:w="5306" w:type="dxa"/>
             <w:tcBorders>
               <w:top w:val="single" w:color="000000" w:themeColor="text1" w:sz="12" w:space="0"/>
               <w:left w:val="single" w:color="000000" w:themeColor="text1" w:sz="12" w:space="0"/>
@@ -2278,11 +2353,11 @@
             <w:textDirection w:val="lrTb"/>
             <w:noWrap w:val="false"/>
           </w:tcPr>
-          <w:p wp14:textId="77777777">
+          <w:p wp14:textId="73FAED70">
             <w:pPr>
               <w:pStyle w:val="663"/>
               <w:framePr w:hSpace="180" w:wrap="around" w:hAnchor="margin" w:vAnchor="text" w:xAlign="center" w:y="489"/>
-              <w:spacing w:before="120" w:after="120"/>
+              <w:spacing w:before="120" w:after="120" w:line="276" w:lineRule="auto"/>
               <w:ind/>
               <w:rPr>
                 <w:rFonts w:ascii="Arial" w:hAnsi="Arial" w:eastAsia="Arial" w:cs="Arial" w:asciiTheme="minorAscii" w:hAnsiTheme="minorAscii" w:eastAsiaTheme="minorAscii" w:cstheme="minorAscii"/>
@@ -2294,7 +2369,21 @@
                 <w:rFonts w:ascii="Arial" w:hAnsi="Arial" w:eastAsia="Arial" w:cs="Arial" w:asciiTheme="minorAscii" w:hAnsiTheme="minorAscii" w:eastAsiaTheme="minorAscii" w:cstheme="minorAscii"/>
                 <w:lang w:val="en-US"/>
               </w:rPr>
-              <w:t xml:space="preserve">R11. Multi-platform support (</w:t>
+              <w:t xml:space="preserve">R11.</w:t>
+            </w:r>
+            <w:r>
+              <w:rPr>
+                <w:rFonts w:ascii="Arial" w:hAnsi="Arial" w:eastAsia="Arial" w:cs="Arial" w:asciiTheme="minorAscii" w:hAnsiTheme="minorAscii" w:eastAsiaTheme="minorAscii" w:cstheme="minorAscii"/>
+                <w:lang w:val="en-US"/>
+              </w:rPr>
+              <w:t xml:space="preserve"> </w:t>
+            </w:r>
+            <w:r>
+              <w:rPr>
+                <w:rFonts w:ascii="Arial" w:hAnsi="Arial" w:eastAsia="Arial" w:cs="Arial" w:asciiTheme="minorAscii" w:hAnsiTheme="minorAscii" w:eastAsiaTheme="minorAscii" w:cstheme="minorAscii"/>
+                <w:lang w:val="en-US"/>
+              </w:rPr>
+              <w:t xml:space="preserve">Multi-platform support (</w:t>
             </w:r>
             <w:r>
               <w:rPr>
@@ -2320,6 +2409,7 @@
         <w:tc>
           <w:tcPr>
             <w:cnfStyle w:val="000000000000" w:firstRow="0" w:lastRow="0" w:firstColumn="0" w:lastColumn="0" w:oddVBand="0" w:evenVBand="0" w:oddHBand="0" w:evenHBand="0" w:firstRowFirstColumn="0" w:firstRowLastColumn="0" w:lastRowFirstColumn="0" w:lastRowLastColumn="0"/>
+            <w:tcW w:w="3906" w:type="dxa"/>
             <w:tcBorders>
               <w:top w:val="single" w:color="000000" w:themeColor="text1" w:sz="12" w:space="0"/>
               <w:left w:val="single" w:color="000000" w:themeColor="text1" w:sz="12" w:space="0"/>
@@ -2338,9 +2428,12 @@
               <w:pStyle w:val="671"/>
               <w:suppressLineNumbers w:val="0"/>
               <w:bidi w:val="0"/>
-              <w:spacing w:before="120" w:beforeAutospacing="off" w:after="120" w:afterAutospacing="off" w:line="240" w:lineRule="atLeast"/>
+              <w:spacing w:before="120" w:beforeAutospacing="off" w:after="120" w:afterAutospacing="off" w:line="276" w:lineRule="auto"/>
               <w:ind w:left="0" w:right="0"/>
               <w:jc w:val="center"/>
+              <w:rPr>
+                <w:rFonts w:ascii="Arial" w:hAnsi="Arial" w:eastAsia="Arial" w:cs="Arial" w:asciiTheme="minorAscii" w:hAnsiTheme="minorAscii" w:eastAsiaTheme="minorAscii" w:cstheme="minorAscii"/>
+              </w:rPr>
             </w:pPr>
             <w:r>
               <w:rPr>
@@ -2359,6 +2452,7 @@
         <w:tc>
           <w:tcPr>
             <w:cnfStyle w:val="001000000000" w:firstRow="0" w:lastRow="0" w:firstColumn="1" w:lastColumn="0" w:oddVBand="0" w:evenVBand="0" w:oddHBand="0" w:evenHBand="0" w:firstRowFirstColumn="0" w:firstRowLastColumn="0" w:lastRowFirstColumn="0" w:lastRowLastColumn="0"/>
+            <w:tcW w:w="5306" w:type="dxa"/>
             <w:tcBorders>
               <w:top w:val="single" w:color="000000" w:themeColor="text1" w:sz="12" w:space="0"/>
               <w:left w:val="single" w:color="000000" w:themeColor="text1" w:sz="12" w:space="0"/>
@@ -2376,7 +2470,7 @@
             <w:pPr>
               <w:pStyle w:val="663"/>
               <w:framePr w:hSpace="180" w:wrap="around" w:hAnchor="margin" w:vAnchor="text" w:xAlign="center" w:y="489"/>
-              <w:spacing w:before="120" w:after="120"/>
+              <w:spacing w:before="120" w:after="120" w:line="276" w:lineRule="auto"/>
               <w:ind/>
               <w:rPr>
                 <w:rFonts w:ascii="Arial" w:hAnsi="Arial" w:eastAsia="Arial" w:cs="Arial" w:asciiTheme="minorAscii" w:hAnsiTheme="minorAscii" w:eastAsiaTheme="minorAscii" w:cstheme="minorAscii"/>
@@ -2477,6 +2571,7 @@
         <w:tc>
           <w:tcPr>
             <w:cnfStyle w:val="000000000000" w:firstRow="0" w:lastRow="0" w:firstColumn="0" w:lastColumn="0" w:oddVBand="0" w:evenVBand="0" w:oddHBand="0" w:evenHBand="0" w:firstRowFirstColumn="0" w:firstRowLastColumn="0" w:lastRowFirstColumn="0" w:lastRowLastColumn="0"/>
+            <w:tcW w:w="3906" w:type="dxa"/>
             <w:tcBorders>
               <w:top w:val="single" w:color="000000" w:themeColor="text1" w:sz="12" w:space="0"/>
               <w:left w:val="single" w:color="000000" w:themeColor="text1" w:sz="12" w:space="0"/>
@@ -2490,17 +2585,23 @@
             <w:textDirection w:val="lrTb"/>
             <w:noWrap w:val="false"/>
           </w:tcPr>
-          <w:p wp14:textId="77777777">
+          <w:p wp14:textId="0D6ADFF4">
             <w:pPr>
               <w:pStyle w:val="671"/>
               <w:framePr w:hSpace="180" w:wrap="around" w:hAnchor="margin" w:vAnchor="text" w:xAlign="center" w:y="489"/>
-              <w:spacing w:before="120" w:after="120"/>
+              <w:spacing w:before="120" w:after="120" w:line="276" w:lineRule="auto"/>
               <w:ind/>
               <w:jc w:val="center"/>
               <w:rPr>
                 <w:rFonts w:ascii="Arial" w:hAnsi="Arial" w:eastAsia="Arial" w:cs="Arial" w:asciiTheme="minorAscii" w:hAnsiTheme="minorAscii" w:eastAsiaTheme="minorAscii" w:cstheme="minorAscii"/>
               </w:rPr>
             </w:pPr>
+            <w:r>
+              <w:rPr>
+                <w:rFonts w:ascii="Arial" w:hAnsi="Arial" w:eastAsia="Arial" w:cs="Arial" w:asciiTheme="minorAscii" w:hAnsiTheme="minorAscii" w:eastAsiaTheme="minorAscii" w:cstheme="minorAscii"/>
+              </w:rPr>
+              <w:t xml:space="preserve"> </w:t>
+            </w:r>
             <w:r>
               <w:rPr>
                 <w:rFonts w:ascii="Arial" w:hAnsi="Arial" w:eastAsia="Arial" w:cs="Arial" w:asciiTheme="minorAscii" w:hAnsiTheme="minorAscii" w:eastAsiaTheme="minorAscii" w:cstheme="minorAscii"/>
@@ -2518,6 +2619,7 @@
         <w:tc>
           <w:tcPr>
             <w:cnfStyle w:val="001000000000" w:firstRow="0" w:lastRow="0" w:firstColumn="1" w:lastColumn="0" w:oddVBand="0" w:evenVBand="0" w:oddHBand="0" w:evenHBand="0" w:firstRowFirstColumn="0" w:firstRowLastColumn="0" w:lastRowFirstColumn="0" w:lastRowLastColumn="0"/>
+            <w:tcW w:w="5306" w:type="dxa"/>
             <w:tcBorders>
               <w:top w:val="single" w:color="000000" w:themeColor="text1" w:sz="12" w:space="0"/>
               <w:left w:val="single" w:color="000000" w:themeColor="text1" w:sz="12" w:space="0"/>
@@ -2535,7 +2637,7 @@
             <w:pPr>
               <w:pStyle w:val="663"/>
               <w:framePr w:hSpace="180" w:wrap="around" w:hAnchor="margin" w:vAnchor="text" w:xAlign="center" w:y="489"/>
-              <w:spacing w:before="120" w:after="120"/>
+              <w:spacing w:before="120" w:after="120" w:line="276" w:lineRule="auto"/>
               <w:ind/>
               <w:rPr>
                 <w:rFonts w:ascii="Arial" w:hAnsi="Arial" w:eastAsia="Arial" w:cs="Arial" w:asciiTheme="minorAscii" w:hAnsiTheme="minorAscii" w:eastAsiaTheme="minorAscii" w:cstheme="minorAscii"/>
@@ -2559,6 +2661,7 @@
         <w:tc>
           <w:tcPr>
             <w:cnfStyle w:val="000000000000" w:firstRow="0" w:lastRow="0" w:firstColumn="0" w:lastColumn="0" w:oddVBand="0" w:evenVBand="0" w:oddHBand="0" w:evenHBand="0" w:firstRowFirstColumn="0" w:firstRowLastColumn="0" w:lastRowFirstColumn="0" w:lastRowLastColumn="0"/>
+            <w:tcW w:w="3906" w:type="dxa"/>
             <w:tcBorders>
               <w:top w:val="single" w:color="000000" w:themeColor="text1" w:sz="12" w:space="0"/>
               <w:left w:val="single" w:color="000000" w:themeColor="text1" w:sz="12" w:space="0"/>
@@ -2576,7 +2679,7 @@
             <w:pPr>
               <w:pStyle w:val="671"/>
               <w:framePr w:hSpace="180" w:wrap="around" w:hAnchor="margin" w:vAnchor="text" w:xAlign="center" w:y="489"/>
-              <w:spacing w:before="120" w:after="120"/>
+              <w:spacing w:before="120" w:after="120" w:line="276" w:lineRule="auto"/>
               <w:ind/>
               <w:jc w:val="center"/>
               <w:rPr>
@@ -2593,13 +2696,14 @@
           </w:p>
         </w:tc>
       </w:tr>
-      <w:tr xmlns:wp14="http://schemas.microsoft.com/office/word/2010/wordml" wp14:textId="77777777">
+      <w:tr>
         <w:trPr>
           <w:trHeight w:val="546"/>
         </w:trPr>
         <w:tc>
           <w:tcPr>
             <w:cnfStyle w:val="001000000000" w:firstRow="0" w:lastRow="0" w:firstColumn="1" w:lastColumn="0" w:oddVBand="0" w:evenVBand="0" w:oddHBand="0" w:evenHBand="0" w:firstRowFirstColumn="0" w:firstRowLastColumn="0" w:lastRowFirstColumn="0" w:lastRowLastColumn="0"/>
+            <w:tcW w:w="5306" w:type="dxa"/>
             <w:tcBorders>
               <w:top w:val="single" w:color="000000" w:themeColor="text1" w:sz="12" w:space="0"/>
               <w:left w:val="single" w:color="000000" w:themeColor="text1" w:sz="12" w:space="0"/>
@@ -2613,12 +2717,10 @@
             <w:textDirection w:val="lrTb"/>
             <w:noWrap w:val="false"/>
           </w:tcPr>
-          <w:p wp14:textId="77777777">
+          <w:p>
             <w:pPr>
               <w:pStyle w:val="663"/>
-              <w:framePr w:hSpace="180" w:wrap="around" w:hAnchor="margin" w:vAnchor="text" w:xAlign="center" w:y="489"/>
-              <w:spacing w:before="120" w:after="120"/>
-              <w:ind/>
+              <w:spacing w:line="276" w:lineRule="auto"/>
               <w:rPr>
                 <w:rFonts w:ascii="Arial" w:hAnsi="Arial" w:eastAsia="Arial" w:cs="Arial" w:asciiTheme="minorAscii" w:hAnsiTheme="minorAscii" w:eastAsiaTheme="minorAscii" w:cstheme="minorAscii"/>
                 <w:lang w:val="en-US"/>
@@ -2629,18 +2731,35 @@
                 <w:rFonts w:ascii="Arial" w:hAnsi="Arial" w:eastAsia="Arial" w:cs="Arial" w:asciiTheme="minorAscii" w:hAnsiTheme="minorAscii" w:eastAsiaTheme="minorAscii" w:cstheme="minorAscii"/>
                 <w:lang w:val="en-US"/>
               </w:rPr>
-              <w:t xml:space="preserve">R14. Voice and AI interaction</w:t>
+              <w:t>R1</w:t>
             </w:r>
             <w:r>
               <w:rPr>
+                <w:rFonts w:ascii="Arial" w:hAnsi="Arial" w:eastAsia="Arial" w:cs="Arial" w:asciiTheme="minorAscii" w:hAnsiTheme="minorAscii" w:eastAsiaTheme="minorAscii" w:cstheme="minorAscii"/>
                 <w:lang w:val="en-US"/>
               </w:rPr>
+              <w:t>4</w:t>
+            </w:r>
+            <w:r>
+              <w:rPr>
+                <w:rFonts w:ascii="Arial" w:hAnsi="Arial" w:eastAsia="Arial" w:cs="Arial" w:asciiTheme="minorAscii" w:hAnsiTheme="minorAscii" w:eastAsiaTheme="minorAscii" w:cstheme="minorAscii"/>
+                <w:lang w:val="en-US"/>
+              </w:rPr>
+              <w:t xml:space="preserve">. </w:t>
+            </w:r>
+            <w:r>
+              <w:rPr>
+                <w:rFonts w:ascii="Arial" w:hAnsi="Arial" w:eastAsia="Arial" w:cs="Arial" w:asciiTheme="minorAscii" w:hAnsiTheme="minorAscii" w:eastAsiaTheme="minorAscii" w:cstheme="minorAscii"/>
+                <w:lang w:val="en-US"/>
+              </w:rPr>
+              <w:t>Mobile Biometric Authentication</w:t>
             </w:r>
           </w:p>
         </w:tc>
         <w:tc>
           <w:tcPr>
             <w:cnfStyle w:val="000000000000" w:firstRow="0" w:lastRow="0" w:firstColumn="0" w:lastColumn="0" w:oddVBand="0" w:evenVBand="0" w:oddHBand="0" w:evenHBand="0" w:firstRowFirstColumn="0" w:firstRowLastColumn="0" w:lastRowFirstColumn="0" w:lastRowLastColumn="0"/>
+            <w:tcW w:w="3906" w:type="dxa"/>
             <w:tcBorders>
               <w:top w:val="single" w:color="000000" w:themeColor="text1" w:sz="12" w:space="0"/>
               <w:left w:val="single" w:color="000000" w:themeColor="text1" w:sz="12" w:space="0"/>
@@ -2654,12 +2773,20 @@
             <w:textDirection w:val="lrTb"/>
             <w:noWrap w:val="false"/>
           </w:tcPr>
-          <w:p wp14:textId="77777777">
+          <w:p>
             <w:pPr>
               <w:pStyle w:val="671"/>
-              <w:framePr w:hSpace="180" w:wrap="around" w:hAnchor="margin" w:vAnchor="text" w:xAlign="center" w:y="489"/>
-              <w:spacing w:before="120" w:after="120"/>
-              <w:ind/>
+              <w:spacing w:line="276" w:lineRule="auto"/>
+              <w:jc w:val="center"/>
+              <w:rPr>
+                <w:rFonts w:ascii="Arial" w:hAnsi="Arial" w:eastAsia="Arial" w:cs="Arial" w:asciiTheme="minorAscii" w:hAnsiTheme="minorAscii" w:eastAsiaTheme="minorAscii" w:cstheme="minorAscii"/>
+              </w:rPr>
+            </w:pPr>
+          </w:p>
+          <w:p>
+            <w:pPr>
+              <w:pStyle w:val="671"/>
+              <w:spacing w:line="276" w:lineRule="auto"/>
               <w:jc w:val="center"/>
               <w:rPr>
                 <w:rFonts w:ascii="Arial" w:hAnsi="Arial" w:eastAsia="Arial" w:cs="Arial" w:asciiTheme="minorAscii" w:hAnsiTheme="minorAscii" w:eastAsiaTheme="minorAscii" w:cstheme="minorAscii"/>
@@ -2669,38 +2796,481 @@
               <w:rPr>
                 <w:rFonts w:ascii="Arial" w:hAnsi="Arial" w:eastAsia="Arial" w:cs="Arial" w:asciiTheme="minorAscii" w:hAnsiTheme="minorAscii" w:eastAsiaTheme="minorAscii" w:cstheme="minorAscii"/>
               </w:rPr>
-              <w:t xml:space="preserve">Optional </w:t>
+              <w:t>Desirable</w:t>
             </w:r>
-            <w:r/>
+          </w:p>
+        </w:tc>
+      </w:tr>
+      <w:tr>
+        <w:trPr>
+          <w:trHeight w:val="546"/>
+        </w:trPr>
+        <w:tc>
+          <w:tcPr>
+            <w:cnfStyle w:val="001000000000" w:firstRow="0" w:lastRow="0" w:firstColumn="1" w:lastColumn="0" w:oddVBand="0" w:evenVBand="0" w:oddHBand="0" w:evenHBand="0" w:firstRowFirstColumn="0" w:firstRowLastColumn="0" w:lastRowFirstColumn="0" w:lastRowLastColumn="0"/>
+            <w:tcW w:w="5306" w:type="dxa"/>
+            <w:tcBorders>
+              <w:top w:val="single" w:color="000000" w:themeColor="text1" w:sz="12" w:space="0"/>
+              <w:left w:val="single" w:color="000000" w:themeColor="text1" w:sz="12" w:space="0"/>
+              <w:bottom w:val="single" w:color="000000" w:themeColor="text1" w:sz="12" w:space="0"/>
+              <w:right w:val="single" w:color="000000" w:themeColor="text1" w:sz="12" w:space="0"/>
+            </w:tcBorders>
+            <w:tcW w:w="2880" w:type="pct"/>
+            <w:tcMar/>
+            <w:vAlign w:val="top"/>
+            <w:vMerge w:val="restart"/>
+            <w:textDirection w:val="lrTb"/>
+            <w:noWrap w:val="false"/>
+          </w:tcPr>
+          <w:p>
+            <w:pPr>
+              <w:pStyle w:val="663"/>
+              <w:spacing w:line="276" w:lineRule="auto"/>
+              <w:rPr>
+                <w:rFonts w:ascii="Arial" w:hAnsi="Arial" w:eastAsia="Arial" w:cs="Arial" w:asciiTheme="minorAscii" w:hAnsiTheme="minorAscii" w:eastAsiaTheme="minorAscii" w:cstheme="minorAscii"/>
+                <w:lang w:val="en-US"/>
+              </w:rPr>
+            </w:pPr>
+            <w:r>
+              <w:rPr>
+                <w:rFonts w:ascii="Arial" w:hAnsi="Arial" w:eastAsia="Arial" w:cs="Arial" w:asciiTheme="minorAscii" w:hAnsiTheme="minorAscii" w:eastAsiaTheme="minorAscii" w:cstheme="minorAscii"/>
+                <w:lang w:val="en-US"/>
+              </w:rPr>
+              <w:t>R1</w:t>
+            </w:r>
+            <w:r>
+              <w:rPr>
+                <w:rFonts w:ascii="Arial" w:hAnsi="Arial" w:eastAsia="Arial" w:cs="Arial" w:asciiTheme="minorAscii" w:hAnsiTheme="minorAscii" w:eastAsiaTheme="minorAscii" w:cstheme="minorAscii"/>
+                <w:lang w:val="en-US"/>
+              </w:rPr>
+              <w:t>5</w:t>
+            </w:r>
+            <w:r>
+              <w:rPr>
+                <w:rFonts w:ascii="Arial" w:hAnsi="Arial" w:eastAsia="Arial" w:cs="Arial" w:asciiTheme="minorAscii" w:hAnsiTheme="minorAscii" w:eastAsiaTheme="minorAscii" w:cstheme="minorAscii"/>
+                <w:lang w:val="en-US"/>
+              </w:rPr>
+              <w:t xml:space="preserve">. </w:t>
+            </w:r>
+            <w:r>
+              <w:rPr>
+                <w:rFonts w:ascii="Arial" w:hAnsi="Arial" w:eastAsia="Arial" w:cs="Arial" w:asciiTheme="minorAscii" w:hAnsiTheme="minorAscii" w:eastAsiaTheme="minorAscii" w:cstheme="minorAscii"/>
+                <w:lang w:val="en-US"/>
+              </w:rPr>
+              <w:t>Mobile Native Push Notifications</w:t>
+            </w:r>
+          </w:p>
+        </w:tc>
+        <w:tc>
+          <w:tcPr>
+            <w:cnfStyle w:val="000000000000" w:firstRow="0" w:lastRow="0" w:firstColumn="0" w:lastColumn="0" w:oddVBand="0" w:evenVBand="0" w:oddHBand="0" w:evenHBand="0" w:firstRowFirstColumn="0" w:firstRowLastColumn="0" w:lastRowFirstColumn="0" w:lastRowLastColumn="0"/>
+            <w:tcW w:w="3906" w:type="dxa"/>
+            <w:tcBorders>
+              <w:top w:val="single" w:color="000000" w:themeColor="text1" w:sz="12" w:space="0"/>
+              <w:left w:val="single" w:color="000000" w:themeColor="text1" w:sz="12" w:space="0"/>
+              <w:bottom w:val="single" w:color="000000" w:themeColor="text1" w:sz="12" w:space="0"/>
+              <w:right w:val="single" w:color="000000" w:themeColor="text1" w:sz="12" w:space="0"/>
+            </w:tcBorders>
+            <w:tcW w:w="2120" w:type="pct"/>
+            <w:tcMar/>
+            <w:vAlign w:val="top"/>
+            <w:vMerge w:val="restart"/>
+            <w:textDirection w:val="lrTb"/>
+            <w:noWrap w:val="false"/>
+          </w:tcPr>
+          <w:p>
+            <w:pPr>
+              <w:pStyle w:val="671"/>
+              <w:spacing w:line="276" w:lineRule="auto"/>
+              <w:jc w:val="center"/>
+              <w:rPr>
+                <w:rFonts w:ascii="Arial" w:hAnsi="Arial" w:eastAsia="Arial" w:cs="Arial" w:asciiTheme="minorAscii" w:hAnsiTheme="minorAscii" w:eastAsiaTheme="minorAscii" w:cstheme="minorAscii"/>
+              </w:rPr>
+            </w:pPr>
+          </w:p>
+          <w:p>
+            <w:pPr>
+              <w:pStyle w:val="671"/>
+              <w:suppressLineNumbers w:val="0"/>
+              <w:bidi w:val="0"/>
+              <w:spacing w:before="0" w:beforeAutospacing="off" w:after="0" w:afterAutospacing="off" w:line="276" w:lineRule="auto"/>
+              <w:ind w:left="0" w:right="0"/>
+              <w:jc w:val="center"/>
+            </w:pPr>
+            <w:r>
+              <w:rPr>
+                <w:rFonts w:ascii="Arial" w:hAnsi="Arial" w:eastAsia="Arial" w:cs="Arial" w:asciiTheme="minorAscii" w:hAnsiTheme="minorAscii" w:eastAsiaTheme="minorAscii" w:cstheme="minorAscii"/>
+              </w:rPr>
+              <w:t>Desirable</w:t>
+            </w:r>
+          </w:p>
+        </w:tc>
+      </w:tr>
+      <w:tr>
+        <w:trPr>
+          <w:trHeight w:val="546"/>
+        </w:trPr>
+        <w:tc>
+          <w:tcPr>
+            <w:cnfStyle w:val="001000000000" w:firstRow="0" w:lastRow="0" w:firstColumn="1" w:lastColumn="0" w:oddVBand="0" w:evenVBand="0" w:oddHBand="0" w:evenHBand="0" w:firstRowFirstColumn="0" w:firstRowLastColumn="0" w:lastRowFirstColumn="0" w:lastRowLastColumn="0"/>
+            <w:tcW w:w="5306" w:type="dxa"/>
+            <w:tcBorders>
+              <w:top w:val="single" w:color="000000" w:themeColor="text1" w:sz="12" w:space="0"/>
+              <w:left w:val="single" w:color="000000" w:themeColor="text1" w:sz="12" w:space="0"/>
+              <w:bottom w:val="single" w:color="000000" w:themeColor="text1" w:sz="12" w:space="0"/>
+              <w:right w:val="single" w:color="000000" w:themeColor="text1" w:sz="12" w:space="0"/>
+            </w:tcBorders>
+            <w:tcW w:w="2880" w:type="pct"/>
+            <w:tcMar/>
+            <w:vAlign w:val="top"/>
+            <w:vMerge w:val="restart"/>
+            <w:textDirection w:val="lrTb"/>
+            <w:noWrap w:val="false"/>
+          </w:tcPr>
+          <w:p>
+            <w:pPr>
+              <w:pStyle w:val="663"/>
+              <w:spacing w:line="276" w:lineRule="auto"/>
+              <w:rPr>
+                <w:rFonts w:ascii="Arial" w:hAnsi="Arial" w:eastAsia="Arial" w:cs="Arial" w:asciiTheme="minorAscii" w:hAnsiTheme="minorAscii" w:eastAsiaTheme="minorAscii" w:cstheme="minorAscii"/>
+                <w:b w:val="0"/>
+                <w:bCs w:val="0"/>
+                <w:noProof w:val="0"/>
+                <w:sz w:val="24"/>
+                <w:szCs w:val="24"/>
+                <w:lang w:val="en-US"/>
+              </w:rPr>
+            </w:pPr>
+            <w:r>
+              <w:rPr>
+                <w:rFonts w:ascii="Arial" w:hAnsi="Arial" w:eastAsia="Arial" w:cs="Arial" w:asciiTheme="minorAscii" w:hAnsiTheme="minorAscii" w:eastAsiaTheme="minorAscii" w:cstheme="minorAscii"/>
+                <w:b w:val="0"/>
+                <w:bCs w:val="0"/>
+                <w:noProof w:val="0"/>
+                <w:sz w:val="24"/>
+                <w:szCs w:val="24"/>
+                <w:lang w:val="en-US"/>
+              </w:rPr>
+              <w:t>R1</w:t>
+            </w:r>
+            <w:r>
+              <w:rPr>
+                <w:rFonts w:ascii="Arial" w:hAnsi="Arial" w:eastAsia="Arial" w:cs="Arial" w:asciiTheme="minorAscii" w:hAnsiTheme="minorAscii" w:eastAsiaTheme="minorAscii" w:cstheme="minorAscii"/>
+                <w:b w:val="0"/>
+                <w:bCs w:val="0"/>
+                <w:noProof w:val="0"/>
+                <w:sz w:val="24"/>
+                <w:szCs w:val="24"/>
+                <w:lang w:val="en-US"/>
+              </w:rPr>
+              <w:t>6</w:t>
+            </w:r>
+            <w:r>
+              <w:rPr>
+                <w:rFonts w:ascii="Arial" w:hAnsi="Arial" w:eastAsia="Arial" w:cs="Arial" w:asciiTheme="minorAscii" w:hAnsiTheme="minorAscii" w:eastAsiaTheme="minorAscii" w:cstheme="minorAscii"/>
+                <w:b w:val="0"/>
+                <w:bCs w:val="0"/>
+                <w:noProof w:val="0"/>
+                <w:sz w:val="24"/>
+                <w:szCs w:val="24"/>
+                <w:lang w:val="en-US"/>
+              </w:rPr>
+              <w:t>.</w:t>
+            </w:r>
+            <w:r>
+              <w:rPr>
+                <w:rFonts w:ascii="Arial" w:hAnsi="Arial" w:eastAsia="Arial" w:cs="Arial" w:asciiTheme="minorAscii" w:hAnsiTheme="minorAscii" w:eastAsiaTheme="minorAscii" w:cstheme="minorAscii"/>
+                <w:b w:val="0"/>
+                <w:bCs w:val="0"/>
+                <w:noProof w:val="0"/>
+                <w:sz w:val="24"/>
+                <w:szCs w:val="24"/>
+                <w:lang w:val="en-US"/>
+              </w:rPr>
+              <w:t xml:space="preserve"> Mobile Haptic Feedback</w:t>
+            </w:r>
+          </w:p>
+        </w:tc>
+        <w:tc>
+          <w:tcPr>
+            <w:cnfStyle w:val="000000000000" w:firstRow="0" w:lastRow="0" w:firstColumn="0" w:lastColumn="0" w:oddVBand="0" w:evenVBand="0" w:oddHBand="0" w:evenHBand="0" w:firstRowFirstColumn="0" w:firstRowLastColumn="0" w:lastRowFirstColumn="0" w:lastRowLastColumn="0"/>
+            <w:tcW w:w="3906" w:type="dxa"/>
+            <w:tcBorders>
+              <w:top w:val="single" w:color="000000" w:themeColor="text1" w:sz="12" w:space="0"/>
+              <w:left w:val="single" w:color="000000" w:themeColor="text1" w:sz="12" w:space="0"/>
+              <w:bottom w:val="single" w:color="000000" w:themeColor="text1" w:sz="12" w:space="0"/>
+              <w:right w:val="single" w:color="000000" w:themeColor="text1" w:sz="12" w:space="0"/>
+            </w:tcBorders>
+            <w:tcW w:w="2120" w:type="pct"/>
+            <w:tcMar/>
+            <w:vAlign w:val="top"/>
+            <w:vMerge w:val="restart"/>
+            <w:textDirection w:val="lrTb"/>
+            <w:noWrap w:val="false"/>
+          </w:tcPr>
+          <w:p>
+            <w:pPr>
+              <w:pStyle w:val="671"/>
+              <w:spacing w:line="276" w:lineRule="auto"/>
+              <w:jc w:val="center"/>
+              <w:rPr>
+                <w:rFonts w:ascii="Arial" w:hAnsi="Arial" w:eastAsia="Arial" w:cs="Arial" w:asciiTheme="minorAscii" w:hAnsiTheme="minorAscii" w:eastAsiaTheme="minorAscii" w:cstheme="minorAscii"/>
+              </w:rPr>
+            </w:pPr>
+          </w:p>
+          <w:p>
+            <w:pPr>
+              <w:pStyle w:val="671"/>
+              <w:spacing w:line="276" w:lineRule="auto"/>
+              <w:jc w:val="center"/>
+              <w:rPr>
+                <w:rFonts w:ascii="Arial" w:hAnsi="Arial" w:eastAsia="Arial" w:cs="Arial" w:asciiTheme="minorAscii" w:hAnsiTheme="minorAscii" w:eastAsiaTheme="minorAscii" w:cstheme="minorAscii"/>
+              </w:rPr>
+            </w:pPr>
+            <w:r>
+              <w:rPr>
+                <w:rFonts w:ascii="Arial" w:hAnsi="Arial" w:eastAsia="Arial" w:cs="Arial" w:asciiTheme="minorAscii" w:hAnsiTheme="minorAscii" w:eastAsiaTheme="minorAscii" w:cstheme="minorAscii"/>
+              </w:rPr>
+              <w:t>Desirable</w:t>
+            </w:r>
+          </w:p>
+        </w:tc>
+      </w:tr>
+      <w:tr>
+        <w:trPr>
+          <w:trHeight w:val="546"/>
+        </w:trPr>
+        <w:tc>
+          <w:tcPr>
+            <w:cnfStyle w:val="001000000000" w:firstRow="0" w:lastRow="0" w:firstColumn="1" w:lastColumn="0" w:oddVBand="0" w:evenVBand="0" w:oddHBand="0" w:evenHBand="0" w:firstRowFirstColumn="0" w:firstRowLastColumn="0" w:lastRowFirstColumn="0" w:lastRowLastColumn="0"/>
+            <w:tcW w:w="5306" w:type="dxa"/>
+            <w:tcBorders>
+              <w:top w:val="single" w:color="000000" w:themeColor="text1" w:sz="12" w:space="0"/>
+              <w:left w:val="single" w:color="000000" w:themeColor="text1" w:sz="12" w:space="0"/>
+              <w:bottom w:val="single" w:color="000000" w:themeColor="text1" w:sz="12" w:space="0"/>
+              <w:right w:val="single" w:color="000000" w:themeColor="text1" w:sz="12" w:space="0"/>
+            </w:tcBorders>
+            <w:tcW w:w="2880" w:type="pct"/>
+            <w:tcMar/>
+            <w:vAlign w:val="top"/>
+            <w:vMerge w:val="restart"/>
+            <w:textDirection w:val="lrTb"/>
+            <w:noWrap w:val="false"/>
+          </w:tcPr>
+          <w:p>
+            <w:pPr>
+              <w:pStyle w:val="663"/>
+              <w:spacing w:line="276" w:lineRule="auto"/>
+              <w:rPr>
+                <w:rFonts w:ascii="Arial" w:hAnsi="Arial" w:eastAsia="Arial" w:cs="Arial" w:asciiTheme="minorAscii" w:hAnsiTheme="minorAscii" w:eastAsiaTheme="minorAscii" w:cstheme="minorAscii"/>
+                <w:noProof w:val="0"/>
+                <w:lang w:val="en-US"/>
+              </w:rPr>
+            </w:pPr>
+            <w:r>
+              <w:rPr>
+                <w:rFonts w:ascii="Arial" w:hAnsi="Arial" w:eastAsia="Arial" w:cs="Arial" w:asciiTheme="minorAscii" w:hAnsiTheme="minorAscii" w:eastAsiaTheme="minorAscii" w:cstheme="minorAscii"/>
+                <w:noProof w:val="0"/>
+                <w:lang w:val="en-US"/>
+              </w:rPr>
+              <w:t xml:space="preserve">R17. Mobile Gesture-based Navigation </w:t>
+            </w:r>
+          </w:p>
+        </w:tc>
+        <w:tc>
+          <w:tcPr>
+            <w:cnfStyle w:val="000000000000" w:firstRow="0" w:lastRow="0" w:firstColumn="0" w:lastColumn="0" w:oddVBand="0" w:evenVBand="0" w:oddHBand="0" w:evenHBand="0" w:firstRowFirstColumn="0" w:firstRowLastColumn="0" w:lastRowFirstColumn="0" w:lastRowLastColumn="0"/>
+            <w:tcW w:w="3906" w:type="dxa"/>
+            <w:tcBorders>
+              <w:top w:val="single" w:color="000000" w:themeColor="text1" w:sz="12" w:space="0"/>
+              <w:left w:val="single" w:color="000000" w:themeColor="text1" w:sz="12" w:space="0"/>
+              <w:bottom w:val="single" w:color="000000" w:themeColor="text1" w:sz="12" w:space="0"/>
+              <w:right w:val="single" w:color="000000" w:themeColor="text1" w:sz="12" w:space="0"/>
+            </w:tcBorders>
+            <w:tcW w:w="2120" w:type="pct"/>
+            <w:tcMar/>
+            <w:vAlign w:val="top"/>
+            <w:vMerge w:val="restart"/>
+            <w:textDirection w:val="lrTb"/>
+            <w:noWrap w:val="false"/>
+          </w:tcPr>
+          <w:p>
+            <w:pPr>
+              <w:pStyle w:val="671"/>
+              <w:spacing w:line="276" w:lineRule="auto"/>
+              <w:jc w:val="center"/>
+              <w:rPr>
+                <w:rFonts w:ascii="Arial" w:hAnsi="Arial" w:eastAsia="Arial" w:cs="Arial" w:asciiTheme="minorAscii" w:hAnsiTheme="minorAscii" w:eastAsiaTheme="minorAscii" w:cstheme="minorAscii"/>
+              </w:rPr>
+            </w:pPr>
+          </w:p>
+          <w:p>
+            <w:pPr>
+              <w:pStyle w:val="671"/>
+              <w:spacing w:line="276" w:lineRule="auto"/>
+              <w:jc w:val="center"/>
+              <w:rPr>
+                <w:rFonts w:ascii="Arial" w:hAnsi="Arial" w:eastAsia="Arial" w:cs="Arial" w:asciiTheme="minorAscii" w:hAnsiTheme="minorAscii" w:eastAsiaTheme="minorAscii" w:cstheme="minorAscii"/>
+              </w:rPr>
+            </w:pPr>
+            <w:r>
+              <w:rPr>
+                <w:rFonts w:ascii="Arial" w:hAnsi="Arial" w:eastAsia="Arial" w:cs="Arial" w:asciiTheme="minorAscii" w:hAnsiTheme="minorAscii" w:eastAsiaTheme="minorAscii" w:cstheme="minorAscii"/>
+              </w:rPr>
+              <w:t>Essential</w:t>
+            </w:r>
+          </w:p>
+        </w:tc>
+      </w:tr>
+      <w:tr>
+        <w:trPr>
+          <w:trHeight w:val="546"/>
+        </w:trPr>
+        <w:tc>
+          <w:tcPr>
+            <w:cnfStyle w:val="001000000000" w:firstRow="0" w:lastRow="0" w:firstColumn="1" w:lastColumn="0" w:oddVBand="0" w:evenVBand="0" w:oddHBand="0" w:evenHBand="0" w:firstRowFirstColumn="0" w:firstRowLastColumn="0" w:lastRowFirstColumn="0" w:lastRowLastColumn="0"/>
+            <w:tcW w:w="5306" w:type="dxa"/>
+            <w:tcBorders>
+              <w:top w:val="single" w:color="000000" w:themeColor="text1" w:sz="12" w:space="0"/>
+              <w:left w:val="single" w:color="000000" w:themeColor="text1" w:sz="12" w:space="0"/>
+              <w:bottom w:val="single" w:color="000000" w:themeColor="text1" w:sz="12" w:space="0"/>
+              <w:right w:val="single" w:color="000000" w:themeColor="text1" w:sz="12" w:space="0"/>
+            </w:tcBorders>
+            <w:tcW w:w="2880" w:type="pct"/>
+            <w:tcMar/>
+            <w:vAlign w:val="top"/>
+            <w:vMerge w:val="restart"/>
+            <w:textDirection w:val="lrTb"/>
+            <w:noWrap w:val="false"/>
+          </w:tcPr>
+          <w:p>
+            <w:pPr>
+              <w:pStyle w:val="663"/>
+              <w:suppressLineNumbers w:val="0"/>
+              <w:bidi w:val="0"/>
+              <w:spacing w:before="0" w:beforeAutospacing="off" w:after="0" w:afterAutospacing="off" w:line="276" w:lineRule="auto"/>
+              <w:ind w:left="0" w:right="0"/>
+              <w:jc w:val="left"/>
+              <w:rPr>
+                <w:rFonts w:ascii="Arial" w:hAnsi="Arial" w:eastAsia="Arial" w:cs="Arial" w:asciiTheme="minorAscii" w:hAnsiTheme="minorAscii" w:eastAsiaTheme="minorAscii" w:cstheme="minorAscii"/>
+                <w:lang w:val="en-US"/>
+              </w:rPr>
+            </w:pPr>
+            <w:r>
+              <w:rPr>
+                <w:rFonts w:ascii="Arial" w:hAnsi="Arial" w:eastAsia="Arial" w:cs="Arial" w:asciiTheme="minorAscii" w:hAnsiTheme="minorAscii" w:eastAsiaTheme="minorAscii" w:cstheme="minorAscii"/>
+                <w:lang w:val="en-US"/>
+              </w:rPr>
+              <w:t>R1</w:t>
+            </w:r>
+            <w:r>
+              <w:rPr>
+                <w:rFonts w:ascii="Arial" w:hAnsi="Arial" w:eastAsia="Arial" w:cs="Arial" w:asciiTheme="minorAscii" w:hAnsiTheme="minorAscii" w:eastAsiaTheme="minorAscii" w:cstheme="minorAscii"/>
+                <w:lang w:val="en-US"/>
+              </w:rPr>
+              <w:t>8</w:t>
+            </w:r>
+            <w:r>
+              <w:rPr>
+                <w:rFonts w:ascii="Arial" w:hAnsi="Arial" w:eastAsia="Arial" w:cs="Arial" w:asciiTheme="minorAscii" w:hAnsiTheme="minorAscii" w:eastAsiaTheme="minorAscii" w:cstheme="minorAscii"/>
+                <w:lang w:val="en-US"/>
+              </w:rPr>
+              <w:t xml:space="preserve">. </w:t>
+            </w:r>
+            <w:r>
+              <w:rPr>
+                <w:rFonts w:ascii="Arial" w:hAnsi="Arial" w:eastAsia="Arial" w:cs="Arial" w:asciiTheme="minorAscii" w:hAnsiTheme="minorAscii" w:eastAsiaTheme="minorAscii" w:cstheme="minorAscii"/>
+                <w:lang w:val="en-US"/>
+              </w:rPr>
+              <w:t>Mobile Design Coordinated with Web</w:t>
+            </w:r>
+          </w:p>
+        </w:tc>
+        <w:tc>
+          <w:tcPr>
+            <w:cnfStyle w:val="000000000000" w:firstRow="0" w:lastRow="0" w:firstColumn="0" w:lastColumn="0" w:oddVBand="0" w:evenVBand="0" w:oddHBand="0" w:evenHBand="0" w:firstRowFirstColumn="0" w:firstRowLastColumn="0" w:lastRowFirstColumn="0" w:lastRowLastColumn="0"/>
+            <w:tcW w:w="3906" w:type="dxa"/>
+            <w:tcBorders>
+              <w:top w:val="single" w:color="000000" w:themeColor="text1" w:sz="12" w:space="0"/>
+              <w:left w:val="single" w:color="000000" w:themeColor="text1" w:sz="12" w:space="0"/>
+              <w:bottom w:val="single" w:color="000000" w:themeColor="text1" w:sz="12" w:space="0"/>
+              <w:right w:val="single" w:color="000000" w:themeColor="text1" w:sz="12" w:space="0"/>
+            </w:tcBorders>
+            <w:tcW w:w="2120" w:type="pct"/>
+            <w:tcMar/>
+            <w:vAlign w:val="top"/>
+            <w:vMerge w:val="restart"/>
+            <w:textDirection w:val="lrTb"/>
+            <w:noWrap w:val="false"/>
+          </w:tcPr>
+          <w:p>
+            <w:pPr>
+              <w:pStyle w:val="671"/>
+              <w:spacing w:line="276" w:lineRule="auto"/>
+              <w:jc w:val="center"/>
+              <w:rPr>
+                <w:rFonts w:ascii="Arial" w:hAnsi="Arial" w:eastAsia="Arial" w:cs="Arial" w:asciiTheme="minorAscii" w:hAnsiTheme="minorAscii" w:eastAsiaTheme="minorAscii" w:cstheme="minorAscii"/>
+              </w:rPr>
+            </w:pPr>
+          </w:p>
+          <w:p>
+            <w:pPr>
+              <w:pStyle w:val="671"/>
+              <w:spacing w:line="276" w:lineRule="auto"/>
+              <w:jc w:val="center"/>
+              <w:rPr>
+                <w:rFonts w:ascii="Arial" w:hAnsi="Arial" w:eastAsia="Arial" w:cs="Arial" w:asciiTheme="minorAscii" w:hAnsiTheme="minorAscii" w:eastAsiaTheme="minorAscii" w:cstheme="minorAscii"/>
+              </w:rPr>
+            </w:pPr>
+            <w:r>
+              <w:rPr>
+                <w:rFonts w:ascii="Arial" w:hAnsi="Arial" w:eastAsia="Arial" w:cs="Arial" w:asciiTheme="minorAscii" w:hAnsiTheme="minorAscii" w:eastAsiaTheme="minorAscii" w:cstheme="minorAscii"/>
+              </w:rPr>
+              <w:t>Essential</w:t>
+            </w:r>
+          </w:p>
+          <w:p>
+            <w:pPr>
+              <w:pStyle w:val="671"/>
+              <w:spacing w:line="276" w:lineRule="auto"/>
+              <w:rPr>
+                <w:rFonts w:ascii="Arial" w:hAnsi="Arial" w:eastAsia="Arial" w:cs="Arial" w:asciiTheme="minorAscii" w:hAnsiTheme="minorAscii" w:eastAsiaTheme="minorAscii" w:cstheme="minorAscii"/>
+              </w:rPr>
+            </w:pPr>
           </w:p>
         </w:tc>
       </w:tr>
     </w:tbl>
-    <w:p xmlns:wp14="http://schemas.microsoft.com/office/word/2010/wordml" wp14:textId="77777777">
-      <w:pPr>
-        <w:pStyle w:val="663"/>
-        <w:spacing/>
-        <w:ind/>
-        <w:rPr>
-          <w:rFonts w:ascii="Arial" w:hAnsi="Arial" w:eastAsia="Arial" w:cs="Arial" w:asciiTheme="minorAscii" w:hAnsiTheme="minorAscii" w:eastAsiaTheme="minorAscii" w:cstheme="minorAscii"/>
-          <w:lang w:val="en-US"/>
-        </w:rPr>
+    <w:p>
+      <w:pPr>
+        <w:spacing w:line="276" w:lineRule="auto"/>
       </w:pPr>
     </w:p>
     <w:p xmlns:wp14="http://schemas.microsoft.com/office/word/2010/wordml" wp14:textId="77777777">
       <w:pPr>
-        <w:pStyle w:val="670"/>
-        <w:spacing/>
-        <w:ind/>
-        <w:rPr>
-          <w:rFonts w:ascii="Arial" w:hAnsi="Arial" w:eastAsia="Arial" w:cs="Arial" w:asciiTheme="minorAscii" w:hAnsiTheme="minorAscii" w:eastAsiaTheme="minorAscii" w:cstheme="minorAscii"/>
+        <w:pStyle w:val="663"/>
+        <w:spacing w:line="276" w:lineRule="auto"/>
+        <w:ind/>
+        <w:rPr>
+          <w:rFonts w:ascii="Arial" w:hAnsi="Arial" w:eastAsia="Arial" w:cs="Arial" w:asciiTheme="minorAscii" w:hAnsiTheme="minorAscii" w:eastAsiaTheme="minorAscii" w:cstheme="minorAscii"/>
+          <w:lang w:val="en-US"/>
         </w:rPr>
       </w:pPr>
     </w:p>
     <w:p xmlns:wp14="http://schemas.microsoft.com/office/word/2010/wordml" wp14:textId="77777777">
       <w:pPr>
         <w:pStyle w:val="670"/>
-        <w:spacing/>
+        <w:spacing w:line="276" w:lineRule="auto"/>
+        <w:ind/>
+        <w:rPr>
+          <w:rFonts w:ascii="Arial" w:hAnsi="Arial" w:eastAsia="Arial" w:cs="Arial" w:asciiTheme="minorAscii" w:hAnsiTheme="minorAscii" w:eastAsiaTheme="minorAscii" w:cstheme="minorAscii"/>
+        </w:rPr>
+      </w:pPr>
+    </w:p>
+    <w:p xmlns:wp14="http://schemas.microsoft.com/office/word/2010/wordml" wp14:textId="77777777">
+      <w:pPr>
+        <w:pStyle w:val="670"/>
+        <w:spacing w:line="276" w:lineRule="auto"/>
         <w:ind/>
         <w:rPr>
           <w:rFonts w:ascii="Arial" w:hAnsi="Arial" w:eastAsia="Arial" w:cs="Arial" w:asciiTheme="minorAscii" w:hAnsiTheme="minorAscii" w:eastAsiaTheme="minorAscii" w:cstheme="minorAscii"/>
@@ -2713,6 +3283,31 @@
         <w:t xml:space="preserve">Requirements Descriptions</w:t>
       </w:r>
       <w:r/>
+    </w:p>
+    <w:p>
+      <w:pPr>
+        <w:pStyle w:val="663"/>
+        <w:spacing w:line="276" w:lineRule="auto"/>
+        <w:rPr>
+          <w:rFonts w:ascii="Arial" w:hAnsi="Arial" w:eastAsia="Arial" w:cs="Arial" w:asciiTheme="minorAscii" w:hAnsiTheme="minorAscii" w:eastAsiaTheme="minorAscii" w:cstheme="minorAscii"/>
+          <w:b w:val="1"/>
+          <w:bCs w:val="1"/>
+          <w:sz w:val="32"/>
+          <w:szCs w:val="32"/>
+          <w:lang w:val="en-US"/>
+        </w:rPr>
+      </w:pPr>
+      <w:r>
+        <w:rPr>
+          <w:rFonts w:ascii="Arial" w:hAnsi="Arial" w:eastAsia="Arial" w:cs="Arial" w:asciiTheme="minorAscii" w:hAnsiTheme="minorAscii" w:eastAsiaTheme="minorAscii" w:cstheme="minorAscii"/>
+          <w:b w:val="1"/>
+          <w:bCs w:val="1"/>
+          <w:sz w:val="32"/>
+          <w:szCs w:val="32"/>
+          <w:lang w:val="en-US"/>
+        </w:rPr>
+        <w:t>1. General</w:t>
+      </w:r>
     </w:p>
     <w:p xmlns:wp14="http://schemas.microsoft.com/office/word/2010/wordml" wp14:textId="77777777">
       <w:pPr>
@@ -2723,7 +3318,7 @@
           <w:bottom w:val="none" w:color="000000" w:sz="4" w:space="0"/>
           <w:right w:val="none" w:color="000000" w:sz="4" w:space="0"/>
         </w:pBdr>
-        <w:spacing/>
+        <w:spacing w:line="276" w:lineRule="auto"/>
         <w:ind w:left="0" w:right="0" w:firstLine="0"/>
         <w:rPr>
           <w:rFonts w:ascii="Arial" w:hAnsi="Arial" w:eastAsia="Arial" w:cs="Arial" w:asciiTheme="minorAscii" w:hAnsiTheme="minorAscii" w:eastAsiaTheme="minorAscii" w:cstheme="minorAscii"/>
@@ -2844,7 +3439,7 @@
           <w:bottom w:val="none" w:color="000000" w:sz="4" w:space="0"/>
           <w:right w:val="none" w:color="000000" w:sz="4" w:space="0"/>
         </w:pBdr>
-        <w:spacing/>
+        <w:spacing w:line="276" w:lineRule="auto"/>
         <w:ind w:left="0" w:right="0" w:firstLine="0"/>
         <w:rPr>
           <w:rFonts w:ascii="Arial" w:hAnsi="Arial" w:eastAsia="Arial" w:cs="Arial" w:asciiTheme="minorAscii" w:hAnsiTheme="minorAscii" w:eastAsiaTheme="minorAscii" w:cstheme="minorAscii"/>
@@ -3274,7 +3869,7 @@
           <w:bottom w:val="none" w:color="000000" w:sz="4" w:space="0"/>
           <w:right w:val="none" w:color="000000" w:sz="4" w:space="0"/>
         </w:pBdr>
-        <w:spacing/>
+        <w:spacing w:line="276" w:lineRule="auto"/>
         <w:ind w:left="0" w:right="0" w:firstLine="0"/>
         <w:rPr>
           <w:rFonts w:ascii="Arial" w:hAnsi="Arial" w:eastAsia="Arial" w:cs="Arial" w:asciiTheme="minorAscii" w:hAnsiTheme="minorAscii" w:eastAsiaTheme="minorAscii" w:cstheme="minorAscii"/>
@@ -3293,7 +3888,7 @@
           <w:bottom w:val="none" w:color="000000" w:sz="4" w:space="0"/>
           <w:right w:val="none" w:color="000000" w:sz="4" w:space="0"/>
         </w:pBdr>
-        <w:spacing/>
+        <w:spacing w:line="276" w:lineRule="auto"/>
         <w:ind w:left="0" w:right="0" w:firstLine="0"/>
         <w:rPr>
           <w:rFonts w:ascii="Arial" w:hAnsi="Arial" w:eastAsia="Arial" w:cs="Arial" w:asciiTheme="minorAscii" w:hAnsiTheme="minorAscii" w:eastAsiaTheme="minorAscii" w:cstheme="minorAscii"/>
@@ -3381,7 +3976,7 @@
           <w:bottom w:val="none" w:color="000000" w:sz="4" w:space="0"/>
           <w:right w:val="none" w:color="000000" w:sz="4" w:space="0"/>
         </w:pBdr>
-        <w:spacing/>
+        <w:spacing w:line="276" w:lineRule="auto"/>
         <w:ind w:left="0" w:right="0" w:firstLine="0"/>
         <w:rPr>
           <w:rFonts w:ascii="Arial" w:hAnsi="Arial" w:eastAsia="Arial" w:cs="Arial" w:asciiTheme="minorAscii" w:hAnsiTheme="minorAscii" w:eastAsiaTheme="minorAscii" w:cstheme="minorAscii"/>
@@ -3667,7 +4262,7 @@
           <w:bottom w:val="none" w:color="000000" w:sz="4" w:space="0"/>
           <w:right w:val="none" w:color="000000" w:sz="4" w:space="0"/>
         </w:pBdr>
-        <w:spacing/>
+        <w:spacing w:line="276" w:lineRule="auto"/>
         <w:ind w:left="0" w:right="0" w:firstLine="0"/>
         <w:rPr>
           <w:rFonts w:ascii="Arial" w:hAnsi="Arial" w:eastAsia="Arial" w:cs="Arial" w:asciiTheme="minorAscii" w:hAnsiTheme="minorAscii" w:eastAsiaTheme="minorAscii" w:cstheme="minorAscii"/>
@@ -3686,7 +4281,7 @@
           <w:bottom w:val="none" w:color="000000" w:sz="4" w:space="0"/>
           <w:right w:val="none" w:color="000000" w:sz="4" w:space="0"/>
         </w:pBdr>
-        <w:spacing/>
+        <w:spacing w:line="276" w:lineRule="auto"/>
         <w:ind w:left="0" w:right="0" w:firstLine="0"/>
         <w:rPr>
           <w:rFonts w:ascii="Arial" w:hAnsi="Arial" w:eastAsia="Arial" w:cs="Arial" w:asciiTheme="minorAscii" w:hAnsiTheme="minorAscii" w:eastAsiaTheme="minorAscii" w:cstheme="minorAscii"/>
@@ -3819,7 +4414,7 @@
           <w:bottom w:val="none" w:color="000000" w:sz="4" w:space="0"/>
           <w:right w:val="none" w:color="000000" w:sz="4" w:space="0"/>
         </w:pBdr>
-        <w:spacing/>
+        <w:spacing w:line="276" w:lineRule="auto"/>
         <w:ind w:left="0" w:right="0" w:firstLine="0"/>
         <w:rPr>
           <w:rFonts w:ascii="Arial" w:hAnsi="Arial" w:eastAsia="Arial" w:cs="Arial" w:asciiTheme="minorAscii" w:hAnsiTheme="minorAscii" w:eastAsiaTheme="minorAscii" w:cstheme="minorAscii"/>
@@ -4103,7 +4698,7 @@
           <w:bottom w:val="none" w:color="000000" w:sz="4" w:space="0"/>
           <w:right w:val="none" w:color="000000" w:sz="4" w:space="0"/>
         </w:pBdr>
-        <w:spacing/>
+        <w:spacing w:line="276" w:lineRule="auto"/>
         <w:ind w:left="0" w:right="0" w:firstLine="0"/>
         <w:rPr>
           <w:rFonts w:ascii="Arial" w:hAnsi="Arial" w:eastAsia="Arial" w:cs="Arial" w:asciiTheme="minorAscii" w:hAnsiTheme="minorAscii" w:eastAsiaTheme="minorAscii" w:cstheme="minorAscii"/>
@@ -4122,7 +4717,7 @@
           <w:bottom w:val="none" w:color="000000" w:sz="4" w:space="0"/>
           <w:right w:val="none" w:color="000000" w:sz="4" w:space="0"/>
         </w:pBdr>
-        <w:spacing/>
+        <w:spacing w:line="276" w:lineRule="auto"/>
         <w:ind w:left="0" w:right="0" w:firstLine="0"/>
         <w:rPr>
           <w:rFonts w:ascii="Arial" w:hAnsi="Arial" w:eastAsia="Arial" w:cs="Arial" w:asciiTheme="minorAscii" w:hAnsiTheme="minorAscii" w:eastAsiaTheme="minorAscii" w:cstheme="minorAscii"/>
@@ -4299,7 +4894,7 @@
           <w:bottom w:val="none" w:color="000000" w:sz="4" w:space="0"/>
           <w:right w:val="none" w:color="000000" w:sz="4" w:space="0"/>
         </w:pBdr>
-        <w:spacing/>
+        <w:spacing w:line="276" w:lineRule="auto"/>
         <w:ind w:left="0" w:right="0" w:firstLine="0"/>
         <w:rPr>
           <w:rFonts w:ascii="Arial" w:hAnsi="Arial" w:eastAsia="Arial" w:cs="Arial" w:asciiTheme="minorAscii" w:hAnsiTheme="minorAscii" w:eastAsiaTheme="minorAscii" w:cstheme="minorAscii"/>
@@ -4674,7 +5269,7 @@
           <w:bottom w:val="none" w:color="000000" w:sz="4" w:space="0"/>
           <w:right w:val="none" w:color="000000" w:sz="4" w:space="0"/>
         </w:pBdr>
-        <w:spacing/>
+        <w:spacing w:line="276" w:lineRule="auto"/>
         <w:ind w:left="0" w:right="0" w:firstLine="0"/>
         <w:rPr>
           <w:rFonts w:ascii="Arial" w:hAnsi="Arial" w:eastAsia="Arial" w:cs="Arial" w:asciiTheme="minorAscii" w:hAnsiTheme="minorAscii" w:eastAsiaTheme="minorAscii" w:cstheme="minorAscii"/>
@@ -4851,7 +5446,7 @@
           <w:bottom w:val="none" w:color="000000" w:sz="4" w:space="0"/>
           <w:right w:val="none" w:color="000000" w:sz="4" w:space="0"/>
         </w:pBdr>
-        <w:spacing/>
+        <w:spacing w:line="276" w:lineRule="auto"/>
         <w:ind w:left="0" w:right="0" w:firstLine="0"/>
         <w:rPr>
           <w:rFonts w:ascii="Arial" w:hAnsi="Arial" w:eastAsia="Arial" w:cs="Arial" w:asciiTheme="minorAscii" w:hAnsiTheme="minorAscii" w:eastAsiaTheme="minorAscii" w:cstheme="minorAscii"/>
@@ -5244,7 +5839,7 @@
           <w:bottom w:val="none" w:color="000000" w:sz="4" w:space="0"/>
           <w:right w:val="none" w:color="000000" w:sz="4" w:space="0"/>
         </w:pBdr>
-        <w:spacing/>
+        <w:spacing w:line="276" w:lineRule="auto"/>
         <w:ind w:left="0" w:right="0" w:firstLine="0"/>
         <w:rPr>
           <w:rFonts w:ascii="Arial" w:hAnsi="Arial" w:eastAsia="Arial" w:cs="Arial" w:asciiTheme="minorAscii" w:hAnsiTheme="minorAscii" w:eastAsiaTheme="minorAscii" w:cstheme="minorAscii"/>
@@ -5262,7 +5857,7 @@
           <w:bottom w:val="none" w:color="000000" w:sz="4" w:space="0"/>
           <w:right w:val="none" w:color="000000" w:sz="4" w:space="0"/>
         </w:pBdr>
-        <w:spacing/>
+        <w:spacing w:line="276" w:lineRule="auto"/>
         <w:ind w:left="0" w:right="0" w:firstLine="0"/>
         <w:rPr>
           <w:rFonts w:ascii="Arial" w:hAnsi="Arial" w:eastAsia="Arial" w:cs="Arial" w:asciiTheme="minorAscii" w:hAnsiTheme="minorAscii" w:eastAsiaTheme="minorAscii" w:cstheme="minorAscii"/>
@@ -5417,7 +6012,7 @@
           <w:bottom w:val="none" w:color="000000" w:sz="4" w:space="0"/>
           <w:right w:val="none" w:color="000000" w:sz="4" w:space="0"/>
         </w:pBdr>
-        <w:spacing/>
+        <w:spacing w:line="276" w:lineRule="auto"/>
         <w:ind w:left="0" w:right="0" w:firstLine="0"/>
         <w:rPr>
           <w:rFonts w:ascii="Arial" w:hAnsi="Arial" w:eastAsia="Arial" w:cs="Arial" w:asciiTheme="minorAscii" w:hAnsiTheme="minorAscii" w:eastAsiaTheme="minorAscii" w:cstheme="minorAscii"/>
@@ -5849,7 +6444,7 @@
           <w:bottom w:val="none" w:color="000000" w:sz="4" w:space="0"/>
           <w:right w:val="none" w:color="000000" w:sz="4" w:space="0"/>
         </w:pBdr>
-        <w:spacing/>
+        <w:spacing w:line="276" w:lineRule="auto"/>
         <w:ind w:left="0" w:right="0" w:firstLine="0"/>
         <w:rPr>
           <w:rFonts w:ascii="Arial" w:hAnsi="Arial" w:eastAsia="Arial" w:cs="Arial" w:asciiTheme="minorAscii" w:hAnsiTheme="minorAscii" w:eastAsiaTheme="minorAscii" w:cstheme="minorAscii"/>
@@ -5867,7 +6462,7 @@
           <w:bottom w:val="none" w:color="000000" w:sz="4" w:space="0"/>
           <w:right w:val="none" w:color="000000" w:sz="4" w:space="0"/>
         </w:pBdr>
-        <w:spacing/>
+        <w:spacing w:line="276" w:lineRule="auto"/>
         <w:ind w:left="0" w:right="0" w:firstLine="0"/>
         <w:rPr>
           <w:rFonts w:ascii="Arial" w:hAnsi="Arial" w:eastAsia="Arial" w:cs="Arial" w:asciiTheme="minorAscii" w:hAnsiTheme="minorAscii" w:eastAsiaTheme="minorAscii" w:cstheme="minorAscii"/>
@@ -6011,7 +6606,7 @@
           <w:bottom w:val="none" w:color="000000" w:sz="4" w:space="0"/>
           <w:right w:val="none" w:color="000000" w:sz="4" w:space="0"/>
         </w:pBdr>
-        <w:spacing/>
+        <w:spacing w:line="276" w:lineRule="auto"/>
         <w:ind w:left="0" w:right="0" w:firstLine="0"/>
         <w:rPr>
           <w:rFonts w:ascii="Arial" w:hAnsi="Arial" w:eastAsia="Arial" w:cs="Arial" w:asciiTheme="minorAscii" w:hAnsiTheme="minorAscii" w:eastAsiaTheme="minorAscii" w:cstheme="minorAscii"/>
@@ -6333,7 +6928,7 @@
           <w:bottom w:val="none" w:color="000000" w:sz="4" w:space="0"/>
           <w:right w:val="none" w:color="000000" w:sz="4" w:space="0"/>
         </w:pBdr>
-        <w:spacing/>
+        <w:spacing w:line="276" w:lineRule="auto"/>
         <w:ind w:left="0" w:right="0" w:firstLine="0"/>
         <w:rPr>
           <w:rFonts w:ascii="Arial" w:hAnsi="Arial" w:eastAsia="Arial" w:cs="Arial" w:asciiTheme="minorAscii" w:hAnsiTheme="minorAscii" w:eastAsiaTheme="minorAscii" w:cstheme="minorAscii"/>
@@ -6351,7 +6946,7 @@
           <w:bottom w:val="none" w:color="000000" w:sz="4" w:space="0"/>
           <w:right w:val="none" w:color="000000" w:sz="4" w:space="0"/>
         </w:pBdr>
-        <w:spacing/>
+        <w:spacing w:line="276" w:lineRule="auto"/>
         <w:ind w:left="0" w:right="0" w:firstLine="0"/>
         <w:rPr>
           <w:rFonts w:ascii="Arial" w:hAnsi="Arial" w:eastAsia="Arial" w:cs="Arial" w:asciiTheme="minorAscii" w:hAnsiTheme="minorAscii" w:eastAsiaTheme="minorAscii" w:cstheme="minorAscii"/>
@@ -6528,7 +7123,7 @@
           <w:bottom w:val="none" w:color="000000" w:sz="4" w:space="0"/>
           <w:right w:val="none" w:color="000000" w:sz="4" w:space="0"/>
         </w:pBdr>
-        <w:spacing/>
+        <w:spacing w:line="276" w:lineRule="auto"/>
         <w:ind w:left="0" w:right="0" w:firstLine="0"/>
         <w:rPr>
           <w:rFonts w:ascii="Arial" w:hAnsi="Arial" w:eastAsia="Arial" w:cs="Arial" w:asciiTheme="minorAscii" w:hAnsiTheme="minorAscii" w:eastAsiaTheme="minorAscii" w:cstheme="minorAscii"/>
@@ -6802,7 +7397,7 @@
     <w:p xmlns:wp14="http://schemas.microsoft.com/office/word/2010/wordml" wp14:textId="77777777">
       <w:pPr>
         <w:pStyle w:val="663"/>
-        <w:spacing/>
+        <w:spacing w:line="276" w:lineRule="auto"/>
         <w:ind/>
         <w:rPr>
           <w:rFonts w:ascii="Arial" w:hAnsi="Arial" w:eastAsia="Arial" w:cs="Arial" w:asciiTheme="minorAscii" w:hAnsiTheme="minorAscii" w:eastAsiaTheme="minorAscii" w:cstheme="minorAscii"/>
@@ -6819,7 +7414,7 @@
           <w:bottom w:val="none" w:color="000000" w:sz="4" w:space="0"/>
           <w:right w:val="none" w:color="000000" w:sz="4" w:space="0"/>
         </w:pBdr>
-        <w:spacing/>
+        <w:spacing w:line="276" w:lineRule="auto"/>
         <w:ind w:left="0" w:right="0" w:firstLine="0"/>
         <w:rPr>
           <w:rFonts w:ascii="Arial" w:hAnsi="Arial" w:eastAsia="Arial" w:cs="Arial" w:asciiTheme="minorAscii" w:hAnsiTheme="minorAscii" w:eastAsiaTheme="minorAscii" w:cstheme="minorAscii"/>
@@ -6966,7 +7561,7 @@
       </w:r>
       <w:r/>
     </w:p>
-    <w:p xmlns:wp14="http://schemas.microsoft.com/office/word/2010/wordml" wp14:textId="77EB5C67">
+    <w:p xmlns:wp14="http://schemas.microsoft.com/office/word/2010/wordml" wp14:textId="1B62ABE5">
       <w:pPr>
         <w:pBdr>
           <w:top w:val="none" w:color="000000" w:sz="4" w:space="0"/>
@@ -6974,7 +7569,7 @@
           <w:bottom w:val="none" w:color="000000" w:sz="4" w:space="0"/>
           <w:right w:val="none" w:color="000000" w:sz="4" w:space="0"/>
         </w:pBdr>
-        <w:spacing/>
+        <w:spacing w:line="276" w:lineRule="auto"/>
         <w:ind w:left="0" w:right="0" w:firstLine="0"/>
         <w:rPr>
           <w:rFonts w:ascii="Arial" w:hAnsi="Arial" w:eastAsia="Arial" w:cs="Arial" w:asciiTheme="minorAscii" w:hAnsiTheme="minorAscii" w:eastAsiaTheme="minorAscii" w:cstheme="minorAscii"/>
@@ -6992,7 +7587,37 @@
           <w:szCs w:val="24"/>
           <w:lang w:val="en-US"/>
         </w:rPr>
-        <w:t xml:space="preserve">The unit should provide  history screen showing recent actions and events (e.g., “User X turned Light ON</w:t>
+        <w:t xml:space="preserve">The unit should </w:t>
+      </w:r>
+      <w:r>
+        <w:rPr>
+          <w:rFonts w:ascii="Arial" w:hAnsi="Arial" w:eastAsia="Arial" w:cs="Arial" w:asciiTheme="minorAscii" w:hAnsiTheme="minorAscii" w:eastAsiaTheme="minorAscii" w:cstheme="minorAscii"/>
+          <w:color w:val="000000"/>
+          <w:sz w:val="24"/>
+          <w:szCs w:val="24"/>
+          <w:lang w:val="en-US"/>
+        </w:rPr>
+        <w:t xml:space="preserve">provide </w:t>
+      </w:r>
+      <w:r>
+        <w:rPr>
+          <w:rFonts w:ascii="Arial" w:hAnsi="Arial" w:eastAsia="Arial" w:cs="Arial" w:asciiTheme="minorAscii" w:hAnsiTheme="minorAscii" w:eastAsiaTheme="minorAscii" w:cstheme="minorAscii"/>
+          <w:color w:val="000000"/>
+          <w:sz w:val="24"/>
+          <w:szCs w:val="24"/>
+          <w:lang w:val="en-US"/>
+        </w:rPr>
+        <w:t xml:space="preserve">a history</w:t>
+      </w:r>
+      <w:r>
+        <w:rPr>
+          <w:rFonts w:ascii="Arial" w:hAnsi="Arial" w:eastAsia="Arial" w:cs="Arial" w:asciiTheme="minorAscii" w:hAnsiTheme="minorAscii" w:eastAsiaTheme="minorAscii" w:cstheme="minorAscii"/>
+          <w:color w:val="000000"/>
+          <w:sz w:val="24"/>
+          <w:szCs w:val="24"/>
+          <w:lang w:val="en-US"/>
+        </w:rPr>
+        <w:t xml:space="preserve"> screen showing recent actions and events (e.g., “User X turned Light ON</w:t>
       </w:r>
       <w:r>
         <w:rPr>
@@ -7019,7 +7644,7 @@
     <w:p xmlns:wp14="http://schemas.microsoft.com/office/word/2010/wordml" wp14:textId="77777777">
       <w:pPr>
         <w:pStyle w:val="663"/>
-        <w:spacing/>
+        <w:spacing w:line="276" w:lineRule="auto"/>
         <w:ind/>
         <w:rPr>
           <w:rFonts w:ascii="Arial" w:hAnsi="Arial" w:eastAsia="Arial" w:cs="Arial" w:asciiTheme="minorAscii" w:hAnsiTheme="minorAscii" w:eastAsiaTheme="minorAscii" w:cstheme="minorAscii"/>
@@ -7036,7 +7661,7 @@
           <w:bottom w:val="none" w:color="000000" w:sz="4" w:space="0"/>
           <w:right w:val="none" w:color="000000" w:sz="4" w:space="0"/>
         </w:pBdr>
-        <w:spacing/>
+        <w:spacing w:line="276" w:lineRule="auto"/>
         <w:ind w:left="0" w:right="0" w:firstLine="0"/>
         <w:rPr>
           <w:rFonts w:ascii="Arial" w:hAnsi="Arial" w:eastAsia="Arial" w:cs="Arial" w:asciiTheme="minorAscii" w:hAnsiTheme="minorAscii" w:eastAsiaTheme="minorAscii" w:cstheme="minorAscii"/>
@@ -7147,7 +7772,7 @@
           <w:bottom w:val="none" w:color="000000" w:sz="4" w:space="0"/>
           <w:right w:val="none" w:color="000000" w:sz="4" w:space="0"/>
         </w:pBdr>
-        <w:spacing/>
+        <w:spacing w:line="276" w:lineRule="auto"/>
         <w:ind w:left="0" w:right="0" w:firstLine="0"/>
         <w:rPr>
           <w:rFonts w:ascii="Arial" w:hAnsi="Arial" w:eastAsia="Arial" w:cs="Arial" w:asciiTheme="minorAscii" w:hAnsiTheme="minorAscii" w:eastAsiaTheme="minorAscii" w:cstheme="minorAscii"/>
@@ -7422,7 +8047,7 @@
     <w:p xmlns:wp14="http://schemas.microsoft.com/office/word/2010/wordml" wp14:textId="77777777">
       <w:pPr>
         <w:pStyle w:val="663"/>
-        <w:spacing/>
+        <w:spacing w:line="276" w:lineRule="auto"/>
         <w:ind/>
         <w:rPr>
           <w:rFonts w:ascii="Arial" w:hAnsi="Arial" w:eastAsia="Arial" w:cs="Arial" w:asciiTheme="minorAscii" w:hAnsiTheme="minorAscii" w:eastAsiaTheme="minorAscii" w:cstheme="minorAscii"/>
@@ -7439,7 +8064,7 @@
           <w:bottom w:val="none" w:color="000000" w:sz="4" w:space="0"/>
           <w:right w:val="none" w:color="000000" w:sz="4" w:space="0"/>
         </w:pBdr>
-        <w:spacing/>
+        <w:spacing w:line="276" w:lineRule="auto"/>
         <w:ind w:left="0" w:right="0" w:firstLine="0"/>
         <w:rPr>
           <w:rFonts w:ascii="Arial" w:hAnsi="Arial" w:eastAsia="Arial" w:cs="Arial" w:asciiTheme="minorAscii" w:hAnsiTheme="minorAscii" w:eastAsiaTheme="minorAscii" w:cstheme="minorAscii"/>
@@ -7550,7 +8175,7 @@
           <w:bottom w:val="none" w:color="000000" w:sz="4" w:space="0"/>
           <w:right w:val="none" w:color="000000" w:sz="4" w:space="0"/>
         </w:pBdr>
-        <w:spacing/>
+        <w:spacing w:line="276" w:lineRule="auto"/>
         <w:ind w:left="0" w:right="0" w:firstLine="0"/>
         <w:rPr>
           <w:rFonts w:ascii="Arial" w:hAnsi="Arial" w:eastAsia="Arial" w:cs="Arial" w:asciiTheme="minorAscii" w:hAnsiTheme="minorAscii" w:eastAsiaTheme="minorAscii" w:cstheme="minorAscii"/>
@@ -7686,7 +8311,7 @@
           <w:bottom w:val="none" w:color="000000" w:sz="4" w:space="0"/>
           <w:right w:val="none" w:color="000000" w:sz="4" w:space="0"/>
         </w:pBdr>
-        <w:spacing/>
+        <w:spacing w:line="276" w:lineRule="auto"/>
         <w:ind w:left="0" w:right="0" w:firstLine="0"/>
         <w:rPr>
           <w:rFonts w:ascii="Arial" w:hAnsi="Arial" w:eastAsia="Arial" w:cs="Arial" w:asciiTheme="minorAscii" w:hAnsiTheme="minorAscii" w:eastAsiaTheme="minorAscii" w:cstheme="minorAscii"/>
@@ -7732,7 +8357,7 @@
           <w:bottom w:val="none" w:color="000000" w:sz="4" w:space="0"/>
           <w:right w:val="none" w:color="000000" w:sz="4" w:space="0"/>
         </w:pBdr>
-        <w:spacing/>
+        <w:spacing w:line="276" w:lineRule="auto"/>
         <w:ind w:left="0" w:right="0" w:firstLine="0"/>
         <w:rPr>
           <w:rFonts w:ascii="Arial" w:hAnsi="Arial" w:eastAsia="Arial" w:cs="Arial" w:asciiTheme="minorAscii" w:hAnsiTheme="minorAscii" w:eastAsiaTheme="minorAscii" w:cstheme="minorAscii"/>
@@ -7826,7 +8451,7 @@
           <w:bottom w:val="none" w:color="000000" w:sz="4" w:space="0"/>
           <w:right w:val="none" w:color="000000" w:sz="4" w:space="0"/>
         </w:pBdr>
-        <w:spacing/>
+        <w:spacing w:line="276" w:lineRule="auto"/>
         <w:ind w:left="0" w:right="0" w:firstLine="0"/>
         <w:rPr>
           <w:rFonts w:ascii="Arial" w:hAnsi="Arial" w:eastAsia="Arial" w:cs="Arial" w:asciiTheme="minorAscii" w:hAnsiTheme="minorAscii" w:eastAsiaTheme="minorAscii" w:cstheme="minorAscii"/>
@@ -7844,7 +8469,7 @@
           <w:bottom w:val="none" w:color="000000" w:sz="4" w:space="0"/>
           <w:right w:val="none" w:color="000000" w:sz="4" w:space="0"/>
         </w:pBdr>
-        <w:spacing/>
+        <w:spacing w:line="276" w:lineRule="auto"/>
         <w:ind w:left="0" w:right="0" w:firstLine="0"/>
         <w:rPr>
           <w:rFonts w:ascii="Arial" w:hAnsi="Arial" w:eastAsia="Arial" w:cs="Arial" w:asciiTheme="minorAscii" w:hAnsiTheme="minorAscii" w:eastAsiaTheme="minorAscii" w:cstheme="minorAscii"/>
@@ -7969,7 +8594,7 @@
       </w:r>
       <w:r/>
     </w:p>
-    <w:p xmlns:wp14="http://schemas.microsoft.com/office/word/2010/wordml" wp14:textId="77777777">
+    <w:p xmlns:wp14="http://schemas.microsoft.com/office/word/2010/wordml" wp14:textId="26BCD83A">
       <w:pPr>
         <w:pBdr>
           <w:top w:val="none" w:color="000000" w:sz="4" w:space="0"/>
@@ -7977,13 +8602,14 @@
           <w:bottom w:val="none" w:color="000000" w:sz="4" w:space="0"/>
           <w:right w:val="none" w:color="000000" w:sz="4" w:space="0"/>
         </w:pBdr>
-        <w:spacing/>
+        <w:spacing w:line="276" w:lineRule="auto"/>
         <w:ind w:left="0" w:right="0" w:firstLine="0"/>
         <w:rPr>
           <w:rFonts w:ascii="Arial" w:hAnsi="Arial" w:eastAsia="Arial" w:cs="Arial" w:asciiTheme="minorAscii" w:hAnsiTheme="minorAscii" w:eastAsiaTheme="minorAscii" w:cstheme="minorAscii"/>
           <w:color w:val="000000" w:themeColor="text1" w:themeTint="FF" w:themeShade="FF"/>
           <w:sz w:val="24"/>
           <w:szCs w:val="24"/>
+          <w:lang w:val="en-US"/>
         </w:rPr>
       </w:pPr>
       <w:r>
@@ -7992,6 +8618,7 @@
           <w:color w:val="000000"/>
           <w:sz w:val="24"/>
           <w:szCs w:val="24"/>
+          <w:lang w:val="en-US"/>
         </w:rPr>
         <w:t xml:space="preserve">The </w:t>
       </w:r>
@@ -8001,6 +8628,7 @@
           <w:color w:val="000000"/>
           <w:sz w:val="24"/>
           <w:szCs w:val="24"/>
+          <w:lang w:val="en-US"/>
         </w:rPr>
         <w:t xml:space="preserve">unit</w:t>
       </w:r>
@@ -8010,6 +8638,7 @@
           <w:color w:val="000000"/>
           <w:sz w:val="24"/>
           <w:szCs w:val="24"/>
+          <w:lang w:val="en-US"/>
         </w:rPr>
         <w:t xml:space="preserve"> UI </w:t>
       </w:r>
@@ -8019,6 +8648,7 @@
           <w:color w:val="000000"/>
           <w:sz w:val="24"/>
           <w:szCs w:val="24"/>
+          <w:lang w:val="en-US"/>
         </w:rPr>
         <w:t xml:space="preserve">should</w:t>
       </w:r>
@@ -8028,6 +8658,7 @@
           <w:color w:val="000000"/>
           <w:sz w:val="24"/>
           <w:szCs w:val="24"/>
+          <w:lang w:val="en-US"/>
         </w:rPr>
         <w:t xml:space="preserve"> be simple, </w:t>
       </w:r>
@@ -8037,6 +8668,7 @@
           <w:color w:val="000000"/>
           <w:sz w:val="24"/>
           <w:szCs w:val="24"/>
+          <w:lang w:val="en-US"/>
         </w:rPr>
         <w:t xml:space="preserve">with</w:t>
       </w:r>
@@ -8046,6 +8678,7 @@
           <w:color w:val="000000"/>
           <w:sz w:val="24"/>
           <w:szCs w:val="24"/>
+          <w:lang w:val="en-US"/>
         </w:rPr>
         <w:t xml:space="preserve"> </w:t>
       </w:r>
@@ -8055,6 +8688,7 @@
           <w:color w:val="000000"/>
           <w:sz w:val="24"/>
           <w:szCs w:val="24"/>
+          <w:lang w:val="en-US"/>
         </w:rPr>
         <w:t xml:space="preserve">clear</w:t>
       </w:r>
@@ -8064,6 +8698,7 @@
           <w:color w:val="000000"/>
           <w:sz w:val="24"/>
           <w:szCs w:val="24"/>
+          <w:lang w:val="en-US"/>
         </w:rPr>
         <w:t xml:space="preserve"> </w:t>
       </w:r>
@@ -8073,6 +8708,7 @@
           <w:color w:val="000000"/>
           <w:sz w:val="24"/>
           <w:szCs w:val="24"/>
+          <w:lang w:val="en-US"/>
         </w:rPr>
         <w:t xml:space="preserve">device</w:t>
       </w:r>
@@ -8082,6 +8718,7 @@
           <w:color w:val="000000"/>
           <w:sz w:val="24"/>
           <w:szCs w:val="24"/>
+          <w:lang w:val="en-US"/>
         </w:rPr>
         <w:t xml:space="preserve"> </w:t>
       </w:r>
@@ -8091,6 +8728,7 @@
           <w:color w:val="000000"/>
           <w:sz w:val="24"/>
           <w:szCs w:val="24"/>
+          <w:lang w:val="en-US"/>
         </w:rPr>
         <w:t xml:space="preserve">names</w:t>
       </w:r>
@@ -8100,6 +8738,7 @@
           <w:color w:val="000000"/>
           <w:sz w:val="24"/>
           <w:szCs w:val="24"/>
+          <w:lang w:val="en-US"/>
         </w:rPr>
         <w:t xml:space="preserve">, </w:t>
       </w:r>
@@ -8109,6 +8748,7 @@
           <w:color w:val="000000"/>
           <w:sz w:val="24"/>
           <w:szCs w:val="24"/>
+          <w:lang w:val="en-US"/>
         </w:rPr>
         <w:t xml:space="preserve">large</w:t>
       </w:r>
@@ -8118,6 +8758,7 @@
           <w:color w:val="000000"/>
           <w:sz w:val="24"/>
           <w:szCs w:val="24"/>
+          <w:lang w:val="en-US"/>
         </w:rPr>
         <w:t xml:space="preserve"> </w:t>
       </w:r>
@@ -8127,6 +8768,7 @@
           <w:color w:val="000000"/>
           <w:sz w:val="24"/>
           <w:szCs w:val="24"/>
+          <w:lang w:val="en-US"/>
         </w:rPr>
         <w:t xml:space="preserve">buttons</w:t>
       </w:r>
@@ -8136,6 +8778,7 @@
           <w:color w:val="000000"/>
           <w:sz w:val="24"/>
           <w:szCs w:val="24"/>
+          <w:lang w:val="en-US"/>
         </w:rPr>
         <w:t xml:space="preserve"> for </w:t>
       </w:r>
@@ -8145,6 +8788,7 @@
           <w:color w:val="000000"/>
           <w:sz w:val="24"/>
           <w:szCs w:val="24"/>
+          <w:lang w:val="en-US"/>
         </w:rPr>
         <w:t xml:space="preserve">critical</w:t>
       </w:r>
@@ -8154,6 +8798,7 @@
           <w:color w:val="000000"/>
           <w:sz w:val="24"/>
           <w:szCs w:val="24"/>
+          <w:lang w:val="en-US"/>
         </w:rPr>
         <w:t xml:space="preserve"> actions, </w:t>
       </w:r>
@@ -8163,6 +8808,7 @@
           <w:color w:val="000000"/>
           <w:sz w:val="24"/>
           <w:szCs w:val="24"/>
+          <w:lang w:val="en-US"/>
         </w:rPr>
         <w:t xml:space="preserve">readable</w:t>
       </w:r>
@@ -8172,6 +8818,7 @@
           <w:color w:val="000000"/>
           <w:sz w:val="24"/>
           <w:szCs w:val="24"/>
+          <w:lang w:val="en-US"/>
         </w:rPr>
         <w:t xml:space="preserve"> font </w:t>
       </w:r>
@@ -8181,6 +8828,7 @@
           <w:color w:val="000000"/>
           <w:sz w:val="24"/>
           <w:szCs w:val="24"/>
+          <w:lang w:val="en-US"/>
         </w:rPr>
         <w:t xml:space="preserve">sizes</w:t>
       </w:r>
@@ -8190,6 +8838,7 @@
           <w:color w:val="000000"/>
           <w:sz w:val="24"/>
           <w:szCs w:val="24"/>
+          <w:lang w:val="en-US"/>
         </w:rPr>
         <w:t xml:space="preserve">, and </w:t>
       </w:r>
@@ -8199,6 +8848,7 @@
           <w:color w:val="000000"/>
           <w:sz w:val="24"/>
           <w:szCs w:val="24"/>
+          <w:lang w:val="en-US"/>
         </w:rPr>
         <w:t xml:space="preserve">high</w:t>
       </w:r>
@@ -8208,6 +8858,7 @@
           <w:color w:val="000000"/>
           <w:sz w:val="24"/>
           <w:szCs w:val="24"/>
+          <w:lang w:val="en-US"/>
         </w:rPr>
         <w:t xml:space="preserve"> </w:t>
       </w:r>
@@ -8217,6 +8868,7 @@
           <w:color w:val="000000"/>
           <w:sz w:val="24"/>
           <w:szCs w:val="24"/>
+          <w:lang w:val="en-US"/>
         </w:rPr>
         <w:t xml:space="preserve">contrast</w:t>
       </w:r>
@@ -8226,6 +8878,7 @@
           <w:color w:val="000000"/>
           <w:sz w:val="24"/>
           <w:szCs w:val="24"/>
+          <w:lang w:val="en-US"/>
         </w:rPr>
         <w:t xml:space="preserve"> options </w:t>
       </w:r>
@@ -8235,6 +8888,7 @@
           <w:color w:val="000000"/>
           <w:sz w:val="24"/>
           <w:szCs w:val="24"/>
+          <w:lang w:val="en-US"/>
         </w:rPr>
         <w:t xml:space="preserve">where</w:t>
       </w:r>
@@ -8244,6 +8898,7 @@
           <w:color w:val="000000"/>
           <w:sz w:val="24"/>
           <w:szCs w:val="24"/>
+          <w:lang w:val="en-US"/>
         </w:rPr>
         <w:t xml:space="preserve"> </w:t>
       </w:r>
@@ -8253,6 +8908,7 @@
           <w:color w:val="000000"/>
           <w:sz w:val="24"/>
           <w:szCs w:val="24"/>
+          <w:lang w:val="en-US"/>
         </w:rPr>
         <w:t xml:space="preserve">possible</w:t>
       </w:r>
@@ -8262,62 +8918,9 @@
           <w:color w:val="000000"/>
           <w:sz w:val="24"/>
           <w:szCs w:val="24"/>
-        </w:rPr>
-        <w:t xml:space="preserve"> (</w:t>
-      </w:r>
-      <w:r>
-        <w:rPr>
-          <w:rFonts w:ascii="Arial" w:hAnsi="Arial" w:eastAsia="Arial" w:cs="Arial" w:asciiTheme="minorAscii" w:hAnsiTheme="minorAscii" w:eastAsiaTheme="minorAscii" w:cstheme="minorAscii"/>
-          <w:color w:val="000000"/>
-          <w:sz w:val="24"/>
-          <w:szCs w:val="24"/>
-        </w:rPr>
-        <w:t xml:space="preserve">useful</w:t>
-      </w:r>
-      <w:r>
-        <w:rPr>
-          <w:rFonts w:ascii="Arial" w:hAnsi="Arial" w:eastAsia="Arial" w:cs="Arial" w:asciiTheme="minorAscii" w:hAnsiTheme="minorAscii" w:eastAsiaTheme="minorAscii" w:cstheme="minorAscii"/>
-          <w:color w:val="000000"/>
-          <w:sz w:val="24"/>
-          <w:szCs w:val="24"/>
-        </w:rPr>
-        <w:t xml:space="preserve"> for </w:t>
-      </w:r>
-      <w:r>
-        <w:rPr>
-          <w:rFonts w:ascii="Arial" w:hAnsi="Arial" w:eastAsia="Arial" w:cs="Arial" w:asciiTheme="minorAscii" w:hAnsiTheme="minorAscii" w:eastAsiaTheme="minorAscii" w:cstheme="minorAscii"/>
-          <w:color w:val="000000"/>
-          <w:sz w:val="24"/>
-          <w:szCs w:val="24"/>
-        </w:rPr>
-        <w:t xml:space="preserve">healthcare</w:t>
-      </w:r>
-      <w:r>
-        <w:rPr>
-          <w:rFonts w:ascii="Arial" w:hAnsi="Arial" w:eastAsia="Arial" w:cs="Arial" w:asciiTheme="minorAscii" w:hAnsiTheme="minorAscii" w:eastAsiaTheme="minorAscii" w:cstheme="minorAscii"/>
-          <w:color w:val="000000"/>
-          <w:sz w:val="24"/>
-          <w:szCs w:val="24"/>
-        </w:rPr>
-        <w:t xml:space="preserve"> </w:t>
-      </w:r>
-      <w:r>
-        <w:rPr>
-          <w:rFonts w:ascii="Arial" w:hAnsi="Arial" w:eastAsia="Arial" w:cs="Arial" w:asciiTheme="minorAscii" w:hAnsiTheme="minorAscii" w:eastAsiaTheme="minorAscii" w:cstheme="minorAscii"/>
-          <w:color w:val="000000"/>
-          <w:sz w:val="24"/>
-          <w:szCs w:val="24"/>
-        </w:rPr>
-        <w:t xml:space="preserve">context</w:t>
-      </w:r>
-      <w:r>
-        <w:rPr>
-          <w:rFonts w:ascii="Arial" w:hAnsi="Arial" w:eastAsia="Arial" w:cs="Arial" w:asciiTheme="minorAscii" w:hAnsiTheme="minorAscii" w:eastAsiaTheme="minorAscii" w:cstheme="minorAscii"/>
-          <w:color w:val="000000"/>
-          <w:sz w:val="24"/>
-          <w:szCs w:val="24"/>
-        </w:rPr>
-        <w:t xml:space="preserve">).</w:t>
+          <w:lang w:val="en-US"/>
+        </w:rPr>
+        <w:t xml:space="preserve">.</w:t>
       </w:r>
       <w:r/>
     </w:p>
@@ -8329,7 +8932,7 @@
           <w:bottom w:val="none" w:color="000000" w:sz="4" w:space="0"/>
           <w:right w:val="none" w:color="000000" w:sz="4" w:space="0"/>
         </w:pBdr>
-        <w:spacing/>
+        <w:spacing w:line="276" w:lineRule="auto"/>
         <w:ind w:left="0" w:right="0" w:firstLine="0"/>
         <w:rPr>
           <w:rFonts w:ascii="Arial" w:hAnsi="Arial" w:eastAsia="Arial" w:cs="Arial" w:asciiTheme="minorAscii" w:hAnsiTheme="minorAscii" w:eastAsiaTheme="minorAscii" w:cstheme="minorAscii"/>
@@ -8340,333 +8943,330 @@
     </w:p>
     <w:p xmlns:wp14="http://schemas.microsoft.com/office/word/2010/wordml" wp14:textId="77777777">
       <w:pPr>
-        <w:pStyle w:val="663"/>
-        <w:spacing/>
-        <w:ind/>
-        <w:rPr>
-          <w:rFonts w:ascii="Arial" w:hAnsi="Arial" w:eastAsia="Arial" w:cs="Arial" w:asciiTheme="minorAscii" w:hAnsiTheme="minorAscii" w:eastAsiaTheme="minorAscii" w:cstheme="minorAscii"/>
-          <w:lang w:val="en-US" w:eastAsia="en-US"/>
-        </w:rPr>
-      </w:pPr>
+        <w:pStyle w:val="141"/>
+        <w:spacing w:line="276" w:lineRule="auto"/>
+        <w:ind/>
+        <w:rPr>
+          <w:rFonts w:ascii="Arial" w:hAnsi="Arial" w:eastAsia="Arial" w:cs="Arial" w:asciiTheme="minorAscii" w:hAnsiTheme="minorAscii" w:eastAsiaTheme="minorAscii" w:cstheme="minorAscii"/>
+          <w:b w:val="1"/>
+          <w:bCs w:val="1"/>
+          <w:color w:val="000000" w:themeColor="text1" w:themeTint="FF" w:themeShade="FF"/>
+          <w:sz w:val="28"/>
+          <w:szCs w:val="28"/>
+        </w:rPr>
+      </w:pPr>
+      <w:r>
+        <w:rPr>
+          <w:rFonts w:ascii="Arial" w:hAnsi="Arial" w:eastAsia="Arial" w:cs="Arial" w:asciiTheme="minorAscii" w:hAnsiTheme="minorAscii" w:eastAsiaTheme="minorAscii" w:cstheme="minorAscii"/>
+          <w:b w:val="1"/>
+          <w:bCs w:val="1"/>
+          <w:color w:val="000000"/>
+          <w:sz w:val="28"/>
+          <w:szCs w:val="28"/>
+        </w:rPr>
+        <w:t xml:space="preserve">R1</w:t>
+      </w:r>
+      <w:r>
+        <w:rPr>
+          <w:rFonts w:ascii="Arial" w:hAnsi="Arial" w:eastAsia="Arial" w:cs="Arial" w:asciiTheme="minorAscii" w:hAnsiTheme="minorAscii" w:eastAsiaTheme="minorAscii" w:cstheme="minorAscii"/>
+          <w:b w:val="1"/>
+          <w:bCs w:val="1"/>
+          <w:color w:val="000000"/>
+          <w:sz w:val="28"/>
+          <w:szCs w:val="28"/>
+          <w:lang w:val="en-US"/>
+        </w:rPr>
+        <w:t xml:space="preserve">3</w:t>
+      </w:r>
+      <w:r>
+        <w:rPr>
+          <w:rFonts w:ascii="Arial" w:hAnsi="Arial" w:eastAsia="Arial" w:cs="Arial" w:asciiTheme="minorAscii" w:hAnsiTheme="minorAscii" w:eastAsiaTheme="minorAscii" w:cstheme="minorAscii"/>
+          <w:b w:val="1"/>
+          <w:bCs w:val="1"/>
+          <w:color w:val="000000"/>
+          <w:sz w:val="28"/>
+          <w:szCs w:val="28"/>
+        </w:rPr>
+        <w:t xml:space="preserve">. Settings </w:t>
+      </w:r>
+      <w:r>
+        <w:rPr>
+          <w:rFonts w:ascii="Arial" w:hAnsi="Arial" w:eastAsia="Arial" w:cs="Arial" w:asciiTheme="minorAscii" w:hAnsiTheme="minorAscii" w:eastAsiaTheme="minorAscii" w:cstheme="minorAscii"/>
+          <w:b w:val="1"/>
+          <w:bCs w:val="1"/>
+          <w:color w:val="000000"/>
+          <w:sz w:val="28"/>
+          <w:szCs w:val="28"/>
+          <w:lang w:val="en-US"/>
+        </w:rPr>
+        <w:t xml:space="preserve">-</w:t>
+      </w:r>
+      <w:r>
+        <w:rPr>
+          <w:rFonts w:ascii="Arial" w:hAnsi="Arial" w:eastAsia="Arial" w:cs="Arial" w:asciiTheme="minorAscii" w:hAnsiTheme="minorAscii" w:eastAsiaTheme="minorAscii" w:cstheme="minorAscii"/>
+          <w:b w:val="1"/>
+          <w:bCs w:val="1"/>
+          <w:color w:val="000000"/>
+          <w:sz w:val="28"/>
+          <w:szCs w:val="28"/>
+        </w:rPr>
+        <w:t xml:space="preserve"> </w:t>
+      </w:r>
+      <w:r>
+        <w:rPr>
+          <w:rFonts w:ascii="Arial" w:hAnsi="Arial" w:eastAsia="Arial" w:cs="Arial" w:asciiTheme="minorAscii" w:hAnsiTheme="minorAscii" w:eastAsiaTheme="minorAscii" w:cstheme="minorAscii"/>
+          <w:b w:val="1"/>
+          <w:bCs w:val="1"/>
+          <w:color w:val="000000"/>
+          <w:sz w:val="28"/>
+          <w:szCs w:val="28"/>
+        </w:rPr>
+        <w:t xml:space="preserve">Optional</w:t>
+      </w:r>
+      <w:r/>
     </w:p>
-    <w:p xmlns:wp14="http://schemas.microsoft.com/office/word/2010/wordml" wp14:textId="77777777">
-      <w:pPr>
-        <w:pStyle w:val="141"/>
+    <w:p xmlns:wp14="http://schemas.microsoft.com/office/word/2010/wordml" wp14:textId="2B2E0BF1">
+      <w:pPr>
         <w:pBdr>
           <w:top w:val="none" w:color="000000" w:sz="4" w:space="0"/>
           <w:left w:val="none" w:color="000000" w:sz="4" w:space="0"/>
           <w:bottom w:val="none" w:color="000000" w:sz="4" w:space="0"/>
           <w:right w:val="none" w:color="000000" w:sz="4" w:space="0"/>
         </w:pBdr>
-        <w:spacing/>
+        <w:spacing w:line="276" w:lineRule="auto"/>
         <w:ind w:left="0" w:right="0" w:firstLine="0"/>
         <w:rPr>
           <w:rFonts w:ascii="Arial" w:hAnsi="Arial" w:eastAsia="Arial" w:cs="Arial" w:asciiTheme="minorAscii" w:hAnsiTheme="minorAscii" w:eastAsiaTheme="minorAscii" w:cstheme="minorAscii"/>
-          <w:b w:val="1"/>
-          <w:bCs w:val="1"/>
-          <w:color w:val="000000" w:themeColor="text1" w:themeTint="FF" w:themeShade="FF"/>
-          <w:sz w:val="28"/>
-          <w:szCs w:val="28"/>
-        </w:rPr>
-      </w:pPr>
-      <w:r>
-        <w:rPr>
-          <w:rFonts w:ascii="Arial" w:hAnsi="Arial" w:eastAsia="Arial" w:cs="Arial" w:asciiTheme="minorAscii" w:hAnsiTheme="minorAscii" w:eastAsiaTheme="minorAscii" w:cstheme="minorAscii"/>
-          <w:b w:val="1"/>
-          <w:bCs w:val="1"/>
-          <w:color w:val="000000"/>
-          <w:sz w:val="28"/>
-          <w:szCs w:val="28"/>
-        </w:rPr>
-        <w:t xml:space="preserve">R1</w:t>
-      </w:r>
-      <w:r>
-        <w:rPr>
-          <w:rFonts w:ascii="Arial" w:hAnsi="Arial" w:eastAsia="Arial" w:cs="Arial" w:asciiTheme="minorAscii" w:hAnsiTheme="minorAscii" w:eastAsiaTheme="minorAscii" w:cstheme="minorAscii"/>
-          <w:b w:val="1"/>
-          <w:bCs w:val="1"/>
-          <w:color w:val="000000"/>
-          <w:sz w:val="28"/>
-          <w:szCs w:val="28"/>
+          <w:color w:val="000000"/>
+          <w:sz w:val="24"/>
+          <w:szCs w:val="24"/>
+        </w:rPr>
+      </w:pPr>
+      <w:r>
+        <w:rPr>
+          <w:rFonts w:ascii="Arial" w:hAnsi="Arial" w:eastAsia="Arial" w:cs="Arial" w:asciiTheme="minorAscii" w:hAnsiTheme="minorAscii" w:eastAsiaTheme="minorAscii" w:cstheme="minorAscii"/>
+          <w:color w:val="000000"/>
+          <w:sz w:val="24"/>
+          <w:szCs w:val="24"/>
+        </w:rPr>
+        <w:t xml:space="preserve">The </w:t>
+      </w:r>
+      <w:r>
+        <w:rPr>
+          <w:rFonts w:ascii="Arial" w:hAnsi="Arial" w:eastAsia="Arial" w:cs="Arial" w:asciiTheme="minorAscii" w:hAnsiTheme="minorAscii" w:eastAsiaTheme="minorAscii" w:cstheme="minorAscii"/>
+          <w:color w:val="000000"/>
+          <w:sz w:val="24"/>
+          <w:szCs w:val="24"/>
+        </w:rPr>
+        <w:t xml:space="preserve">unit</w:t>
+      </w:r>
+      <w:r>
+        <w:rPr>
+          <w:rFonts w:ascii="Arial" w:hAnsi="Arial" w:eastAsia="Arial" w:cs="Arial" w:asciiTheme="minorAscii" w:hAnsiTheme="minorAscii" w:eastAsiaTheme="minorAscii" w:cstheme="minorAscii"/>
+          <w:color w:val="000000"/>
+          <w:sz w:val="24"/>
+          <w:szCs w:val="24"/>
+        </w:rPr>
+        <w:t xml:space="preserve"> </w:t>
+      </w:r>
+      <w:r>
+        <w:rPr>
+          <w:rFonts w:ascii="Arial" w:hAnsi="Arial" w:eastAsia="Arial" w:cs="Arial" w:asciiTheme="minorAscii" w:hAnsiTheme="minorAscii" w:eastAsiaTheme="minorAscii" w:cstheme="minorAscii"/>
+          <w:color w:val="000000"/>
+          <w:sz w:val="24"/>
+          <w:szCs w:val="24"/>
+        </w:rPr>
+        <w:t xml:space="preserve">may</w:t>
+      </w:r>
+      <w:r>
+        <w:rPr>
+          <w:rFonts w:ascii="Arial" w:hAnsi="Arial" w:eastAsia="Arial" w:cs="Arial" w:asciiTheme="minorAscii" w:hAnsiTheme="minorAscii" w:eastAsiaTheme="minorAscii" w:cstheme="minorAscii"/>
+          <w:color w:val="000000"/>
+          <w:sz w:val="24"/>
+          <w:szCs w:val="24"/>
+        </w:rPr>
+        <w:t xml:space="preserve"> </w:t>
+      </w:r>
+      <w:r>
+        <w:rPr>
+          <w:rFonts w:ascii="Arial" w:hAnsi="Arial" w:eastAsia="Arial" w:cs="Arial" w:asciiTheme="minorAscii" w:hAnsiTheme="minorAscii" w:eastAsiaTheme="minorAscii" w:cstheme="minorAscii"/>
+          <w:color w:val="000000"/>
+          <w:sz w:val="24"/>
+          <w:szCs w:val="24"/>
+        </w:rPr>
+        <w:t xml:space="preserve">provide</w:t>
+      </w:r>
+      <w:r>
+        <w:rPr>
+          <w:rFonts w:ascii="Arial" w:hAnsi="Arial" w:eastAsia="Arial" w:cs="Arial" w:asciiTheme="minorAscii" w:hAnsiTheme="minorAscii" w:eastAsiaTheme="minorAscii" w:cstheme="minorAscii"/>
+          <w:color w:val="000000"/>
+          <w:sz w:val="24"/>
+          <w:szCs w:val="24"/>
+        </w:rPr>
+        <w:t xml:space="preserve"> a </w:t>
+      </w:r>
+      <w:r>
+        <w:rPr>
+          <w:rFonts w:ascii="Arial" w:hAnsi="Arial" w:eastAsia="Arial" w:cs="Arial" w:asciiTheme="minorAscii" w:hAnsiTheme="minorAscii" w:eastAsiaTheme="minorAscii" w:cstheme="minorAscii"/>
+          <w:color w:val="000000"/>
+          <w:sz w:val="24"/>
+          <w:szCs w:val="24"/>
+        </w:rPr>
+        <w:t xml:space="preserve">settin</w:t>
+      </w:r>
+      <w:r>
+        <w:rPr>
+          <w:rFonts w:ascii="Arial" w:hAnsi="Arial" w:eastAsia="Arial" w:cs="Arial" w:asciiTheme="minorAscii" w:hAnsiTheme="minorAscii" w:eastAsiaTheme="minorAscii" w:cstheme="minorAscii"/>
+          <w:color w:val="000000"/>
+          <w:sz w:val="24"/>
+          <w:szCs w:val="24"/>
           <w:lang w:val="en-US"/>
         </w:rPr>
-        <w:t xml:space="preserve">3</w:t>
-      </w:r>
-      <w:r>
-        <w:rPr>
-          <w:rFonts w:ascii="Arial" w:hAnsi="Arial" w:eastAsia="Arial" w:cs="Arial" w:asciiTheme="minorAscii" w:hAnsiTheme="minorAscii" w:eastAsiaTheme="minorAscii" w:cstheme="minorAscii"/>
-          <w:b w:val="1"/>
-          <w:bCs w:val="1"/>
-          <w:color w:val="000000"/>
-          <w:sz w:val="28"/>
-          <w:szCs w:val="28"/>
-        </w:rPr>
-        <w:t xml:space="preserve">. Settings </w:t>
-      </w:r>
-      <w:r>
-        <w:rPr>
-          <w:rFonts w:ascii="Arial" w:hAnsi="Arial" w:eastAsia="Arial" w:cs="Arial" w:asciiTheme="minorAscii" w:hAnsiTheme="minorAscii" w:eastAsiaTheme="minorAscii" w:cstheme="minorAscii"/>
-          <w:b w:val="1"/>
-          <w:bCs w:val="1"/>
-          <w:color w:val="000000"/>
-          <w:sz w:val="28"/>
-          <w:szCs w:val="28"/>
+        <w:t xml:space="preserve">g options like </w:t>
+      </w:r>
+      <w:r>
+        <w:rPr>
+          <w:rFonts w:ascii="Arial" w:hAnsi="Arial" w:eastAsia="Arial" w:cs="Arial" w:asciiTheme="minorAscii" w:hAnsiTheme="minorAscii" w:eastAsiaTheme="minorAscii" w:cstheme="minorAscii"/>
+          <w:color w:val="000000"/>
+          <w:sz w:val="24"/>
+          <w:szCs w:val="24"/>
+        </w:rPr>
+        <w:t xml:space="preserve">theme</w:t>
+      </w:r>
+      <w:r>
+        <w:rPr>
+          <w:rFonts w:ascii="Arial" w:hAnsi="Arial" w:eastAsia="Arial" w:cs="Arial" w:asciiTheme="minorAscii" w:hAnsiTheme="minorAscii" w:eastAsiaTheme="minorAscii" w:cstheme="minorAscii"/>
+          <w:color w:val="000000"/>
+          <w:sz w:val="24"/>
+          <w:szCs w:val="24"/>
           <w:lang w:val="en-US"/>
         </w:rPr>
-        <w:t xml:space="preserve">-</w:t>
-      </w:r>
-      <w:r>
-        <w:rPr>
-          <w:rFonts w:ascii="Arial" w:hAnsi="Arial" w:eastAsia="Arial" w:cs="Arial" w:asciiTheme="minorAscii" w:hAnsiTheme="minorAscii" w:eastAsiaTheme="minorAscii" w:cstheme="minorAscii"/>
-          <w:b w:val="1"/>
-          <w:bCs w:val="1"/>
-          <w:color w:val="000000"/>
-          <w:sz w:val="28"/>
-          <w:szCs w:val="28"/>
-        </w:rPr>
-        <w:t xml:space="preserve"> </w:t>
-      </w:r>
-      <w:r>
-        <w:rPr>
-          <w:rFonts w:ascii="Arial" w:hAnsi="Arial" w:eastAsia="Arial" w:cs="Arial" w:asciiTheme="minorAscii" w:hAnsiTheme="minorAscii" w:eastAsiaTheme="minorAscii" w:cstheme="minorAscii"/>
-          <w:b w:val="1"/>
-          <w:bCs w:val="1"/>
-          <w:color w:val="000000"/>
-          <w:sz w:val="28"/>
-          <w:szCs w:val="28"/>
-        </w:rPr>
-        <w:t xml:space="preserve">Optional</w:t>
-      </w:r>
-      <w:r/>
+        <w:t xml:space="preserve"> mode </w:t>
+      </w:r>
+      <w:r>
+        <w:rPr>
+          <w:rFonts w:ascii="Arial" w:hAnsi="Arial" w:eastAsia="Arial" w:cs="Arial" w:asciiTheme="minorAscii" w:hAnsiTheme="minorAscii" w:eastAsiaTheme="minorAscii" w:cstheme="minorAscii"/>
+          <w:color w:val="000000"/>
+          <w:sz w:val="24"/>
+          <w:szCs w:val="24"/>
+          <w:lang w:val="en-US"/>
+        </w:rPr>
+        <w:t xml:space="preserve">light/</w:t>
+      </w:r>
+      <w:r>
+        <w:rPr>
+          <w:rFonts w:ascii="Arial" w:hAnsi="Arial" w:eastAsia="Arial" w:cs="Arial" w:asciiTheme="minorAscii" w:hAnsiTheme="minorAscii" w:eastAsiaTheme="minorAscii" w:cstheme="minorAscii"/>
+          <w:color w:val="000000"/>
+          <w:sz w:val="24"/>
+          <w:szCs w:val="24"/>
+          <w:lang w:val="en-US"/>
+        </w:rPr>
+        <w:t xml:space="preserve">dark</w:t>
+      </w:r>
+      <w:r>
+        <w:rPr>
+          <w:rFonts w:ascii="Arial" w:hAnsi="Arial" w:eastAsia="Arial" w:cs="Arial" w:asciiTheme="minorAscii" w:hAnsiTheme="minorAscii" w:eastAsiaTheme="minorAscii" w:cstheme="minorAscii"/>
+          <w:color w:val="000000"/>
+          <w:sz w:val="24"/>
+          <w:szCs w:val="24"/>
+          <w:lang w:val="en-US"/>
+        </w:rPr>
+        <w:t xml:space="preserve">/color</w:t>
+      </w:r>
+      <w:r>
+        <w:rPr>
+          <w:rFonts w:ascii="Arial" w:hAnsi="Arial" w:eastAsia="Arial" w:cs="Arial" w:asciiTheme="minorAscii" w:hAnsiTheme="minorAscii" w:eastAsiaTheme="minorAscii" w:cstheme="minorAscii"/>
+          <w:color w:val="000000"/>
+          <w:sz w:val="24"/>
+          <w:szCs w:val="24"/>
+          <w:lang w:val="en-US"/>
+        </w:rPr>
+        <w:t xml:space="preserve">, and two </w:t>
+      </w:r>
+      <w:r>
+        <w:rPr>
+          <w:rFonts w:ascii="Arial" w:hAnsi="Arial" w:eastAsia="Arial" w:cs="Arial" w:asciiTheme="minorAscii" w:hAnsiTheme="minorAscii" w:eastAsiaTheme="minorAscii" w:cstheme="minorAscii"/>
+          <w:color w:val="000000"/>
+          <w:sz w:val="24"/>
+          <w:szCs w:val="24"/>
+        </w:rPr>
+        <w:t xml:space="preserve">language</w:t>
+      </w:r>
+      <w:r>
+        <w:rPr>
+          <w:rFonts w:ascii="Arial" w:hAnsi="Arial" w:eastAsia="Arial" w:cs="Arial" w:asciiTheme="minorAscii" w:hAnsiTheme="minorAscii" w:eastAsiaTheme="minorAscii" w:cstheme="minorAscii"/>
+          <w:color w:val="000000"/>
+          <w:sz w:val="24"/>
+          <w:szCs w:val="24"/>
+          <w:lang w:val="en-US"/>
+        </w:rPr>
+        <w:t xml:space="preserve">s like </w:t>
+      </w:r>
+      <w:r>
+        <w:rPr>
+          <w:rFonts w:ascii="Arial" w:hAnsi="Arial" w:eastAsia="Arial" w:cs="Arial" w:asciiTheme="minorAscii" w:hAnsiTheme="minorAscii" w:eastAsiaTheme="minorAscii" w:cstheme="minorAscii"/>
+          <w:color w:val="000000"/>
+          <w:sz w:val="24"/>
+          <w:szCs w:val="24"/>
+          <w:lang w:val="en-US"/>
+        </w:rPr>
+        <w:t xml:space="preserve">en</w:t>
+      </w:r>
+      <w:r>
+        <w:rPr>
+          <w:rFonts w:ascii="Arial" w:hAnsi="Arial" w:eastAsia="Arial" w:cs="Arial" w:asciiTheme="minorAscii" w:hAnsiTheme="minorAscii" w:eastAsiaTheme="minorAscii" w:cstheme="minorAscii"/>
+          <w:color w:val="000000"/>
+          <w:sz w:val="24"/>
+          <w:szCs w:val="24"/>
+          <w:lang w:val="en-US"/>
+        </w:rPr>
+        <w:t xml:space="preserve">/se</w:t>
+      </w:r>
+      <w:r>
+        <w:rPr>
+          <w:rFonts w:ascii="Arial" w:hAnsi="Arial" w:eastAsia="Arial" w:cs="Arial" w:asciiTheme="minorAscii" w:hAnsiTheme="minorAscii" w:eastAsiaTheme="minorAscii" w:cstheme="minorAscii"/>
+          <w:color w:val="000000"/>
+          <w:sz w:val="24"/>
+          <w:szCs w:val="24"/>
+        </w:rPr>
+        <w:t xml:space="preserve">.</w:t>
+      </w:r>
+      <w:r>
+        <w:rPr>
+          <w:rFonts w:ascii="Times New Roman" w:hAnsi="Times New Roman" w:eastAsia="Times New Roman" w:cs="Times New Roman"/>
+          <w:sz w:val="24"/>
+        </w:rPr>
+      </w:r>
     </w:p>
-    <w:p xmlns:wp14="http://schemas.microsoft.com/office/word/2010/wordml" wp14:textId="1DC3779A">
-      <w:pPr>
+    <w:p>
+      <w:pPr>
+        <w:pStyle w:val="663"/>
         <w:pBdr>
           <w:top w:val="none" w:color="000000" w:sz="4" w:space="0"/>
           <w:left w:val="none" w:color="000000" w:sz="4" w:space="0"/>
           <w:bottom w:val="none" w:color="000000" w:sz="4" w:space="0"/>
           <w:right w:val="none" w:color="000000" w:sz="4" w:space="0"/>
         </w:pBdr>
-        <w:spacing/>
+        <w:spacing w:line="276" w:lineRule="auto"/>
         <w:ind w:left="0" w:right="0" w:firstLine="0"/>
         <w:rPr>
           <w:rFonts w:ascii="Arial" w:hAnsi="Arial" w:eastAsia="Arial" w:cs="Arial" w:asciiTheme="minorAscii" w:hAnsiTheme="minorAscii" w:eastAsiaTheme="minorAscii" w:cstheme="minorAscii"/>
-          <w:color w:val="000000"/>
           <w:sz w:val="24"/>
           <w:szCs w:val="24"/>
         </w:rPr>
       </w:pPr>
-      <w:r>
-        <w:rPr>
-          <w:rFonts w:ascii="Arial" w:hAnsi="Arial" w:eastAsia="Arial" w:cs="Arial" w:asciiTheme="minorAscii" w:hAnsiTheme="minorAscii" w:eastAsiaTheme="minorAscii" w:cstheme="minorAscii"/>
-          <w:color w:val="000000"/>
-          <w:sz w:val="24"/>
-          <w:szCs w:val="24"/>
-        </w:rPr>
-        <w:t xml:space="preserve">The </w:t>
-      </w:r>
-      <w:r>
-        <w:rPr>
-          <w:rFonts w:ascii="Arial" w:hAnsi="Arial" w:eastAsia="Arial" w:cs="Arial" w:asciiTheme="minorAscii" w:hAnsiTheme="minorAscii" w:eastAsiaTheme="minorAscii" w:cstheme="minorAscii"/>
-          <w:color w:val="000000"/>
-          <w:sz w:val="24"/>
-          <w:szCs w:val="24"/>
-        </w:rPr>
-        <w:t xml:space="preserve">unit</w:t>
-      </w:r>
-      <w:r>
-        <w:rPr>
-          <w:rFonts w:ascii="Arial" w:hAnsi="Arial" w:eastAsia="Arial" w:cs="Arial" w:asciiTheme="minorAscii" w:hAnsiTheme="minorAscii" w:eastAsiaTheme="minorAscii" w:cstheme="minorAscii"/>
-          <w:color w:val="000000"/>
-          <w:sz w:val="24"/>
-          <w:szCs w:val="24"/>
-        </w:rPr>
-        <w:t xml:space="preserve"> </w:t>
-      </w:r>
-      <w:r>
-        <w:rPr>
-          <w:rFonts w:ascii="Arial" w:hAnsi="Arial" w:eastAsia="Arial" w:cs="Arial" w:asciiTheme="minorAscii" w:hAnsiTheme="minorAscii" w:eastAsiaTheme="minorAscii" w:cstheme="minorAscii"/>
-          <w:color w:val="000000"/>
-          <w:sz w:val="24"/>
-          <w:szCs w:val="24"/>
-        </w:rPr>
-        <w:t xml:space="preserve">may</w:t>
-      </w:r>
-      <w:r>
-        <w:rPr>
-          <w:rFonts w:ascii="Arial" w:hAnsi="Arial" w:eastAsia="Arial" w:cs="Arial" w:asciiTheme="minorAscii" w:hAnsiTheme="minorAscii" w:eastAsiaTheme="minorAscii" w:cstheme="minorAscii"/>
-          <w:color w:val="000000"/>
-          <w:sz w:val="24"/>
-          <w:szCs w:val="24"/>
-        </w:rPr>
-        <w:t xml:space="preserve"> </w:t>
-      </w:r>
-      <w:r>
-        <w:rPr>
-          <w:rFonts w:ascii="Arial" w:hAnsi="Arial" w:eastAsia="Arial" w:cs="Arial" w:asciiTheme="minorAscii" w:hAnsiTheme="minorAscii" w:eastAsiaTheme="minorAscii" w:cstheme="minorAscii"/>
-          <w:color w:val="000000"/>
-          <w:sz w:val="24"/>
-          <w:szCs w:val="24"/>
-        </w:rPr>
-        <w:t xml:space="preserve">provide</w:t>
-      </w:r>
-      <w:r>
-        <w:rPr>
-          <w:rFonts w:ascii="Arial" w:hAnsi="Arial" w:eastAsia="Arial" w:cs="Arial" w:asciiTheme="minorAscii" w:hAnsiTheme="minorAscii" w:eastAsiaTheme="minorAscii" w:cstheme="minorAscii"/>
-          <w:color w:val="000000"/>
-          <w:sz w:val="24"/>
-          <w:szCs w:val="24"/>
-        </w:rPr>
-        <w:t xml:space="preserve"> a </w:t>
-      </w:r>
-      <w:r>
-        <w:rPr>
-          <w:rFonts w:ascii="Arial" w:hAnsi="Arial" w:eastAsia="Arial" w:cs="Arial" w:asciiTheme="minorAscii" w:hAnsiTheme="minorAscii" w:eastAsiaTheme="minorAscii" w:cstheme="minorAscii"/>
-          <w:color w:val="000000"/>
-          <w:sz w:val="24"/>
-          <w:szCs w:val="24"/>
-        </w:rPr>
-        <w:t xml:space="preserve">settin</w:t>
-      </w:r>
-      <w:r>
-        <w:rPr>
-          <w:rFonts w:ascii="Arial" w:hAnsi="Arial" w:eastAsia="Arial" w:cs="Arial" w:asciiTheme="minorAscii" w:hAnsiTheme="minorAscii" w:eastAsiaTheme="minorAscii" w:cstheme="minorAscii"/>
-          <w:color w:val="000000"/>
-          <w:sz w:val="24"/>
-          <w:szCs w:val="24"/>
-          <w:lang w:val="en-US"/>
-        </w:rPr>
-        <w:t xml:space="preserve">g options like </w:t>
-      </w:r>
-      <w:r>
-        <w:rPr>
-          <w:rFonts w:ascii="Arial" w:hAnsi="Arial" w:eastAsia="Arial" w:cs="Arial" w:asciiTheme="minorAscii" w:hAnsiTheme="minorAscii" w:eastAsiaTheme="minorAscii" w:cstheme="minorAscii"/>
-          <w:color w:val="000000"/>
-          <w:sz w:val="24"/>
-          <w:szCs w:val="24"/>
-        </w:rPr>
-        <w:t xml:space="preserve">theme</w:t>
-      </w:r>
-      <w:r>
-        <w:rPr>
-          <w:rFonts w:ascii="Arial" w:hAnsi="Arial" w:eastAsia="Arial" w:cs="Arial" w:asciiTheme="minorAscii" w:hAnsiTheme="minorAscii" w:eastAsiaTheme="minorAscii" w:cstheme="minorAscii"/>
-          <w:color w:val="000000"/>
-          <w:sz w:val="24"/>
-          <w:szCs w:val="24"/>
-          <w:lang w:val="en-US"/>
-        </w:rPr>
-        <w:t xml:space="preserve"> mode dark</w:t>
-      </w:r>
-      <w:r>
-        <w:rPr>
-          <w:rFonts w:ascii="Arial" w:hAnsi="Arial" w:eastAsia="Arial" w:cs="Arial" w:asciiTheme="minorAscii" w:hAnsiTheme="minorAscii" w:eastAsiaTheme="minorAscii" w:cstheme="minorAscii"/>
-          <w:color w:val="000000"/>
-          <w:sz w:val="24"/>
-          <w:szCs w:val="24"/>
-          <w:lang w:val="en-US"/>
-        </w:rPr>
-        <w:t xml:space="preserve">/ color</w:t>
-      </w:r>
-      <w:r>
-        <w:rPr>
-          <w:rFonts w:ascii="Arial" w:hAnsi="Arial" w:eastAsia="Arial" w:cs="Arial" w:asciiTheme="minorAscii" w:hAnsiTheme="minorAscii" w:eastAsiaTheme="minorAscii" w:cstheme="minorAscii"/>
-          <w:color w:val="000000"/>
-          <w:sz w:val="24"/>
-          <w:szCs w:val="24"/>
-          <w:lang w:val="en-US"/>
-        </w:rPr>
-        <w:t xml:space="preserve">, and two </w:t>
-      </w:r>
-      <w:r>
-        <w:rPr>
-          <w:rFonts w:ascii="Arial" w:hAnsi="Arial" w:eastAsia="Arial" w:cs="Arial" w:asciiTheme="minorAscii" w:hAnsiTheme="minorAscii" w:eastAsiaTheme="minorAscii" w:cstheme="minorAscii"/>
-          <w:color w:val="000000"/>
-          <w:sz w:val="24"/>
-          <w:szCs w:val="24"/>
-        </w:rPr>
-        <w:t xml:space="preserve">language</w:t>
-      </w:r>
-      <w:r>
-        <w:rPr>
-          <w:rFonts w:ascii="Arial" w:hAnsi="Arial" w:eastAsia="Arial" w:cs="Arial" w:asciiTheme="minorAscii" w:hAnsiTheme="minorAscii" w:eastAsiaTheme="minorAscii" w:cstheme="minorAscii"/>
-          <w:color w:val="000000"/>
-          <w:sz w:val="24"/>
-          <w:szCs w:val="24"/>
-          <w:lang w:val="en-US"/>
-        </w:rPr>
-        <w:t xml:space="preserve">s like </w:t>
-      </w:r>
-      <w:r>
-        <w:rPr>
-          <w:rFonts w:ascii="Arial" w:hAnsi="Arial" w:eastAsia="Arial" w:cs="Arial" w:asciiTheme="minorAscii" w:hAnsiTheme="minorAscii" w:eastAsiaTheme="minorAscii" w:cstheme="minorAscii"/>
-          <w:color w:val="000000"/>
-          <w:sz w:val="24"/>
-          <w:szCs w:val="24"/>
-          <w:lang w:val="en-US"/>
-        </w:rPr>
-        <w:t xml:space="preserve">en</w:t>
-      </w:r>
-      <w:r>
-        <w:rPr>
-          <w:rFonts w:ascii="Arial" w:hAnsi="Arial" w:eastAsia="Arial" w:cs="Arial" w:asciiTheme="minorAscii" w:hAnsiTheme="minorAscii" w:eastAsiaTheme="minorAscii" w:cstheme="minorAscii"/>
-          <w:color w:val="000000"/>
-          <w:sz w:val="24"/>
-          <w:szCs w:val="24"/>
-          <w:lang w:val="en-US"/>
-        </w:rPr>
-        <w:t xml:space="preserve">/se</w:t>
-      </w:r>
-      <w:r>
-        <w:rPr>
-          <w:rFonts w:ascii="Arial" w:hAnsi="Arial" w:eastAsia="Arial" w:cs="Arial" w:asciiTheme="minorAscii" w:hAnsiTheme="minorAscii" w:eastAsiaTheme="minorAscii" w:cstheme="minorAscii"/>
-          <w:color w:val="000000"/>
-          <w:sz w:val="24"/>
-          <w:szCs w:val="24"/>
-        </w:rPr>
-        <w:t xml:space="preserve">.</w:t>
-      </w:r>
-      <w:r>
-        <w:rPr>
-          <w:rFonts w:ascii="Times New Roman" w:hAnsi="Times New Roman" w:eastAsia="Times New Roman" w:cs="Times New Roman"/>
-          <w:sz w:val="24"/>
-        </w:rPr>
-      </w:r>
     </w:p>
-    <w:p xmlns:wp14="http://schemas.microsoft.com/office/word/2010/wordml" wp14:textId="77777777">
-      <w:pPr>
-        <w:pBdr>
-          <w:top w:val="none" w:color="000000" w:sz="4" w:space="0"/>
-          <w:left w:val="none" w:color="000000" w:sz="4" w:space="0"/>
-          <w:bottom w:val="none" w:color="000000" w:sz="4" w:space="0"/>
-          <w:right w:val="none" w:color="000000" w:sz="4" w:space="0"/>
-        </w:pBdr>
-        <w:spacing/>
-        <w:ind w:left="0" w:right="0" w:firstLine="0"/>
-        <w:rPr>
-          <w:rFonts w:ascii="Arial" w:hAnsi="Arial" w:eastAsia="Arial" w:cs="Arial" w:asciiTheme="minorAscii" w:hAnsiTheme="minorAscii" w:eastAsiaTheme="minorAscii" w:cstheme="minorAscii"/>
-          <w:sz w:val="24"/>
-          <w:szCs w:val="24"/>
-        </w:rPr>
-      </w:pPr>
-    </w:p>
-    <w:p xmlns:wp14="http://schemas.microsoft.com/office/word/2010/wordml" wp14:textId="77777777">
-      <w:pPr>
-        <w:pStyle w:val="141"/>
-        <w:pBdr>
-          <w:top w:val="none" w:color="000000" w:sz="4" w:space="0"/>
-          <w:left w:val="none" w:color="000000" w:sz="4" w:space="0"/>
-          <w:bottom w:val="none" w:color="000000" w:sz="4" w:space="0"/>
-          <w:right w:val="none" w:color="000000" w:sz="4" w:space="0"/>
-        </w:pBdr>
-        <w:spacing/>
-        <w:ind w:left="0" w:right="0" w:firstLine="0"/>
+    <w:p>
+      <w:pPr>
+        <w:pStyle w:val="663"/>
+        <w:spacing w:line="276" w:lineRule="auto"/>
         <w:rPr>
           <w:rFonts w:ascii="Arial" w:hAnsi="Arial" w:eastAsia="Arial" w:cs="Arial" w:asciiTheme="minorAscii" w:hAnsiTheme="minorAscii" w:eastAsiaTheme="minorAscii" w:cstheme="minorAscii"/>
           <w:b w:val="1"/>
           <w:bCs w:val="1"/>
-          <w:color w:val="000000" w:themeColor="text1" w:themeTint="FF" w:themeShade="FF"/>
-          <w:sz w:val="28"/>
-          <w:szCs w:val="28"/>
+          <w:sz w:val="32"/>
+          <w:szCs w:val="32"/>
+          <w:lang w:val="en-US"/>
         </w:rPr>
       </w:pPr>
       <w:r>
@@ -8674,104 +9274,97 @@
           <w:rFonts w:ascii="Arial" w:hAnsi="Arial" w:eastAsia="Arial" w:cs="Arial" w:asciiTheme="minorAscii" w:hAnsiTheme="minorAscii" w:eastAsiaTheme="minorAscii" w:cstheme="minorAscii"/>
           <w:b w:val="1"/>
           <w:bCs w:val="1"/>
-          <w:color w:val="000000"/>
-          <w:sz w:val="28"/>
-          <w:szCs w:val="28"/>
-        </w:rPr>
-        <w:t xml:space="preserve">R1</w:t>
+          <w:sz w:val="32"/>
+          <w:szCs w:val="32"/>
+          <w:lang w:val="en-US"/>
+        </w:rPr>
+        <w:t>2. Mobile</w:t>
       </w:r>
       <w:r>
         <w:rPr>
           <w:rFonts w:ascii="Arial" w:hAnsi="Arial" w:eastAsia="Arial" w:cs="Arial" w:asciiTheme="minorAscii" w:hAnsiTheme="minorAscii" w:eastAsiaTheme="minorAscii" w:cstheme="minorAscii"/>
           <w:b w:val="1"/>
           <w:bCs w:val="1"/>
-          <w:color w:val="000000"/>
+          <w:sz w:val="32"/>
+          <w:szCs w:val="32"/>
+          <w:lang w:val="en-US"/>
+        </w:rPr>
+        <w:t xml:space="preserve"> (React Native + Expo)</w:t>
+      </w:r>
+    </w:p>
+    <w:p>
+      <w:pPr>
+        <w:pStyle w:val="663"/>
+        <w:spacing w:line="276" w:lineRule="auto"/>
+        <w:rPr>
+          <w:rFonts w:ascii="Arial" w:hAnsi="Arial" w:eastAsia="Arial" w:cs="Arial" w:asciiTheme="minorAscii" w:hAnsiTheme="minorAscii" w:eastAsiaTheme="minorAscii" w:cstheme="minorAscii"/>
+          <w:b w:val="1"/>
+          <w:bCs w:val="1"/>
           <w:sz w:val="28"/>
           <w:szCs w:val="28"/>
           <w:lang w:val="en-US"/>
         </w:rPr>
-        <w:t xml:space="preserve">4</w:t>
-      </w:r>
+      </w:pPr>
       <w:r>
         <w:rPr>
           <w:rFonts w:ascii="Arial" w:hAnsi="Arial" w:eastAsia="Arial" w:cs="Arial" w:asciiTheme="minorAscii" w:hAnsiTheme="minorAscii" w:eastAsiaTheme="minorAscii" w:cstheme="minorAscii"/>
           <w:b w:val="1"/>
           <w:bCs w:val="1"/>
-          <w:color w:val="000000"/>
-          <w:sz w:val="28"/>
-          <w:szCs w:val="28"/>
-        </w:rPr>
-        <w:t xml:space="preserve">. Voice</w:t>
-      </w:r>
-      <w:r>
-        <w:rPr>
-          <w:rFonts w:ascii="Arial" w:hAnsi="Arial" w:eastAsia="Arial" w:cs="Arial" w:asciiTheme="minorAscii" w:hAnsiTheme="minorAscii" w:eastAsiaTheme="minorAscii" w:cstheme="minorAscii"/>
-          <w:b w:val="1"/>
-          <w:bCs w:val="1"/>
-          <w:color w:val="000000"/>
-          <w:sz w:val="28"/>
-          <w:szCs w:val="28"/>
-        </w:rPr>
-        <w:t xml:space="preserve"> </w:t>
-      </w:r>
-      <w:r>
-        <w:rPr>
-          <w:rFonts w:ascii="Arial" w:hAnsi="Arial" w:eastAsia="Arial" w:cs="Arial" w:asciiTheme="minorAscii" w:hAnsiTheme="minorAscii" w:eastAsiaTheme="minorAscii" w:cstheme="minorAscii"/>
-          <w:b w:val="1"/>
-          <w:bCs w:val="1"/>
-          <w:color w:val="000000"/>
           <w:sz w:val="28"/>
           <w:szCs w:val="28"/>
           <w:lang w:val="en-US"/>
         </w:rPr>
-        <w:t xml:space="preserve">and AI interaction</w:t>
+        <w:t>R1</w:t>
       </w:r>
       <w:r>
         <w:rPr>
           <w:rFonts w:ascii="Arial" w:hAnsi="Arial" w:eastAsia="Arial" w:cs="Arial" w:asciiTheme="minorAscii" w:hAnsiTheme="minorAscii" w:eastAsiaTheme="minorAscii" w:cstheme="minorAscii"/>
           <w:b w:val="1"/>
           <w:bCs w:val="1"/>
-          <w:color w:val="000000"/>
-          <w:sz w:val="28"/>
-          <w:szCs w:val="28"/>
-        </w:rPr>
-        <w:t xml:space="preserve"> </w:t>
-      </w:r>
-      <w:r>
-        <w:rPr>
-          <w:rFonts w:ascii="Arial" w:hAnsi="Arial" w:eastAsia="Arial" w:cs="Arial" w:asciiTheme="minorAscii" w:hAnsiTheme="minorAscii" w:eastAsiaTheme="minorAscii" w:cstheme="minorAscii"/>
-          <w:b w:val="1"/>
-          <w:bCs w:val="1"/>
-          <w:color w:val="000000"/>
           <w:sz w:val="28"/>
           <w:szCs w:val="28"/>
           <w:lang w:val="en-US"/>
         </w:rPr>
-        <w:t xml:space="preserve">- </w:t>
+        <w:t>4</w:t>
       </w:r>
       <w:r>
         <w:rPr>
           <w:rFonts w:ascii="Arial" w:hAnsi="Arial" w:eastAsia="Arial" w:cs="Arial" w:asciiTheme="minorAscii" w:hAnsiTheme="minorAscii" w:eastAsiaTheme="minorAscii" w:cstheme="minorAscii"/>
           <w:b w:val="1"/>
           <w:bCs w:val="1"/>
-          <w:color w:val="000000"/>
           <w:sz w:val="28"/>
           <w:szCs w:val="28"/>
-        </w:rPr>
-        <w:t xml:space="preserve">Optional</w:t>
-      </w:r>
-      <w:r/>
+          <w:lang w:val="en-US"/>
+        </w:rPr>
+        <w:t xml:space="preserve">. </w:t>
+      </w:r>
+      <w:r>
+        <w:rPr>
+          <w:rFonts w:ascii="Arial" w:hAnsi="Arial" w:eastAsia="Arial" w:cs="Arial" w:asciiTheme="minorAscii" w:hAnsiTheme="minorAscii" w:eastAsiaTheme="minorAscii" w:cstheme="minorAscii"/>
+          <w:b w:val="1"/>
+          <w:bCs w:val="1"/>
+          <w:sz w:val="28"/>
+          <w:szCs w:val="28"/>
+          <w:lang w:val="en-US"/>
+        </w:rPr>
+        <w:t xml:space="preserve">Mobile </w:t>
+      </w:r>
+      <w:r>
+        <w:rPr>
+          <w:rFonts w:ascii="Arial" w:hAnsi="Arial" w:eastAsia="Arial" w:cs="Arial" w:asciiTheme="minorAscii" w:hAnsiTheme="minorAscii" w:eastAsiaTheme="minorAscii" w:cstheme="minorAscii"/>
+          <w:b w:val="1"/>
+          <w:bCs w:val="1"/>
+          <w:sz w:val="28"/>
+          <w:szCs w:val="28"/>
+          <w:lang w:val="en-US"/>
+        </w:rPr>
+        <w:t>Biometric Authentication - Desirable</w:t>
+      </w:r>
     </w:p>
-    <w:p xmlns:wp14="http://schemas.microsoft.com/office/word/2010/wordml" wp14:textId="2AFE6DF2">
-      <w:pPr>
-        <w:pBdr>
-          <w:top w:val="none" w:color="000000" w:sz="4" w:space="0"/>
-          <w:left w:val="none" w:color="000000" w:sz="4" w:space="0"/>
-          <w:bottom w:val="none" w:color="000000" w:sz="4" w:space="0"/>
-          <w:right w:val="none" w:color="000000" w:sz="4" w:space="0"/>
-        </w:pBdr>
-        <w:spacing/>
-        <w:ind w:left="0" w:right="0" w:firstLine="0"/>
+    <w:p>
+      <w:pPr>
+        <w:pStyle w:val="663"/>
+        <w:spacing w:line="276" w:lineRule="auto"/>
         <w:rPr>
           <w:rFonts w:ascii="Arial" w:hAnsi="Arial" w:eastAsia="Arial" w:cs="Arial" w:asciiTheme="minorAscii" w:hAnsiTheme="minorAscii" w:eastAsiaTheme="minorAscii" w:cstheme="minorAscii"/>
           <w:lang w:val="en-US"/>
@@ -8780,98 +9373,672 @@
       <w:r>
         <w:rPr>
           <w:rFonts w:ascii="Arial" w:hAnsi="Arial" w:eastAsia="Arial" w:cs="Arial" w:asciiTheme="minorAscii" w:hAnsiTheme="minorAscii" w:eastAsiaTheme="minorAscii" w:cstheme="minorAscii"/>
-          <w:color w:val="000000"/>
-          <w:sz w:val="24"/>
-          <w:szCs w:val="24"/>
           <w:lang w:val="en-US"/>
         </w:rPr>
-        <w:t xml:space="preserve">User can prompt a voice command to make changing like turn off light/ start TV </w:t>
+        <w:t>The mobile app sh</w:t>
       </w:r>
       <w:r>
         <w:rPr>
           <w:rFonts w:ascii="Arial" w:hAnsi="Arial" w:eastAsia="Arial" w:cs="Arial" w:asciiTheme="minorAscii" w:hAnsiTheme="minorAscii" w:eastAsiaTheme="minorAscii" w:cstheme="minorAscii"/>
           <w:lang w:val="en-US"/>
         </w:rPr>
-        <w:t xml:space="preserve">and get a smart </w:t>
+        <w:t>oule</w:t>
       </w:r>
       <w:r>
         <w:rPr>
           <w:rFonts w:ascii="Arial" w:hAnsi="Arial" w:eastAsia="Arial" w:cs="Arial" w:asciiTheme="minorAscii" w:hAnsiTheme="minorAscii" w:eastAsiaTheme="minorAscii" w:cstheme="minorAscii"/>
           <w:lang w:val="en-US"/>
         </w:rPr>
-        <w:t xml:space="preserve">advices</w:t>
+        <w:t>l allow users to enable Biometric Login (</w:t>
       </w:r>
       <w:r>
         <w:rPr>
           <w:rFonts w:ascii="Arial" w:hAnsi="Arial" w:eastAsia="Arial" w:cs="Arial" w:asciiTheme="minorAscii" w:hAnsiTheme="minorAscii" w:eastAsiaTheme="minorAscii" w:cstheme="minorAscii"/>
           <w:lang w:val="en-US"/>
         </w:rPr>
-        <w:t xml:space="preserve"> from AI as we did at Lab2 </w:t>
+        <w:t>TouchID</w:t>
       </w:r>
       <w:r>
         <w:rPr>
           <w:rFonts w:ascii="Arial" w:hAnsi="Arial" w:eastAsia="Arial" w:cs="Arial" w:asciiTheme="minorAscii" w:hAnsiTheme="minorAscii" w:eastAsiaTheme="minorAscii" w:cstheme="minorAscii"/>
           <w:lang w:val="en-US"/>
         </w:rPr>
-        <w:t xml:space="preserve">.</w:t>
-      </w:r>
-      <w:r/>
-      <w:r>
-        <w:rPr>
-          <w:rFonts w:ascii="Times New Roman" w:hAnsi="Times New Roman" w:eastAsia="Times New Roman" w:cs="Times New Roman"/>
-          <w:color w:val="000000"/>
-          <w:sz w:val="24"/>
-          <w:highlight w:val="none"/>
-        </w:rPr>
-      </w:r>
-      <w:r>
-        <w:rPr>
-          <w:rFonts w:ascii="Times New Roman" w:hAnsi="Times New Roman" w:eastAsia="Times New Roman" w:cs="Times New Roman"/>
-          <w:color w:val="000000"/>
-          <w:sz w:val="24"/>
-          <w:highlight w:val="none"/>
-        </w:rPr>
-      </w:r>
-      <w:r>
-        <w:rPr>
-          <w:rFonts w:ascii="Times New Roman" w:hAnsi="Times New Roman" w:eastAsia="Times New Roman" w:cs="Times New Roman"/>
-          <w:color w:val="000000"/>
-          <w:sz w:val="24"/>
-          <w:highlight w:val="none"/>
-        </w:rPr>
-      </w:r>
-      <w:r>
-        <w:rPr>
-          <w:highlight w:val="none"/>
-          <w:lang w:val="en-US" w:bidi="en-US"/>
-        </w:rPr>
-      </w:r>
-      <w:r>
-        <w:rPr>
-          <w:highlight w:val="none"/>
+        <w:t xml:space="preserve">, </w:t>
+      </w:r>
+      <w:r>
+        <w:rPr>
+          <w:rFonts w:ascii="Arial" w:hAnsi="Arial" w:eastAsia="Arial" w:cs="Arial" w:asciiTheme="minorAscii" w:hAnsiTheme="minorAscii" w:eastAsiaTheme="minorAscii" w:cstheme="minorAscii"/>
           <w:lang w:val="en-US"/>
         </w:rPr>
-      </w:r>
-      <w:r>
-        <w:rPr>
-          <w:lang w:val="en-US" w:eastAsia="en-US"/>
-        </w:rPr>
-      </w:r>
-      <w:r>
-        <w:rPr>
-          <w:lang w:val="en-US" w:eastAsia="en-US"/>
-        </w:rPr>
-      </w:r>
-      <w:r>
-        <w:rPr>
-          <w:lang w:val="en-GB"/>
-        </w:rPr>
-      </w:r>
-      <w:r>
-        <w:rPr>
-          <w:lang w:val="en-GB"/>
-        </w:rPr>
-      </w:r>
+        <w:t>FaceID</w:t>
+      </w:r>
+      <w:r>
+        <w:rPr>
+          <w:rFonts w:ascii="Arial" w:hAnsi="Arial" w:eastAsia="Arial" w:cs="Arial" w:asciiTheme="minorAscii" w:hAnsiTheme="minorAscii" w:eastAsiaTheme="minorAscii" w:cstheme="minorAscii"/>
+          <w:lang w:val="en-US"/>
+        </w:rPr>
+        <w:t xml:space="preserve">, or Android Biometrics) after the </w:t>
+      </w:r>
+      <w:r>
+        <w:rPr>
+          <w:rFonts w:ascii="Arial" w:hAnsi="Arial" w:eastAsia="Arial" w:cs="Arial" w:asciiTheme="minorAscii" w:hAnsiTheme="minorAscii" w:eastAsiaTheme="minorAscii" w:cstheme="minorAscii"/>
+          <w:lang w:val="en-US"/>
+        </w:rPr>
+        <w:t>initial</w:t>
+      </w:r>
+      <w:r>
+        <w:rPr>
+          <w:rFonts w:ascii="Arial" w:hAnsi="Arial" w:eastAsia="Arial" w:cs="Arial" w:asciiTheme="minorAscii" w:hAnsiTheme="minorAscii" w:eastAsiaTheme="minorAscii" w:cstheme="minorAscii"/>
+          <w:lang w:val="en-US"/>
+        </w:rPr>
+        <w:t xml:space="preserve"> manual login. This provides a faster, secure way to access the House Server without re-entering credentials.</w:t>
+      </w:r>
+    </w:p>
+    <w:p>
+      <w:pPr>
+        <w:pStyle w:val="663"/>
+        <w:spacing w:line="276" w:lineRule="auto"/>
+        <w:rPr>
+          <w:rFonts w:ascii="Arial" w:hAnsi="Arial" w:eastAsia="Arial" w:cs="Arial" w:asciiTheme="minorAscii" w:hAnsiTheme="minorAscii" w:eastAsiaTheme="minorAscii" w:cstheme="minorAscii"/>
+          <w:b w:val="1"/>
+          <w:bCs w:val="1"/>
+          <w:sz w:val="28"/>
+          <w:szCs w:val="28"/>
+          <w:lang w:val="en-US"/>
+        </w:rPr>
+      </w:pPr>
+    </w:p>
+    <w:p>
+      <w:pPr>
+        <w:pStyle w:val="663"/>
+        <w:spacing w:line="276" w:lineRule="auto"/>
+        <w:rPr>
+          <w:rFonts w:ascii="Arial" w:hAnsi="Arial" w:eastAsia="Arial" w:cs="Arial" w:asciiTheme="minorAscii" w:hAnsiTheme="minorAscii" w:eastAsiaTheme="minorAscii" w:cstheme="minorAscii"/>
+          <w:b w:val="1"/>
+          <w:bCs w:val="1"/>
+          <w:sz w:val="28"/>
+          <w:szCs w:val="28"/>
+          <w:lang w:val="en-US"/>
+        </w:rPr>
+      </w:pPr>
+      <w:r>
+        <w:rPr>
+          <w:rFonts w:ascii="Arial" w:hAnsi="Arial" w:eastAsia="Arial" w:cs="Arial" w:asciiTheme="minorAscii" w:hAnsiTheme="minorAscii" w:eastAsiaTheme="minorAscii" w:cstheme="minorAscii"/>
+          <w:b w:val="1"/>
+          <w:bCs w:val="1"/>
+          <w:sz w:val="28"/>
+          <w:szCs w:val="28"/>
+          <w:lang w:val="en-US"/>
+        </w:rPr>
+        <w:t>R1</w:t>
+      </w:r>
+      <w:r>
+        <w:rPr>
+          <w:rFonts w:ascii="Arial" w:hAnsi="Arial" w:eastAsia="Arial" w:cs="Arial" w:asciiTheme="minorAscii" w:hAnsiTheme="minorAscii" w:eastAsiaTheme="minorAscii" w:cstheme="minorAscii"/>
+          <w:b w:val="1"/>
+          <w:bCs w:val="1"/>
+          <w:sz w:val="28"/>
+          <w:szCs w:val="28"/>
+          <w:lang w:val="en-US"/>
+        </w:rPr>
+        <w:t>5</w:t>
+      </w:r>
+      <w:r>
+        <w:rPr>
+          <w:rFonts w:ascii="Arial" w:hAnsi="Arial" w:eastAsia="Arial" w:cs="Arial" w:asciiTheme="minorAscii" w:hAnsiTheme="minorAscii" w:eastAsiaTheme="minorAscii" w:cstheme="minorAscii"/>
+          <w:b w:val="1"/>
+          <w:bCs w:val="1"/>
+          <w:sz w:val="28"/>
+          <w:szCs w:val="28"/>
+          <w:lang w:val="en-US"/>
+        </w:rPr>
+        <w:t xml:space="preserve">. </w:t>
+      </w:r>
+      <w:r>
+        <w:rPr>
+          <w:rFonts w:ascii="Arial" w:hAnsi="Arial" w:eastAsia="Arial" w:cs="Arial" w:asciiTheme="minorAscii" w:hAnsiTheme="minorAscii" w:eastAsiaTheme="minorAscii" w:cstheme="minorAscii"/>
+          <w:b w:val="1"/>
+          <w:bCs w:val="1"/>
+          <w:sz w:val="28"/>
+          <w:szCs w:val="28"/>
+          <w:lang w:val="en-US"/>
+        </w:rPr>
+        <w:t xml:space="preserve">Mobile </w:t>
+      </w:r>
+      <w:r>
+        <w:rPr>
+          <w:rFonts w:ascii="Arial" w:hAnsi="Arial" w:eastAsia="Arial" w:cs="Arial" w:asciiTheme="minorAscii" w:hAnsiTheme="minorAscii" w:eastAsiaTheme="minorAscii" w:cstheme="minorAscii"/>
+          <w:b w:val="1"/>
+          <w:bCs w:val="1"/>
+          <w:sz w:val="28"/>
+          <w:szCs w:val="28"/>
+          <w:lang w:val="en-US"/>
+        </w:rPr>
+        <w:t xml:space="preserve">Native Push Notifications - </w:t>
+      </w:r>
+      <w:r>
+        <w:rPr>
+          <w:rFonts w:ascii="Arial" w:hAnsi="Arial" w:eastAsia="Arial" w:cs="Arial" w:asciiTheme="minorAscii" w:hAnsiTheme="minorAscii" w:eastAsiaTheme="minorAscii" w:cstheme="minorAscii"/>
+          <w:b w:val="1"/>
+          <w:bCs w:val="1"/>
+          <w:sz w:val="28"/>
+          <w:szCs w:val="28"/>
+          <w:lang w:val="en-US"/>
+        </w:rPr>
+        <w:t>Desirable</w:t>
+      </w:r>
+    </w:p>
+    <w:p>
+      <w:pPr>
+        <w:pStyle w:val="663"/>
+        <w:spacing w:line="276" w:lineRule="auto"/>
+        <w:rPr>
+          <w:rFonts w:ascii="Arial" w:hAnsi="Arial" w:eastAsia="Arial" w:cs="Arial" w:asciiTheme="minorAscii" w:hAnsiTheme="minorAscii" w:eastAsiaTheme="minorAscii" w:cstheme="minorAscii"/>
+          <w:lang w:val="en-US"/>
+        </w:rPr>
+      </w:pPr>
+      <w:r>
+        <w:rPr>
+          <w:rFonts w:ascii="Arial" w:hAnsi="Arial" w:eastAsia="Arial" w:cs="Arial" w:asciiTheme="minorAscii" w:hAnsiTheme="minorAscii" w:eastAsiaTheme="minorAscii" w:cstheme="minorAscii"/>
+          <w:lang w:val="en-US"/>
+        </w:rPr>
+        <w:t>The app sh</w:t>
+      </w:r>
+      <w:r>
+        <w:rPr>
+          <w:rFonts w:ascii="Arial" w:hAnsi="Arial" w:eastAsia="Arial" w:cs="Arial" w:asciiTheme="minorAscii" w:hAnsiTheme="minorAscii" w:eastAsiaTheme="minorAscii" w:cstheme="minorAscii"/>
+          <w:lang w:val="en-US"/>
+        </w:rPr>
+        <w:t>ould</w:t>
+      </w:r>
+      <w:r>
+        <w:rPr>
+          <w:rFonts w:ascii="Arial" w:hAnsi="Arial" w:eastAsia="Arial" w:cs="Arial" w:asciiTheme="minorAscii" w:hAnsiTheme="minorAscii" w:eastAsiaTheme="minorAscii" w:cstheme="minorAscii"/>
+          <w:lang w:val="en-US"/>
+        </w:rPr>
+        <w:t xml:space="preserve"> integrate with Expo Notifications to receive and display system alerts even when the app is in the </w:t>
+      </w:r>
+      <w:r>
+        <w:rPr>
+          <w:rFonts w:ascii="Arial" w:hAnsi="Arial" w:eastAsia="Arial" w:cs="Arial" w:asciiTheme="minorAscii" w:hAnsiTheme="minorAscii" w:eastAsiaTheme="minorAscii" w:cstheme="minorAscii"/>
+          <w:lang w:val="en-US"/>
+        </w:rPr>
+        <w:t>background,</w:t>
+      </w:r>
+      <w:r>
+        <w:rPr>
+          <w:rFonts w:ascii="Arial" w:hAnsi="Arial" w:eastAsia="Arial" w:cs="Arial" w:asciiTheme="minorAscii" w:hAnsiTheme="minorAscii" w:eastAsiaTheme="minorAscii" w:cstheme="minorAscii"/>
+          <w:lang w:val="en-US"/>
+        </w:rPr>
+        <w:t xml:space="preserve"> or the phone is locked. This is critical for high-priority events like </w:t>
+      </w:r>
+      <w:r>
+        <w:rPr>
+          <w:rFonts w:ascii="Arial" w:hAnsi="Arial" w:eastAsia="Arial" w:cs="Arial" w:asciiTheme="minorAscii" w:hAnsiTheme="minorAscii" w:eastAsiaTheme="minorAscii" w:cstheme="minorAscii"/>
+          <w:lang w:val="en-US"/>
+        </w:rPr>
+        <w:t xml:space="preserve">a </w:t>
+      </w:r>
+      <w:r>
+        <w:rPr>
+          <w:rFonts w:ascii="Arial" w:hAnsi="Arial" w:eastAsia="Arial" w:cs="Arial" w:asciiTheme="minorAscii" w:hAnsiTheme="minorAscii" w:eastAsiaTheme="minorAscii" w:cstheme="minorAscii"/>
+          <w:lang w:val="en-US"/>
+        </w:rPr>
+        <w:t xml:space="preserve">security breach </w:t>
+      </w:r>
+      <w:r>
+        <w:rPr>
+          <w:rFonts w:ascii="Arial" w:hAnsi="Arial" w:eastAsia="Arial" w:cs="Arial" w:asciiTheme="minorAscii" w:hAnsiTheme="minorAscii" w:eastAsiaTheme="minorAscii" w:cstheme="minorAscii"/>
+          <w:lang w:val="en-US"/>
+        </w:rPr>
+        <w:t xml:space="preserve">or </w:t>
+      </w:r>
+      <w:r>
+        <w:rPr>
+          <w:rFonts w:ascii="Arial" w:hAnsi="Arial" w:eastAsia="Arial" w:cs="Arial" w:asciiTheme="minorAscii" w:hAnsiTheme="minorAscii" w:eastAsiaTheme="minorAscii" w:cstheme="minorAscii"/>
+          <w:lang w:val="en-US"/>
+        </w:rPr>
+        <w:t>c</w:t>
+      </w:r>
+      <w:r>
+        <w:rPr>
+          <w:rFonts w:ascii="Arial" w:hAnsi="Arial" w:eastAsia="Arial" w:cs="Arial" w:asciiTheme="minorAscii" w:hAnsiTheme="minorAscii" w:eastAsiaTheme="minorAscii" w:cstheme="minorAscii"/>
+          <w:lang w:val="en-US"/>
+        </w:rPr>
+        <w:t xml:space="preserve">onnection </w:t>
+      </w:r>
+      <w:r>
+        <w:rPr>
+          <w:rFonts w:ascii="Arial" w:hAnsi="Arial" w:eastAsia="Arial" w:cs="Arial" w:asciiTheme="minorAscii" w:hAnsiTheme="minorAscii" w:eastAsiaTheme="minorAscii" w:cstheme="minorAscii"/>
+          <w:lang w:val="en-US"/>
+        </w:rPr>
+        <w:t>l</w:t>
+      </w:r>
+      <w:r>
+        <w:rPr>
+          <w:rFonts w:ascii="Arial" w:hAnsi="Arial" w:eastAsia="Arial" w:cs="Arial" w:asciiTheme="minorAscii" w:hAnsiTheme="minorAscii" w:eastAsiaTheme="minorAscii" w:cstheme="minorAscii"/>
+          <w:lang w:val="en-US"/>
+        </w:rPr>
+        <w:t>os</w:t>
+      </w:r>
+      <w:r>
+        <w:rPr>
+          <w:rFonts w:ascii="Arial" w:hAnsi="Arial" w:eastAsia="Arial" w:cs="Arial" w:asciiTheme="minorAscii" w:hAnsiTheme="minorAscii" w:eastAsiaTheme="minorAscii" w:cstheme="minorAscii"/>
+          <w:lang w:val="en-US"/>
+        </w:rPr>
+        <w:t>s.</w:t>
+      </w:r>
+    </w:p>
+    <w:p>
+      <w:pPr>
+        <w:pStyle w:val="663"/>
+        <w:spacing w:line="276" w:lineRule="auto"/>
+        <w:rPr>
+          <w:rFonts w:ascii="Arial" w:hAnsi="Arial" w:eastAsia="Arial" w:cs="Arial" w:asciiTheme="minorAscii" w:hAnsiTheme="minorAscii" w:eastAsiaTheme="minorAscii" w:cstheme="minorAscii"/>
+          <w:b w:val="1"/>
+          <w:bCs w:val="1"/>
+          <w:sz w:val="28"/>
+          <w:szCs w:val="28"/>
+          <w:lang w:val="en-US"/>
+        </w:rPr>
+      </w:pPr>
+      <w:r>
+        <w:rPr>
+          <w:rFonts w:ascii="Arial" w:hAnsi="Arial" w:eastAsia="Arial" w:cs="Arial" w:asciiTheme="minorAscii" w:hAnsiTheme="minorAscii" w:eastAsiaTheme="minorAscii" w:cstheme="minorAscii"/>
+          <w:b w:val="1"/>
+          <w:bCs w:val="1"/>
+          <w:sz w:val="28"/>
+          <w:szCs w:val="28"/>
+          <w:lang w:val="en-US"/>
+        </w:rPr>
+        <w:t xml:space="preserve"> </w:t>
+      </w:r>
+    </w:p>
+    <w:p>
+      <w:pPr>
+        <w:pStyle w:val="663"/>
+        <w:spacing w:line="276" w:lineRule="auto"/>
+        <w:rPr>
+          <w:rFonts w:ascii="Arial" w:hAnsi="Arial" w:eastAsia="Arial" w:cs="Arial" w:asciiTheme="minorAscii" w:hAnsiTheme="minorAscii" w:eastAsiaTheme="minorAscii" w:cstheme="minorAscii"/>
+          <w:b w:val="1"/>
+          <w:bCs w:val="1"/>
+          <w:sz w:val="28"/>
+          <w:szCs w:val="28"/>
+          <w:lang w:val="en-US"/>
+        </w:rPr>
+      </w:pPr>
+      <w:r>
+        <w:rPr>
+          <w:rFonts w:ascii="Arial" w:hAnsi="Arial" w:eastAsia="Arial" w:cs="Arial" w:asciiTheme="minorAscii" w:hAnsiTheme="minorAscii" w:eastAsiaTheme="minorAscii" w:cstheme="minorAscii"/>
+          <w:b w:val="1"/>
+          <w:bCs w:val="1"/>
+          <w:sz w:val="28"/>
+          <w:szCs w:val="28"/>
+          <w:lang w:val="en-US"/>
+        </w:rPr>
+        <w:t>R1</w:t>
+      </w:r>
+      <w:r>
+        <w:rPr>
+          <w:rFonts w:ascii="Arial" w:hAnsi="Arial" w:eastAsia="Arial" w:cs="Arial" w:asciiTheme="minorAscii" w:hAnsiTheme="minorAscii" w:eastAsiaTheme="minorAscii" w:cstheme="minorAscii"/>
+          <w:b w:val="1"/>
+          <w:bCs w:val="1"/>
+          <w:sz w:val="28"/>
+          <w:szCs w:val="28"/>
+          <w:lang w:val="en-US"/>
+        </w:rPr>
+        <w:t>6</w:t>
+      </w:r>
+      <w:r>
+        <w:rPr>
+          <w:rFonts w:ascii="Arial" w:hAnsi="Arial" w:eastAsia="Arial" w:cs="Arial" w:asciiTheme="minorAscii" w:hAnsiTheme="minorAscii" w:eastAsiaTheme="minorAscii" w:cstheme="minorAscii"/>
+          <w:b w:val="1"/>
+          <w:bCs w:val="1"/>
+          <w:sz w:val="28"/>
+          <w:szCs w:val="28"/>
+          <w:lang w:val="en-US"/>
+        </w:rPr>
+        <w:t xml:space="preserve">. </w:t>
+      </w:r>
+      <w:r>
+        <w:rPr>
+          <w:rFonts w:ascii="Arial" w:hAnsi="Arial" w:eastAsia="Arial" w:cs="Arial" w:asciiTheme="minorAscii" w:hAnsiTheme="minorAscii" w:eastAsiaTheme="minorAscii" w:cstheme="minorAscii"/>
+          <w:b w:val="1"/>
+          <w:bCs w:val="1"/>
+          <w:sz w:val="28"/>
+          <w:szCs w:val="28"/>
+          <w:lang w:val="en-US"/>
+        </w:rPr>
+        <w:t xml:space="preserve">Mobile </w:t>
+      </w:r>
+      <w:r>
+        <w:rPr>
+          <w:rFonts w:ascii="Arial" w:hAnsi="Arial" w:eastAsia="Arial" w:cs="Arial" w:asciiTheme="minorAscii" w:hAnsiTheme="minorAscii" w:eastAsiaTheme="minorAscii" w:cstheme="minorAscii"/>
+          <w:b w:val="1"/>
+          <w:bCs w:val="1"/>
+          <w:sz w:val="28"/>
+          <w:szCs w:val="28"/>
+          <w:lang w:val="en-US"/>
+        </w:rPr>
+        <w:t xml:space="preserve">Haptic Feedback - </w:t>
+      </w:r>
+      <w:r>
+        <w:rPr>
+          <w:rFonts w:ascii="Arial" w:hAnsi="Arial" w:eastAsia="Arial" w:cs="Arial" w:asciiTheme="minorAscii" w:hAnsiTheme="minorAscii" w:eastAsiaTheme="minorAscii" w:cstheme="minorAscii"/>
+          <w:b w:val="1"/>
+          <w:bCs w:val="1"/>
+          <w:sz w:val="28"/>
+          <w:szCs w:val="28"/>
+          <w:lang w:val="en-US"/>
+        </w:rPr>
+        <w:t>Desirable</w:t>
+      </w:r>
+    </w:p>
+    <w:p>
+      <w:pPr>
+        <w:pStyle w:val="663"/>
+        <w:spacing w:line="276" w:lineRule="auto"/>
+        <w:rPr>
+          <w:rFonts w:ascii="Arial" w:hAnsi="Arial" w:eastAsia="Arial" w:cs="Arial" w:asciiTheme="minorAscii" w:hAnsiTheme="minorAscii" w:eastAsiaTheme="minorAscii" w:cstheme="minorAscii"/>
+          <w:lang w:val="en-US"/>
+        </w:rPr>
+      </w:pPr>
+      <w:r>
+        <w:rPr>
+          <w:rFonts w:ascii="Arial" w:hAnsi="Arial" w:eastAsia="Arial" w:cs="Arial" w:asciiTheme="minorAscii" w:hAnsiTheme="minorAscii" w:eastAsiaTheme="minorAscii" w:cstheme="minorAscii"/>
+          <w:lang w:val="en-US"/>
+        </w:rPr>
+        <w:t>The app sh</w:t>
+      </w:r>
+      <w:r>
+        <w:rPr>
+          <w:rFonts w:ascii="Arial" w:hAnsi="Arial" w:eastAsia="Arial" w:cs="Arial" w:asciiTheme="minorAscii" w:hAnsiTheme="minorAscii" w:eastAsiaTheme="minorAscii" w:cstheme="minorAscii"/>
+          <w:lang w:val="en-US"/>
+        </w:rPr>
+        <w:t>ould</w:t>
+      </w:r>
+      <w:r>
+        <w:rPr>
+          <w:rFonts w:ascii="Arial" w:hAnsi="Arial" w:eastAsia="Arial" w:cs="Arial" w:asciiTheme="minorAscii" w:hAnsiTheme="minorAscii" w:eastAsiaTheme="minorAscii" w:cstheme="minorAscii"/>
+          <w:lang w:val="en-US"/>
+        </w:rPr>
+        <w:t xml:space="preserve"> provide tactile (vibration) feedback via the Expo Haptics API when a user toggles a switch or when a command fails. This improves accessibility and provides physical confirmation for blind interactions.</w:t>
+      </w:r>
+    </w:p>
+    <w:p>
+      <w:pPr>
+        <w:pStyle w:val="663"/>
+        <w:spacing w:line="276" w:lineRule="auto"/>
+        <w:rPr>
+          <w:rFonts w:ascii="Arial" w:hAnsi="Arial" w:eastAsia="Arial" w:cs="Arial" w:asciiTheme="minorAscii" w:hAnsiTheme="minorAscii" w:eastAsiaTheme="minorAscii" w:cstheme="minorAscii"/>
+          <w:lang w:val="en-US"/>
+        </w:rPr>
+      </w:pPr>
+    </w:p>
+    <w:p>
+      <w:pPr>
+        <w:pStyle w:val="663"/>
+        <w:spacing w:line="276" w:lineRule="auto"/>
+        <w:rPr>
+          <w:rFonts w:ascii="Arial" w:hAnsi="Arial" w:eastAsia="Arial" w:cs="Arial" w:asciiTheme="minorAscii" w:hAnsiTheme="minorAscii" w:eastAsiaTheme="minorAscii" w:cstheme="minorAscii"/>
+          <w:b w:val="1"/>
+          <w:bCs w:val="1"/>
+          <w:sz w:val="28"/>
+          <w:szCs w:val="28"/>
+          <w:lang w:val="en-US"/>
+        </w:rPr>
+      </w:pPr>
+      <w:r>
+        <w:rPr>
+          <w:rFonts w:ascii="Arial" w:hAnsi="Arial" w:eastAsia="Arial" w:cs="Arial" w:asciiTheme="minorAscii" w:hAnsiTheme="minorAscii" w:eastAsiaTheme="minorAscii" w:cstheme="minorAscii"/>
+          <w:b w:val="1"/>
+          <w:bCs w:val="1"/>
+          <w:sz w:val="28"/>
+          <w:szCs w:val="28"/>
+          <w:lang w:val="en-US"/>
+        </w:rPr>
+        <w:t xml:space="preserve">R17. Mobile Gesture-based Navigation - Essential </w:t>
+      </w:r>
+    </w:p>
+    <w:p>
+      <w:pPr>
+        <w:pStyle w:val="663"/>
+        <w:spacing w:line="276" w:lineRule="auto"/>
+        <w:rPr>
+          <w:rFonts w:ascii="Arial" w:hAnsi="Arial" w:eastAsia="Arial" w:cs="Arial" w:asciiTheme="minorAscii" w:hAnsiTheme="minorAscii" w:eastAsiaTheme="minorAscii" w:cstheme="minorAscii"/>
+          <w:lang w:val="en-US"/>
+        </w:rPr>
+      </w:pPr>
+      <w:r>
+        <w:rPr>
+          <w:rFonts w:ascii="Arial" w:hAnsi="Arial" w:eastAsia="Arial" w:cs="Arial" w:asciiTheme="minorAscii" w:hAnsiTheme="minorAscii" w:eastAsiaTheme="minorAscii" w:cstheme="minorAscii"/>
+          <w:lang w:val="en-US"/>
+        </w:rPr>
+        <w:t xml:space="preserve">To </w:t>
+      </w:r>
+      <w:r>
+        <w:rPr>
+          <w:rFonts w:ascii="Arial" w:hAnsi="Arial" w:eastAsia="Arial" w:cs="Arial" w:asciiTheme="minorAscii" w:hAnsiTheme="minorAscii" w:eastAsiaTheme="minorAscii" w:cstheme="minorAscii"/>
+          <w:lang w:val="en-US"/>
+        </w:rPr>
+        <w:t>optimize</w:t>
+      </w:r>
+      <w:r>
+        <w:rPr>
+          <w:rFonts w:ascii="Arial" w:hAnsi="Arial" w:eastAsia="Arial" w:cs="Arial" w:asciiTheme="minorAscii" w:hAnsiTheme="minorAscii" w:eastAsiaTheme="minorAscii" w:cstheme="minorAscii"/>
+          <w:lang w:val="en-US"/>
+        </w:rPr>
+        <w:t xml:space="preserve"> the small-screen experience, the app shall support native mobile gestures. This </w:t>
+      </w:r>
+      <w:r>
+        <w:rPr>
+          <w:rFonts w:ascii="Arial" w:hAnsi="Arial" w:eastAsia="Arial" w:cs="Arial" w:asciiTheme="minorAscii" w:hAnsiTheme="minorAscii" w:eastAsiaTheme="minorAscii" w:cstheme="minorAscii"/>
+          <w:lang w:val="en-US"/>
+        </w:rPr>
+        <w:t xml:space="preserve">can </w:t>
+      </w:r>
+      <w:r>
+        <w:rPr>
+          <w:rFonts w:ascii="Arial" w:hAnsi="Arial" w:eastAsia="Arial" w:cs="Arial" w:asciiTheme="minorAscii" w:hAnsiTheme="minorAscii" w:eastAsiaTheme="minorAscii" w:cstheme="minorAscii"/>
+          <w:lang w:val="en-US"/>
+        </w:rPr>
+        <w:t>include</w:t>
+      </w:r>
+      <w:r>
+        <w:rPr>
+          <w:rFonts w:ascii="Arial" w:hAnsi="Arial" w:eastAsia="Arial" w:cs="Arial" w:asciiTheme="minorAscii" w:hAnsiTheme="minorAscii" w:eastAsiaTheme="minorAscii" w:cstheme="minorAscii"/>
+          <w:lang w:val="en-US"/>
+        </w:rPr>
+        <w:t xml:space="preserve"> </w:t>
+      </w:r>
+      <w:r>
+        <w:rPr>
+          <w:rFonts w:ascii="Arial" w:hAnsi="Arial" w:eastAsia="Arial" w:cs="Arial" w:asciiTheme="minorAscii" w:hAnsiTheme="minorAscii" w:eastAsiaTheme="minorAscii" w:cstheme="minorAscii"/>
+          <w:lang w:val="en-US"/>
+        </w:rPr>
+        <w:t xml:space="preserve">pull to refresh </w:t>
+      </w:r>
+      <w:r>
+        <w:rPr>
+          <w:rFonts w:ascii="Arial" w:hAnsi="Arial" w:eastAsia="Arial" w:cs="Arial" w:asciiTheme="minorAscii" w:hAnsiTheme="minorAscii" w:eastAsiaTheme="minorAscii" w:cstheme="minorAscii"/>
+          <w:lang w:val="en-US"/>
+        </w:rPr>
+        <w:t xml:space="preserve">on the device list to </w:t>
+      </w:r>
+      <w:r>
+        <w:rPr>
+          <w:rFonts w:ascii="Arial" w:hAnsi="Arial" w:eastAsia="Arial" w:cs="Arial" w:asciiTheme="minorAscii" w:hAnsiTheme="minorAscii" w:eastAsiaTheme="minorAscii" w:cstheme="minorAscii"/>
+          <w:lang w:val="en-US"/>
+        </w:rPr>
+        <w:t>sync</w:t>
+      </w:r>
+      <w:r>
+        <w:rPr>
+          <w:rFonts w:ascii="Arial" w:hAnsi="Arial" w:eastAsia="Arial" w:cs="Arial" w:asciiTheme="minorAscii" w:hAnsiTheme="minorAscii" w:eastAsiaTheme="minorAscii" w:cstheme="minorAscii"/>
+          <w:lang w:val="en-US"/>
+        </w:rPr>
+        <w:t xml:space="preserve"> with the server</w:t>
+      </w:r>
+      <w:r>
+        <w:rPr>
+          <w:rFonts w:ascii="Arial" w:hAnsi="Arial" w:eastAsia="Arial" w:cs="Arial" w:asciiTheme="minorAscii" w:hAnsiTheme="minorAscii" w:eastAsiaTheme="minorAscii" w:cstheme="minorAscii"/>
+          <w:lang w:val="en-US"/>
+        </w:rPr>
+        <w:t xml:space="preserve"> or </w:t>
+      </w:r>
+      <w:r>
+        <w:rPr>
+          <w:rFonts w:ascii="Arial" w:hAnsi="Arial" w:eastAsia="Arial" w:cs="Arial" w:asciiTheme="minorAscii" w:hAnsiTheme="minorAscii" w:eastAsiaTheme="minorAscii" w:cstheme="minorAscii"/>
+          <w:lang w:val="en-US"/>
+        </w:rPr>
+        <w:t>to navigate through the different tabs</w:t>
+      </w:r>
+      <w:r>
+        <w:rPr>
+          <w:rFonts w:ascii="Arial" w:hAnsi="Arial" w:eastAsia="Arial" w:cs="Arial" w:asciiTheme="minorAscii" w:hAnsiTheme="minorAscii" w:eastAsiaTheme="minorAscii" w:cstheme="minorAscii"/>
+          <w:lang w:val="en-US"/>
+        </w:rPr>
+        <w:t xml:space="preserve"> smoothly</w:t>
+      </w:r>
+      <w:r>
+        <w:rPr>
+          <w:rFonts w:ascii="Arial" w:hAnsi="Arial" w:eastAsia="Arial" w:cs="Arial" w:asciiTheme="minorAscii" w:hAnsiTheme="minorAscii" w:eastAsiaTheme="minorAscii" w:cstheme="minorAscii"/>
+          <w:lang w:val="en-US"/>
+        </w:rPr>
+        <w:t>.</w:t>
+      </w:r>
+    </w:p>
+    <w:p>
+      <w:pPr>
+        <w:pStyle w:val="663"/>
+        <w:spacing w:line="276" w:lineRule="auto"/>
+        <w:rPr>
+          <w:rFonts w:ascii="Arial" w:hAnsi="Arial" w:eastAsia="Arial" w:cs="Arial" w:asciiTheme="minorAscii" w:hAnsiTheme="minorAscii" w:eastAsiaTheme="minorAscii" w:cstheme="minorAscii"/>
+          <w:lang w:val="en-US"/>
+        </w:rPr>
+      </w:pPr>
+    </w:p>
+    <w:p>
+      <w:pPr>
+        <w:pStyle w:val="663"/>
+        <w:spacing w:line="276" w:lineRule="auto"/>
+        <w:rPr>
+          <w:rFonts w:ascii="Arial" w:hAnsi="Arial" w:eastAsia="Arial" w:cs="Arial" w:asciiTheme="minorAscii" w:hAnsiTheme="minorAscii" w:eastAsiaTheme="minorAscii" w:cstheme="minorAscii"/>
+          <w:b w:val="1"/>
+          <w:bCs w:val="1"/>
+          <w:sz w:val="28"/>
+          <w:szCs w:val="28"/>
+          <w:lang w:val="en-US"/>
+        </w:rPr>
+      </w:pPr>
+      <w:r>
+        <w:rPr>
+          <w:rFonts w:ascii="Arial" w:hAnsi="Arial" w:eastAsia="Arial" w:cs="Arial" w:asciiTheme="minorAscii" w:hAnsiTheme="minorAscii" w:eastAsiaTheme="minorAscii" w:cstheme="minorAscii"/>
+          <w:b w:val="1"/>
+          <w:bCs w:val="1"/>
+          <w:sz w:val="28"/>
+          <w:szCs w:val="28"/>
+          <w:lang w:val="en-US"/>
+        </w:rPr>
+        <w:t xml:space="preserve">R18. Mobile Design Coordinated with Web - Essential </w:t>
+      </w:r>
+    </w:p>
+    <w:p>
+      <w:pPr>
+        <w:pStyle w:val="663"/>
+        <w:spacing w:line="276" w:lineRule="auto"/>
+        <w:rPr>
+          <w:rFonts w:ascii="Arial" w:hAnsi="Arial" w:eastAsia="Arial" w:cs="Arial" w:asciiTheme="minorAscii" w:hAnsiTheme="minorAscii" w:eastAsiaTheme="minorAscii" w:cstheme="minorAscii"/>
+          <w:lang w:val="en-US"/>
+        </w:rPr>
+      </w:pPr>
+      <w:r>
+        <w:rPr>
+          <w:rFonts w:ascii="Arial" w:hAnsi="Arial" w:eastAsia="Arial" w:cs="Arial" w:asciiTheme="minorAscii" w:hAnsiTheme="minorAscii" w:eastAsiaTheme="minorAscii" w:cstheme="minorAscii"/>
+          <w:lang w:val="en-US"/>
+        </w:rPr>
+        <w:t xml:space="preserve">The mobile UI shall </w:t>
+      </w:r>
+      <w:r>
+        <w:rPr>
+          <w:rFonts w:ascii="Arial" w:hAnsi="Arial" w:eastAsia="Arial" w:cs="Arial" w:asciiTheme="minorAscii" w:hAnsiTheme="minorAscii" w:eastAsiaTheme="minorAscii" w:cstheme="minorAscii"/>
+          <w:lang w:val="en-US"/>
+        </w:rPr>
+        <w:t>maintain</w:t>
+      </w:r>
+      <w:r>
+        <w:rPr>
+          <w:rFonts w:ascii="Arial" w:hAnsi="Arial" w:eastAsia="Arial" w:cs="Arial" w:asciiTheme="minorAscii" w:hAnsiTheme="minorAscii" w:eastAsiaTheme="minorAscii" w:cstheme="minorAscii"/>
+          <w:lang w:val="en-US"/>
+        </w:rPr>
+        <w:t xml:space="preserve"> visual consistency with the Web version by using the same color palette</w:t>
+      </w:r>
+      <w:r>
+        <w:rPr>
+          <w:rFonts w:ascii="Arial" w:hAnsi="Arial" w:eastAsia="Arial" w:cs="Arial" w:asciiTheme="minorAscii" w:hAnsiTheme="minorAscii" w:eastAsiaTheme="minorAscii" w:cstheme="minorAscii"/>
+          <w:lang w:val="en-US"/>
+        </w:rPr>
+        <w:t xml:space="preserve"> </w:t>
+      </w:r>
+      <w:r>
+        <w:rPr>
+          <w:rFonts w:ascii="Arial" w:hAnsi="Arial" w:eastAsia="Arial" w:cs="Arial" w:asciiTheme="minorAscii" w:hAnsiTheme="minorAscii" w:eastAsiaTheme="minorAscii" w:cstheme="minorAscii"/>
+          <w:lang w:val="en-US"/>
+        </w:rPr>
+        <w:t xml:space="preserve">and terminology. While the layout must be </w:t>
+      </w:r>
+      <w:r>
+        <w:rPr>
+          <w:rFonts w:ascii="Arial" w:hAnsi="Arial" w:eastAsia="Arial" w:cs="Arial" w:asciiTheme="minorAscii" w:hAnsiTheme="minorAscii" w:eastAsiaTheme="minorAscii" w:cstheme="minorAscii"/>
+          <w:lang w:val="en-US"/>
+        </w:rPr>
+        <w:t>optimized</w:t>
+      </w:r>
+      <w:r>
+        <w:rPr>
+          <w:rFonts w:ascii="Arial" w:hAnsi="Arial" w:eastAsia="Arial" w:cs="Arial" w:asciiTheme="minorAscii" w:hAnsiTheme="minorAscii" w:eastAsiaTheme="minorAscii" w:cstheme="minorAscii"/>
+          <w:lang w:val="en-US"/>
+        </w:rPr>
+        <w:t xml:space="preserve"> for vertical touchscreens, the paired functionality</w:t>
+      </w:r>
+      <w:r>
+        <w:rPr>
+          <w:rFonts w:ascii="Arial" w:hAnsi="Arial" w:eastAsia="Arial" w:cs="Arial" w:asciiTheme="minorAscii" w:hAnsiTheme="minorAscii" w:eastAsiaTheme="minorAscii" w:cstheme="minorAscii"/>
+          <w:lang w:val="en-US"/>
+        </w:rPr>
+        <w:t xml:space="preserve"> shall </w:t>
+      </w:r>
+      <w:r>
+        <w:rPr>
+          <w:rFonts w:ascii="Arial" w:hAnsi="Arial" w:eastAsia="Arial" w:cs="Arial" w:asciiTheme="minorAscii" w:hAnsiTheme="minorAscii" w:eastAsiaTheme="minorAscii" w:cstheme="minorAscii"/>
+          <w:lang w:val="en-US"/>
+        </w:rPr>
+        <w:t>ensure</w:t>
+      </w:r>
+      <w:r>
+        <w:rPr>
+          <w:rFonts w:ascii="Arial" w:hAnsi="Arial" w:eastAsia="Arial" w:cs="Arial" w:asciiTheme="minorAscii" w:hAnsiTheme="minorAscii" w:eastAsiaTheme="minorAscii" w:cstheme="minorAscii"/>
+          <w:lang w:val="en-US"/>
+        </w:rPr>
+        <w:t xml:space="preserve"> </w:t>
+      </w:r>
+      <w:r>
+        <w:rPr>
+          <w:rFonts w:ascii="Arial" w:hAnsi="Arial" w:eastAsia="Arial" w:cs="Arial" w:asciiTheme="minorAscii" w:hAnsiTheme="minorAscii" w:eastAsiaTheme="minorAscii" w:cstheme="minorAscii"/>
+          <w:lang w:val="en-US"/>
+        </w:rPr>
+        <w:t>that a user transitioning from the Web dashboard to the Mobile app experiences no learning curve.</w:t>
+      </w:r>
+    </w:p>
+    <w:p>
+      <w:pPr>
+        <w:pStyle w:val="663"/>
+        <w:spacing w:line="276" w:lineRule="auto"/>
+        <w:rPr>
+          <w:rFonts w:ascii="Arial" w:hAnsi="Arial" w:eastAsia="Arial" w:cs="Arial" w:asciiTheme="minorAscii" w:hAnsiTheme="minorAscii" w:eastAsiaTheme="minorAscii" w:cstheme="minorAscii"/>
+          <w:lang w:val="en-US"/>
+        </w:rPr>
+      </w:pPr>
     </w:p>
     <w:sectPr>
       <w:footnotePr/>
@@ -38889,206 +40056,197 @@
     </w:tblStylePr>
   </w:style>
   <w:style w:type="paragraph" w:styleId="139">
+    <w:uiPriority w:val="9"/>
     <w:name w:val="Heading 1"/>
-    <w:basedOn w:val="663"/>
-    <w:next w:val="663"/>
+    <w:basedOn w:val="Normal"/>
+    <w:next w:val="Normal"/>
     <w:link w:val="150"/>
-    <w:uiPriority w:val="9"/>
     <w:qFormat/>
-    <w:pPr>
-      <w:keepNext w:val="true"/>
-      <w:keepLines w:val="true"/>
-      <w:pBdr/>
-      <w:spacing w:before="360" w:after="80"/>
-      <w:ind/>
-      <w:outlineLvl w:val="0"/>
-    </w:pPr>
+    <w:rsid w:val="6B3D9C48"/>
     <w:rPr>
       <w:rFonts w:ascii="Arial" w:hAnsi="Arial" w:eastAsia="Arial" w:cs="Arial"/>
-      <w:color w:val="0f4761" w:themeColor="accent1" w:themeShade="BF"/>
+      <w:color w:val="365F91" w:themeColor="accent1" w:themeTint="FF" w:themeShade="BF"/>
       <w:sz w:val="40"/>
       <w:szCs w:val="40"/>
     </w:rPr>
+    <w:pPr>
+      <w:keepNext w:val="1"/>
+      <w:keepLines w:val="1"/>
+      <w:spacing w:before="360" w:after="80"/>
+      <w:outlineLvl w:val="0"/>
+    </w:pPr>
   </w:style>
   <w:style w:type="paragraph" w:styleId="140">
+    <w:uiPriority w:val="9"/>
     <w:name w:val="Heading 2"/>
-    <w:basedOn w:val="663"/>
-    <w:next w:val="663"/>
+    <w:basedOn w:val="Normal"/>
+    <w:next w:val="Normal"/>
+    <w:unhideWhenUsed/>
     <w:link w:val="151"/>
-    <w:uiPriority w:val="9"/>
-    <w:unhideWhenUsed/>
     <w:qFormat/>
-    <w:pPr>
-      <w:keepNext w:val="true"/>
-      <w:keepLines w:val="true"/>
-      <w:pBdr/>
-      <w:spacing w:before="160" w:after="80"/>
-      <w:ind/>
-      <w:outlineLvl w:val="1"/>
-    </w:pPr>
+    <w:rsid w:val="6B3D9C48"/>
     <w:rPr>
       <w:rFonts w:ascii="Arial" w:hAnsi="Arial" w:eastAsia="Arial" w:cs="Arial"/>
-      <w:color w:val="0f4761" w:themeColor="accent1" w:themeShade="BF"/>
+      <w:color w:val="365F91" w:themeColor="accent1" w:themeTint="FF" w:themeShade="BF"/>
       <w:sz w:val="32"/>
       <w:szCs w:val="32"/>
     </w:rPr>
+    <w:pPr>
+      <w:keepNext w:val="1"/>
+      <w:keepLines w:val="1"/>
+      <w:spacing w:before="160" w:after="80"/>
+      <w:outlineLvl w:val="1"/>
+    </w:pPr>
   </w:style>
   <w:style w:type="paragraph" w:styleId="141">
+    <w:uiPriority w:val="9"/>
     <w:name w:val="Heading 3"/>
-    <w:basedOn w:val="663"/>
-    <w:next w:val="663"/>
+    <w:basedOn w:val="Normal"/>
+    <w:next w:val="Normal"/>
+    <w:unhideWhenUsed/>
     <w:link w:val="152"/>
-    <w:uiPriority w:val="9"/>
-    <w:unhideWhenUsed/>
     <w:qFormat/>
-    <w:pPr>
-      <w:keepNext w:val="true"/>
-      <w:keepLines w:val="true"/>
-      <w:pBdr/>
-      <w:spacing w:before="160" w:after="80"/>
-      <w:ind/>
-      <w:outlineLvl w:val="2"/>
-    </w:pPr>
+    <w:rsid w:val="6B3D9C48"/>
     <w:rPr>
       <w:rFonts w:ascii="Arial" w:hAnsi="Arial" w:eastAsia="Arial" w:cs="Arial"/>
-      <w:color w:val="0f4761" w:themeColor="accent1" w:themeShade="BF"/>
+      <w:color w:val="365F91" w:themeColor="accent1" w:themeTint="FF" w:themeShade="BF"/>
       <w:sz w:val="28"/>
       <w:szCs w:val="28"/>
     </w:rPr>
+    <w:pPr>
+      <w:keepNext w:val="1"/>
+      <w:keepLines w:val="1"/>
+      <w:spacing w:before="160" w:after="80"/>
+      <w:outlineLvl w:val="2"/>
+    </w:pPr>
   </w:style>
   <w:style w:type="paragraph" w:styleId="142">
+    <w:uiPriority w:val="9"/>
     <w:name w:val="Heading 4"/>
-    <w:basedOn w:val="663"/>
-    <w:next w:val="663"/>
+    <w:basedOn w:val="Normal"/>
+    <w:next w:val="Normal"/>
+    <w:unhideWhenUsed/>
     <w:link w:val="153"/>
-    <w:uiPriority w:val="9"/>
-    <w:unhideWhenUsed/>
     <w:qFormat/>
+    <w:rsid w:val="6B3D9C48"/>
+    <w:rPr>
+      <w:rFonts w:ascii="Arial" w:hAnsi="Arial" w:eastAsia="Arial" w:cs="Arial"/>
+      <w:i w:val="1"/>
+      <w:iCs w:val="1"/>
+      <w:color w:val="365F91" w:themeColor="accent1" w:themeTint="FF" w:themeShade="BF"/>
+    </w:rPr>
     <w:pPr>
-      <w:keepNext w:val="true"/>
-      <w:keepLines w:val="true"/>
-      <w:pBdr/>
+      <w:keepNext w:val="1"/>
+      <w:keepLines w:val="1"/>
       <w:spacing w:before="80" w:after="40"/>
-      <w:ind/>
       <w:outlineLvl w:val="3"/>
     </w:pPr>
+  </w:style>
+  <w:style w:type="paragraph" w:styleId="143">
+    <w:uiPriority w:val="9"/>
+    <w:name w:val="Heading 5"/>
+    <w:basedOn w:val="Normal"/>
+    <w:next w:val="Normal"/>
+    <w:unhideWhenUsed/>
+    <w:link w:val="154"/>
+    <w:qFormat/>
+    <w:rsid w:val="6B3D9C48"/>
     <w:rPr>
       <w:rFonts w:ascii="Arial" w:hAnsi="Arial" w:eastAsia="Arial" w:cs="Arial"/>
-      <w:i/>
-      <w:iCs/>
-      <w:color w:val="0f4761" w:themeColor="accent1" w:themeShade="BF"/>
+      <w:color w:val="365F91" w:themeColor="accent1" w:themeTint="FF" w:themeShade="BF"/>
     </w:rPr>
-  </w:style>
-  <w:style w:type="paragraph" w:styleId="143">
-    <w:name w:val="Heading 5"/>
-    <w:basedOn w:val="663"/>
-    <w:next w:val="663"/>
-    <w:link w:val="154"/>
-    <w:uiPriority w:val="9"/>
-    <w:unhideWhenUsed/>
-    <w:qFormat/>
     <w:pPr>
-      <w:keepNext w:val="true"/>
-      <w:keepLines w:val="true"/>
-      <w:pBdr/>
+      <w:keepNext w:val="1"/>
+      <w:keepLines w:val="1"/>
       <w:spacing w:before="80" w:after="40"/>
-      <w:ind/>
       <w:outlineLvl w:val="4"/>
     </w:pPr>
+  </w:style>
+  <w:style w:type="paragraph" w:styleId="144">
+    <w:uiPriority w:val="9"/>
+    <w:name w:val="Heading 6"/>
+    <w:basedOn w:val="Normal"/>
+    <w:next w:val="Normal"/>
+    <w:unhideWhenUsed/>
+    <w:link w:val="155"/>
+    <w:qFormat/>
+    <w:rsid w:val="6B3D9C48"/>
     <w:rPr>
       <w:rFonts w:ascii="Arial" w:hAnsi="Arial" w:eastAsia="Arial" w:cs="Arial"/>
-      <w:color w:val="0f4761" w:themeColor="accent1" w:themeShade="BF"/>
+      <w:i w:val="1"/>
+      <w:iCs w:val="1"/>
+      <w:color w:val="595959" w:themeColor="text1" w:themeTint="A6" w:themeShade="FF"/>
     </w:rPr>
-  </w:style>
-  <w:style w:type="paragraph" w:styleId="144">
-    <w:name w:val="Heading 6"/>
-    <w:basedOn w:val="663"/>
-    <w:next w:val="663"/>
-    <w:link w:val="155"/>
-    <w:uiPriority w:val="9"/>
-    <w:unhideWhenUsed/>
-    <w:qFormat/>
     <w:pPr>
-      <w:keepNext w:val="true"/>
-      <w:keepLines w:val="true"/>
-      <w:pBdr/>
+      <w:keepNext w:val="1"/>
+      <w:keepLines w:val="1"/>
       <w:spacing w:before="40" w:after="0"/>
-      <w:ind/>
       <w:outlineLvl w:val="5"/>
     </w:pPr>
+  </w:style>
+  <w:style w:type="paragraph" w:styleId="145">
+    <w:uiPriority w:val="9"/>
+    <w:name w:val="Heading 7"/>
+    <w:basedOn w:val="Normal"/>
+    <w:next w:val="Normal"/>
+    <w:unhideWhenUsed/>
+    <w:link w:val="156"/>
+    <w:qFormat/>
+    <w:rsid w:val="6B3D9C48"/>
     <w:rPr>
       <w:rFonts w:ascii="Arial" w:hAnsi="Arial" w:eastAsia="Arial" w:cs="Arial"/>
-      <w:i/>
-      <w:iCs/>
-      <w:color w:val="595959" w:themeColor="text1" w:themeTint="A6"/>
+      <w:color w:val="595959" w:themeColor="text1" w:themeTint="A6" w:themeShade="FF"/>
     </w:rPr>
-  </w:style>
-  <w:style w:type="paragraph" w:styleId="145">
-    <w:name w:val="Heading 7"/>
-    <w:basedOn w:val="663"/>
-    <w:next w:val="663"/>
-    <w:link w:val="156"/>
-    <w:uiPriority w:val="9"/>
-    <w:unhideWhenUsed/>
-    <w:qFormat/>
     <w:pPr>
-      <w:keepNext w:val="true"/>
-      <w:keepLines w:val="true"/>
-      <w:pBdr/>
+      <w:keepNext w:val="1"/>
+      <w:keepLines w:val="1"/>
       <w:spacing w:before="40" w:after="0"/>
-      <w:ind/>
       <w:outlineLvl w:val="6"/>
     </w:pPr>
+  </w:style>
+  <w:style w:type="paragraph" w:styleId="146">
+    <w:uiPriority w:val="9"/>
+    <w:name w:val="Heading 8"/>
+    <w:basedOn w:val="Normal"/>
+    <w:next w:val="Normal"/>
+    <w:unhideWhenUsed/>
+    <w:link w:val="157"/>
+    <w:qFormat/>
+    <w:rsid w:val="6B3D9C48"/>
     <w:rPr>
       <w:rFonts w:ascii="Arial" w:hAnsi="Arial" w:eastAsia="Arial" w:cs="Arial"/>
-      <w:color w:val="595959" w:themeColor="text1" w:themeTint="A6"/>
+      <w:i w:val="1"/>
+      <w:iCs w:val="1"/>
+      <w:color w:val="272727"/>
     </w:rPr>
-  </w:style>
-  <w:style w:type="paragraph" w:styleId="146">
-    <w:name w:val="Heading 8"/>
-    <w:basedOn w:val="663"/>
-    <w:next w:val="663"/>
-    <w:link w:val="157"/>
-    <w:uiPriority w:val="9"/>
-    <w:unhideWhenUsed/>
-    <w:qFormat/>
     <w:pPr>
-      <w:keepNext w:val="true"/>
-      <w:keepLines w:val="true"/>
-      <w:pBdr/>
+      <w:keepNext w:val="1"/>
+      <w:keepLines w:val="1"/>
       <w:spacing w:after="0"/>
-      <w:ind/>
       <w:outlineLvl w:val="7"/>
     </w:pPr>
+  </w:style>
+  <w:style w:type="paragraph" w:styleId="147">
+    <w:uiPriority w:val="9"/>
+    <w:name w:val="Heading 9"/>
+    <w:basedOn w:val="Normal"/>
+    <w:next w:val="Normal"/>
+    <w:unhideWhenUsed/>
+    <w:link w:val="158"/>
+    <w:qFormat/>
+    <w:rsid w:val="6B3D9C48"/>
     <w:rPr>
       <w:rFonts w:ascii="Arial" w:hAnsi="Arial" w:eastAsia="Arial" w:cs="Arial"/>
-      <w:i/>
-      <w:iCs/>
-      <w:color w:val="272727" w:themeColor="text1" w:themeTint="D8"/>
+      <w:i w:val="1"/>
+      <w:iCs w:val="1"/>
+      <w:color w:val="272727"/>
     </w:rPr>
-  </w:style>
-  <w:style w:type="paragraph" w:styleId="147">
-    <w:name w:val="Heading 9"/>
-    <w:basedOn w:val="663"/>
-    <w:next w:val="663"/>
-    <w:link w:val="158"/>
-    <w:uiPriority w:val="9"/>
-    <w:unhideWhenUsed/>
-    <w:qFormat/>
     <w:pPr>
-      <w:keepNext w:val="true"/>
-      <w:keepLines w:val="true"/>
-      <w:pBdr/>
+      <w:keepNext w:val="1"/>
+      <w:keepLines w:val="1"/>
       <w:spacing w:after="0"/>
-      <w:ind/>
       <w:outlineLvl w:val="8"/>
     </w:pPr>
-    <w:rPr>
-      <w:rFonts w:ascii="Arial" w:hAnsi="Arial" w:eastAsia="Arial" w:cs="Arial"/>
-      <w:i/>
-      <w:iCs/>
-      <w:color w:val="272727" w:themeColor="text1" w:themeTint="D8"/>
-    </w:rPr>
   </w:style>
   <w:style w:type="character" w:styleId="148" w:default="1">
     <w:name w:val="Default Paragraph Font"/>
@@ -39262,24 +40420,22 @@
     </w:rPr>
   </w:style>
   <w:style w:type="paragraph" w:styleId="159">
+    <w:uiPriority w:val="10"/>
     <w:name w:val="Title"/>
-    <w:basedOn w:val="663"/>
-    <w:next w:val="663"/>
+    <w:basedOn w:val="Normal"/>
+    <w:next w:val="Normal"/>
     <w:link w:val="160"/>
-    <w:uiPriority w:val="10"/>
     <w:qFormat/>
-    <w:pPr>
-      <w:pBdr/>
-      <w:spacing w:after="80" w:line="240" w:lineRule="auto"/>
-      <w:ind/>
-      <w:contextualSpacing w:val="true"/>
-    </w:pPr>
+    <w:rsid w:val="6B3D9C48"/>
     <w:rPr>
       <w:rFonts w:ascii="Arial" w:hAnsi="Arial" w:eastAsia="Arial" w:cs="Arial"/>
-      <w:spacing w:val="-10"/>
       <w:sz w:val="56"/>
       <w:szCs w:val="56"/>
     </w:rPr>
+    <w:pPr>
+      <w:spacing w:after="80" w:line="240" w:lineRule="auto"/>
+      <w:contextualSpacing/>
+    </w:pPr>
   </w:style>
   <w:style w:type="character" w:styleId="160">
     <w:name w:val="Title Char"/>
@@ -39299,23 +40455,15 @@
     </w:rPr>
   </w:style>
   <w:style w:type="paragraph" w:styleId="161">
+    <w:uiPriority w:val="11"/>
     <w:name w:val="Subtitle"/>
-    <w:basedOn w:val="663"/>
-    <w:next w:val="663"/>
+    <w:basedOn w:val="Normal"/>
+    <w:next w:val="Normal"/>
     <w:link w:val="162"/>
-    <w:uiPriority w:val="11"/>
     <w:qFormat/>
-    <w:pPr>
-      <w:numPr>
-        <w:ilvl w:val="1"/>
-      </w:numPr>
-      <w:pBdr/>
-      <w:spacing/>
-      <w:ind/>
-    </w:pPr>
+    <w:rsid w:val="6B3D9C48"/>
     <w:rPr>
-      <w:color w:val="595959" w:themeColor="text1" w:themeTint="A6"/>
-      <w:spacing w:val="15"/>
+      <w:color w:val="595959" w:themeColor="text1" w:themeTint="A6" w:themeShade="FF"/>
       <w:sz w:val="28"/>
       <w:szCs w:val="28"/>
     </w:rPr>
@@ -39338,23 +40486,22 @@
     </w:rPr>
   </w:style>
   <w:style w:type="paragraph" w:styleId="163">
+    <w:uiPriority w:val="29"/>
     <w:name w:val="Quote"/>
-    <w:basedOn w:val="663"/>
-    <w:next w:val="663"/>
+    <w:basedOn w:val="Normal"/>
+    <w:next w:val="Normal"/>
     <w:link w:val="164"/>
-    <w:uiPriority w:val="29"/>
     <w:qFormat/>
+    <w:rsid w:val="6B3D9C48"/>
+    <w:rPr>
+      <w:i w:val="1"/>
+      <w:iCs w:val="1"/>
+      <w:color w:val="404040" w:themeColor="text1" w:themeTint="BF" w:themeShade="FF"/>
+    </w:rPr>
     <w:pPr>
-      <w:pBdr/>
       <w:spacing w:before="160"/>
-      <w:ind/>
       <w:jc w:val="center"/>
     </w:pPr>
-    <w:rPr>
-      <w:i/>
-      <w:iCs/>
-      <w:color w:val="404040" w:themeColor="text1" w:themeTint="BF"/>
-    </w:rPr>
   </w:style>
   <w:style w:type="character" w:styleId="164">
     <w:name w:val="Quote Char"/>
@@ -39373,15 +40520,15 @@
     </w:rPr>
   </w:style>
   <w:style w:type="paragraph" w:styleId="165">
+    <w:uiPriority w:val="34"/>
     <w:name w:val="List Paragraph"/>
-    <w:basedOn w:val="663"/>
-    <w:uiPriority w:val="34"/>
+    <w:basedOn w:val="Normal"/>
     <w:qFormat/>
+    <w:rsid w:val="6B3D9C48"/>
     <w:pPr>
-      <w:pBdr/>
       <w:spacing/>
       <w:ind w:left="720"/>
-      <w:contextualSpacing w:val="true"/>
+      <w:contextualSpacing/>
     </w:pPr>
   </w:style>
   <w:style w:type="character" w:styleId="166">
@@ -39401,26 +40548,27 @@
     </w:rPr>
   </w:style>
   <w:style w:type="paragraph" w:styleId="167">
+    <w:uiPriority w:val="30"/>
     <w:name w:val="Intense Quote"/>
-    <w:basedOn w:val="663"/>
-    <w:next w:val="663"/>
+    <w:basedOn w:val="Normal"/>
+    <w:next w:val="Normal"/>
     <w:link w:val="168"/>
-    <w:uiPriority w:val="30"/>
     <w:qFormat/>
+    <w:rsid w:val="6B3D9C48"/>
+    <w:rPr>
+      <w:i w:val="1"/>
+      <w:iCs w:val="1"/>
+      <w:color w:val="365F91" w:themeColor="accent1" w:themeTint="FF" w:themeShade="BF"/>
+    </w:rPr>
     <w:pPr>
       <w:pBdr>
-        <w:top w:val="single" w:color="0f4761" w:themeColor="accent1" w:themeShade="BF" w:sz="4" w:space="10"/>
-        <w:bottom w:val="single" w:color="0f4761" w:themeColor="accent1" w:themeShade="BF" w:sz="4" w:space="10"/>
+        <w:top w:val="single" w:color="365F91" w:themeColor="accent1" w:themeShade="BF" w:sz="4" w:space="10"/>
+        <w:bottom w:val="single" w:color="365F91" w:themeColor="accent1" w:themeShade="BF" w:sz="4" w:space="10"/>
       </w:pBdr>
       <w:spacing w:before="360" w:after="360"/>
       <w:ind w:left="864" w:right="864"/>
       <w:jc w:val="center"/>
     </w:pPr>
-    <w:rPr>
-      <w:i/>
-      <w:iCs/>
-      <w:color w:val="0f4761" w:themeColor="accent1" w:themeShade="BF"/>
-    </w:rPr>
   </w:style>
   <w:style w:type="character" w:styleId="168">
     <w:name w:val="Intense Quote Char"/>
@@ -39457,14 +40605,13 @@
     </w:rPr>
   </w:style>
   <w:style w:type="paragraph" w:styleId="170">
+    <w:uiPriority w:val="1"/>
     <w:name w:val="No Spacing"/>
-    <w:basedOn w:val="663"/>
-    <w:uiPriority w:val="1"/>
+    <w:basedOn w:val="Normal"/>
     <w:qFormat/>
+    <w:rsid w:val="6B3D9C48"/>
     <w:pPr>
-      <w:pBdr/>
       <w:spacing w:after="0" w:line="240" w:lineRule="auto"/>
-      <w:ind/>
     </w:pPr>
   </w:style>
   <w:style w:type="character" w:styleId="171">
@@ -39547,19 +40694,18 @@
     </w:rPr>
   </w:style>
   <w:style w:type="paragraph" w:styleId="176">
+    <w:uiPriority w:val="99"/>
     <w:name w:val="Header"/>
-    <w:basedOn w:val="663"/>
+    <w:basedOn w:val="Normal"/>
+    <w:unhideWhenUsed/>
     <w:link w:val="177"/>
-    <w:uiPriority w:val="99"/>
-    <w:unhideWhenUsed/>
+    <w:rsid w:val="6B3D9C48"/>
     <w:pPr>
-      <w:pBdr/>
       <w:tabs>
         <w:tab w:val="center" w:leader="none" w:pos="4844"/>
         <w:tab w:val="right" w:leader="none" w:pos="9689"/>
       </w:tabs>
       <w:spacing w:after="0" w:line="240" w:lineRule="auto"/>
-      <w:ind/>
     </w:pPr>
   </w:style>
   <w:style w:type="character" w:styleId="177">
@@ -39574,19 +40720,18 @@
     </w:pPr>
   </w:style>
   <w:style w:type="paragraph" w:styleId="178">
+    <w:uiPriority w:val="99"/>
     <w:name w:val="Footer"/>
-    <w:basedOn w:val="663"/>
+    <w:basedOn w:val="Normal"/>
+    <w:unhideWhenUsed/>
     <w:link w:val="179"/>
-    <w:uiPriority w:val="99"/>
-    <w:unhideWhenUsed/>
+    <w:rsid w:val="6B3D9C48"/>
     <w:pPr>
-      <w:pBdr/>
       <w:tabs>
         <w:tab w:val="center" w:leader="none" w:pos="4844"/>
         <w:tab w:val="right" w:leader="none" w:pos="9689"/>
       </w:tabs>
       <w:spacing w:after="0" w:line="240" w:lineRule="auto"/>
-      <w:ind/>
     </w:pPr>
   </w:style>
   <w:style w:type="character" w:styleId="179">
@@ -39601,41 +40746,39 @@
     </w:pPr>
   </w:style>
   <w:style w:type="paragraph" w:styleId="180">
+    <w:uiPriority w:val="35"/>
     <w:name w:val="Caption"/>
-    <w:basedOn w:val="663"/>
-    <w:next w:val="663"/>
-    <w:uiPriority w:val="35"/>
+    <w:basedOn w:val="Normal"/>
+    <w:next w:val="Normal"/>
     <w:unhideWhenUsed/>
     <w:qFormat/>
-    <w:pPr>
-      <w:pBdr/>
-      <w:spacing w:after="200" w:line="240" w:lineRule="auto"/>
-      <w:ind/>
-    </w:pPr>
+    <w:rsid w:val="6B3D9C48"/>
     <w:rPr>
-      <w:i/>
-      <w:iCs/>
-      <w:color w:val="0e2841" w:themeColor="text2"/>
+      <w:i w:val="1"/>
+      <w:iCs w:val="1"/>
+      <w:color w:val="1F497D" w:themeColor="text2" w:themeTint="FF" w:themeShade="FF"/>
       <w:sz w:val="18"/>
       <w:szCs w:val="18"/>
     </w:rPr>
+    <w:pPr>
+      <w:spacing w:after="200" w:line="240" w:lineRule="auto"/>
+    </w:pPr>
   </w:style>
   <w:style w:type="paragraph" w:styleId="181">
+    <w:uiPriority w:val="99"/>
     <w:name w:val="footnote text"/>
-    <w:basedOn w:val="663"/>
-    <w:link w:val="182"/>
-    <w:uiPriority w:val="99"/>
+    <w:basedOn w:val="Normal"/>
     <w:semiHidden/>
     <w:unhideWhenUsed/>
-    <w:pPr>
-      <w:pBdr/>
-      <w:spacing w:after="0" w:line="240" w:lineRule="auto"/>
-      <w:ind/>
-    </w:pPr>
+    <w:link w:val="182"/>
+    <w:rsid w:val="6B3D9C48"/>
     <w:rPr>
       <w:sz w:val="20"/>
       <w:szCs w:val="20"/>
     </w:rPr>
+    <w:pPr>
+      <w:spacing w:after="0" w:line="240" w:lineRule="auto"/>
+    </w:pPr>
   </w:style>
   <w:style w:type="character" w:styleId="182">
     <w:name w:val="Footnote Text Char"/>
@@ -39669,21 +40812,20 @@
     </w:rPr>
   </w:style>
   <w:style w:type="paragraph" w:styleId="184">
+    <w:uiPriority w:val="99"/>
     <w:name w:val="endnote text"/>
-    <w:basedOn w:val="663"/>
-    <w:link w:val="185"/>
-    <w:uiPriority w:val="99"/>
+    <w:basedOn w:val="Normal"/>
     <w:semiHidden/>
     <w:unhideWhenUsed/>
-    <w:pPr>
-      <w:pBdr/>
-      <w:spacing w:after="0" w:line="240" w:lineRule="auto"/>
-      <w:ind/>
-    </w:pPr>
+    <w:link w:val="185"/>
+    <w:rsid w:val="6B3D9C48"/>
     <w:rPr>
       <w:sz w:val="20"/>
       <w:szCs w:val="20"/>
     </w:rPr>
+    <w:pPr>
+      <w:spacing w:after="0" w:line="240" w:lineRule="auto"/>
+    </w:pPr>
   </w:style>
   <w:style w:type="character" w:styleId="185">
     <w:name w:val="Endnote Text Char"/>
@@ -39748,109 +40890,108 @@
     </w:rPr>
   </w:style>
   <w:style w:type="paragraph" w:styleId="189">
+    <w:uiPriority w:val="39"/>
     <w:name w:val="toc 1"/>
-    <w:basedOn w:val="663"/>
-    <w:next w:val="663"/>
-    <w:uiPriority w:val="39"/>
+    <w:basedOn w:val="Normal"/>
+    <w:next w:val="Normal"/>
     <w:unhideWhenUsed/>
+    <w:rsid w:val="6B3D9C48"/>
     <w:pPr>
-      <w:pBdr/>
       <w:spacing w:after="100"/>
-      <w:ind/>
     </w:pPr>
   </w:style>
   <w:style w:type="paragraph" w:styleId="190">
+    <w:uiPriority w:val="39"/>
     <w:name w:val="toc 2"/>
-    <w:basedOn w:val="663"/>
-    <w:next w:val="663"/>
-    <w:uiPriority w:val="39"/>
+    <w:basedOn w:val="Normal"/>
+    <w:next w:val="Normal"/>
     <w:unhideWhenUsed/>
+    <w:rsid w:val="6B3D9C48"/>
     <w:pPr>
-      <w:pBdr/>
       <w:spacing w:after="100"/>
       <w:ind w:left="220"/>
     </w:pPr>
   </w:style>
   <w:style w:type="paragraph" w:styleId="191">
+    <w:uiPriority w:val="39"/>
     <w:name w:val="toc 3"/>
-    <w:basedOn w:val="663"/>
-    <w:next w:val="663"/>
-    <w:uiPriority w:val="39"/>
+    <w:basedOn w:val="Normal"/>
+    <w:next w:val="Normal"/>
     <w:unhideWhenUsed/>
+    <w:rsid w:val="6B3D9C48"/>
     <w:pPr>
-      <w:pBdr/>
       <w:spacing w:after="100"/>
       <w:ind w:left="440"/>
     </w:pPr>
   </w:style>
   <w:style w:type="paragraph" w:styleId="192">
+    <w:uiPriority w:val="39"/>
     <w:name w:val="toc 4"/>
-    <w:basedOn w:val="663"/>
-    <w:next w:val="663"/>
-    <w:uiPriority w:val="39"/>
+    <w:basedOn w:val="Normal"/>
+    <w:next w:val="Normal"/>
     <w:unhideWhenUsed/>
+    <w:rsid w:val="6B3D9C48"/>
     <w:pPr>
-      <w:pBdr/>
       <w:spacing w:after="100"/>
       <w:ind w:left="660"/>
     </w:pPr>
   </w:style>
   <w:style w:type="paragraph" w:styleId="193">
+    <w:uiPriority w:val="39"/>
     <w:name w:val="toc 5"/>
-    <w:basedOn w:val="663"/>
-    <w:next w:val="663"/>
-    <w:uiPriority w:val="39"/>
+    <w:basedOn w:val="Normal"/>
+    <w:next w:val="Normal"/>
     <w:unhideWhenUsed/>
+    <w:rsid w:val="6B3D9C48"/>
     <w:pPr>
-      <w:pBdr/>
       <w:spacing w:after="100"/>
       <w:ind w:left="880"/>
     </w:pPr>
   </w:style>
   <w:style w:type="paragraph" w:styleId="194">
+    <w:uiPriority w:val="39"/>
     <w:name w:val="toc 6"/>
-    <w:basedOn w:val="663"/>
-    <w:next w:val="663"/>
-    <w:uiPriority w:val="39"/>
+    <w:basedOn w:val="Normal"/>
+    <w:next w:val="Normal"/>
     <w:unhideWhenUsed/>
+    <w:rsid w:val="6B3D9C48"/>
     <w:pPr>
-      <w:pBdr/>
       <w:spacing w:after="100"/>
       <w:ind w:left="1100"/>
     </w:pPr>
   </w:style>
   <w:style w:type="paragraph" w:styleId="195">
+    <w:uiPriority w:val="39"/>
     <w:name w:val="toc 7"/>
-    <w:basedOn w:val="663"/>
-    <w:next w:val="663"/>
-    <w:uiPriority w:val="39"/>
+    <w:basedOn w:val="Normal"/>
+    <w:next w:val="Normal"/>
     <w:unhideWhenUsed/>
+    <w:rsid w:val="6B3D9C48"/>
     <w:pPr>
-      <w:pBdr/>
       <w:spacing w:after="100"/>
       <w:ind w:left="1320"/>
     </w:pPr>
   </w:style>
   <w:style w:type="paragraph" w:styleId="196">
+    <w:uiPriority w:val="39"/>
     <w:name w:val="toc 8"/>
-    <w:basedOn w:val="663"/>
-    <w:next w:val="663"/>
-    <w:uiPriority w:val="39"/>
+    <w:basedOn w:val="Normal"/>
+    <w:next w:val="Normal"/>
     <w:unhideWhenUsed/>
+    <w:rsid w:val="6B3D9C48"/>
     <w:pPr>
-      <w:pBdr/>
       <w:spacing w:after="100"/>
       <w:ind w:left="1540"/>
     </w:pPr>
   </w:style>
   <w:style w:type="paragraph" w:styleId="197">
+    <w:uiPriority w:val="39"/>
     <w:name w:val="toc 9"/>
-    <w:basedOn w:val="663"/>
-    <w:next w:val="663"/>
-    <w:uiPriority w:val="39"/>
+    <w:basedOn w:val="Normal"/>
+    <w:next w:val="Normal"/>
     <w:unhideWhenUsed/>
+    <w:rsid w:val="6B3D9C48"/>
     <w:pPr>
-      <w:pBdr/>
       <w:spacing w:after="100"/>
       <w:ind w:left="1760"/>
     </w:pPr>
@@ -39880,15 +41021,14 @@
     </w:pPr>
   </w:style>
   <w:style w:type="paragraph" w:styleId="209">
+    <w:uiPriority w:val="99"/>
     <w:name w:val="table of figures"/>
-    <w:basedOn w:val="663"/>
-    <w:next w:val="663"/>
-    <w:uiPriority w:val="99"/>
+    <w:basedOn w:val="Normal"/>
+    <w:next w:val="Normal"/>
     <w:unhideWhenUsed/>
+    <w:rsid w:val="6B3D9C48"/>
     <w:pPr>
-      <w:pBdr/>
-      <w:spacing w:after="0" w:afterAutospacing="0"/>
-      <w:ind/>
+      <w:spacing w:afterAutospacing="off"/>
     </w:pPr>
   </w:style>
   <w:style w:type="paragraph" w:styleId="663" w:default="1">
@@ -39908,46 +41048,46 @@
     </w:rPr>
   </w:style>
   <w:style w:type="paragraph" w:styleId="664">
+    <w:uiPriority w:val="1"/>
     <w:name w:val="Rubrik 1"/>
-    <w:basedOn w:val="663"/>
-    <w:next w:val="663"/>
-    <w:link w:val="663"/>
+    <w:basedOn w:val="Normal"/>
+    <w:next w:val="Normal"/>
+    <w:link w:val="Normal"/>
     <w:qFormat/>
-    <w:pPr>
-      <w:keepNext w:val="true"/>
-      <w:pBdr/>
-      <w:spacing w:before="240" w:after="60"/>
-      <w:ind/>
-      <w:outlineLvl w:val="0"/>
-    </w:pPr>
+    <w:rsid w:val="6B3D9C48"/>
     <w:rPr>
       <w:rFonts w:ascii="Arial" w:hAnsi="Arial" w:cs="Arial"/>
-      <w:b/>
-      <w:bCs/>
+      <w:b w:val="1"/>
+      <w:bCs w:val="1"/>
       <w:sz w:val="32"/>
       <w:szCs w:val="32"/>
     </w:rPr>
+    <w:pPr>
+      <w:keepNext w:val="1"/>
+      <w:spacing w:before="240" w:after="60"/>
+      <w:outlineLvl w:val="0"/>
+    </w:pPr>
   </w:style>
   <w:style w:type="paragraph" w:styleId="665">
+    <w:uiPriority w:val="1"/>
     <w:name w:val="Rubrik 3"/>
-    <w:basedOn w:val="663"/>
-    <w:next w:val="663"/>
+    <w:basedOn w:val="Normal"/>
+    <w:next w:val="Normal"/>
     <w:link w:val="672"/>
     <w:qFormat/>
-    <w:pPr>
-      <w:keepNext w:val="true"/>
-      <w:pBdr/>
-      <w:spacing w:before="240" w:after="60"/>
-      <w:ind/>
-      <w:outlineLvl w:val="2"/>
-    </w:pPr>
+    <w:rsid w:val="6B3D9C48"/>
     <w:rPr>
       <w:rFonts w:ascii="Arial" w:hAnsi="Arial" w:cs="Arial"/>
-      <w:b/>
-      <w:bCs/>
+      <w:b w:val="1"/>
+      <w:bCs w:val="1"/>
       <w:sz w:val="26"/>
       <w:szCs w:val="26"/>
     </w:rPr>
+    <w:pPr>
+      <w:keepNext w:val="1"/>
+      <w:spacing w:before="240" w:after="60"/>
+      <w:outlineLvl w:val="2"/>
+    </w:pPr>
   </w:style>
   <w:style w:type="character" w:styleId="666">
     <w:name w:val="Standardstycketeckensnitt"/>
@@ -40167,64 +41307,64 @@
     </w:pPr>
   </w:style>
   <w:style w:type="paragraph" w:styleId="669">
+    <w:uiPriority w:val="1"/>
     <w:name w:val="Tabletext"/>
-    <w:basedOn w:val="663"/>
+    <w:basedOn w:val="Normal"/>
     <w:next w:val="669"/>
-    <w:link w:val="663"/>
-    <w:pPr>
-      <w:keepLines w:val="true"/>
-      <w:widowControl w:val="false"/>
-      <w:pBdr/>
-      <w:spacing w:after="120" w:line="240" w:lineRule="atLeast"/>
-      <w:ind/>
-    </w:pPr>
+    <w:link w:val="Normal"/>
+    <w:rsid w:val="6B3D9C48"/>
     <w:rPr>
       <w:sz w:val="20"/>
       <w:szCs w:val="20"/>
       <w:lang w:val="en-US" w:eastAsia="en-US"/>
     </w:rPr>
+    <w:pPr>
+      <w:keepLines w:val="1"/>
+      <w:widowControl w:val="0"/>
+      <w:spacing w:after="120" w:line="240" w:lineRule="atLeast"/>
+    </w:pPr>
   </w:style>
   <w:style w:type="paragraph" w:styleId="670">
+    <w:uiPriority w:val="1"/>
     <w:name w:val="Rubrik"/>
-    <w:basedOn w:val="663"/>
-    <w:next w:val="663"/>
-    <w:link w:val="663"/>
+    <w:basedOn w:val="Normal"/>
+    <w:next w:val="Normal"/>
+    <w:link w:val="Normal"/>
     <w:qFormat/>
+    <w:rsid w:val="6B3D9C48"/>
+    <w:rPr>
+      <w:rFonts w:ascii="Arial" w:hAnsi="Arial"/>
+      <w:b w:val="1"/>
+      <w:bCs w:val="1"/>
+      <w:sz w:val="36"/>
+      <w:szCs w:val="36"/>
+      <w:lang w:val="en-US" w:eastAsia="en-US"/>
+    </w:rPr>
     <w:pPr>
-      <w:widowControl w:val="false"/>
-      <w:pBdr/>
-      <w:spacing/>
-      <w:ind/>
+      <w:widowControl w:val="0"/>
       <w:jc w:val="center"/>
     </w:pPr>
+  </w:style>
+  <w:style w:type="paragraph" w:styleId="671">
+    <w:uiPriority w:val="1"/>
+    <w:name w:val="Sidfot"/>
+    <w:basedOn w:val="Normal"/>
+    <w:next w:val="671"/>
+    <w:link w:val="Normal"/>
+    <w:rsid w:val="6B3D9C48"/>
     <w:rPr>
-      <w:rFonts w:ascii="Arial" w:hAnsi="Arial"/>
-      <w:b/>
-      <w:sz w:val="36"/>
+      <w:sz w:val="20"/>
       <w:szCs w:val="20"/>
       <w:lang w:val="en-US" w:eastAsia="en-US"/>
     </w:rPr>
-  </w:style>
-  <w:style w:type="paragraph" w:styleId="671">
-    <w:name w:val="Sidfot"/>
-    <w:basedOn w:val="663"/>
-    <w:next w:val="671"/>
-    <w:link w:val="663"/>
     <w:pPr>
-      <w:widowControl w:val="false"/>
-      <w:pBdr/>
+      <w:widowControl w:val="0"/>
       <w:tabs>
         <w:tab w:val="center" w:leader="none" w:pos="4320"/>
         <w:tab w:val="right" w:leader="none" w:pos="8640"/>
       </w:tabs>
       <w:spacing w:line="240" w:lineRule="atLeast"/>
-      <w:ind/>
     </w:pPr>
-    <w:rPr>
-      <w:sz w:val="20"/>
-      <w:szCs w:val="20"/>
-      <w:lang w:val="en-US" w:eastAsia="en-US"/>
-    </w:rPr>
   </w:style>
   <w:style w:type="character" w:styleId="672">
     <w:name w:val="Rubrik 3 Char"/>
@@ -40243,6 +41383,27 @@
       <w:szCs w:val="26"/>
       <w:lang w:val="sv-SE" w:eastAsia="sv-SE" w:bidi="ar-SA"/>
     </w:rPr>
+  </w:style>
+  <w:style w:type="paragraph" w:styleId="Heading1">
+    <w:uiPriority w:val="9"/>
+    <w:name w:val="heading 1"/>
+    <w:basedOn w:val="Normal"/>
+    <w:next w:val="Normal"/>
+    <w:link w:val="150"/>
+    <w:qFormat/>
+    <w:rsid w:val="6B3D9C48"/>
+    <w:rPr>
+      <w:rFonts w:ascii="Arial" w:hAnsi="Arial" w:eastAsia="Arial" w:cs="Arial" w:asciiTheme="majorAscii" w:hAnsiTheme="majorAscii" w:eastAsiaTheme="majorEastAsia" w:cstheme="majorBidi"/>
+      <w:color w:val="365F91" w:themeColor="accent1" w:themeTint="FF" w:themeShade="BF"/>
+      <w:sz w:val="40"/>
+      <w:szCs w:val="40"/>
+    </w:rPr>
+    <w:pPr>
+      <w:keepNext w:val="1"/>
+      <w:keepLines w:val="1"/>
+      <w:spacing w:before="360" w:after="80"/>
+      <w:outlineLvl w:val="0"/>
+    </w:pPr>
   </w:style>
 </w:styles>
 </file>

</xml_diff>

<commit_message>
SG2: Update SG2_Requirements.docx for Mobile (#66)
</commit_message>
<xml_diff>
--- a/SG2_Units/SG2_Artefacts/SG2_Requirements.docx
+++ b/SG2_Units/SG2_Artefacts/SG2_Requirements.docx
@@ -5,7 +5,7 @@
     <w:p xmlns:wp14="http://schemas.microsoft.com/office/word/2010/wordml" wp14:textId="77777777">
       <w:pPr>
         <w:pStyle w:val="664"/>
-        <w:spacing/>
+        <w:spacing w:line="276" w:lineRule="auto"/>
         <w:ind/>
         <w:rPr>
           <w:rFonts w:ascii="Arial" w:hAnsi="Arial" w:eastAsia="Arial" w:cs="Arial" w:asciiTheme="minorAscii" w:hAnsiTheme="minorAscii" w:eastAsiaTheme="minorAscii" w:cstheme="minorAscii"/>
@@ -40,7 +40,7 @@
     <w:p xmlns:wp14="http://schemas.microsoft.com/office/word/2010/wordml" wp14:textId="77777777">
       <w:pPr>
         <w:pStyle w:val="663"/>
-        <w:spacing/>
+        <w:spacing w:line="276" w:lineRule="auto"/>
         <w:ind/>
         <w:rPr>
           <w:rFonts w:ascii="Arial" w:hAnsi="Arial" w:eastAsia="Arial" w:cs="Arial" w:asciiTheme="minorAscii" w:hAnsiTheme="minorAscii" w:eastAsiaTheme="minorAscii" w:cstheme="minorAscii"/>
@@ -53,7 +53,7 @@
         <w:pStyle w:val="664"/>
         <w:suppressLineNumbers w:val="0"/>
         <w:bidi w:val="0"/>
-        <w:spacing w:before="240" w:beforeAutospacing="off" w:after="60" w:afterAutospacing="off" w:line="259" w:lineRule="auto"/>
+        <w:spacing w:before="240" w:beforeAutospacing="off" w:after="60" w:afterAutospacing="off" w:line="276" w:lineRule="auto"/>
         <w:ind w:left="0" w:right="0"/>
         <w:jc w:val="left"/>
         <w:rPr>
@@ -72,7 +72,7 @@
     <w:p xmlns:wp14="http://schemas.microsoft.com/office/word/2010/wordml" wp14:textId="77777777">
       <w:pPr>
         <w:pStyle w:val="663"/>
-        <w:spacing/>
+        <w:spacing w:line="276" w:lineRule="auto"/>
         <w:ind/>
         <w:rPr>
           <w:rFonts w:ascii="Arial" w:hAnsi="Arial" w:eastAsia="Arial" w:cs="Arial" w:asciiTheme="minorAscii" w:hAnsiTheme="minorAscii" w:eastAsiaTheme="minorAscii" w:cstheme="minorAscii"/>
@@ -83,7 +83,7 @@
     <w:p xmlns:wp14="http://schemas.microsoft.com/office/word/2010/wordml" wp14:textId="77777777">
       <w:pPr>
         <w:pStyle w:val="663"/>
-        <w:spacing/>
+        <w:spacing w:line="276" w:lineRule="auto"/>
         <w:ind/>
         <w:rPr>
           <w:rFonts w:ascii="Arial" w:hAnsi="Arial" w:eastAsia="Arial" w:cs="Arial" w:asciiTheme="minorAscii" w:hAnsiTheme="minorAscii" w:eastAsiaTheme="minorAscii" w:cstheme="minorAscii"/>
@@ -94,7 +94,7 @@
     <w:p xmlns:wp14="http://schemas.microsoft.com/office/word/2010/wordml" wp14:textId="77777777">
       <w:pPr>
         <w:pStyle w:val="670"/>
-        <w:spacing/>
+        <w:spacing w:line="276" w:lineRule="auto"/>
         <w:ind/>
         <w:rPr>
           <w:rFonts w:ascii="Arial" w:hAnsi="Arial" w:eastAsia="Arial" w:cs="Arial" w:asciiTheme="minorAscii" w:hAnsiTheme="minorAscii" w:eastAsiaTheme="minorAscii" w:cstheme="minorAscii"/>
@@ -111,7 +111,7 @@
     <w:p xmlns:wp14="http://schemas.microsoft.com/office/word/2010/wordml" wp14:textId="77777777">
       <w:pPr>
         <w:pStyle w:val="663"/>
-        <w:spacing/>
+        <w:spacing w:line="276" w:lineRule="auto"/>
         <w:ind/>
         <w:rPr>
           <w:rFonts w:ascii="Arial" w:hAnsi="Arial" w:eastAsia="Arial" w:cs="Arial" w:asciiTheme="minorAscii" w:hAnsiTheme="minorAscii" w:eastAsiaTheme="minorAscii" w:cstheme="minorAscii"/>
@@ -167,7 +167,7 @@
           <w:p wp14:textId="77777777">
             <w:pPr>
               <w:pStyle w:val="669"/>
-              <w:spacing/>
+              <w:spacing w:line="276" w:lineRule="auto"/>
               <w:ind/>
               <w:jc w:val="center"/>
               <w:rPr>
@@ -209,7 +209,7 @@
           <w:p wp14:textId="77777777">
             <w:pPr>
               <w:pStyle w:val="669"/>
-              <w:spacing/>
+              <w:spacing w:line="276" w:lineRule="auto"/>
               <w:ind/>
               <w:jc w:val="center"/>
               <w:rPr>
@@ -251,7 +251,7 @@
           <w:p wp14:textId="77777777">
             <w:pPr>
               <w:pStyle w:val="669"/>
-              <w:spacing/>
+              <w:spacing w:line="276" w:lineRule="auto"/>
               <w:ind/>
               <w:jc w:val="center"/>
               <w:rPr>
@@ -293,7 +293,7 @@
           <w:p wp14:textId="77777777">
             <w:pPr>
               <w:pStyle w:val="669"/>
-              <w:spacing/>
+              <w:spacing w:line="276" w:lineRule="auto"/>
               <w:ind/>
               <w:jc w:val="center"/>
               <w:rPr>
@@ -338,7 +338,7 @@
           <w:p wp14:textId="77777777">
             <w:pPr>
               <w:pStyle w:val="669"/>
-              <w:spacing/>
+              <w:spacing w:line="276" w:lineRule="auto"/>
               <w:ind/>
               <w:jc w:val="center"/>
               <w:rPr>
@@ -372,7 +372,7 @@
           <w:p wp14:textId="77777777">
             <w:pPr>
               <w:pStyle w:val="669"/>
-              <w:spacing/>
+              <w:spacing w:line="276" w:lineRule="auto"/>
               <w:ind/>
               <w:jc w:val="center"/>
               <w:rPr>
@@ -406,7 +406,7 @@
           <w:p wp14:textId="77777777">
             <w:pPr>
               <w:pStyle w:val="669"/>
-              <w:spacing/>
+              <w:spacing w:line="276" w:lineRule="auto"/>
               <w:ind/>
               <w:jc w:val="center"/>
               <w:rPr>
@@ -440,7 +440,7 @@
           <w:p wp14:textId="77777777">
             <w:pPr>
               <w:pStyle w:val="669"/>
-              <w:spacing/>
+              <w:spacing w:line="276" w:lineRule="auto"/>
               <w:ind/>
               <w:jc w:val="center"/>
               <w:rPr>
@@ -474,10 +474,175 @@
             <w:textDirection w:val="lrTb"/>
             <w:noWrap w:val="false"/>
           </w:tcPr>
+          <w:p wp14:textId="276EC727">
+            <w:pPr>
+              <w:pStyle w:val="669"/>
+              <w:spacing w:line="276" w:lineRule="auto"/>
+              <w:ind/>
+              <w:jc w:val="center"/>
+              <w:rPr>
+                <w:rFonts w:ascii="Arial" w:hAnsi="Arial" w:eastAsia="Arial" w:cs="Arial" w:asciiTheme="minorAscii" w:hAnsiTheme="minorAscii" w:eastAsiaTheme="minorAscii" w:cstheme="minorAscii"/>
+              </w:rPr>
+            </w:pPr>
+            <w:r>
+              <w:rPr>
+                <w:rFonts w:ascii="Arial" w:hAnsi="Arial" w:eastAsia="Arial" w:cs="Arial" w:asciiTheme="minorAscii" w:hAnsiTheme="minorAscii" w:eastAsiaTheme="minorAscii" w:cstheme="minorAscii"/>
+              </w:rPr>
+              <w:t>17/02/2026</w:t>
+            </w:r>
+          </w:p>
+        </w:tc>
+        <w:tc>
+          <w:tcPr>
+            <w:cnfStyle w:val="000000000000" w:firstRow="0" w:lastRow="0" w:firstColumn="0" w:lastColumn="0" w:oddVBand="0" w:evenVBand="0" w:oddHBand="0" w:evenHBand="0" w:firstRowFirstColumn="0" w:firstRowLastColumn="0" w:lastRowFirstColumn="0" w:lastRowLastColumn="0"/>
+            <w:tcBorders>
+              <w:top w:val="single" w:color="auto" w:sz="6" w:space="0"/>
+              <w:left w:val="single" w:color="auto" w:sz="6" w:space="0"/>
+              <w:bottom w:val="single" w:color="auto" w:sz="6" w:space="0"/>
+              <w:right w:val="single" w:color="auto" w:sz="6" w:space="0"/>
+            </w:tcBorders>
+            <w:tcW w:w="1152" w:type="dxa"/>
+            <w:tcMar/>
+            <w:vAlign w:val="top"/>
+            <w:textDirection w:val="lrTb"/>
+            <w:noWrap w:val="false"/>
+          </w:tcPr>
+          <w:p wp14:textId="4FB2D266">
+            <w:pPr>
+              <w:pStyle w:val="669"/>
+              <w:spacing w:line="276" w:lineRule="auto"/>
+              <w:ind/>
+              <w:jc w:val="center"/>
+              <w:rPr>
+                <w:rFonts w:ascii="Arial" w:hAnsi="Arial" w:eastAsia="Arial" w:cs="Arial" w:asciiTheme="minorAscii" w:hAnsiTheme="minorAscii" w:eastAsiaTheme="minorAscii" w:cstheme="minorAscii"/>
+              </w:rPr>
+            </w:pPr>
+            <w:r>
+              <w:rPr>
+                <w:rFonts w:ascii="Arial" w:hAnsi="Arial" w:eastAsia="Arial" w:cs="Arial" w:asciiTheme="minorAscii" w:hAnsiTheme="minorAscii" w:eastAsiaTheme="minorAscii" w:cstheme="minorAscii"/>
+              </w:rPr>
+              <w:t>1.1</w:t>
+            </w:r>
+          </w:p>
+        </w:tc>
+        <w:tc>
+          <w:tcPr>
+            <w:cnfStyle w:val="000000000000" w:firstRow="0" w:lastRow="0" w:firstColumn="0" w:lastColumn="0" w:oddVBand="0" w:evenVBand="0" w:oddHBand="0" w:evenHBand="0" w:firstRowFirstColumn="0" w:firstRowLastColumn="0" w:lastRowFirstColumn="0" w:lastRowLastColumn="0"/>
+            <w:tcBorders>
+              <w:top w:val="single" w:color="auto" w:sz="6" w:space="0"/>
+              <w:left w:val="single" w:color="auto" w:sz="6" w:space="0"/>
+              <w:bottom w:val="single" w:color="auto" w:sz="6" w:space="0"/>
+              <w:right w:val="single" w:color="auto" w:sz="6" w:space="0"/>
+            </w:tcBorders>
+            <w:tcW w:w="3744" w:type="dxa"/>
+            <w:tcMar/>
+            <w:vAlign w:val="top"/>
+            <w:textDirection w:val="lrTb"/>
+            <w:noWrap w:val="false"/>
+          </w:tcPr>
+          <w:p wp14:textId="2D6EE4F4">
+            <w:pPr>
+              <w:pStyle w:val="669"/>
+              <w:spacing w:line="276" w:lineRule="auto"/>
+              <w:ind/>
+              <w:jc w:val="center"/>
+              <w:rPr>
+                <w:rFonts w:ascii="Arial" w:hAnsi="Arial" w:eastAsia="Arial" w:cs="Arial" w:asciiTheme="minorAscii" w:hAnsiTheme="minorAscii" w:eastAsiaTheme="minorAscii" w:cstheme="minorAscii"/>
+              </w:rPr>
+            </w:pPr>
+            <w:r>
+              <w:rPr>
+                <w:rFonts w:ascii="Arial" w:hAnsi="Arial" w:eastAsia="Arial" w:cs="Arial" w:asciiTheme="minorAscii" w:hAnsiTheme="minorAscii" w:eastAsiaTheme="minorAscii" w:cstheme="minorAscii"/>
+              </w:rPr>
+              <w:t>Add Requirements for Mobile App</w:t>
+            </w:r>
+            <w:r>
+              <w:rPr>
+                <w:rFonts w:ascii="Arial" w:hAnsi="Arial" w:eastAsia="Arial" w:cs="Arial" w:asciiTheme="minorAscii" w:hAnsiTheme="minorAscii" w:eastAsiaTheme="minorAscii" w:cstheme="minorAscii"/>
+              </w:rPr>
+              <w:t xml:space="preserve"> (R1</w:t>
+            </w:r>
+            <w:r>
+              <w:rPr>
+                <w:rFonts w:ascii="Arial" w:hAnsi="Arial" w:eastAsia="Arial" w:cs="Arial" w:asciiTheme="minorAscii" w:hAnsiTheme="minorAscii" w:eastAsiaTheme="minorAscii" w:cstheme="minorAscii"/>
+              </w:rPr>
+              <w:t>4</w:t>
+            </w:r>
+            <w:r>
+              <w:rPr>
+                <w:rFonts w:ascii="Arial" w:hAnsi="Arial" w:eastAsia="Arial" w:cs="Arial" w:asciiTheme="minorAscii" w:hAnsiTheme="minorAscii" w:eastAsiaTheme="minorAscii" w:cstheme="minorAscii"/>
+              </w:rPr>
+              <w:t>-R</w:t>
+            </w:r>
+            <w:r>
+              <w:rPr>
+                <w:rFonts w:ascii="Arial" w:hAnsi="Arial" w:eastAsia="Arial" w:cs="Arial" w:asciiTheme="minorAscii" w:hAnsiTheme="minorAscii" w:eastAsiaTheme="minorAscii" w:cstheme="minorAscii"/>
+              </w:rPr>
+              <w:t>18</w:t>
+            </w:r>
+            <w:r>
+              <w:rPr>
+                <w:rFonts w:ascii="Arial" w:hAnsi="Arial" w:eastAsia="Arial" w:cs="Arial" w:asciiTheme="minorAscii" w:hAnsiTheme="minorAscii" w:eastAsiaTheme="minorAscii" w:cstheme="minorAscii"/>
+              </w:rPr>
+              <w:t>)</w:t>
+            </w:r>
+          </w:p>
+        </w:tc>
+        <w:tc>
+          <w:tcPr>
+            <w:cnfStyle w:val="000000000000" w:firstRow="0" w:lastRow="0" w:firstColumn="0" w:lastColumn="0" w:oddVBand="0" w:evenVBand="0" w:oddHBand="0" w:evenHBand="0" w:firstRowFirstColumn="0" w:firstRowLastColumn="0" w:lastRowFirstColumn="0" w:lastRowLastColumn="0"/>
+            <w:tcBorders>
+              <w:top w:val="single" w:color="auto" w:sz="6" w:space="0"/>
+              <w:left w:val="single" w:color="auto" w:sz="6" w:space="0"/>
+              <w:bottom w:val="single" w:color="auto" w:sz="6" w:space="0"/>
+              <w:right w:val="single" w:color="auto" w:sz="6" w:space="0"/>
+            </w:tcBorders>
+            <w:tcW w:w="2304" w:type="dxa"/>
+            <w:tcMar/>
+            <w:vAlign w:val="top"/>
+            <w:textDirection w:val="lrTb"/>
+            <w:noWrap w:val="false"/>
+          </w:tcPr>
+          <w:p wp14:textId="15DEF737">
+            <w:pPr>
+              <w:pStyle w:val="669"/>
+              <w:spacing w:line="276" w:lineRule="auto"/>
+              <w:ind/>
+              <w:jc w:val="center"/>
+              <w:rPr>
+                <w:rFonts w:ascii="Arial" w:hAnsi="Arial" w:eastAsia="Arial" w:cs="Arial" w:asciiTheme="minorAscii" w:hAnsiTheme="minorAscii" w:eastAsiaTheme="minorAscii" w:cstheme="minorAscii"/>
+              </w:rPr>
+            </w:pPr>
+            <w:r>
+              <w:rPr>
+                <w:rFonts w:ascii="Arial" w:hAnsi="Arial" w:eastAsia="Arial" w:cs="Arial" w:asciiTheme="minorAscii" w:hAnsiTheme="minorAscii" w:eastAsiaTheme="minorAscii" w:cstheme="minorAscii"/>
+              </w:rPr>
+              <w:t>Daniel Jönsson</w:t>
+            </w:r>
+          </w:p>
+        </w:tc>
+      </w:tr>
+      <w:tr xmlns:wp14="http://schemas.microsoft.com/office/word/2010/wordml" wp14:textId="77777777">
+        <w:trPr/>
+        <w:tc>
+          <w:tcPr>
+            <w:cnfStyle w:val="001000000000" w:firstRow="0" w:lastRow="0" w:firstColumn="1" w:lastColumn="0" w:oddVBand="0" w:evenVBand="0" w:oddHBand="0" w:evenHBand="0" w:firstRowFirstColumn="0" w:firstRowLastColumn="0" w:lastRowFirstColumn="0" w:lastRowLastColumn="0"/>
+            <w:tcBorders>
+              <w:top w:val="single" w:color="auto" w:sz="6" w:space="0"/>
+              <w:left w:val="single" w:color="auto" w:sz="6" w:space="0"/>
+              <w:bottom w:val="single" w:color="auto" w:sz="6" w:space="0"/>
+              <w:right w:val="single" w:color="auto" w:sz="6" w:space="0"/>
+            </w:tcBorders>
+            <w:tcW w:w="2304" w:type="dxa"/>
+            <w:tcMar/>
+            <w:vAlign w:val="top"/>
+            <w:textDirection w:val="lrTb"/>
+            <w:noWrap w:val="false"/>
+          </w:tcPr>
           <w:p wp14:textId="77777777">
             <w:pPr>
               <w:pStyle w:val="669"/>
-              <w:spacing/>
+              <w:spacing w:line="276" w:lineRule="auto"/>
               <w:ind/>
               <w:jc w:val="center"/>
               <w:rPr>
@@ -504,7 +669,7 @@
           <w:p wp14:textId="77777777">
             <w:pPr>
               <w:pStyle w:val="669"/>
-              <w:spacing/>
+              <w:spacing w:line="276" w:lineRule="auto"/>
               <w:ind/>
               <w:jc w:val="center"/>
               <w:rPr>
@@ -531,7 +696,7 @@
           <w:p wp14:textId="77777777">
             <w:pPr>
               <w:pStyle w:val="669"/>
-              <w:spacing/>
+              <w:spacing w:line="276" w:lineRule="auto"/>
               <w:ind/>
               <w:jc w:val="center"/>
               <w:rPr>
@@ -558,7 +723,7 @@
           <w:p wp14:textId="77777777">
             <w:pPr>
               <w:pStyle w:val="669"/>
-              <w:spacing/>
+              <w:spacing w:line="276" w:lineRule="auto"/>
               <w:ind/>
               <w:jc w:val="center"/>
               <w:rPr>
@@ -588,7 +753,7 @@
           <w:p wp14:textId="77777777">
             <w:pPr>
               <w:pStyle w:val="669"/>
-              <w:spacing/>
+              <w:spacing w:line="276" w:lineRule="auto"/>
               <w:ind/>
               <w:jc w:val="center"/>
               <w:rPr>
@@ -615,7 +780,7 @@
           <w:p wp14:textId="77777777">
             <w:pPr>
               <w:pStyle w:val="669"/>
-              <w:spacing/>
+              <w:spacing w:line="276" w:lineRule="auto"/>
               <w:ind/>
               <w:jc w:val="center"/>
               <w:rPr>
@@ -642,7 +807,7 @@
           <w:p wp14:textId="77777777">
             <w:pPr>
               <w:pStyle w:val="669"/>
-              <w:spacing/>
+              <w:spacing w:line="276" w:lineRule="auto"/>
               <w:ind/>
               <w:jc w:val="center"/>
               <w:rPr>
@@ -669,118 +834,7 @@
           <w:p wp14:textId="77777777">
             <w:pPr>
               <w:pStyle w:val="669"/>
-              <w:spacing/>
-              <w:ind/>
-              <w:jc w:val="center"/>
-              <w:rPr>
-                <w:rFonts w:ascii="Arial" w:hAnsi="Arial" w:eastAsia="Arial" w:cs="Arial" w:asciiTheme="minorAscii" w:hAnsiTheme="minorAscii" w:eastAsiaTheme="minorAscii" w:cstheme="minorAscii"/>
-              </w:rPr>
-            </w:pPr>
-          </w:p>
-        </w:tc>
-      </w:tr>
-      <w:tr xmlns:wp14="http://schemas.microsoft.com/office/word/2010/wordml" wp14:textId="77777777">
-        <w:trPr/>
-        <w:tc>
-          <w:tcPr>
-            <w:cnfStyle w:val="001000000000" w:firstRow="0" w:lastRow="0" w:firstColumn="1" w:lastColumn="0" w:oddVBand="0" w:evenVBand="0" w:oddHBand="0" w:evenHBand="0" w:firstRowFirstColumn="0" w:firstRowLastColumn="0" w:lastRowFirstColumn="0" w:lastRowLastColumn="0"/>
-            <w:tcBorders>
-              <w:top w:val="single" w:color="auto" w:sz="6" w:space="0"/>
-              <w:left w:val="single" w:color="auto" w:sz="6" w:space="0"/>
-              <w:bottom w:val="single" w:color="auto" w:sz="6" w:space="0"/>
-              <w:right w:val="single" w:color="auto" w:sz="6" w:space="0"/>
-            </w:tcBorders>
-            <w:tcW w:w="2304" w:type="dxa"/>
-            <w:tcMar/>
-            <w:vAlign w:val="top"/>
-            <w:textDirection w:val="lrTb"/>
-            <w:noWrap w:val="false"/>
-          </w:tcPr>
-          <w:p wp14:textId="77777777">
-            <w:pPr>
-              <w:pStyle w:val="669"/>
-              <w:spacing/>
-              <w:ind/>
-              <w:jc w:val="center"/>
-              <w:rPr>
-                <w:rFonts w:ascii="Arial" w:hAnsi="Arial" w:eastAsia="Arial" w:cs="Arial" w:asciiTheme="minorAscii" w:hAnsiTheme="minorAscii" w:eastAsiaTheme="minorAscii" w:cstheme="minorAscii"/>
-              </w:rPr>
-            </w:pPr>
-          </w:p>
-        </w:tc>
-        <w:tc>
-          <w:tcPr>
-            <w:cnfStyle w:val="000000000000" w:firstRow="0" w:lastRow="0" w:firstColumn="0" w:lastColumn="0" w:oddVBand="0" w:evenVBand="0" w:oddHBand="0" w:evenHBand="0" w:firstRowFirstColumn="0" w:firstRowLastColumn="0" w:lastRowFirstColumn="0" w:lastRowLastColumn="0"/>
-            <w:tcBorders>
-              <w:top w:val="single" w:color="auto" w:sz="6" w:space="0"/>
-              <w:left w:val="single" w:color="auto" w:sz="6" w:space="0"/>
-              <w:bottom w:val="single" w:color="auto" w:sz="6" w:space="0"/>
-              <w:right w:val="single" w:color="auto" w:sz="6" w:space="0"/>
-            </w:tcBorders>
-            <w:tcW w:w="1152" w:type="dxa"/>
-            <w:tcMar/>
-            <w:vAlign w:val="top"/>
-            <w:textDirection w:val="lrTb"/>
-            <w:noWrap w:val="false"/>
-          </w:tcPr>
-          <w:p wp14:textId="77777777">
-            <w:pPr>
-              <w:pStyle w:val="669"/>
-              <w:spacing/>
-              <w:ind/>
-              <w:jc w:val="center"/>
-              <w:rPr>
-                <w:rFonts w:ascii="Arial" w:hAnsi="Arial" w:eastAsia="Arial" w:cs="Arial" w:asciiTheme="minorAscii" w:hAnsiTheme="minorAscii" w:eastAsiaTheme="minorAscii" w:cstheme="minorAscii"/>
-              </w:rPr>
-            </w:pPr>
-          </w:p>
-        </w:tc>
-        <w:tc>
-          <w:tcPr>
-            <w:cnfStyle w:val="000000000000" w:firstRow="0" w:lastRow="0" w:firstColumn="0" w:lastColumn="0" w:oddVBand="0" w:evenVBand="0" w:oddHBand="0" w:evenHBand="0" w:firstRowFirstColumn="0" w:firstRowLastColumn="0" w:lastRowFirstColumn="0" w:lastRowLastColumn="0"/>
-            <w:tcBorders>
-              <w:top w:val="single" w:color="auto" w:sz="6" w:space="0"/>
-              <w:left w:val="single" w:color="auto" w:sz="6" w:space="0"/>
-              <w:bottom w:val="single" w:color="auto" w:sz="6" w:space="0"/>
-              <w:right w:val="single" w:color="auto" w:sz="6" w:space="0"/>
-            </w:tcBorders>
-            <w:tcW w:w="3744" w:type="dxa"/>
-            <w:tcMar/>
-            <w:vAlign w:val="top"/>
-            <w:textDirection w:val="lrTb"/>
-            <w:noWrap w:val="false"/>
-          </w:tcPr>
-          <w:p wp14:textId="77777777">
-            <w:pPr>
-              <w:pStyle w:val="669"/>
-              <w:spacing/>
-              <w:ind/>
-              <w:jc w:val="center"/>
-              <w:rPr>
-                <w:rFonts w:ascii="Arial" w:hAnsi="Arial" w:eastAsia="Arial" w:cs="Arial" w:asciiTheme="minorAscii" w:hAnsiTheme="minorAscii" w:eastAsiaTheme="minorAscii" w:cstheme="minorAscii"/>
-              </w:rPr>
-            </w:pPr>
-          </w:p>
-        </w:tc>
-        <w:tc>
-          <w:tcPr>
-            <w:cnfStyle w:val="000000000000" w:firstRow="0" w:lastRow="0" w:firstColumn="0" w:lastColumn="0" w:oddVBand="0" w:evenVBand="0" w:oddHBand="0" w:evenHBand="0" w:firstRowFirstColumn="0" w:firstRowLastColumn="0" w:lastRowFirstColumn="0" w:lastRowLastColumn="0"/>
-            <w:tcBorders>
-              <w:top w:val="single" w:color="auto" w:sz="6" w:space="0"/>
-              <w:left w:val="single" w:color="auto" w:sz="6" w:space="0"/>
-              <w:bottom w:val="single" w:color="auto" w:sz="6" w:space="0"/>
-              <w:right w:val="single" w:color="auto" w:sz="6" w:space="0"/>
-            </w:tcBorders>
-            <w:tcW w:w="2304" w:type="dxa"/>
-            <w:tcMar/>
-            <w:vAlign w:val="top"/>
-            <w:textDirection w:val="lrTb"/>
-            <w:noWrap w:val="false"/>
-          </w:tcPr>
-          <w:p wp14:textId="77777777">
-            <w:pPr>
-              <w:pStyle w:val="669"/>
-              <w:spacing/>
+              <w:spacing w:line="276" w:lineRule="auto"/>
               <w:ind/>
               <w:jc w:val="center"/>
               <w:rPr>
@@ -794,7 +848,7 @@
     <w:p xmlns:wp14="http://schemas.microsoft.com/office/word/2010/wordml" wp14:textId="77777777">
       <w:pPr>
         <w:pStyle w:val="665"/>
-        <w:spacing/>
+        <w:spacing w:line="276" w:lineRule="auto"/>
         <w:ind/>
         <w:rPr>
           <w:rFonts w:ascii="Arial" w:hAnsi="Arial" w:eastAsia="Arial" w:cs="Arial" w:asciiTheme="minorAscii" w:hAnsiTheme="minorAscii" w:eastAsiaTheme="minorAscii" w:cstheme="minorAscii"/>
@@ -805,7 +859,7 @@
     <w:p xmlns:wp14="http://schemas.microsoft.com/office/word/2010/wordml" wp14:textId="77777777">
       <w:pPr>
         <w:pStyle w:val="663"/>
-        <w:spacing/>
+        <w:spacing w:line="276" w:lineRule="auto"/>
         <w:ind/>
         <w:rPr>
           <w:rFonts w:ascii="Arial" w:hAnsi="Arial" w:eastAsia="Arial" w:cs="Arial" w:asciiTheme="minorAscii" w:hAnsiTheme="minorAscii" w:eastAsiaTheme="minorAscii" w:cstheme="minorAscii"/>
@@ -816,7 +870,7 @@
     <w:p xmlns:wp14="http://schemas.microsoft.com/office/word/2010/wordml" wp14:textId="77777777">
       <w:pPr>
         <w:pStyle w:val="670"/>
-        <w:spacing/>
+        <w:spacing w:line="276" w:lineRule="auto"/>
         <w:ind/>
         <w:rPr>
           <w:rFonts w:ascii="Arial" w:hAnsi="Arial" w:eastAsia="Arial" w:cs="Arial" w:asciiTheme="minorAscii" w:hAnsiTheme="minorAscii" w:eastAsiaTheme="minorAscii" w:cstheme="minorAscii"/>
@@ -835,6 +889,14 @@
         <w:tblW w:w="5000" w:type="pct"/>
         <w:tblInd w:w="0" w:type="dxa"/>
         <w:tblW w:w="5000" w:type="pct"/>
+        <w:tblBorders>
+          <w:top w:val="single" w:color="auto" w:sz="12"/>
+          <w:left w:val="single" w:color="auto" w:sz="12"/>
+          <w:bottom w:val="single" w:color="auto" w:sz="12"/>
+          <w:right w:val="single" w:color="auto" w:sz="12"/>
+          <w:insideH w:val="single" w:color="auto" w:sz="6"/>
+          <w:insideV w:val="single" w:color="auto" w:sz="6"/>
+        </w:tblBorders>
         <w:tblCellMar>
           <w:left w:w="70" w:type="dxa"/>
           <w:top w:w="0" w:type="dxa"/>
@@ -887,7 +949,7 @@
             <w:pPr>
               <w:pStyle w:val="671"/>
               <w:framePr w:hSpace="180" w:wrap="around" w:hAnchor="margin" w:vAnchor="text" w:xAlign="center" w:y="489"/>
-              <w:spacing w:before="120" w:after="120"/>
+              <w:spacing w:before="120" w:after="120" w:line="276" w:lineRule="auto"/>
               <w:ind/>
               <w:rPr>
                 <w:rFonts w:ascii="Arial" w:hAnsi="Arial" w:eastAsia="Arial" w:cs="Arial" w:asciiTheme="minorAscii" w:hAnsiTheme="minorAscii" w:eastAsiaTheme="minorAscii" w:cstheme="minorAscii"/>
@@ -943,7 +1005,7 @@
             <w:pPr>
               <w:pStyle w:val="671"/>
               <w:framePr w:hSpace="180" w:wrap="around" w:hAnchor="margin" w:vAnchor="text" w:xAlign="center" w:y="489"/>
-              <w:spacing w:before="120" w:after="120"/>
+              <w:spacing w:before="120" w:after="120" w:line="276" w:lineRule="auto"/>
               <w:ind/>
               <w:jc w:val="center"/>
               <w:rPr>
@@ -994,14 +1056,14 @@
             <w:textDirection w:val="lrTb"/>
             <w:noWrap w:val="false"/>
           </w:tcPr>
-          <w:p wp14:textId="77777777">
+          <w:p wp14:textId="2E91A01B">
             <w:pPr>
               <w:pStyle w:val="663"/>
               <w:framePr w:hSpace="180" w:wrap="around" w:hAnchor="margin" w:vAnchor="text" w:xAlign="center" w:y="489"/>
               <w:tabs>
                 <w:tab w:val="right" w:leader="none" w:pos="3617"/>
               </w:tabs>
-              <w:spacing w:before="120" w:after="120"/>
+              <w:spacing w:before="120" w:after="120" w:line="276" w:lineRule="auto"/>
               <w:ind/>
               <w:rPr>
                 <w:rFonts w:ascii="Arial" w:hAnsi="Arial" w:eastAsia="Arial" w:cs="Arial" w:asciiTheme="minorAscii" w:hAnsiTheme="minorAscii" w:eastAsiaTheme="minorAscii" w:cstheme="minorAscii"/>
@@ -1013,14 +1075,14 @@
                 <w:rFonts w:ascii="Arial" w:hAnsi="Arial" w:eastAsia="Arial" w:cs="Arial" w:asciiTheme="minorAscii" w:hAnsiTheme="minorAscii" w:eastAsiaTheme="minorAscii" w:cstheme="minorAscii"/>
                 <w:lang w:val="en-GB"/>
               </w:rPr>
-              <w:t xml:space="preserve">R1. </w:t>
+              <w:t xml:space="preserve">R1</w:t>
             </w:r>
             <w:r>
               <w:rPr>
                 <w:rFonts w:ascii="Arial" w:hAnsi="Arial" w:eastAsia="Arial" w:cs="Arial" w:asciiTheme="minorAscii" w:hAnsiTheme="minorAscii" w:eastAsiaTheme="minorAscii" w:cstheme="minorAscii"/>
                 <w:lang w:val="en-GB"/>
               </w:rPr>
-              <w:t xml:space="preserve"> </w:t>
+              <w:t xml:space="preserve">. </w:t>
             </w:r>
             <w:r>
               <w:rPr>
@@ -1094,7 +1156,7 @@
             <w:pPr>
               <w:pStyle w:val="671"/>
               <w:framePr w:hSpace="180" w:wrap="around" w:hAnchor="margin" w:vAnchor="text" w:xAlign="center" w:y="489"/>
-              <w:spacing w:before="120" w:after="120"/>
+              <w:spacing w:before="120" w:after="120" w:line="276" w:lineRule="auto"/>
               <w:ind/>
               <w:jc w:val="center"/>
               <w:rPr>
@@ -1138,7 +1200,7 @@
               <w:tabs>
                 <w:tab w:val="right" w:leader="none" w:pos="3617"/>
               </w:tabs>
-              <w:spacing w:before="120" w:after="120"/>
+              <w:spacing w:before="120" w:after="120" w:line="276" w:lineRule="auto"/>
               <w:ind/>
               <w:rPr>
                 <w:rFonts w:ascii="Arial" w:hAnsi="Arial" w:eastAsia="Arial" w:cs="Arial" w:asciiTheme="minorAscii" w:hAnsiTheme="minorAscii" w:eastAsiaTheme="minorAscii" w:cstheme="minorAscii"/>
@@ -1157,7 +1219,7 @@
                 <w:rFonts w:ascii="Arial" w:hAnsi="Arial" w:eastAsia="Arial" w:cs="Arial" w:asciiTheme="minorAscii" w:hAnsiTheme="minorAscii" w:eastAsiaTheme="minorAscii" w:cstheme="minorAscii"/>
                 <w:lang w:val="en-GB"/>
               </w:rPr>
-              <w:t xml:space="preserve">.  </w:t>
+              <w:t xml:space="preserve">. </w:t>
             </w:r>
             <w:r>
               <w:rPr>
@@ -1204,7 +1266,7 @@
             <w:pPr>
               <w:pStyle w:val="671"/>
               <w:framePr w:hSpace="180" w:wrap="around" w:hAnchor="margin" w:vAnchor="text" w:xAlign="center" w:y="489"/>
-              <w:spacing w:before="120" w:after="120"/>
+              <w:spacing w:before="120" w:after="120" w:line="276" w:lineRule="auto"/>
               <w:ind/>
               <w:jc w:val="center"/>
               <w:rPr>
@@ -1240,14 +1302,14 @@
             <w:textDirection w:val="lrTb"/>
             <w:noWrap w:val="false"/>
           </w:tcPr>
-          <w:p wp14:textId="77777777">
+          <w:p wp14:textId="2450F04C">
             <w:pPr>
               <w:pStyle w:val="663"/>
               <w:framePr w:hSpace="180" w:wrap="around" w:hAnchor="margin" w:vAnchor="text" w:xAlign="center" w:y="489"/>
               <w:tabs>
                 <w:tab w:val="right" w:leader="none" w:pos="3617"/>
               </w:tabs>
-              <w:spacing w:before="120" w:after="120"/>
+              <w:spacing w:before="120" w:after="120" w:line="276" w:lineRule="auto"/>
               <w:ind/>
               <w:rPr>
                 <w:rFonts w:ascii="Arial" w:hAnsi="Arial" w:eastAsia="Arial" w:cs="Arial" w:asciiTheme="minorAscii" w:hAnsiTheme="minorAscii" w:eastAsiaTheme="minorAscii" w:cstheme="minorAscii"/>
@@ -1259,14 +1321,14 @@
                 <w:rFonts w:ascii="Arial" w:hAnsi="Arial" w:eastAsia="Arial" w:cs="Arial" w:asciiTheme="minorAscii" w:hAnsiTheme="minorAscii" w:eastAsiaTheme="minorAscii" w:cstheme="minorAscii"/>
                 <w:lang w:val="en-GB"/>
               </w:rPr>
-              <w:t xml:space="preserve">R3. </w:t>
+              <w:t xml:space="preserve">R3</w:t>
             </w:r>
             <w:r>
               <w:rPr>
                 <w:rFonts w:ascii="Arial" w:hAnsi="Arial" w:eastAsia="Arial" w:cs="Arial" w:asciiTheme="minorAscii" w:hAnsiTheme="minorAscii" w:eastAsiaTheme="minorAscii" w:cstheme="minorAscii"/>
                 <w:lang w:val="en-GB"/>
               </w:rPr>
-              <w:t xml:space="preserve"> </w:t>
+              <w:t xml:space="preserve">. </w:t>
             </w:r>
             <w:r>
               <w:rPr>
@@ -1328,7 +1390,7 @@
             <w:pPr>
               <w:pStyle w:val="671"/>
               <w:framePr w:hSpace="180" w:wrap="around" w:hAnchor="margin" w:vAnchor="text" w:xAlign="center" w:y="489"/>
-              <w:spacing w:before="120" w:after="120"/>
+              <w:spacing w:before="120" w:after="120" w:line="276" w:lineRule="auto"/>
               <w:ind/>
               <w:jc w:val="center"/>
               <w:rPr>
@@ -1368,7 +1430,7 @@
             <w:pPr>
               <w:pStyle w:val="663"/>
               <w:framePr w:hSpace="180" w:wrap="around" w:hAnchor="margin" w:vAnchor="text" w:xAlign="center" w:y="489"/>
-              <w:spacing w:before="120" w:after="120"/>
+              <w:spacing w:before="120" w:after="120" w:line="276" w:lineRule="auto"/>
               <w:ind/>
               <w:rPr>
                 <w:rFonts w:ascii="Arial" w:hAnsi="Arial" w:eastAsia="Arial" w:cs="Arial" w:asciiTheme="minorAscii" w:hAnsiTheme="minorAscii" w:eastAsiaTheme="minorAscii" w:cstheme="minorAscii"/>
@@ -1443,7 +1505,7 @@
             <w:pPr>
               <w:pStyle w:val="671"/>
               <w:framePr w:hSpace="180" w:wrap="around" w:hAnchor="margin" w:vAnchor="text" w:xAlign="center" w:y="489"/>
-              <w:spacing w:before="120" w:after="120"/>
+              <w:spacing w:before="120" w:after="120" w:line="276" w:lineRule="auto"/>
               <w:ind/>
               <w:jc w:val="center"/>
               <w:rPr>
@@ -1467,6 +1529,7 @@
         <w:tc>
           <w:tcPr>
             <w:cnfStyle w:val="001000000000" w:firstRow="0" w:lastRow="0" w:firstColumn="1" w:lastColumn="0" w:oddVBand="0" w:evenVBand="0" w:oddHBand="0" w:evenHBand="0" w:firstRowFirstColumn="0" w:firstRowLastColumn="0" w:lastRowFirstColumn="0" w:lastRowLastColumn="0"/>
+            <w:tcW w:w="5306" w:type="dxa"/>
             <w:tcBorders>
               <w:top w:val="single" w:color="000000" w:themeColor="text1" w:sz="12" w:space="0"/>
               <w:left w:val="single" w:color="000000" w:themeColor="text1" w:sz="12" w:space="0"/>
@@ -1484,7 +1547,7 @@
             <w:pPr>
               <w:pStyle w:val="663"/>
               <w:framePr w:hSpace="180" w:wrap="around" w:hAnchor="margin" w:vAnchor="text" w:xAlign="center" w:y="489"/>
-              <w:spacing w:before="120" w:after="120"/>
+              <w:spacing w:before="120" w:after="120" w:line="276" w:lineRule="auto"/>
               <w:ind/>
               <w:rPr>
                 <w:rFonts w:ascii="Arial" w:hAnsi="Arial" w:eastAsia="Arial" w:cs="Arial" w:asciiTheme="minorAscii" w:hAnsiTheme="minorAscii" w:eastAsiaTheme="minorAscii" w:cstheme="minorAscii"/>
@@ -1561,6 +1624,7 @@
         <w:tc>
           <w:tcPr>
             <w:cnfStyle w:val="000000000000" w:firstRow="0" w:lastRow="0" w:firstColumn="0" w:lastColumn="0" w:oddVBand="0" w:evenVBand="0" w:oddHBand="0" w:evenHBand="0" w:firstRowFirstColumn="0" w:firstRowLastColumn="0" w:lastRowFirstColumn="0" w:lastRowLastColumn="0"/>
+            <w:tcW w:w="3906" w:type="dxa"/>
             <w:tcBorders>
               <w:top w:val="single" w:color="000000" w:themeColor="text1" w:sz="12" w:space="0"/>
               <w:left w:val="single" w:color="000000" w:themeColor="text1" w:sz="12" w:space="0"/>
@@ -1578,7 +1642,7 @@
             <w:pPr>
               <w:pStyle w:val="671"/>
               <w:framePr w:hSpace="180" w:wrap="around" w:hAnchor="margin" w:vAnchor="text" w:xAlign="center" w:y="489"/>
-              <w:spacing w:before="120" w:after="120"/>
+              <w:spacing w:before="120" w:after="120" w:line="276" w:lineRule="auto"/>
               <w:ind/>
               <w:jc w:val="center"/>
               <w:rPr>
@@ -1602,6 +1666,7 @@
         <w:tc>
           <w:tcPr>
             <w:cnfStyle w:val="001000000000" w:firstRow="0" w:lastRow="0" w:firstColumn="1" w:lastColumn="0" w:oddVBand="0" w:evenVBand="0" w:oddHBand="0" w:evenHBand="0" w:firstRowFirstColumn="0" w:firstRowLastColumn="0" w:lastRowFirstColumn="0" w:lastRowLastColumn="0"/>
+            <w:tcW w:w="5306" w:type="dxa"/>
             <w:tcBorders>
               <w:top w:val="single" w:color="000000" w:themeColor="text1" w:sz="12" w:space="0"/>
               <w:left w:val="single" w:color="000000" w:themeColor="text1" w:sz="12" w:space="0"/>
@@ -1619,7 +1684,7 @@
             <w:pPr>
               <w:pStyle w:val="663"/>
               <w:framePr w:hSpace="180" w:wrap="around" w:hAnchor="margin" w:vAnchor="text" w:xAlign="center" w:y="489"/>
-              <w:spacing w:before="120" w:after="120"/>
+              <w:spacing w:before="120" w:after="120" w:line="276" w:lineRule="auto"/>
               <w:ind/>
               <w:rPr>
                 <w:rFonts w:ascii="Arial" w:hAnsi="Arial" w:eastAsia="Arial" w:cs="Arial" w:asciiTheme="minorAscii" w:hAnsiTheme="minorAscii" w:eastAsiaTheme="minorAscii" w:cstheme="minorAscii"/>
@@ -1684,6 +1749,7 @@
         <w:tc>
           <w:tcPr>
             <w:cnfStyle w:val="000000000000" w:firstRow="0" w:lastRow="0" w:firstColumn="0" w:lastColumn="0" w:oddVBand="0" w:evenVBand="0" w:oddHBand="0" w:evenHBand="0" w:firstRowFirstColumn="0" w:firstRowLastColumn="0" w:lastRowFirstColumn="0" w:lastRowLastColumn="0"/>
+            <w:tcW w:w="3906" w:type="dxa"/>
             <w:tcBorders>
               <w:top w:val="single" w:color="000000" w:themeColor="text1" w:sz="12" w:space="0"/>
               <w:left w:val="single" w:color="000000" w:themeColor="text1" w:sz="12" w:space="0"/>
@@ -1701,7 +1767,7 @@
             <w:pPr>
               <w:pStyle w:val="671"/>
               <w:framePr w:hSpace="180" w:wrap="around" w:hAnchor="margin" w:vAnchor="text" w:xAlign="center" w:y="489"/>
-              <w:spacing w:before="120" w:after="120"/>
+              <w:spacing w:before="120" w:after="120" w:line="276" w:lineRule="auto"/>
               <w:ind/>
               <w:jc w:val="center"/>
               <w:rPr>
@@ -1725,6 +1791,7 @@
         <w:tc>
           <w:tcPr>
             <w:cnfStyle w:val="001000000000" w:firstRow="0" w:lastRow="0" w:firstColumn="1" w:lastColumn="0" w:oddVBand="0" w:evenVBand="0" w:oddHBand="0" w:evenHBand="0" w:firstRowFirstColumn="0" w:firstRowLastColumn="0" w:lastRowFirstColumn="0" w:lastRowLastColumn="0"/>
+            <w:tcW w:w="5306" w:type="dxa"/>
             <w:tcBorders>
               <w:top w:val="single" w:color="000000" w:themeColor="text1" w:sz="12" w:space="0"/>
               <w:left w:val="single" w:color="000000" w:themeColor="text1" w:sz="12" w:space="0"/>
@@ -1742,7 +1809,7 @@
             <w:pPr>
               <w:pStyle w:val="663"/>
               <w:framePr w:hSpace="180" w:wrap="around" w:hAnchor="margin" w:vAnchor="text" w:xAlign="center" w:y="489"/>
-              <w:spacing w:before="120" w:after="120"/>
+              <w:spacing w:before="120" w:after="120" w:line="276" w:lineRule="auto"/>
               <w:ind/>
               <w:rPr>
                 <w:rFonts w:ascii="Arial" w:hAnsi="Arial" w:eastAsia="Arial" w:cs="Arial" w:asciiTheme="minorAscii" w:hAnsiTheme="minorAscii" w:eastAsiaTheme="minorAscii" w:cstheme="minorAscii"/>
@@ -1801,6 +1868,7 @@
         <w:tc>
           <w:tcPr>
             <w:cnfStyle w:val="000000000000" w:firstRow="0" w:lastRow="0" w:firstColumn="0" w:lastColumn="0" w:oddVBand="0" w:evenVBand="0" w:oddHBand="0" w:evenHBand="0" w:firstRowFirstColumn="0" w:firstRowLastColumn="0" w:lastRowFirstColumn="0" w:lastRowLastColumn="0"/>
+            <w:tcW w:w="3906" w:type="dxa"/>
             <w:tcBorders>
               <w:top w:val="single" w:color="000000" w:themeColor="text1" w:sz="12" w:space="0"/>
               <w:left w:val="single" w:color="000000" w:themeColor="text1" w:sz="12" w:space="0"/>
@@ -1818,7 +1886,7 @@
             <w:pPr>
               <w:pStyle w:val="671"/>
               <w:framePr w:hSpace="180" w:wrap="around" w:hAnchor="margin" w:vAnchor="text" w:xAlign="center" w:y="489"/>
-              <w:spacing w:before="120" w:after="120"/>
+              <w:spacing w:before="120" w:after="120" w:line="276" w:lineRule="auto"/>
               <w:ind/>
               <w:jc w:val="center"/>
               <w:rPr>
@@ -1842,6 +1910,7 @@
         <w:tc>
           <w:tcPr>
             <w:cnfStyle w:val="001000000000" w:firstRow="0" w:lastRow="0" w:firstColumn="1" w:lastColumn="0" w:oddVBand="0" w:evenVBand="0" w:oddHBand="0" w:evenHBand="0" w:firstRowFirstColumn="0" w:firstRowLastColumn="0" w:lastRowFirstColumn="0" w:lastRowLastColumn="0"/>
+            <w:tcW w:w="5306" w:type="dxa"/>
             <w:tcBorders>
               <w:top w:val="single" w:color="000000" w:themeColor="text1" w:sz="12" w:space="0"/>
               <w:left w:val="single" w:color="000000" w:themeColor="text1" w:sz="12" w:space="0"/>
@@ -1859,7 +1928,7 @@
             <w:pPr>
               <w:pStyle w:val="663"/>
               <w:framePr w:hSpace="180" w:wrap="around" w:hAnchor="margin" w:vAnchor="text" w:xAlign="center" w:y="489"/>
-              <w:spacing w:before="120" w:after="120"/>
+              <w:spacing w:before="120" w:after="120" w:line="276" w:lineRule="auto"/>
               <w:ind/>
               <w:rPr>
                 <w:rFonts w:ascii="Arial" w:hAnsi="Arial" w:eastAsia="Arial" w:cs="Arial" w:asciiTheme="minorAscii" w:hAnsiTheme="minorAscii" w:eastAsiaTheme="minorAscii" w:cstheme="minorAscii"/>
@@ -1942,6 +2011,7 @@
         <w:tc>
           <w:tcPr>
             <w:cnfStyle w:val="000000000000" w:firstRow="0" w:lastRow="0" w:firstColumn="0" w:lastColumn="0" w:oddVBand="0" w:evenVBand="0" w:oddHBand="0" w:evenHBand="0" w:firstRowFirstColumn="0" w:firstRowLastColumn="0" w:lastRowFirstColumn="0" w:lastRowLastColumn="0"/>
+            <w:tcW w:w="3906" w:type="dxa"/>
             <w:tcBorders>
               <w:top w:val="single" w:color="000000" w:themeColor="text1" w:sz="12" w:space="0"/>
               <w:left w:val="single" w:color="000000" w:themeColor="text1" w:sz="12" w:space="0"/>
@@ -1959,7 +2029,7 @@
             <w:pPr>
               <w:pStyle w:val="671"/>
               <w:framePr w:hSpace="180" w:wrap="around" w:hAnchor="margin" w:vAnchor="text" w:xAlign="center" w:y="489"/>
-              <w:spacing w:before="120" w:after="120"/>
+              <w:spacing w:before="120" w:after="120" w:line="276" w:lineRule="auto"/>
               <w:ind/>
               <w:jc w:val="center"/>
               <w:rPr>
@@ -1983,6 +2053,7 @@
         <w:tc>
           <w:tcPr>
             <w:cnfStyle w:val="001000000000" w:firstRow="0" w:lastRow="0" w:firstColumn="1" w:lastColumn="0" w:oddVBand="0" w:evenVBand="0" w:oddHBand="0" w:evenHBand="0" w:firstRowFirstColumn="0" w:firstRowLastColumn="0" w:lastRowFirstColumn="0" w:lastRowLastColumn="0"/>
+            <w:tcW w:w="5306" w:type="dxa"/>
             <w:tcBorders>
               <w:top w:val="single" w:color="000000" w:themeColor="text1" w:sz="12" w:space="0"/>
               <w:left w:val="single" w:color="000000" w:themeColor="text1" w:sz="12" w:space="0"/>
@@ -2000,7 +2071,7 @@
             <w:pPr>
               <w:pStyle w:val="663"/>
               <w:framePr w:hSpace="180" w:wrap="around" w:hAnchor="margin" w:vAnchor="text" w:xAlign="center" w:y="489"/>
-              <w:spacing w:before="120" w:after="120"/>
+              <w:spacing w:before="120" w:after="120" w:line="276" w:lineRule="auto"/>
               <w:ind/>
               <w:rPr>
                 <w:rFonts w:ascii="Arial" w:hAnsi="Arial" w:eastAsia="Arial" w:cs="Arial" w:asciiTheme="minorAscii" w:hAnsiTheme="minorAscii" w:eastAsiaTheme="minorAscii" w:cstheme="minorAscii"/>
@@ -2089,6 +2160,7 @@
         <w:tc>
           <w:tcPr>
             <w:cnfStyle w:val="000000000000" w:firstRow="0" w:lastRow="0" w:firstColumn="0" w:lastColumn="0" w:oddVBand="0" w:evenVBand="0" w:oddHBand="0" w:evenHBand="0" w:firstRowFirstColumn="0" w:firstRowLastColumn="0" w:lastRowFirstColumn="0" w:lastRowLastColumn="0"/>
+            <w:tcW w:w="3906" w:type="dxa"/>
             <w:tcBorders>
               <w:top w:val="single" w:color="000000" w:themeColor="text1" w:sz="12" w:space="0"/>
               <w:left w:val="single" w:color="000000" w:themeColor="text1" w:sz="12" w:space="0"/>
@@ -2106,7 +2178,7 @@
             <w:pPr>
               <w:pStyle w:val="671"/>
               <w:framePr w:hSpace="180" w:wrap="around" w:hAnchor="margin" w:vAnchor="text" w:xAlign="center" w:y="489"/>
-              <w:spacing w:before="120" w:after="120"/>
+              <w:spacing w:before="120" w:after="120" w:line="276" w:lineRule="auto"/>
               <w:ind/>
               <w:jc w:val="center"/>
               <w:rPr>
@@ -2130,6 +2202,7 @@
         <w:tc>
           <w:tcPr>
             <w:cnfStyle w:val="001000000000" w:firstRow="0" w:lastRow="0" w:firstColumn="1" w:lastColumn="0" w:oddVBand="0" w:evenVBand="0" w:oddHBand="0" w:evenHBand="0" w:firstRowFirstColumn="0" w:firstRowLastColumn="0" w:lastRowFirstColumn="0" w:lastRowLastColumn="0"/>
+            <w:tcW w:w="5306" w:type="dxa"/>
             <w:tcBorders>
               <w:top w:val="single" w:color="000000" w:themeColor="text1" w:sz="12" w:space="0"/>
               <w:left w:val="single" w:color="000000" w:themeColor="text1" w:sz="12" w:space="0"/>
@@ -2147,7 +2220,7 @@
             <w:pPr>
               <w:pStyle w:val="663"/>
               <w:framePr w:hSpace="180" w:wrap="around" w:hAnchor="margin" w:vAnchor="text" w:xAlign="center" w:y="489"/>
-              <w:spacing w:before="120" w:after="120"/>
+              <w:spacing w:before="120" w:after="120" w:line="276" w:lineRule="auto"/>
               <w:ind/>
               <w:rPr>
                 <w:rFonts w:ascii="Arial" w:hAnsi="Arial" w:eastAsia="Arial" w:cs="Arial" w:asciiTheme="minorAscii" w:hAnsiTheme="minorAscii" w:eastAsiaTheme="minorAscii" w:cstheme="minorAscii"/>
@@ -2224,6 +2297,7 @@
         <w:tc>
           <w:tcPr>
             <w:cnfStyle w:val="000000000000" w:firstRow="0" w:lastRow="0" w:firstColumn="0" w:lastColumn="0" w:oddVBand="0" w:evenVBand="0" w:oddHBand="0" w:evenHBand="0" w:firstRowFirstColumn="0" w:firstRowLastColumn="0" w:lastRowFirstColumn="0" w:lastRowLastColumn="0"/>
+            <w:tcW w:w="3906" w:type="dxa"/>
             <w:tcBorders>
               <w:top w:val="single" w:color="000000" w:themeColor="text1" w:sz="12" w:space="0"/>
               <w:left w:val="single" w:color="000000" w:themeColor="text1" w:sz="12" w:space="0"/>
@@ -2241,7 +2315,7 @@
             <w:pPr>
               <w:pStyle w:val="671"/>
               <w:framePr w:hSpace="180" w:wrap="around" w:hAnchor="margin" w:vAnchor="text" w:xAlign="center" w:y="489"/>
-              <w:spacing w:before="120" w:after="120"/>
+              <w:spacing w:before="120" w:after="120" w:line="276" w:lineRule="auto"/>
               <w:ind/>
               <w:jc w:val="center"/>
               <w:rPr>
@@ -2265,6 +2339,7 @@
         <w:tc>
           <w:tcPr>
             <w:cnfStyle w:val="001000000000" w:firstRow="0" w:lastRow="0" w:firstColumn="1" w:lastColumn="0" w:oddVBand="0" w:evenVBand="0" w:oddHBand="0" w:evenHBand="0" w:firstRowFirstColumn="0" w:firstRowLastColumn="0" w:lastRowFirstColumn="0" w:lastRowLastColumn="0"/>
+            <w:tcW w:w="5306" w:type="dxa"/>
             <w:tcBorders>
               <w:top w:val="single" w:color="000000" w:themeColor="text1" w:sz="12" w:space="0"/>
               <w:left w:val="single" w:color="000000" w:themeColor="text1" w:sz="12" w:space="0"/>
@@ -2278,11 +2353,11 @@
             <w:textDirection w:val="lrTb"/>
             <w:noWrap w:val="false"/>
           </w:tcPr>
-          <w:p wp14:textId="77777777">
+          <w:p wp14:textId="73FAED70">
             <w:pPr>
               <w:pStyle w:val="663"/>
               <w:framePr w:hSpace="180" w:wrap="around" w:hAnchor="margin" w:vAnchor="text" w:xAlign="center" w:y="489"/>
-              <w:spacing w:before="120" w:after="120"/>
+              <w:spacing w:before="120" w:after="120" w:line="276" w:lineRule="auto"/>
               <w:ind/>
               <w:rPr>
                 <w:rFonts w:ascii="Arial" w:hAnsi="Arial" w:eastAsia="Arial" w:cs="Arial" w:asciiTheme="minorAscii" w:hAnsiTheme="minorAscii" w:eastAsiaTheme="minorAscii" w:cstheme="minorAscii"/>
@@ -2294,7 +2369,21 @@
                 <w:rFonts w:ascii="Arial" w:hAnsi="Arial" w:eastAsia="Arial" w:cs="Arial" w:asciiTheme="minorAscii" w:hAnsiTheme="minorAscii" w:eastAsiaTheme="minorAscii" w:cstheme="minorAscii"/>
                 <w:lang w:val="en-US"/>
               </w:rPr>
-              <w:t xml:space="preserve">R11. Multi-platform support (</w:t>
+              <w:t xml:space="preserve">R11.</w:t>
+            </w:r>
+            <w:r>
+              <w:rPr>
+                <w:rFonts w:ascii="Arial" w:hAnsi="Arial" w:eastAsia="Arial" w:cs="Arial" w:asciiTheme="minorAscii" w:hAnsiTheme="minorAscii" w:eastAsiaTheme="minorAscii" w:cstheme="minorAscii"/>
+                <w:lang w:val="en-US"/>
+              </w:rPr>
+              <w:t xml:space="preserve"> </w:t>
+            </w:r>
+            <w:r>
+              <w:rPr>
+                <w:rFonts w:ascii="Arial" w:hAnsi="Arial" w:eastAsia="Arial" w:cs="Arial" w:asciiTheme="minorAscii" w:hAnsiTheme="minorAscii" w:eastAsiaTheme="minorAscii" w:cstheme="minorAscii"/>
+                <w:lang w:val="en-US"/>
+              </w:rPr>
+              <w:t xml:space="preserve">Multi-platform support (</w:t>
             </w:r>
             <w:r>
               <w:rPr>
@@ -2320,6 +2409,7 @@
         <w:tc>
           <w:tcPr>
             <w:cnfStyle w:val="000000000000" w:firstRow="0" w:lastRow="0" w:firstColumn="0" w:lastColumn="0" w:oddVBand="0" w:evenVBand="0" w:oddHBand="0" w:evenHBand="0" w:firstRowFirstColumn="0" w:firstRowLastColumn="0" w:lastRowFirstColumn="0" w:lastRowLastColumn="0"/>
+            <w:tcW w:w="3906" w:type="dxa"/>
             <w:tcBorders>
               <w:top w:val="single" w:color="000000" w:themeColor="text1" w:sz="12" w:space="0"/>
               <w:left w:val="single" w:color="000000" w:themeColor="text1" w:sz="12" w:space="0"/>
@@ -2338,9 +2428,12 @@
               <w:pStyle w:val="671"/>
               <w:suppressLineNumbers w:val="0"/>
               <w:bidi w:val="0"/>
-              <w:spacing w:before="120" w:beforeAutospacing="off" w:after="120" w:afterAutospacing="off" w:line="240" w:lineRule="atLeast"/>
+              <w:spacing w:before="120" w:beforeAutospacing="off" w:after="120" w:afterAutospacing="off" w:line="276" w:lineRule="auto"/>
               <w:ind w:left="0" w:right="0"/>
               <w:jc w:val="center"/>
+              <w:rPr>
+                <w:rFonts w:ascii="Arial" w:hAnsi="Arial" w:eastAsia="Arial" w:cs="Arial" w:asciiTheme="minorAscii" w:hAnsiTheme="minorAscii" w:eastAsiaTheme="minorAscii" w:cstheme="minorAscii"/>
+              </w:rPr>
             </w:pPr>
             <w:r>
               <w:rPr>
@@ -2359,6 +2452,7 @@
         <w:tc>
           <w:tcPr>
             <w:cnfStyle w:val="001000000000" w:firstRow="0" w:lastRow="0" w:firstColumn="1" w:lastColumn="0" w:oddVBand="0" w:evenVBand="0" w:oddHBand="0" w:evenHBand="0" w:firstRowFirstColumn="0" w:firstRowLastColumn="0" w:lastRowFirstColumn="0" w:lastRowLastColumn="0"/>
+            <w:tcW w:w="5306" w:type="dxa"/>
             <w:tcBorders>
               <w:top w:val="single" w:color="000000" w:themeColor="text1" w:sz="12" w:space="0"/>
               <w:left w:val="single" w:color="000000" w:themeColor="text1" w:sz="12" w:space="0"/>
@@ -2376,7 +2470,7 @@
             <w:pPr>
               <w:pStyle w:val="663"/>
               <w:framePr w:hSpace="180" w:wrap="around" w:hAnchor="margin" w:vAnchor="text" w:xAlign="center" w:y="489"/>
-              <w:spacing w:before="120" w:after="120"/>
+              <w:spacing w:before="120" w:after="120" w:line="276" w:lineRule="auto"/>
               <w:ind/>
               <w:rPr>
                 <w:rFonts w:ascii="Arial" w:hAnsi="Arial" w:eastAsia="Arial" w:cs="Arial" w:asciiTheme="minorAscii" w:hAnsiTheme="minorAscii" w:eastAsiaTheme="minorAscii" w:cstheme="minorAscii"/>
@@ -2477,6 +2571,7 @@
         <w:tc>
           <w:tcPr>
             <w:cnfStyle w:val="000000000000" w:firstRow="0" w:lastRow="0" w:firstColumn="0" w:lastColumn="0" w:oddVBand="0" w:evenVBand="0" w:oddHBand="0" w:evenHBand="0" w:firstRowFirstColumn="0" w:firstRowLastColumn="0" w:lastRowFirstColumn="0" w:lastRowLastColumn="0"/>
+            <w:tcW w:w="3906" w:type="dxa"/>
             <w:tcBorders>
               <w:top w:val="single" w:color="000000" w:themeColor="text1" w:sz="12" w:space="0"/>
               <w:left w:val="single" w:color="000000" w:themeColor="text1" w:sz="12" w:space="0"/>
@@ -2490,17 +2585,23 @@
             <w:textDirection w:val="lrTb"/>
             <w:noWrap w:val="false"/>
           </w:tcPr>
-          <w:p wp14:textId="77777777">
+          <w:p wp14:textId="0D6ADFF4">
             <w:pPr>
               <w:pStyle w:val="671"/>
               <w:framePr w:hSpace="180" w:wrap="around" w:hAnchor="margin" w:vAnchor="text" w:xAlign="center" w:y="489"/>
-              <w:spacing w:before="120" w:after="120"/>
+              <w:spacing w:before="120" w:after="120" w:line="276" w:lineRule="auto"/>
               <w:ind/>
               <w:jc w:val="center"/>
               <w:rPr>
                 <w:rFonts w:ascii="Arial" w:hAnsi="Arial" w:eastAsia="Arial" w:cs="Arial" w:asciiTheme="minorAscii" w:hAnsiTheme="minorAscii" w:eastAsiaTheme="minorAscii" w:cstheme="minorAscii"/>
               </w:rPr>
             </w:pPr>
+            <w:r>
+              <w:rPr>
+                <w:rFonts w:ascii="Arial" w:hAnsi="Arial" w:eastAsia="Arial" w:cs="Arial" w:asciiTheme="minorAscii" w:hAnsiTheme="minorAscii" w:eastAsiaTheme="minorAscii" w:cstheme="minorAscii"/>
+              </w:rPr>
+              <w:t xml:space="preserve"> </w:t>
+            </w:r>
             <w:r>
               <w:rPr>
                 <w:rFonts w:ascii="Arial" w:hAnsi="Arial" w:eastAsia="Arial" w:cs="Arial" w:asciiTheme="minorAscii" w:hAnsiTheme="minorAscii" w:eastAsiaTheme="minorAscii" w:cstheme="minorAscii"/>
@@ -2518,6 +2619,7 @@
         <w:tc>
           <w:tcPr>
             <w:cnfStyle w:val="001000000000" w:firstRow="0" w:lastRow="0" w:firstColumn="1" w:lastColumn="0" w:oddVBand="0" w:evenVBand="0" w:oddHBand="0" w:evenHBand="0" w:firstRowFirstColumn="0" w:firstRowLastColumn="0" w:lastRowFirstColumn="0" w:lastRowLastColumn="0"/>
+            <w:tcW w:w="5306" w:type="dxa"/>
             <w:tcBorders>
               <w:top w:val="single" w:color="000000" w:themeColor="text1" w:sz="12" w:space="0"/>
               <w:left w:val="single" w:color="000000" w:themeColor="text1" w:sz="12" w:space="0"/>
@@ -2535,7 +2637,7 @@
             <w:pPr>
               <w:pStyle w:val="663"/>
               <w:framePr w:hSpace="180" w:wrap="around" w:hAnchor="margin" w:vAnchor="text" w:xAlign="center" w:y="489"/>
-              <w:spacing w:before="120" w:after="120"/>
+              <w:spacing w:before="120" w:after="120" w:line="276" w:lineRule="auto"/>
               <w:ind/>
               <w:rPr>
                 <w:rFonts w:ascii="Arial" w:hAnsi="Arial" w:eastAsia="Arial" w:cs="Arial" w:asciiTheme="minorAscii" w:hAnsiTheme="minorAscii" w:eastAsiaTheme="minorAscii" w:cstheme="minorAscii"/>
@@ -2559,6 +2661,7 @@
         <w:tc>
           <w:tcPr>
             <w:cnfStyle w:val="000000000000" w:firstRow="0" w:lastRow="0" w:firstColumn="0" w:lastColumn="0" w:oddVBand="0" w:evenVBand="0" w:oddHBand="0" w:evenHBand="0" w:firstRowFirstColumn="0" w:firstRowLastColumn="0" w:lastRowFirstColumn="0" w:lastRowLastColumn="0"/>
+            <w:tcW w:w="3906" w:type="dxa"/>
             <w:tcBorders>
               <w:top w:val="single" w:color="000000" w:themeColor="text1" w:sz="12" w:space="0"/>
               <w:left w:val="single" w:color="000000" w:themeColor="text1" w:sz="12" w:space="0"/>
@@ -2576,7 +2679,7 @@
             <w:pPr>
               <w:pStyle w:val="671"/>
               <w:framePr w:hSpace="180" w:wrap="around" w:hAnchor="margin" w:vAnchor="text" w:xAlign="center" w:y="489"/>
-              <w:spacing w:before="120" w:after="120"/>
+              <w:spacing w:before="120" w:after="120" w:line="276" w:lineRule="auto"/>
               <w:ind/>
               <w:jc w:val="center"/>
               <w:rPr>
@@ -2593,13 +2696,14 @@
           </w:p>
         </w:tc>
       </w:tr>
-      <w:tr xmlns:wp14="http://schemas.microsoft.com/office/word/2010/wordml" wp14:textId="77777777">
+      <w:tr>
         <w:trPr>
           <w:trHeight w:val="546"/>
         </w:trPr>
         <w:tc>
           <w:tcPr>
             <w:cnfStyle w:val="001000000000" w:firstRow="0" w:lastRow="0" w:firstColumn="1" w:lastColumn="0" w:oddVBand="0" w:evenVBand="0" w:oddHBand="0" w:evenHBand="0" w:firstRowFirstColumn="0" w:firstRowLastColumn="0" w:lastRowFirstColumn="0" w:lastRowLastColumn="0"/>
+            <w:tcW w:w="5306" w:type="dxa"/>
             <w:tcBorders>
               <w:top w:val="single" w:color="000000" w:themeColor="text1" w:sz="12" w:space="0"/>
               <w:left w:val="single" w:color="000000" w:themeColor="text1" w:sz="12" w:space="0"/>
@@ -2613,12 +2717,10 @@
             <w:textDirection w:val="lrTb"/>
             <w:noWrap w:val="false"/>
           </w:tcPr>
-          <w:p wp14:textId="77777777">
+          <w:p>
             <w:pPr>
               <w:pStyle w:val="663"/>
-              <w:framePr w:hSpace="180" w:wrap="around" w:hAnchor="margin" w:vAnchor="text" w:xAlign="center" w:y="489"/>
-              <w:spacing w:before="120" w:after="120"/>
-              <w:ind/>
+              <w:spacing w:line="276" w:lineRule="auto"/>
               <w:rPr>
                 <w:rFonts w:ascii="Arial" w:hAnsi="Arial" w:eastAsia="Arial" w:cs="Arial" w:asciiTheme="minorAscii" w:hAnsiTheme="minorAscii" w:eastAsiaTheme="minorAscii" w:cstheme="minorAscii"/>
                 <w:lang w:val="en-US"/>
@@ -2629,18 +2731,35 @@
                 <w:rFonts w:ascii="Arial" w:hAnsi="Arial" w:eastAsia="Arial" w:cs="Arial" w:asciiTheme="minorAscii" w:hAnsiTheme="minorAscii" w:eastAsiaTheme="minorAscii" w:cstheme="minorAscii"/>
                 <w:lang w:val="en-US"/>
               </w:rPr>
-              <w:t xml:space="preserve">R14. Voice and AI interaction</w:t>
+              <w:t>R1</w:t>
             </w:r>
             <w:r>
               <w:rPr>
+                <w:rFonts w:ascii="Arial" w:hAnsi="Arial" w:eastAsia="Arial" w:cs="Arial" w:asciiTheme="minorAscii" w:hAnsiTheme="minorAscii" w:eastAsiaTheme="minorAscii" w:cstheme="minorAscii"/>
                 <w:lang w:val="en-US"/>
               </w:rPr>
+              <w:t>4</w:t>
+            </w:r>
+            <w:r>
+              <w:rPr>
+                <w:rFonts w:ascii="Arial" w:hAnsi="Arial" w:eastAsia="Arial" w:cs="Arial" w:asciiTheme="minorAscii" w:hAnsiTheme="minorAscii" w:eastAsiaTheme="minorAscii" w:cstheme="minorAscii"/>
+                <w:lang w:val="en-US"/>
+              </w:rPr>
+              <w:t xml:space="preserve">. </w:t>
+            </w:r>
+            <w:r>
+              <w:rPr>
+                <w:rFonts w:ascii="Arial" w:hAnsi="Arial" w:eastAsia="Arial" w:cs="Arial" w:asciiTheme="minorAscii" w:hAnsiTheme="minorAscii" w:eastAsiaTheme="minorAscii" w:cstheme="minorAscii"/>
+                <w:lang w:val="en-US"/>
+              </w:rPr>
+              <w:t>Mobile Biometric Authentication</w:t>
             </w:r>
           </w:p>
         </w:tc>
         <w:tc>
           <w:tcPr>
             <w:cnfStyle w:val="000000000000" w:firstRow="0" w:lastRow="0" w:firstColumn="0" w:lastColumn="0" w:oddVBand="0" w:evenVBand="0" w:oddHBand="0" w:evenHBand="0" w:firstRowFirstColumn="0" w:firstRowLastColumn="0" w:lastRowFirstColumn="0" w:lastRowLastColumn="0"/>
+            <w:tcW w:w="3906" w:type="dxa"/>
             <w:tcBorders>
               <w:top w:val="single" w:color="000000" w:themeColor="text1" w:sz="12" w:space="0"/>
               <w:left w:val="single" w:color="000000" w:themeColor="text1" w:sz="12" w:space="0"/>
@@ -2654,12 +2773,20 @@
             <w:textDirection w:val="lrTb"/>
             <w:noWrap w:val="false"/>
           </w:tcPr>
-          <w:p wp14:textId="77777777">
+          <w:p>
             <w:pPr>
               <w:pStyle w:val="671"/>
-              <w:framePr w:hSpace="180" w:wrap="around" w:hAnchor="margin" w:vAnchor="text" w:xAlign="center" w:y="489"/>
-              <w:spacing w:before="120" w:after="120"/>
-              <w:ind/>
+              <w:spacing w:line="276" w:lineRule="auto"/>
+              <w:jc w:val="center"/>
+              <w:rPr>
+                <w:rFonts w:ascii="Arial" w:hAnsi="Arial" w:eastAsia="Arial" w:cs="Arial" w:asciiTheme="minorAscii" w:hAnsiTheme="minorAscii" w:eastAsiaTheme="minorAscii" w:cstheme="minorAscii"/>
+              </w:rPr>
+            </w:pPr>
+          </w:p>
+          <w:p>
+            <w:pPr>
+              <w:pStyle w:val="671"/>
+              <w:spacing w:line="276" w:lineRule="auto"/>
               <w:jc w:val="center"/>
               <w:rPr>
                 <w:rFonts w:ascii="Arial" w:hAnsi="Arial" w:eastAsia="Arial" w:cs="Arial" w:asciiTheme="minorAscii" w:hAnsiTheme="minorAscii" w:eastAsiaTheme="minorAscii" w:cstheme="minorAscii"/>
@@ -2669,38 +2796,481 @@
               <w:rPr>
                 <w:rFonts w:ascii="Arial" w:hAnsi="Arial" w:eastAsia="Arial" w:cs="Arial" w:asciiTheme="minorAscii" w:hAnsiTheme="minorAscii" w:eastAsiaTheme="minorAscii" w:cstheme="minorAscii"/>
               </w:rPr>
-              <w:t xml:space="preserve">Optional </w:t>
+              <w:t>Desirable</w:t>
             </w:r>
-            <w:r/>
+          </w:p>
+        </w:tc>
+      </w:tr>
+      <w:tr>
+        <w:trPr>
+          <w:trHeight w:val="546"/>
+        </w:trPr>
+        <w:tc>
+          <w:tcPr>
+            <w:cnfStyle w:val="001000000000" w:firstRow="0" w:lastRow="0" w:firstColumn="1" w:lastColumn="0" w:oddVBand="0" w:evenVBand="0" w:oddHBand="0" w:evenHBand="0" w:firstRowFirstColumn="0" w:firstRowLastColumn="0" w:lastRowFirstColumn="0" w:lastRowLastColumn="0"/>
+            <w:tcW w:w="5306" w:type="dxa"/>
+            <w:tcBorders>
+              <w:top w:val="single" w:color="000000" w:themeColor="text1" w:sz="12" w:space="0"/>
+              <w:left w:val="single" w:color="000000" w:themeColor="text1" w:sz="12" w:space="0"/>
+              <w:bottom w:val="single" w:color="000000" w:themeColor="text1" w:sz="12" w:space="0"/>
+              <w:right w:val="single" w:color="000000" w:themeColor="text1" w:sz="12" w:space="0"/>
+            </w:tcBorders>
+            <w:tcW w:w="2880" w:type="pct"/>
+            <w:tcMar/>
+            <w:vAlign w:val="top"/>
+            <w:vMerge w:val="restart"/>
+            <w:textDirection w:val="lrTb"/>
+            <w:noWrap w:val="false"/>
+          </w:tcPr>
+          <w:p>
+            <w:pPr>
+              <w:pStyle w:val="663"/>
+              <w:spacing w:line="276" w:lineRule="auto"/>
+              <w:rPr>
+                <w:rFonts w:ascii="Arial" w:hAnsi="Arial" w:eastAsia="Arial" w:cs="Arial" w:asciiTheme="minorAscii" w:hAnsiTheme="minorAscii" w:eastAsiaTheme="minorAscii" w:cstheme="minorAscii"/>
+                <w:lang w:val="en-US"/>
+              </w:rPr>
+            </w:pPr>
+            <w:r>
+              <w:rPr>
+                <w:rFonts w:ascii="Arial" w:hAnsi="Arial" w:eastAsia="Arial" w:cs="Arial" w:asciiTheme="minorAscii" w:hAnsiTheme="minorAscii" w:eastAsiaTheme="minorAscii" w:cstheme="minorAscii"/>
+                <w:lang w:val="en-US"/>
+              </w:rPr>
+              <w:t>R1</w:t>
+            </w:r>
+            <w:r>
+              <w:rPr>
+                <w:rFonts w:ascii="Arial" w:hAnsi="Arial" w:eastAsia="Arial" w:cs="Arial" w:asciiTheme="minorAscii" w:hAnsiTheme="minorAscii" w:eastAsiaTheme="minorAscii" w:cstheme="minorAscii"/>
+                <w:lang w:val="en-US"/>
+              </w:rPr>
+              <w:t>5</w:t>
+            </w:r>
+            <w:r>
+              <w:rPr>
+                <w:rFonts w:ascii="Arial" w:hAnsi="Arial" w:eastAsia="Arial" w:cs="Arial" w:asciiTheme="minorAscii" w:hAnsiTheme="minorAscii" w:eastAsiaTheme="minorAscii" w:cstheme="minorAscii"/>
+                <w:lang w:val="en-US"/>
+              </w:rPr>
+              <w:t xml:space="preserve">. </w:t>
+            </w:r>
+            <w:r>
+              <w:rPr>
+                <w:rFonts w:ascii="Arial" w:hAnsi="Arial" w:eastAsia="Arial" w:cs="Arial" w:asciiTheme="minorAscii" w:hAnsiTheme="minorAscii" w:eastAsiaTheme="minorAscii" w:cstheme="minorAscii"/>
+                <w:lang w:val="en-US"/>
+              </w:rPr>
+              <w:t>Mobile Native Push Notifications</w:t>
+            </w:r>
+          </w:p>
+        </w:tc>
+        <w:tc>
+          <w:tcPr>
+            <w:cnfStyle w:val="000000000000" w:firstRow="0" w:lastRow="0" w:firstColumn="0" w:lastColumn="0" w:oddVBand="0" w:evenVBand="0" w:oddHBand="0" w:evenHBand="0" w:firstRowFirstColumn="0" w:firstRowLastColumn="0" w:lastRowFirstColumn="0" w:lastRowLastColumn="0"/>
+            <w:tcW w:w="3906" w:type="dxa"/>
+            <w:tcBorders>
+              <w:top w:val="single" w:color="000000" w:themeColor="text1" w:sz="12" w:space="0"/>
+              <w:left w:val="single" w:color="000000" w:themeColor="text1" w:sz="12" w:space="0"/>
+              <w:bottom w:val="single" w:color="000000" w:themeColor="text1" w:sz="12" w:space="0"/>
+              <w:right w:val="single" w:color="000000" w:themeColor="text1" w:sz="12" w:space="0"/>
+            </w:tcBorders>
+            <w:tcW w:w="2120" w:type="pct"/>
+            <w:tcMar/>
+            <w:vAlign w:val="top"/>
+            <w:vMerge w:val="restart"/>
+            <w:textDirection w:val="lrTb"/>
+            <w:noWrap w:val="false"/>
+          </w:tcPr>
+          <w:p>
+            <w:pPr>
+              <w:pStyle w:val="671"/>
+              <w:spacing w:line="276" w:lineRule="auto"/>
+              <w:jc w:val="center"/>
+              <w:rPr>
+                <w:rFonts w:ascii="Arial" w:hAnsi="Arial" w:eastAsia="Arial" w:cs="Arial" w:asciiTheme="minorAscii" w:hAnsiTheme="minorAscii" w:eastAsiaTheme="minorAscii" w:cstheme="minorAscii"/>
+              </w:rPr>
+            </w:pPr>
+          </w:p>
+          <w:p>
+            <w:pPr>
+              <w:pStyle w:val="671"/>
+              <w:suppressLineNumbers w:val="0"/>
+              <w:bidi w:val="0"/>
+              <w:spacing w:before="0" w:beforeAutospacing="off" w:after="0" w:afterAutospacing="off" w:line="276" w:lineRule="auto"/>
+              <w:ind w:left="0" w:right="0"/>
+              <w:jc w:val="center"/>
+            </w:pPr>
+            <w:r>
+              <w:rPr>
+                <w:rFonts w:ascii="Arial" w:hAnsi="Arial" w:eastAsia="Arial" w:cs="Arial" w:asciiTheme="minorAscii" w:hAnsiTheme="minorAscii" w:eastAsiaTheme="minorAscii" w:cstheme="minorAscii"/>
+              </w:rPr>
+              <w:t>Desirable</w:t>
+            </w:r>
+          </w:p>
+        </w:tc>
+      </w:tr>
+      <w:tr>
+        <w:trPr>
+          <w:trHeight w:val="546"/>
+        </w:trPr>
+        <w:tc>
+          <w:tcPr>
+            <w:cnfStyle w:val="001000000000" w:firstRow="0" w:lastRow="0" w:firstColumn="1" w:lastColumn="0" w:oddVBand="0" w:evenVBand="0" w:oddHBand="0" w:evenHBand="0" w:firstRowFirstColumn="0" w:firstRowLastColumn="0" w:lastRowFirstColumn="0" w:lastRowLastColumn="0"/>
+            <w:tcW w:w="5306" w:type="dxa"/>
+            <w:tcBorders>
+              <w:top w:val="single" w:color="000000" w:themeColor="text1" w:sz="12" w:space="0"/>
+              <w:left w:val="single" w:color="000000" w:themeColor="text1" w:sz="12" w:space="0"/>
+              <w:bottom w:val="single" w:color="000000" w:themeColor="text1" w:sz="12" w:space="0"/>
+              <w:right w:val="single" w:color="000000" w:themeColor="text1" w:sz="12" w:space="0"/>
+            </w:tcBorders>
+            <w:tcW w:w="2880" w:type="pct"/>
+            <w:tcMar/>
+            <w:vAlign w:val="top"/>
+            <w:vMerge w:val="restart"/>
+            <w:textDirection w:val="lrTb"/>
+            <w:noWrap w:val="false"/>
+          </w:tcPr>
+          <w:p>
+            <w:pPr>
+              <w:pStyle w:val="663"/>
+              <w:spacing w:line="276" w:lineRule="auto"/>
+              <w:rPr>
+                <w:rFonts w:ascii="Arial" w:hAnsi="Arial" w:eastAsia="Arial" w:cs="Arial" w:asciiTheme="minorAscii" w:hAnsiTheme="minorAscii" w:eastAsiaTheme="minorAscii" w:cstheme="minorAscii"/>
+                <w:b w:val="0"/>
+                <w:bCs w:val="0"/>
+                <w:noProof w:val="0"/>
+                <w:sz w:val="24"/>
+                <w:szCs w:val="24"/>
+                <w:lang w:val="en-US"/>
+              </w:rPr>
+            </w:pPr>
+            <w:r>
+              <w:rPr>
+                <w:rFonts w:ascii="Arial" w:hAnsi="Arial" w:eastAsia="Arial" w:cs="Arial" w:asciiTheme="minorAscii" w:hAnsiTheme="minorAscii" w:eastAsiaTheme="minorAscii" w:cstheme="minorAscii"/>
+                <w:b w:val="0"/>
+                <w:bCs w:val="0"/>
+                <w:noProof w:val="0"/>
+                <w:sz w:val="24"/>
+                <w:szCs w:val="24"/>
+                <w:lang w:val="en-US"/>
+              </w:rPr>
+              <w:t>R1</w:t>
+            </w:r>
+            <w:r>
+              <w:rPr>
+                <w:rFonts w:ascii="Arial" w:hAnsi="Arial" w:eastAsia="Arial" w:cs="Arial" w:asciiTheme="minorAscii" w:hAnsiTheme="minorAscii" w:eastAsiaTheme="minorAscii" w:cstheme="minorAscii"/>
+                <w:b w:val="0"/>
+                <w:bCs w:val="0"/>
+                <w:noProof w:val="0"/>
+                <w:sz w:val="24"/>
+                <w:szCs w:val="24"/>
+                <w:lang w:val="en-US"/>
+              </w:rPr>
+              <w:t>6</w:t>
+            </w:r>
+            <w:r>
+              <w:rPr>
+                <w:rFonts w:ascii="Arial" w:hAnsi="Arial" w:eastAsia="Arial" w:cs="Arial" w:asciiTheme="minorAscii" w:hAnsiTheme="minorAscii" w:eastAsiaTheme="minorAscii" w:cstheme="minorAscii"/>
+                <w:b w:val="0"/>
+                <w:bCs w:val="0"/>
+                <w:noProof w:val="0"/>
+                <w:sz w:val="24"/>
+                <w:szCs w:val="24"/>
+                <w:lang w:val="en-US"/>
+              </w:rPr>
+              <w:t>.</w:t>
+            </w:r>
+            <w:r>
+              <w:rPr>
+                <w:rFonts w:ascii="Arial" w:hAnsi="Arial" w:eastAsia="Arial" w:cs="Arial" w:asciiTheme="minorAscii" w:hAnsiTheme="minorAscii" w:eastAsiaTheme="minorAscii" w:cstheme="minorAscii"/>
+                <w:b w:val="0"/>
+                <w:bCs w:val="0"/>
+                <w:noProof w:val="0"/>
+                <w:sz w:val="24"/>
+                <w:szCs w:val="24"/>
+                <w:lang w:val="en-US"/>
+              </w:rPr>
+              <w:t xml:space="preserve"> Mobile Haptic Feedback</w:t>
+            </w:r>
+          </w:p>
+        </w:tc>
+        <w:tc>
+          <w:tcPr>
+            <w:cnfStyle w:val="000000000000" w:firstRow="0" w:lastRow="0" w:firstColumn="0" w:lastColumn="0" w:oddVBand="0" w:evenVBand="0" w:oddHBand="0" w:evenHBand="0" w:firstRowFirstColumn="0" w:firstRowLastColumn="0" w:lastRowFirstColumn="0" w:lastRowLastColumn="0"/>
+            <w:tcW w:w="3906" w:type="dxa"/>
+            <w:tcBorders>
+              <w:top w:val="single" w:color="000000" w:themeColor="text1" w:sz="12" w:space="0"/>
+              <w:left w:val="single" w:color="000000" w:themeColor="text1" w:sz="12" w:space="0"/>
+              <w:bottom w:val="single" w:color="000000" w:themeColor="text1" w:sz="12" w:space="0"/>
+              <w:right w:val="single" w:color="000000" w:themeColor="text1" w:sz="12" w:space="0"/>
+            </w:tcBorders>
+            <w:tcW w:w="2120" w:type="pct"/>
+            <w:tcMar/>
+            <w:vAlign w:val="top"/>
+            <w:vMerge w:val="restart"/>
+            <w:textDirection w:val="lrTb"/>
+            <w:noWrap w:val="false"/>
+          </w:tcPr>
+          <w:p>
+            <w:pPr>
+              <w:pStyle w:val="671"/>
+              <w:spacing w:line="276" w:lineRule="auto"/>
+              <w:jc w:val="center"/>
+              <w:rPr>
+                <w:rFonts w:ascii="Arial" w:hAnsi="Arial" w:eastAsia="Arial" w:cs="Arial" w:asciiTheme="minorAscii" w:hAnsiTheme="minorAscii" w:eastAsiaTheme="minorAscii" w:cstheme="minorAscii"/>
+              </w:rPr>
+            </w:pPr>
+          </w:p>
+          <w:p>
+            <w:pPr>
+              <w:pStyle w:val="671"/>
+              <w:spacing w:line="276" w:lineRule="auto"/>
+              <w:jc w:val="center"/>
+              <w:rPr>
+                <w:rFonts w:ascii="Arial" w:hAnsi="Arial" w:eastAsia="Arial" w:cs="Arial" w:asciiTheme="minorAscii" w:hAnsiTheme="minorAscii" w:eastAsiaTheme="minorAscii" w:cstheme="minorAscii"/>
+              </w:rPr>
+            </w:pPr>
+            <w:r>
+              <w:rPr>
+                <w:rFonts w:ascii="Arial" w:hAnsi="Arial" w:eastAsia="Arial" w:cs="Arial" w:asciiTheme="minorAscii" w:hAnsiTheme="minorAscii" w:eastAsiaTheme="minorAscii" w:cstheme="minorAscii"/>
+              </w:rPr>
+              <w:t>Desirable</w:t>
+            </w:r>
+          </w:p>
+        </w:tc>
+      </w:tr>
+      <w:tr>
+        <w:trPr>
+          <w:trHeight w:val="546"/>
+        </w:trPr>
+        <w:tc>
+          <w:tcPr>
+            <w:cnfStyle w:val="001000000000" w:firstRow="0" w:lastRow="0" w:firstColumn="1" w:lastColumn="0" w:oddVBand="0" w:evenVBand="0" w:oddHBand="0" w:evenHBand="0" w:firstRowFirstColumn="0" w:firstRowLastColumn="0" w:lastRowFirstColumn="0" w:lastRowLastColumn="0"/>
+            <w:tcW w:w="5306" w:type="dxa"/>
+            <w:tcBorders>
+              <w:top w:val="single" w:color="000000" w:themeColor="text1" w:sz="12" w:space="0"/>
+              <w:left w:val="single" w:color="000000" w:themeColor="text1" w:sz="12" w:space="0"/>
+              <w:bottom w:val="single" w:color="000000" w:themeColor="text1" w:sz="12" w:space="0"/>
+              <w:right w:val="single" w:color="000000" w:themeColor="text1" w:sz="12" w:space="0"/>
+            </w:tcBorders>
+            <w:tcW w:w="2880" w:type="pct"/>
+            <w:tcMar/>
+            <w:vAlign w:val="top"/>
+            <w:vMerge w:val="restart"/>
+            <w:textDirection w:val="lrTb"/>
+            <w:noWrap w:val="false"/>
+          </w:tcPr>
+          <w:p>
+            <w:pPr>
+              <w:pStyle w:val="663"/>
+              <w:spacing w:line="276" w:lineRule="auto"/>
+              <w:rPr>
+                <w:rFonts w:ascii="Arial" w:hAnsi="Arial" w:eastAsia="Arial" w:cs="Arial" w:asciiTheme="minorAscii" w:hAnsiTheme="minorAscii" w:eastAsiaTheme="minorAscii" w:cstheme="minorAscii"/>
+                <w:noProof w:val="0"/>
+                <w:lang w:val="en-US"/>
+              </w:rPr>
+            </w:pPr>
+            <w:r>
+              <w:rPr>
+                <w:rFonts w:ascii="Arial" w:hAnsi="Arial" w:eastAsia="Arial" w:cs="Arial" w:asciiTheme="minorAscii" w:hAnsiTheme="minorAscii" w:eastAsiaTheme="minorAscii" w:cstheme="minorAscii"/>
+                <w:noProof w:val="0"/>
+                <w:lang w:val="en-US"/>
+              </w:rPr>
+              <w:t xml:space="preserve">R17. Mobile Gesture-based Navigation </w:t>
+            </w:r>
+          </w:p>
+        </w:tc>
+        <w:tc>
+          <w:tcPr>
+            <w:cnfStyle w:val="000000000000" w:firstRow="0" w:lastRow="0" w:firstColumn="0" w:lastColumn="0" w:oddVBand="0" w:evenVBand="0" w:oddHBand="0" w:evenHBand="0" w:firstRowFirstColumn="0" w:firstRowLastColumn="0" w:lastRowFirstColumn="0" w:lastRowLastColumn="0"/>
+            <w:tcW w:w="3906" w:type="dxa"/>
+            <w:tcBorders>
+              <w:top w:val="single" w:color="000000" w:themeColor="text1" w:sz="12" w:space="0"/>
+              <w:left w:val="single" w:color="000000" w:themeColor="text1" w:sz="12" w:space="0"/>
+              <w:bottom w:val="single" w:color="000000" w:themeColor="text1" w:sz="12" w:space="0"/>
+              <w:right w:val="single" w:color="000000" w:themeColor="text1" w:sz="12" w:space="0"/>
+            </w:tcBorders>
+            <w:tcW w:w="2120" w:type="pct"/>
+            <w:tcMar/>
+            <w:vAlign w:val="top"/>
+            <w:vMerge w:val="restart"/>
+            <w:textDirection w:val="lrTb"/>
+            <w:noWrap w:val="false"/>
+          </w:tcPr>
+          <w:p>
+            <w:pPr>
+              <w:pStyle w:val="671"/>
+              <w:spacing w:line="276" w:lineRule="auto"/>
+              <w:jc w:val="center"/>
+              <w:rPr>
+                <w:rFonts w:ascii="Arial" w:hAnsi="Arial" w:eastAsia="Arial" w:cs="Arial" w:asciiTheme="minorAscii" w:hAnsiTheme="minorAscii" w:eastAsiaTheme="minorAscii" w:cstheme="minorAscii"/>
+              </w:rPr>
+            </w:pPr>
+          </w:p>
+          <w:p>
+            <w:pPr>
+              <w:pStyle w:val="671"/>
+              <w:spacing w:line="276" w:lineRule="auto"/>
+              <w:jc w:val="center"/>
+              <w:rPr>
+                <w:rFonts w:ascii="Arial" w:hAnsi="Arial" w:eastAsia="Arial" w:cs="Arial" w:asciiTheme="minorAscii" w:hAnsiTheme="minorAscii" w:eastAsiaTheme="minorAscii" w:cstheme="minorAscii"/>
+              </w:rPr>
+            </w:pPr>
+            <w:r>
+              <w:rPr>
+                <w:rFonts w:ascii="Arial" w:hAnsi="Arial" w:eastAsia="Arial" w:cs="Arial" w:asciiTheme="minorAscii" w:hAnsiTheme="minorAscii" w:eastAsiaTheme="minorAscii" w:cstheme="minorAscii"/>
+              </w:rPr>
+              <w:t>Essential</w:t>
+            </w:r>
+          </w:p>
+        </w:tc>
+      </w:tr>
+      <w:tr>
+        <w:trPr>
+          <w:trHeight w:val="546"/>
+        </w:trPr>
+        <w:tc>
+          <w:tcPr>
+            <w:cnfStyle w:val="001000000000" w:firstRow="0" w:lastRow="0" w:firstColumn="1" w:lastColumn="0" w:oddVBand="0" w:evenVBand="0" w:oddHBand="0" w:evenHBand="0" w:firstRowFirstColumn="0" w:firstRowLastColumn="0" w:lastRowFirstColumn="0" w:lastRowLastColumn="0"/>
+            <w:tcW w:w="5306" w:type="dxa"/>
+            <w:tcBorders>
+              <w:top w:val="single" w:color="000000" w:themeColor="text1" w:sz="12" w:space="0"/>
+              <w:left w:val="single" w:color="000000" w:themeColor="text1" w:sz="12" w:space="0"/>
+              <w:bottom w:val="single" w:color="000000" w:themeColor="text1" w:sz="12" w:space="0"/>
+              <w:right w:val="single" w:color="000000" w:themeColor="text1" w:sz="12" w:space="0"/>
+            </w:tcBorders>
+            <w:tcW w:w="2880" w:type="pct"/>
+            <w:tcMar/>
+            <w:vAlign w:val="top"/>
+            <w:vMerge w:val="restart"/>
+            <w:textDirection w:val="lrTb"/>
+            <w:noWrap w:val="false"/>
+          </w:tcPr>
+          <w:p>
+            <w:pPr>
+              <w:pStyle w:val="663"/>
+              <w:suppressLineNumbers w:val="0"/>
+              <w:bidi w:val="0"/>
+              <w:spacing w:before="0" w:beforeAutospacing="off" w:after="0" w:afterAutospacing="off" w:line="276" w:lineRule="auto"/>
+              <w:ind w:left="0" w:right="0"/>
+              <w:jc w:val="left"/>
+              <w:rPr>
+                <w:rFonts w:ascii="Arial" w:hAnsi="Arial" w:eastAsia="Arial" w:cs="Arial" w:asciiTheme="minorAscii" w:hAnsiTheme="minorAscii" w:eastAsiaTheme="minorAscii" w:cstheme="minorAscii"/>
+                <w:lang w:val="en-US"/>
+              </w:rPr>
+            </w:pPr>
+            <w:r>
+              <w:rPr>
+                <w:rFonts w:ascii="Arial" w:hAnsi="Arial" w:eastAsia="Arial" w:cs="Arial" w:asciiTheme="minorAscii" w:hAnsiTheme="minorAscii" w:eastAsiaTheme="minorAscii" w:cstheme="minorAscii"/>
+                <w:lang w:val="en-US"/>
+              </w:rPr>
+              <w:t>R1</w:t>
+            </w:r>
+            <w:r>
+              <w:rPr>
+                <w:rFonts w:ascii="Arial" w:hAnsi="Arial" w:eastAsia="Arial" w:cs="Arial" w:asciiTheme="minorAscii" w:hAnsiTheme="minorAscii" w:eastAsiaTheme="minorAscii" w:cstheme="minorAscii"/>
+                <w:lang w:val="en-US"/>
+              </w:rPr>
+              <w:t>8</w:t>
+            </w:r>
+            <w:r>
+              <w:rPr>
+                <w:rFonts w:ascii="Arial" w:hAnsi="Arial" w:eastAsia="Arial" w:cs="Arial" w:asciiTheme="minorAscii" w:hAnsiTheme="minorAscii" w:eastAsiaTheme="minorAscii" w:cstheme="minorAscii"/>
+                <w:lang w:val="en-US"/>
+              </w:rPr>
+              <w:t xml:space="preserve">. </w:t>
+            </w:r>
+            <w:r>
+              <w:rPr>
+                <w:rFonts w:ascii="Arial" w:hAnsi="Arial" w:eastAsia="Arial" w:cs="Arial" w:asciiTheme="minorAscii" w:hAnsiTheme="minorAscii" w:eastAsiaTheme="minorAscii" w:cstheme="minorAscii"/>
+                <w:lang w:val="en-US"/>
+              </w:rPr>
+              <w:t>Mobile Design Coordinated with Web</w:t>
+            </w:r>
+          </w:p>
+        </w:tc>
+        <w:tc>
+          <w:tcPr>
+            <w:cnfStyle w:val="000000000000" w:firstRow="0" w:lastRow="0" w:firstColumn="0" w:lastColumn="0" w:oddVBand="0" w:evenVBand="0" w:oddHBand="0" w:evenHBand="0" w:firstRowFirstColumn="0" w:firstRowLastColumn="0" w:lastRowFirstColumn="0" w:lastRowLastColumn="0"/>
+            <w:tcW w:w="3906" w:type="dxa"/>
+            <w:tcBorders>
+              <w:top w:val="single" w:color="000000" w:themeColor="text1" w:sz="12" w:space="0"/>
+              <w:left w:val="single" w:color="000000" w:themeColor="text1" w:sz="12" w:space="0"/>
+              <w:bottom w:val="single" w:color="000000" w:themeColor="text1" w:sz="12" w:space="0"/>
+              <w:right w:val="single" w:color="000000" w:themeColor="text1" w:sz="12" w:space="0"/>
+            </w:tcBorders>
+            <w:tcW w:w="2120" w:type="pct"/>
+            <w:tcMar/>
+            <w:vAlign w:val="top"/>
+            <w:vMerge w:val="restart"/>
+            <w:textDirection w:val="lrTb"/>
+            <w:noWrap w:val="false"/>
+          </w:tcPr>
+          <w:p>
+            <w:pPr>
+              <w:pStyle w:val="671"/>
+              <w:spacing w:line="276" w:lineRule="auto"/>
+              <w:jc w:val="center"/>
+              <w:rPr>
+                <w:rFonts w:ascii="Arial" w:hAnsi="Arial" w:eastAsia="Arial" w:cs="Arial" w:asciiTheme="minorAscii" w:hAnsiTheme="minorAscii" w:eastAsiaTheme="minorAscii" w:cstheme="minorAscii"/>
+              </w:rPr>
+            </w:pPr>
+          </w:p>
+          <w:p>
+            <w:pPr>
+              <w:pStyle w:val="671"/>
+              <w:spacing w:line="276" w:lineRule="auto"/>
+              <w:jc w:val="center"/>
+              <w:rPr>
+                <w:rFonts w:ascii="Arial" w:hAnsi="Arial" w:eastAsia="Arial" w:cs="Arial" w:asciiTheme="minorAscii" w:hAnsiTheme="minorAscii" w:eastAsiaTheme="minorAscii" w:cstheme="minorAscii"/>
+              </w:rPr>
+            </w:pPr>
+            <w:r>
+              <w:rPr>
+                <w:rFonts w:ascii="Arial" w:hAnsi="Arial" w:eastAsia="Arial" w:cs="Arial" w:asciiTheme="minorAscii" w:hAnsiTheme="minorAscii" w:eastAsiaTheme="minorAscii" w:cstheme="minorAscii"/>
+              </w:rPr>
+              <w:t>Essential</w:t>
+            </w:r>
+          </w:p>
+          <w:p>
+            <w:pPr>
+              <w:pStyle w:val="671"/>
+              <w:spacing w:line="276" w:lineRule="auto"/>
+              <w:rPr>
+                <w:rFonts w:ascii="Arial" w:hAnsi="Arial" w:eastAsia="Arial" w:cs="Arial" w:asciiTheme="minorAscii" w:hAnsiTheme="minorAscii" w:eastAsiaTheme="minorAscii" w:cstheme="minorAscii"/>
+              </w:rPr>
+            </w:pPr>
           </w:p>
         </w:tc>
       </w:tr>
     </w:tbl>
-    <w:p xmlns:wp14="http://schemas.microsoft.com/office/word/2010/wordml" wp14:textId="77777777">
-      <w:pPr>
-        <w:pStyle w:val="663"/>
-        <w:spacing/>
-        <w:ind/>
-        <w:rPr>
-          <w:rFonts w:ascii="Arial" w:hAnsi="Arial" w:eastAsia="Arial" w:cs="Arial" w:asciiTheme="minorAscii" w:hAnsiTheme="minorAscii" w:eastAsiaTheme="minorAscii" w:cstheme="minorAscii"/>
-          <w:lang w:val="en-US"/>
-        </w:rPr>
+    <w:p>
+      <w:pPr>
+        <w:spacing w:line="276" w:lineRule="auto"/>
       </w:pPr>
     </w:p>
     <w:p xmlns:wp14="http://schemas.microsoft.com/office/word/2010/wordml" wp14:textId="77777777">
       <w:pPr>
-        <w:pStyle w:val="670"/>
-        <w:spacing/>
-        <w:ind/>
-        <w:rPr>
-          <w:rFonts w:ascii="Arial" w:hAnsi="Arial" w:eastAsia="Arial" w:cs="Arial" w:asciiTheme="minorAscii" w:hAnsiTheme="minorAscii" w:eastAsiaTheme="minorAscii" w:cstheme="minorAscii"/>
+        <w:pStyle w:val="663"/>
+        <w:spacing w:line="276" w:lineRule="auto"/>
+        <w:ind/>
+        <w:rPr>
+          <w:rFonts w:ascii="Arial" w:hAnsi="Arial" w:eastAsia="Arial" w:cs="Arial" w:asciiTheme="minorAscii" w:hAnsiTheme="minorAscii" w:eastAsiaTheme="minorAscii" w:cstheme="minorAscii"/>
+          <w:lang w:val="en-US"/>
         </w:rPr>
       </w:pPr>
     </w:p>
     <w:p xmlns:wp14="http://schemas.microsoft.com/office/word/2010/wordml" wp14:textId="77777777">
       <w:pPr>
         <w:pStyle w:val="670"/>
-        <w:spacing/>
+        <w:spacing w:line="276" w:lineRule="auto"/>
+        <w:ind/>
+        <w:rPr>
+          <w:rFonts w:ascii="Arial" w:hAnsi="Arial" w:eastAsia="Arial" w:cs="Arial" w:asciiTheme="minorAscii" w:hAnsiTheme="minorAscii" w:eastAsiaTheme="minorAscii" w:cstheme="minorAscii"/>
+        </w:rPr>
+      </w:pPr>
+    </w:p>
+    <w:p xmlns:wp14="http://schemas.microsoft.com/office/word/2010/wordml" wp14:textId="77777777">
+      <w:pPr>
+        <w:pStyle w:val="670"/>
+        <w:spacing w:line="276" w:lineRule="auto"/>
         <w:ind/>
         <w:rPr>
           <w:rFonts w:ascii="Arial" w:hAnsi="Arial" w:eastAsia="Arial" w:cs="Arial" w:asciiTheme="minorAscii" w:hAnsiTheme="minorAscii" w:eastAsiaTheme="minorAscii" w:cstheme="minorAscii"/>
@@ -2713,6 +3283,31 @@
         <w:t xml:space="preserve">Requirements Descriptions</w:t>
       </w:r>
       <w:r/>
+    </w:p>
+    <w:p>
+      <w:pPr>
+        <w:pStyle w:val="663"/>
+        <w:spacing w:line="276" w:lineRule="auto"/>
+        <w:rPr>
+          <w:rFonts w:ascii="Arial" w:hAnsi="Arial" w:eastAsia="Arial" w:cs="Arial" w:asciiTheme="minorAscii" w:hAnsiTheme="minorAscii" w:eastAsiaTheme="minorAscii" w:cstheme="minorAscii"/>
+          <w:b w:val="1"/>
+          <w:bCs w:val="1"/>
+          <w:sz w:val="32"/>
+          <w:szCs w:val="32"/>
+          <w:lang w:val="en-US"/>
+        </w:rPr>
+      </w:pPr>
+      <w:r>
+        <w:rPr>
+          <w:rFonts w:ascii="Arial" w:hAnsi="Arial" w:eastAsia="Arial" w:cs="Arial" w:asciiTheme="minorAscii" w:hAnsiTheme="minorAscii" w:eastAsiaTheme="minorAscii" w:cstheme="minorAscii"/>
+          <w:b w:val="1"/>
+          <w:bCs w:val="1"/>
+          <w:sz w:val="32"/>
+          <w:szCs w:val="32"/>
+          <w:lang w:val="en-US"/>
+        </w:rPr>
+        <w:t>1. General</w:t>
+      </w:r>
     </w:p>
     <w:p xmlns:wp14="http://schemas.microsoft.com/office/word/2010/wordml" wp14:textId="77777777">
       <w:pPr>
@@ -2723,7 +3318,7 @@
           <w:bottom w:val="none" w:color="000000" w:sz="4" w:space="0"/>
           <w:right w:val="none" w:color="000000" w:sz="4" w:space="0"/>
         </w:pBdr>
-        <w:spacing/>
+        <w:spacing w:line="276" w:lineRule="auto"/>
         <w:ind w:left="0" w:right="0" w:firstLine="0"/>
         <w:rPr>
           <w:rFonts w:ascii="Arial" w:hAnsi="Arial" w:eastAsia="Arial" w:cs="Arial" w:asciiTheme="minorAscii" w:hAnsiTheme="minorAscii" w:eastAsiaTheme="minorAscii" w:cstheme="minorAscii"/>
@@ -2844,7 +3439,7 @@
           <w:bottom w:val="none" w:color="000000" w:sz="4" w:space="0"/>
           <w:right w:val="none" w:color="000000" w:sz="4" w:space="0"/>
         </w:pBdr>
-        <w:spacing/>
+        <w:spacing w:line="276" w:lineRule="auto"/>
         <w:ind w:left="0" w:right="0" w:firstLine="0"/>
         <w:rPr>
           <w:rFonts w:ascii="Arial" w:hAnsi="Arial" w:eastAsia="Arial" w:cs="Arial" w:asciiTheme="minorAscii" w:hAnsiTheme="minorAscii" w:eastAsiaTheme="minorAscii" w:cstheme="minorAscii"/>
@@ -3274,7 +3869,7 @@
           <w:bottom w:val="none" w:color="000000" w:sz="4" w:space="0"/>
           <w:right w:val="none" w:color="000000" w:sz="4" w:space="0"/>
         </w:pBdr>
-        <w:spacing/>
+        <w:spacing w:line="276" w:lineRule="auto"/>
         <w:ind w:left="0" w:right="0" w:firstLine="0"/>
         <w:rPr>
           <w:rFonts w:ascii="Arial" w:hAnsi="Arial" w:eastAsia="Arial" w:cs="Arial" w:asciiTheme="minorAscii" w:hAnsiTheme="minorAscii" w:eastAsiaTheme="minorAscii" w:cstheme="minorAscii"/>
@@ -3293,7 +3888,7 @@
           <w:bottom w:val="none" w:color="000000" w:sz="4" w:space="0"/>
           <w:right w:val="none" w:color="000000" w:sz="4" w:space="0"/>
         </w:pBdr>
-        <w:spacing/>
+        <w:spacing w:line="276" w:lineRule="auto"/>
         <w:ind w:left="0" w:right="0" w:firstLine="0"/>
         <w:rPr>
           <w:rFonts w:ascii="Arial" w:hAnsi="Arial" w:eastAsia="Arial" w:cs="Arial" w:asciiTheme="minorAscii" w:hAnsiTheme="minorAscii" w:eastAsiaTheme="minorAscii" w:cstheme="minorAscii"/>
@@ -3381,7 +3976,7 @@
           <w:bottom w:val="none" w:color="000000" w:sz="4" w:space="0"/>
           <w:right w:val="none" w:color="000000" w:sz="4" w:space="0"/>
         </w:pBdr>
-        <w:spacing/>
+        <w:spacing w:line="276" w:lineRule="auto"/>
         <w:ind w:left="0" w:right="0" w:firstLine="0"/>
         <w:rPr>
           <w:rFonts w:ascii="Arial" w:hAnsi="Arial" w:eastAsia="Arial" w:cs="Arial" w:asciiTheme="minorAscii" w:hAnsiTheme="minorAscii" w:eastAsiaTheme="minorAscii" w:cstheme="minorAscii"/>
@@ -3667,7 +4262,7 @@
           <w:bottom w:val="none" w:color="000000" w:sz="4" w:space="0"/>
           <w:right w:val="none" w:color="000000" w:sz="4" w:space="0"/>
         </w:pBdr>
-        <w:spacing/>
+        <w:spacing w:line="276" w:lineRule="auto"/>
         <w:ind w:left="0" w:right="0" w:firstLine="0"/>
         <w:rPr>
           <w:rFonts w:ascii="Arial" w:hAnsi="Arial" w:eastAsia="Arial" w:cs="Arial" w:asciiTheme="minorAscii" w:hAnsiTheme="minorAscii" w:eastAsiaTheme="minorAscii" w:cstheme="minorAscii"/>
@@ -3686,7 +4281,7 @@
           <w:bottom w:val="none" w:color="000000" w:sz="4" w:space="0"/>
           <w:right w:val="none" w:color="000000" w:sz="4" w:space="0"/>
         </w:pBdr>
-        <w:spacing/>
+        <w:spacing w:line="276" w:lineRule="auto"/>
         <w:ind w:left="0" w:right="0" w:firstLine="0"/>
         <w:rPr>
           <w:rFonts w:ascii="Arial" w:hAnsi="Arial" w:eastAsia="Arial" w:cs="Arial" w:asciiTheme="minorAscii" w:hAnsiTheme="minorAscii" w:eastAsiaTheme="minorAscii" w:cstheme="minorAscii"/>
@@ -3819,7 +4414,7 @@
           <w:bottom w:val="none" w:color="000000" w:sz="4" w:space="0"/>
           <w:right w:val="none" w:color="000000" w:sz="4" w:space="0"/>
         </w:pBdr>
-        <w:spacing/>
+        <w:spacing w:line="276" w:lineRule="auto"/>
         <w:ind w:left="0" w:right="0" w:firstLine="0"/>
         <w:rPr>
           <w:rFonts w:ascii="Arial" w:hAnsi="Arial" w:eastAsia="Arial" w:cs="Arial" w:asciiTheme="minorAscii" w:hAnsiTheme="minorAscii" w:eastAsiaTheme="minorAscii" w:cstheme="minorAscii"/>
@@ -4103,7 +4698,7 @@
           <w:bottom w:val="none" w:color="000000" w:sz="4" w:space="0"/>
           <w:right w:val="none" w:color="000000" w:sz="4" w:space="0"/>
         </w:pBdr>
-        <w:spacing/>
+        <w:spacing w:line="276" w:lineRule="auto"/>
         <w:ind w:left="0" w:right="0" w:firstLine="0"/>
         <w:rPr>
           <w:rFonts w:ascii="Arial" w:hAnsi="Arial" w:eastAsia="Arial" w:cs="Arial" w:asciiTheme="minorAscii" w:hAnsiTheme="minorAscii" w:eastAsiaTheme="minorAscii" w:cstheme="minorAscii"/>
@@ -4122,7 +4717,7 @@
           <w:bottom w:val="none" w:color="000000" w:sz="4" w:space="0"/>
           <w:right w:val="none" w:color="000000" w:sz="4" w:space="0"/>
         </w:pBdr>
-        <w:spacing/>
+        <w:spacing w:line="276" w:lineRule="auto"/>
         <w:ind w:left="0" w:right="0" w:firstLine="0"/>
         <w:rPr>
           <w:rFonts w:ascii="Arial" w:hAnsi="Arial" w:eastAsia="Arial" w:cs="Arial" w:asciiTheme="minorAscii" w:hAnsiTheme="minorAscii" w:eastAsiaTheme="minorAscii" w:cstheme="minorAscii"/>
@@ -4299,7 +4894,7 @@
           <w:bottom w:val="none" w:color="000000" w:sz="4" w:space="0"/>
           <w:right w:val="none" w:color="000000" w:sz="4" w:space="0"/>
         </w:pBdr>
-        <w:spacing/>
+        <w:spacing w:line="276" w:lineRule="auto"/>
         <w:ind w:left="0" w:right="0" w:firstLine="0"/>
         <w:rPr>
           <w:rFonts w:ascii="Arial" w:hAnsi="Arial" w:eastAsia="Arial" w:cs="Arial" w:asciiTheme="minorAscii" w:hAnsiTheme="minorAscii" w:eastAsiaTheme="minorAscii" w:cstheme="minorAscii"/>
@@ -4674,7 +5269,7 @@
           <w:bottom w:val="none" w:color="000000" w:sz="4" w:space="0"/>
           <w:right w:val="none" w:color="000000" w:sz="4" w:space="0"/>
         </w:pBdr>
-        <w:spacing/>
+        <w:spacing w:line="276" w:lineRule="auto"/>
         <w:ind w:left="0" w:right="0" w:firstLine="0"/>
         <w:rPr>
           <w:rFonts w:ascii="Arial" w:hAnsi="Arial" w:eastAsia="Arial" w:cs="Arial" w:asciiTheme="minorAscii" w:hAnsiTheme="minorAscii" w:eastAsiaTheme="minorAscii" w:cstheme="minorAscii"/>
@@ -4851,7 +5446,7 @@
           <w:bottom w:val="none" w:color="000000" w:sz="4" w:space="0"/>
           <w:right w:val="none" w:color="000000" w:sz="4" w:space="0"/>
         </w:pBdr>
-        <w:spacing/>
+        <w:spacing w:line="276" w:lineRule="auto"/>
         <w:ind w:left="0" w:right="0" w:firstLine="0"/>
         <w:rPr>
           <w:rFonts w:ascii="Arial" w:hAnsi="Arial" w:eastAsia="Arial" w:cs="Arial" w:asciiTheme="minorAscii" w:hAnsiTheme="minorAscii" w:eastAsiaTheme="minorAscii" w:cstheme="minorAscii"/>
@@ -5244,7 +5839,7 @@
           <w:bottom w:val="none" w:color="000000" w:sz="4" w:space="0"/>
           <w:right w:val="none" w:color="000000" w:sz="4" w:space="0"/>
         </w:pBdr>
-        <w:spacing/>
+        <w:spacing w:line="276" w:lineRule="auto"/>
         <w:ind w:left="0" w:right="0" w:firstLine="0"/>
         <w:rPr>
           <w:rFonts w:ascii="Arial" w:hAnsi="Arial" w:eastAsia="Arial" w:cs="Arial" w:asciiTheme="minorAscii" w:hAnsiTheme="minorAscii" w:eastAsiaTheme="minorAscii" w:cstheme="minorAscii"/>
@@ -5262,7 +5857,7 @@
           <w:bottom w:val="none" w:color="000000" w:sz="4" w:space="0"/>
           <w:right w:val="none" w:color="000000" w:sz="4" w:space="0"/>
         </w:pBdr>
-        <w:spacing/>
+        <w:spacing w:line="276" w:lineRule="auto"/>
         <w:ind w:left="0" w:right="0" w:firstLine="0"/>
         <w:rPr>
           <w:rFonts w:ascii="Arial" w:hAnsi="Arial" w:eastAsia="Arial" w:cs="Arial" w:asciiTheme="minorAscii" w:hAnsiTheme="minorAscii" w:eastAsiaTheme="minorAscii" w:cstheme="minorAscii"/>
@@ -5417,7 +6012,7 @@
           <w:bottom w:val="none" w:color="000000" w:sz="4" w:space="0"/>
           <w:right w:val="none" w:color="000000" w:sz="4" w:space="0"/>
         </w:pBdr>
-        <w:spacing/>
+        <w:spacing w:line="276" w:lineRule="auto"/>
         <w:ind w:left="0" w:right="0" w:firstLine="0"/>
         <w:rPr>
           <w:rFonts w:ascii="Arial" w:hAnsi="Arial" w:eastAsia="Arial" w:cs="Arial" w:asciiTheme="minorAscii" w:hAnsiTheme="minorAscii" w:eastAsiaTheme="minorAscii" w:cstheme="minorAscii"/>
@@ -5849,7 +6444,7 @@
           <w:bottom w:val="none" w:color="000000" w:sz="4" w:space="0"/>
           <w:right w:val="none" w:color="000000" w:sz="4" w:space="0"/>
         </w:pBdr>
-        <w:spacing/>
+        <w:spacing w:line="276" w:lineRule="auto"/>
         <w:ind w:left="0" w:right="0" w:firstLine="0"/>
         <w:rPr>
           <w:rFonts w:ascii="Arial" w:hAnsi="Arial" w:eastAsia="Arial" w:cs="Arial" w:asciiTheme="minorAscii" w:hAnsiTheme="minorAscii" w:eastAsiaTheme="minorAscii" w:cstheme="minorAscii"/>
@@ -5867,7 +6462,7 @@
           <w:bottom w:val="none" w:color="000000" w:sz="4" w:space="0"/>
           <w:right w:val="none" w:color="000000" w:sz="4" w:space="0"/>
         </w:pBdr>
-        <w:spacing/>
+        <w:spacing w:line="276" w:lineRule="auto"/>
         <w:ind w:left="0" w:right="0" w:firstLine="0"/>
         <w:rPr>
           <w:rFonts w:ascii="Arial" w:hAnsi="Arial" w:eastAsia="Arial" w:cs="Arial" w:asciiTheme="minorAscii" w:hAnsiTheme="minorAscii" w:eastAsiaTheme="minorAscii" w:cstheme="minorAscii"/>
@@ -6011,7 +6606,7 @@
           <w:bottom w:val="none" w:color="000000" w:sz="4" w:space="0"/>
           <w:right w:val="none" w:color="000000" w:sz="4" w:space="0"/>
         </w:pBdr>
-        <w:spacing/>
+        <w:spacing w:line="276" w:lineRule="auto"/>
         <w:ind w:left="0" w:right="0" w:firstLine="0"/>
         <w:rPr>
           <w:rFonts w:ascii="Arial" w:hAnsi="Arial" w:eastAsia="Arial" w:cs="Arial" w:asciiTheme="minorAscii" w:hAnsiTheme="minorAscii" w:eastAsiaTheme="minorAscii" w:cstheme="minorAscii"/>
@@ -6333,7 +6928,7 @@
           <w:bottom w:val="none" w:color="000000" w:sz="4" w:space="0"/>
           <w:right w:val="none" w:color="000000" w:sz="4" w:space="0"/>
         </w:pBdr>
-        <w:spacing/>
+        <w:spacing w:line="276" w:lineRule="auto"/>
         <w:ind w:left="0" w:right="0" w:firstLine="0"/>
         <w:rPr>
           <w:rFonts w:ascii="Arial" w:hAnsi="Arial" w:eastAsia="Arial" w:cs="Arial" w:asciiTheme="minorAscii" w:hAnsiTheme="minorAscii" w:eastAsiaTheme="minorAscii" w:cstheme="minorAscii"/>
@@ -6351,7 +6946,7 @@
           <w:bottom w:val="none" w:color="000000" w:sz="4" w:space="0"/>
           <w:right w:val="none" w:color="000000" w:sz="4" w:space="0"/>
         </w:pBdr>
-        <w:spacing/>
+        <w:spacing w:line="276" w:lineRule="auto"/>
         <w:ind w:left="0" w:right="0" w:firstLine="0"/>
         <w:rPr>
           <w:rFonts w:ascii="Arial" w:hAnsi="Arial" w:eastAsia="Arial" w:cs="Arial" w:asciiTheme="minorAscii" w:hAnsiTheme="minorAscii" w:eastAsiaTheme="minorAscii" w:cstheme="minorAscii"/>
@@ -6528,7 +7123,7 @@
           <w:bottom w:val="none" w:color="000000" w:sz="4" w:space="0"/>
           <w:right w:val="none" w:color="000000" w:sz="4" w:space="0"/>
         </w:pBdr>
-        <w:spacing/>
+        <w:spacing w:line="276" w:lineRule="auto"/>
         <w:ind w:left="0" w:right="0" w:firstLine="0"/>
         <w:rPr>
           <w:rFonts w:ascii="Arial" w:hAnsi="Arial" w:eastAsia="Arial" w:cs="Arial" w:asciiTheme="minorAscii" w:hAnsiTheme="minorAscii" w:eastAsiaTheme="minorAscii" w:cstheme="minorAscii"/>
@@ -6802,7 +7397,7 @@
     <w:p xmlns:wp14="http://schemas.microsoft.com/office/word/2010/wordml" wp14:textId="77777777">
       <w:pPr>
         <w:pStyle w:val="663"/>
-        <w:spacing/>
+        <w:spacing w:line="276" w:lineRule="auto"/>
         <w:ind/>
         <w:rPr>
           <w:rFonts w:ascii="Arial" w:hAnsi="Arial" w:eastAsia="Arial" w:cs="Arial" w:asciiTheme="minorAscii" w:hAnsiTheme="minorAscii" w:eastAsiaTheme="minorAscii" w:cstheme="minorAscii"/>
@@ -6819,7 +7414,7 @@
           <w:bottom w:val="none" w:color="000000" w:sz="4" w:space="0"/>
           <w:right w:val="none" w:color="000000" w:sz="4" w:space="0"/>
         </w:pBdr>
-        <w:spacing/>
+        <w:spacing w:line="276" w:lineRule="auto"/>
         <w:ind w:left="0" w:right="0" w:firstLine="0"/>
         <w:rPr>
           <w:rFonts w:ascii="Arial" w:hAnsi="Arial" w:eastAsia="Arial" w:cs="Arial" w:asciiTheme="minorAscii" w:hAnsiTheme="minorAscii" w:eastAsiaTheme="minorAscii" w:cstheme="minorAscii"/>
@@ -6966,7 +7561,7 @@
       </w:r>
       <w:r/>
     </w:p>
-    <w:p xmlns:wp14="http://schemas.microsoft.com/office/word/2010/wordml" wp14:textId="77EB5C67">
+    <w:p xmlns:wp14="http://schemas.microsoft.com/office/word/2010/wordml" wp14:textId="1B62ABE5">
       <w:pPr>
         <w:pBdr>
           <w:top w:val="none" w:color="000000" w:sz="4" w:space="0"/>
@@ -6974,7 +7569,7 @@
           <w:bottom w:val="none" w:color="000000" w:sz="4" w:space="0"/>
           <w:right w:val="none" w:color="000000" w:sz="4" w:space="0"/>
         </w:pBdr>
-        <w:spacing/>
+        <w:spacing w:line="276" w:lineRule="auto"/>
         <w:ind w:left="0" w:right="0" w:firstLine="0"/>
         <w:rPr>
           <w:rFonts w:ascii="Arial" w:hAnsi="Arial" w:eastAsia="Arial" w:cs="Arial" w:asciiTheme="minorAscii" w:hAnsiTheme="minorAscii" w:eastAsiaTheme="minorAscii" w:cstheme="minorAscii"/>
@@ -6992,7 +7587,37 @@
           <w:szCs w:val="24"/>
           <w:lang w:val="en-US"/>
         </w:rPr>
-        <w:t xml:space="preserve">The unit should provide  history screen showing recent actions and events (e.g., “User X turned Light ON</w:t>
+        <w:t xml:space="preserve">The unit should </w:t>
+      </w:r>
+      <w:r>
+        <w:rPr>
+          <w:rFonts w:ascii="Arial" w:hAnsi="Arial" w:eastAsia="Arial" w:cs="Arial" w:asciiTheme="minorAscii" w:hAnsiTheme="minorAscii" w:eastAsiaTheme="minorAscii" w:cstheme="minorAscii"/>
+          <w:color w:val="000000"/>
+          <w:sz w:val="24"/>
+          <w:szCs w:val="24"/>
+          <w:lang w:val="en-US"/>
+        </w:rPr>
+        <w:t xml:space="preserve">provide </w:t>
+      </w:r>
+      <w:r>
+        <w:rPr>
+          <w:rFonts w:ascii="Arial" w:hAnsi="Arial" w:eastAsia="Arial" w:cs="Arial" w:asciiTheme="minorAscii" w:hAnsiTheme="minorAscii" w:eastAsiaTheme="minorAscii" w:cstheme="minorAscii"/>
+          <w:color w:val="000000"/>
+          <w:sz w:val="24"/>
+          <w:szCs w:val="24"/>
+          <w:lang w:val="en-US"/>
+        </w:rPr>
+        <w:t xml:space="preserve">a history</w:t>
+      </w:r>
+      <w:r>
+        <w:rPr>
+          <w:rFonts w:ascii="Arial" w:hAnsi="Arial" w:eastAsia="Arial" w:cs="Arial" w:asciiTheme="minorAscii" w:hAnsiTheme="minorAscii" w:eastAsiaTheme="minorAscii" w:cstheme="minorAscii"/>
+          <w:color w:val="000000"/>
+          <w:sz w:val="24"/>
+          <w:szCs w:val="24"/>
+          <w:lang w:val="en-US"/>
+        </w:rPr>
+        <w:t xml:space="preserve"> screen showing recent actions and events (e.g., “User X turned Light ON</w:t>
       </w:r>
       <w:r>
         <w:rPr>
@@ -7019,7 +7644,7 @@
     <w:p xmlns:wp14="http://schemas.microsoft.com/office/word/2010/wordml" wp14:textId="77777777">
       <w:pPr>
         <w:pStyle w:val="663"/>
-        <w:spacing/>
+        <w:spacing w:line="276" w:lineRule="auto"/>
         <w:ind/>
         <w:rPr>
           <w:rFonts w:ascii="Arial" w:hAnsi="Arial" w:eastAsia="Arial" w:cs="Arial" w:asciiTheme="minorAscii" w:hAnsiTheme="minorAscii" w:eastAsiaTheme="minorAscii" w:cstheme="minorAscii"/>
@@ -7036,7 +7661,7 @@
           <w:bottom w:val="none" w:color="000000" w:sz="4" w:space="0"/>
           <w:right w:val="none" w:color="000000" w:sz="4" w:space="0"/>
         </w:pBdr>
-        <w:spacing/>
+        <w:spacing w:line="276" w:lineRule="auto"/>
         <w:ind w:left="0" w:right="0" w:firstLine="0"/>
         <w:rPr>
           <w:rFonts w:ascii="Arial" w:hAnsi="Arial" w:eastAsia="Arial" w:cs="Arial" w:asciiTheme="minorAscii" w:hAnsiTheme="minorAscii" w:eastAsiaTheme="minorAscii" w:cstheme="minorAscii"/>
@@ -7147,7 +7772,7 @@
           <w:bottom w:val="none" w:color="000000" w:sz="4" w:space="0"/>
           <w:right w:val="none" w:color="000000" w:sz="4" w:space="0"/>
         </w:pBdr>
-        <w:spacing/>
+        <w:spacing w:line="276" w:lineRule="auto"/>
         <w:ind w:left="0" w:right="0" w:firstLine="0"/>
         <w:rPr>
           <w:rFonts w:ascii="Arial" w:hAnsi="Arial" w:eastAsia="Arial" w:cs="Arial" w:asciiTheme="minorAscii" w:hAnsiTheme="minorAscii" w:eastAsiaTheme="minorAscii" w:cstheme="minorAscii"/>
@@ -7422,7 +8047,7 @@
     <w:p xmlns:wp14="http://schemas.microsoft.com/office/word/2010/wordml" wp14:textId="77777777">
       <w:pPr>
         <w:pStyle w:val="663"/>
-        <w:spacing/>
+        <w:spacing w:line="276" w:lineRule="auto"/>
         <w:ind/>
         <w:rPr>
           <w:rFonts w:ascii="Arial" w:hAnsi="Arial" w:eastAsia="Arial" w:cs="Arial" w:asciiTheme="minorAscii" w:hAnsiTheme="minorAscii" w:eastAsiaTheme="minorAscii" w:cstheme="minorAscii"/>
@@ -7439,7 +8064,7 @@
           <w:bottom w:val="none" w:color="000000" w:sz="4" w:space="0"/>
           <w:right w:val="none" w:color="000000" w:sz="4" w:space="0"/>
         </w:pBdr>
-        <w:spacing/>
+        <w:spacing w:line="276" w:lineRule="auto"/>
         <w:ind w:left="0" w:right="0" w:firstLine="0"/>
         <w:rPr>
           <w:rFonts w:ascii="Arial" w:hAnsi="Arial" w:eastAsia="Arial" w:cs="Arial" w:asciiTheme="minorAscii" w:hAnsiTheme="minorAscii" w:eastAsiaTheme="minorAscii" w:cstheme="minorAscii"/>
@@ -7550,7 +8175,7 @@
           <w:bottom w:val="none" w:color="000000" w:sz="4" w:space="0"/>
           <w:right w:val="none" w:color="000000" w:sz="4" w:space="0"/>
         </w:pBdr>
-        <w:spacing/>
+        <w:spacing w:line="276" w:lineRule="auto"/>
         <w:ind w:left="0" w:right="0" w:firstLine="0"/>
         <w:rPr>
           <w:rFonts w:ascii="Arial" w:hAnsi="Arial" w:eastAsia="Arial" w:cs="Arial" w:asciiTheme="minorAscii" w:hAnsiTheme="minorAscii" w:eastAsiaTheme="minorAscii" w:cstheme="minorAscii"/>
@@ -7686,7 +8311,7 @@
           <w:bottom w:val="none" w:color="000000" w:sz="4" w:space="0"/>
           <w:right w:val="none" w:color="000000" w:sz="4" w:space="0"/>
         </w:pBdr>
-        <w:spacing/>
+        <w:spacing w:line="276" w:lineRule="auto"/>
         <w:ind w:left="0" w:right="0" w:firstLine="0"/>
         <w:rPr>
           <w:rFonts w:ascii="Arial" w:hAnsi="Arial" w:eastAsia="Arial" w:cs="Arial" w:asciiTheme="minorAscii" w:hAnsiTheme="minorAscii" w:eastAsiaTheme="minorAscii" w:cstheme="minorAscii"/>
@@ -7732,7 +8357,7 @@
           <w:bottom w:val="none" w:color="000000" w:sz="4" w:space="0"/>
           <w:right w:val="none" w:color="000000" w:sz="4" w:space="0"/>
         </w:pBdr>
-        <w:spacing/>
+        <w:spacing w:line="276" w:lineRule="auto"/>
         <w:ind w:left="0" w:right="0" w:firstLine="0"/>
         <w:rPr>
           <w:rFonts w:ascii="Arial" w:hAnsi="Arial" w:eastAsia="Arial" w:cs="Arial" w:asciiTheme="minorAscii" w:hAnsiTheme="minorAscii" w:eastAsiaTheme="minorAscii" w:cstheme="minorAscii"/>
@@ -7826,7 +8451,7 @@
           <w:bottom w:val="none" w:color="000000" w:sz="4" w:space="0"/>
           <w:right w:val="none" w:color="000000" w:sz="4" w:space="0"/>
         </w:pBdr>
-        <w:spacing/>
+        <w:spacing w:line="276" w:lineRule="auto"/>
         <w:ind w:left="0" w:right="0" w:firstLine="0"/>
         <w:rPr>
           <w:rFonts w:ascii="Arial" w:hAnsi="Arial" w:eastAsia="Arial" w:cs="Arial" w:asciiTheme="minorAscii" w:hAnsiTheme="minorAscii" w:eastAsiaTheme="minorAscii" w:cstheme="minorAscii"/>
@@ -7844,7 +8469,7 @@
           <w:bottom w:val="none" w:color="000000" w:sz="4" w:space="0"/>
           <w:right w:val="none" w:color="000000" w:sz="4" w:space="0"/>
         </w:pBdr>
-        <w:spacing/>
+        <w:spacing w:line="276" w:lineRule="auto"/>
         <w:ind w:left="0" w:right="0" w:firstLine="0"/>
         <w:rPr>
           <w:rFonts w:ascii="Arial" w:hAnsi="Arial" w:eastAsia="Arial" w:cs="Arial" w:asciiTheme="minorAscii" w:hAnsiTheme="minorAscii" w:eastAsiaTheme="minorAscii" w:cstheme="minorAscii"/>
@@ -7969,7 +8594,7 @@
       </w:r>
       <w:r/>
     </w:p>
-    <w:p xmlns:wp14="http://schemas.microsoft.com/office/word/2010/wordml" wp14:textId="77777777">
+    <w:p xmlns:wp14="http://schemas.microsoft.com/office/word/2010/wordml" wp14:textId="26BCD83A">
       <w:pPr>
         <w:pBdr>
           <w:top w:val="none" w:color="000000" w:sz="4" w:space="0"/>
@@ -7977,13 +8602,14 @@
           <w:bottom w:val="none" w:color="000000" w:sz="4" w:space="0"/>
           <w:right w:val="none" w:color="000000" w:sz="4" w:space="0"/>
         </w:pBdr>
-        <w:spacing/>
+        <w:spacing w:line="276" w:lineRule="auto"/>
         <w:ind w:left="0" w:right="0" w:firstLine="0"/>
         <w:rPr>
           <w:rFonts w:ascii="Arial" w:hAnsi="Arial" w:eastAsia="Arial" w:cs="Arial" w:asciiTheme="minorAscii" w:hAnsiTheme="minorAscii" w:eastAsiaTheme="minorAscii" w:cstheme="minorAscii"/>
           <w:color w:val="000000" w:themeColor="text1" w:themeTint="FF" w:themeShade="FF"/>
           <w:sz w:val="24"/>
           <w:szCs w:val="24"/>
+          <w:lang w:val="en-US"/>
         </w:rPr>
       </w:pPr>
       <w:r>
@@ -7992,6 +8618,7 @@
           <w:color w:val="000000"/>
           <w:sz w:val="24"/>
           <w:szCs w:val="24"/>
+          <w:lang w:val="en-US"/>
         </w:rPr>
         <w:t xml:space="preserve">The </w:t>
       </w:r>
@@ -8001,6 +8628,7 @@
           <w:color w:val="000000"/>
           <w:sz w:val="24"/>
           <w:szCs w:val="24"/>
+          <w:lang w:val="en-US"/>
         </w:rPr>
         <w:t xml:space="preserve">unit</w:t>
       </w:r>
@@ -8010,6 +8638,7 @@
           <w:color w:val="000000"/>
           <w:sz w:val="24"/>
           <w:szCs w:val="24"/>
+          <w:lang w:val="en-US"/>
         </w:rPr>
         <w:t xml:space="preserve"> UI </w:t>
       </w:r>
@@ -8019,6 +8648,7 @@
           <w:color w:val="000000"/>
           <w:sz w:val="24"/>
           <w:szCs w:val="24"/>
+          <w:lang w:val="en-US"/>
         </w:rPr>
         <w:t xml:space="preserve">should</w:t>
       </w:r>
@@ -8028,6 +8658,7 @@
           <w:color w:val="000000"/>
           <w:sz w:val="24"/>
           <w:szCs w:val="24"/>
+          <w:lang w:val="en-US"/>
         </w:rPr>
         <w:t xml:space="preserve"> be simple, </w:t>
       </w:r>
@@ -8037,6 +8668,7 @@
           <w:color w:val="000000"/>
           <w:sz w:val="24"/>
           <w:szCs w:val="24"/>
+          <w:lang w:val="en-US"/>
         </w:rPr>
         <w:t xml:space="preserve">with</w:t>
       </w:r>
@@ -8046,6 +8678,7 @@
           <w:color w:val="000000"/>
           <w:sz w:val="24"/>
           <w:szCs w:val="24"/>
+          <w:lang w:val="en-US"/>
         </w:rPr>
         <w:t xml:space="preserve"> </w:t>
       </w:r>
@@ -8055,6 +8688,7 @@
           <w:color w:val="000000"/>
           <w:sz w:val="24"/>
           <w:szCs w:val="24"/>
+          <w:lang w:val="en-US"/>
         </w:rPr>
         <w:t xml:space="preserve">clear</w:t>
       </w:r>
@@ -8064,6 +8698,7 @@
           <w:color w:val="000000"/>
           <w:sz w:val="24"/>
           <w:szCs w:val="24"/>
+          <w:lang w:val="en-US"/>
         </w:rPr>
         <w:t xml:space="preserve"> </w:t>
       </w:r>
@@ -8073,6 +8708,7 @@
           <w:color w:val="000000"/>
           <w:sz w:val="24"/>
           <w:szCs w:val="24"/>
+          <w:lang w:val="en-US"/>
         </w:rPr>
         <w:t xml:space="preserve">device</w:t>
       </w:r>
@@ -8082,6 +8718,7 @@
           <w:color w:val="000000"/>
           <w:sz w:val="24"/>
           <w:szCs w:val="24"/>
+          <w:lang w:val="en-US"/>
         </w:rPr>
         <w:t xml:space="preserve"> </w:t>
       </w:r>
@@ -8091,6 +8728,7 @@
           <w:color w:val="000000"/>
           <w:sz w:val="24"/>
           <w:szCs w:val="24"/>
+          <w:lang w:val="en-US"/>
         </w:rPr>
         <w:t xml:space="preserve">names</w:t>
       </w:r>
@@ -8100,6 +8738,7 @@
           <w:color w:val="000000"/>
           <w:sz w:val="24"/>
           <w:szCs w:val="24"/>
+          <w:lang w:val="en-US"/>
         </w:rPr>
         <w:t xml:space="preserve">, </w:t>
       </w:r>
@@ -8109,6 +8748,7 @@
           <w:color w:val="000000"/>
           <w:sz w:val="24"/>
           <w:szCs w:val="24"/>
+          <w:lang w:val="en-US"/>
         </w:rPr>
         <w:t xml:space="preserve">large</w:t>
       </w:r>
@@ -8118,6 +8758,7 @@
           <w:color w:val="000000"/>
           <w:sz w:val="24"/>
           <w:szCs w:val="24"/>
+          <w:lang w:val="en-US"/>
         </w:rPr>
         <w:t xml:space="preserve"> </w:t>
       </w:r>
@@ -8127,6 +8768,7 @@
           <w:color w:val="000000"/>
           <w:sz w:val="24"/>
           <w:szCs w:val="24"/>
+          <w:lang w:val="en-US"/>
         </w:rPr>
         <w:t xml:space="preserve">buttons</w:t>
       </w:r>
@@ -8136,6 +8778,7 @@
           <w:color w:val="000000"/>
           <w:sz w:val="24"/>
           <w:szCs w:val="24"/>
+          <w:lang w:val="en-US"/>
         </w:rPr>
         <w:t xml:space="preserve"> for </w:t>
       </w:r>
@@ -8145,6 +8788,7 @@
           <w:color w:val="000000"/>
           <w:sz w:val="24"/>
           <w:szCs w:val="24"/>
+          <w:lang w:val="en-US"/>
         </w:rPr>
         <w:t xml:space="preserve">critical</w:t>
       </w:r>
@@ -8154,6 +8798,7 @@
           <w:color w:val="000000"/>
           <w:sz w:val="24"/>
           <w:szCs w:val="24"/>
+          <w:lang w:val="en-US"/>
         </w:rPr>
         <w:t xml:space="preserve"> actions, </w:t>
       </w:r>
@@ -8163,6 +8808,7 @@
           <w:color w:val="000000"/>
           <w:sz w:val="24"/>
           <w:szCs w:val="24"/>
+          <w:lang w:val="en-US"/>
         </w:rPr>
         <w:t xml:space="preserve">readable</w:t>
       </w:r>
@@ -8172,6 +8818,7 @@
           <w:color w:val="000000"/>
           <w:sz w:val="24"/>
           <w:szCs w:val="24"/>
+          <w:lang w:val="en-US"/>
         </w:rPr>
         <w:t xml:space="preserve"> font </w:t>
       </w:r>
@@ -8181,6 +8828,7 @@
           <w:color w:val="000000"/>
           <w:sz w:val="24"/>
           <w:szCs w:val="24"/>
+          <w:lang w:val="en-US"/>
         </w:rPr>
         <w:t xml:space="preserve">sizes</w:t>
       </w:r>
@@ -8190,6 +8838,7 @@
           <w:color w:val="000000"/>
           <w:sz w:val="24"/>
           <w:szCs w:val="24"/>
+          <w:lang w:val="en-US"/>
         </w:rPr>
         <w:t xml:space="preserve">, and </w:t>
       </w:r>
@@ -8199,6 +8848,7 @@
           <w:color w:val="000000"/>
           <w:sz w:val="24"/>
           <w:szCs w:val="24"/>
+          <w:lang w:val="en-US"/>
         </w:rPr>
         <w:t xml:space="preserve">high</w:t>
       </w:r>
@@ -8208,6 +8858,7 @@
           <w:color w:val="000000"/>
           <w:sz w:val="24"/>
           <w:szCs w:val="24"/>
+          <w:lang w:val="en-US"/>
         </w:rPr>
         <w:t xml:space="preserve"> </w:t>
       </w:r>
@@ -8217,6 +8868,7 @@
           <w:color w:val="000000"/>
           <w:sz w:val="24"/>
           <w:szCs w:val="24"/>
+          <w:lang w:val="en-US"/>
         </w:rPr>
         <w:t xml:space="preserve">contrast</w:t>
       </w:r>
@@ -8226,6 +8878,7 @@
           <w:color w:val="000000"/>
           <w:sz w:val="24"/>
           <w:szCs w:val="24"/>
+          <w:lang w:val="en-US"/>
         </w:rPr>
         <w:t xml:space="preserve"> options </w:t>
       </w:r>
@@ -8235,6 +8888,7 @@
           <w:color w:val="000000"/>
           <w:sz w:val="24"/>
           <w:szCs w:val="24"/>
+          <w:lang w:val="en-US"/>
         </w:rPr>
         <w:t xml:space="preserve">where</w:t>
       </w:r>
@@ -8244,6 +8898,7 @@
           <w:color w:val="000000"/>
           <w:sz w:val="24"/>
           <w:szCs w:val="24"/>
+          <w:lang w:val="en-US"/>
         </w:rPr>
         <w:t xml:space="preserve"> </w:t>
       </w:r>
@@ -8253,6 +8908,7 @@
           <w:color w:val="000000"/>
           <w:sz w:val="24"/>
           <w:szCs w:val="24"/>
+          <w:lang w:val="en-US"/>
         </w:rPr>
         <w:t xml:space="preserve">possible</w:t>
       </w:r>
@@ -8262,62 +8918,9 @@
           <w:color w:val="000000"/>
           <w:sz w:val="24"/>
           <w:szCs w:val="24"/>
-        </w:rPr>
-        <w:t xml:space="preserve"> (</w:t>
-      </w:r>
-      <w:r>
-        <w:rPr>
-          <w:rFonts w:ascii="Arial" w:hAnsi="Arial" w:eastAsia="Arial" w:cs="Arial" w:asciiTheme="minorAscii" w:hAnsiTheme="minorAscii" w:eastAsiaTheme="minorAscii" w:cstheme="minorAscii"/>
-          <w:color w:val="000000"/>
-          <w:sz w:val="24"/>
-          <w:szCs w:val="24"/>
-        </w:rPr>
-        <w:t xml:space="preserve">useful</w:t>
-      </w:r>
-      <w:r>
-        <w:rPr>
-          <w:rFonts w:ascii="Arial" w:hAnsi="Arial" w:eastAsia="Arial" w:cs="Arial" w:asciiTheme="minorAscii" w:hAnsiTheme="minorAscii" w:eastAsiaTheme="minorAscii" w:cstheme="minorAscii"/>
-          <w:color w:val="000000"/>
-          <w:sz w:val="24"/>
-          <w:szCs w:val="24"/>
-        </w:rPr>
-        <w:t xml:space="preserve"> for </w:t>
-      </w:r>
-      <w:r>
-        <w:rPr>
-          <w:rFonts w:ascii="Arial" w:hAnsi="Arial" w:eastAsia="Arial" w:cs="Arial" w:asciiTheme="minorAscii" w:hAnsiTheme="minorAscii" w:eastAsiaTheme="minorAscii" w:cstheme="minorAscii"/>
-          <w:color w:val="000000"/>
-          <w:sz w:val="24"/>
-          <w:szCs w:val="24"/>
-        </w:rPr>
-        <w:t xml:space="preserve">healthcare</w:t>
-      </w:r>
-      <w:r>
-        <w:rPr>
-          <w:rFonts w:ascii="Arial" w:hAnsi="Arial" w:eastAsia="Arial" w:cs="Arial" w:asciiTheme="minorAscii" w:hAnsiTheme="minorAscii" w:eastAsiaTheme="minorAscii" w:cstheme="minorAscii"/>
-          <w:color w:val="000000"/>
-          <w:sz w:val="24"/>
-          <w:szCs w:val="24"/>
-        </w:rPr>
-        <w:t xml:space="preserve"> </w:t>
-      </w:r>
-      <w:r>
-        <w:rPr>
-          <w:rFonts w:ascii="Arial" w:hAnsi="Arial" w:eastAsia="Arial" w:cs="Arial" w:asciiTheme="minorAscii" w:hAnsiTheme="minorAscii" w:eastAsiaTheme="minorAscii" w:cstheme="minorAscii"/>
-          <w:color w:val="000000"/>
-          <w:sz w:val="24"/>
-          <w:szCs w:val="24"/>
-        </w:rPr>
-        <w:t xml:space="preserve">context</w:t>
-      </w:r>
-      <w:r>
-        <w:rPr>
-          <w:rFonts w:ascii="Arial" w:hAnsi="Arial" w:eastAsia="Arial" w:cs="Arial" w:asciiTheme="minorAscii" w:hAnsiTheme="minorAscii" w:eastAsiaTheme="minorAscii" w:cstheme="minorAscii"/>
-          <w:color w:val="000000"/>
-          <w:sz w:val="24"/>
-          <w:szCs w:val="24"/>
-        </w:rPr>
-        <w:t xml:space="preserve">).</w:t>
+          <w:lang w:val="en-US"/>
+        </w:rPr>
+        <w:t xml:space="preserve">.</w:t>
       </w:r>
       <w:r/>
     </w:p>
@@ -8329,7 +8932,7 @@
           <w:bottom w:val="none" w:color="000000" w:sz="4" w:space="0"/>
           <w:right w:val="none" w:color="000000" w:sz="4" w:space="0"/>
         </w:pBdr>
-        <w:spacing/>
+        <w:spacing w:line="276" w:lineRule="auto"/>
         <w:ind w:left="0" w:right="0" w:firstLine="0"/>
         <w:rPr>
           <w:rFonts w:ascii="Arial" w:hAnsi="Arial" w:eastAsia="Arial" w:cs="Arial" w:asciiTheme="minorAscii" w:hAnsiTheme="minorAscii" w:eastAsiaTheme="minorAscii" w:cstheme="minorAscii"/>
@@ -8340,333 +8943,330 @@
     </w:p>
     <w:p xmlns:wp14="http://schemas.microsoft.com/office/word/2010/wordml" wp14:textId="77777777">
       <w:pPr>
-        <w:pStyle w:val="663"/>
-        <w:spacing/>
-        <w:ind/>
-        <w:rPr>
-          <w:rFonts w:ascii="Arial" w:hAnsi="Arial" w:eastAsia="Arial" w:cs="Arial" w:asciiTheme="minorAscii" w:hAnsiTheme="minorAscii" w:eastAsiaTheme="minorAscii" w:cstheme="minorAscii"/>
-          <w:lang w:val="en-US" w:eastAsia="en-US"/>
-        </w:rPr>
-      </w:pPr>
+        <w:pStyle w:val="141"/>
+        <w:spacing w:line="276" w:lineRule="auto"/>
+        <w:ind/>
+        <w:rPr>
+          <w:rFonts w:ascii="Arial" w:hAnsi="Arial" w:eastAsia="Arial" w:cs="Arial" w:asciiTheme="minorAscii" w:hAnsiTheme="minorAscii" w:eastAsiaTheme="minorAscii" w:cstheme="minorAscii"/>
+          <w:b w:val="1"/>
+          <w:bCs w:val="1"/>
+          <w:color w:val="000000" w:themeColor="text1" w:themeTint="FF" w:themeShade="FF"/>
+          <w:sz w:val="28"/>
+          <w:szCs w:val="28"/>
+        </w:rPr>
+      </w:pPr>
+      <w:r>
+        <w:rPr>
+          <w:rFonts w:ascii="Arial" w:hAnsi="Arial" w:eastAsia="Arial" w:cs="Arial" w:asciiTheme="minorAscii" w:hAnsiTheme="minorAscii" w:eastAsiaTheme="minorAscii" w:cstheme="minorAscii"/>
+          <w:b w:val="1"/>
+          <w:bCs w:val="1"/>
+          <w:color w:val="000000"/>
+          <w:sz w:val="28"/>
+          <w:szCs w:val="28"/>
+        </w:rPr>
+        <w:t xml:space="preserve">R1</w:t>
+      </w:r>
+      <w:r>
+        <w:rPr>
+          <w:rFonts w:ascii="Arial" w:hAnsi="Arial" w:eastAsia="Arial" w:cs="Arial" w:asciiTheme="minorAscii" w:hAnsiTheme="minorAscii" w:eastAsiaTheme="minorAscii" w:cstheme="minorAscii"/>
+          <w:b w:val="1"/>
+          <w:bCs w:val="1"/>
+          <w:color w:val="000000"/>
+          <w:sz w:val="28"/>
+          <w:szCs w:val="28"/>
+          <w:lang w:val="en-US"/>
+        </w:rPr>
+        <w:t xml:space="preserve">3</w:t>
+      </w:r>
+      <w:r>
+        <w:rPr>
+          <w:rFonts w:ascii="Arial" w:hAnsi="Arial" w:eastAsia="Arial" w:cs="Arial" w:asciiTheme="minorAscii" w:hAnsiTheme="minorAscii" w:eastAsiaTheme="minorAscii" w:cstheme="minorAscii"/>
+          <w:b w:val="1"/>
+          <w:bCs w:val="1"/>
+          <w:color w:val="000000"/>
+          <w:sz w:val="28"/>
+          <w:szCs w:val="28"/>
+        </w:rPr>
+        <w:t xml:space="preserve">. Settings </w:t>
+      </w:r>
+      <w:r>
+        <w:rPr>
+          <w:rFonts w:ascii="Arial" w:hAnsi="Arial" w:eastAsia="Arial" w:cs="Arial" w:asciiTheme="minorAscii" w:hAnsiTheme="minorAscii" w:eastAsiaTheme="minorAscii" w:cstheme="minorAscii"/>
+          <w:b w:val="1"/>
+          <w:bCs w:val="1"/>
+          <w:color w:val="000000"/>
+          <w:sz w:val="28"/>
+          <w:szCs w:val="28"/>
+          <w:lang w:val="en-US"/>
+        </w:rPr>
+        <w:t xml:space="preserve">-</w:t>
+      </w:r>
+      <w:r>
+        <w:rPr>
+          <w:rFonts w:ascii="Arial" w:hAnsi="Arial" w:eastAsia="Arial" w:cs="Arial" w:asciiTheme="minorAscii" w:hAnsiTheme="minorAscii" w:eastAsiaTheme="minorAscii" w:cstheme="minorAscii"/>
+          <w:b w:val="1"/>
+          <w:bCs w:val="1"/>
+          <w:color w:val="000000"/>
+          <w:sz w:val="28"/>
+          <w:szCs w:val="28"/>
+        </w:rPr>
+        <w:t xml:space="preserve"> </w:t>
+      </w:r>
+      <w:r>
+        <w:rPr>
+          <w:rFonts w:ascii="Arial" w:hAnsi="Arial" w:eastAsia="Arial" w:cs="Arial" w:asciiTheme="minorAscii" w:hAnsiTheme="minorAscii" w:eastAsiaTheme="minorAscii" w:cstheme="minorAscii"/>
+          <w:b w:val="1"/>
+          <w:bCs w:val="1"/>
+          <w:color w:val="000000"/>
+          <w:sz w:val="28"/>
+          <w:szCs w:val="28"/>
+        </w:rPr>
+        <w:t xml:space="preserve">Optional</w:t>
+      </w:r>
+      <w:r/>
     </w:p>
-    <w:p xmlns:wp14="http://schemas.microsoft.com/office/word/2010/wordml" wp14:textId="77777777">
-      <w:pPr>
-        <w:pStyle w:val="141"/>
+    <w:p xmlns:wp14="http://schemas.microsoft.com/office/word/2010/wordml" wp14:textId="2B2E0BF1">
+      <w:pPr>
         <w:pBdr>
           <w:top w:val="none" w:color="000000" w:sz="4" w:space="0"/>
           <w:left w:val="none" w:color="000000" w:sz="4" w:space="0"/>
           <w:bottom w:val="none" w:color="000000" w:sz="4" w:space="0"/>
           <w:right w:val="none" w:color="000000" w:sz="4" w:space="0"/>
         </w:pBdr>
-        <w:spacing/>
+        <w:spacing w:line="276" w:lineRule="auto"/>
         <w:ind w:left="0" w:right="0" w:firstLine="0"/>
         <w:rPr>
           <w:rFonts w:ascii="Arial" w:hAnsi="Arial" w:eastAsia="Arial" w:cs="Arial" w:asciiTheme="minorAscii" w:hAnsiTheme="minorAscii" w:eastAsiaTheme="minorAscii" w:cstheme="minorAscii"/>
-          <w:b w:val="1"/>
-          <w:bCs w:val="1"/>
-          <w:color w:val="000000" w:themeColor="text1" w:themeTint="FF" w:themeShade="FF"/>
-          <w:sz w:val="28"/>
-          <w:szCs w:val="28"/>
-        </w:rPr>
-      </w:pPr>
-      <w:r>
-        <w:rPr>
-          <w:rFonts w:ascii="Arial" w:hAnsi="Arial" w:eastAsia="Arial" w:cs="Arial" w:asciiTheme="minorAscii" w:hAnsiTheme="minorAscii" w:eastAsiaTheme="minorAscii" w:cstheme="minorAscii"/>
-          <w:b w:val="1"/>
-          <w:bCs w:val="1"/>
-          <w:color w:val="000000"/>
-          <w:sz w:val="28"/>
-          <w:szCs w:val="28"/>
-        </w:rPr>
-        <w:t xml:space="preserve">R1</w:t>
-      </w:r>
-      <w:r>
-        <w:rPr>
-          <w:rFonts w:ascii="Arial" w:hAnsi="Arial" w:eastAsia="Arial" w:cs="Arial" w:asciiTheme="minorAscii" w:hAnsiTheme="minorAscii" w:eastAsiaTheme="minorAscii" w:cstheme="minorAscii"/>
-          <w:b w:val="1"/>
-          <w:bCs w:val="1"/>
-          <w:color w:val="000000"/>
-          <w:sz w:val="28"/>
-          <w:szCs w:val="28"/>
+          <w:color w:val="000000"/>
+          <w:sz w:val="24"/>
+          <w:szCs w:val="24"/>
+        </w:rPr>
+      </w:pPr>
+      <w:r>
+        <w:rPr>
+          <w:rFonts w:ascii="Arial" w:hAnsi="Arial" w:eastAsia="Arial" w:cs="Arial" w:asciiTheme="minorAscii" w:hAnsiTheme="minorAscii" w:eastAsiaTheme="minorAscii" w:cstheme="minorAscii"/>
+          <w:color w:val="000000"/>
+          <w:sz w:val="24"/>
+          <w:szCs w:val="24"/>
+        </w:rPr>
+        <w:t xml:space="preserve">The </w:t>
+      </w:r>
+      <w:r>
+        <w:rPr>
+          <w:rFonts w:ascii="Arial" w:hAnsi="Arial" w:eastAsia="Arial" w:cs="Arial" w:asciiTheme="minorAscii" w:hAnsiTheme="minorAscii" w:eastAsiaTheme="minorAscii" w:cstheme="minorAscii"/>
+          <w:color w:val="000000"/>
+          <w:sz w:val="24"/>
+          <w:szCs w:val="24"/>
+        </w:rPr>
+        <w:t xml:space="preserve">unit</w:t>
+      </w:r>
+      <w:r>
+        <w:rPr>
+          <w:rFonts w:ascii="Arial" w:hAnsi="Arial" w:eastAsia="Arial" w:cs="Arial" w:asciiTheme="minorAscii" w:hAnsiTheme="minorAscii" w:eastAsiaTheme="minorAscii" w:cstheme="minorAscii"/>
+          <w:color w:val="000000"/>
+          <w:sz w:val="24"/>
+          <w:szCs w:val="24"/>
+        </w:rPr>
+        <w:t xml:space="preserve"> </w:t>
+      </w:r>
+      <w:r>
+        <w:rPr>
+          <w:rFonts w:ascii="Arial" w:hAnsi="Arial" w:eastAsia="Arial" w:cs="Arial" w:asciiTheme="minorAscii" w:hAnsiTheme="minorAscii" w:eastAsiaTheme="minorAscii" w:cstheme="minorAscii"/>
+          <w:color w:val="000000"/>
+          <w:sz w:val="24"/>
+          <w:szCs w:val="24"/>
+        </w:rPr>
+        <w:t xml:space="preserve">may</w:t>
+      </w:r>
+      <w:r>
+        <w:rPr>
+          <w:rFonts w:ascii="Arial" w:hAnsi="Arial" w:eastAsia="Arial" w:cs="Arial" w:asciiTheme="minorAscii" w:hAnsiTheme="minorAscii" w:eastAsiaTheme="minorAscii" w:cstheme="minorAscii"/>
+          <w:color w:val="000000"/>
+          <w:sz w:val="24"/>
+          <w:szCs w:val="24"/>
+        </w:rPr>
+        <w:t xml:space="preserve"> </w:t>
+      </w:r>
+      <w:r>
+        <w:rPr>
+          <w:rFonts w:ascii="Arial" w:hAnsi="Arial" w:eastAsia="Arial" w:cs="Arial" w:asciiTheme="minorAscii" w:hAnsiTheme="minorAscii" w:eastAsiaTheme="minorAscii" w:cstheme="minorAscii"/>
+          <w:color w:val="000000"/>
+          <w:sz w:val="24"/>
+          <w:szCs w:val="24"/>
+        </w:rPr>
+        <w:t xml:space="preserve">provide</w:t>
+      </w:r>
+      <w:r>
+        <w:rPr>
+          <w:rFonts w:ascii="Arial" w:hAnsi="Arial" w:eastAsia="Arial" w:cs="Arial" w:asciiTheme="minorAscii" w:hAnsiTheme="minorAscii" w:eastAsiaTheme="minorAscii" w:cstheme="minorAscii"/>
+          <w:color w:val="000000"/>
+          <w:sz w:val="24"/>
+          <w:szCs w:val="24"/>
+        </w:rPr>
+        <w:t xml:space="preserve"> a </w:t>
+      </w:r>
+      <w:r>
+        <w:rPr>
+          <w:rFonts w:ascii="Arial" w:hAnsi="Arial" w:eastAsia="Arial" w:cs="Arial" w:asciiTheme="minorAscii" w:hAnsiTheme="minorAscii" w:eastAsiaTheme="minorAscii" w:cstheme="minorAscii"/>
+          <w:color w:val="000000"/>
+          <w:sz w:val="24"/>
+          <w:szCs w:val="24"/>
+        </w:rPr>
+        <w:t xml:space="preserve">settin</w:t>
+      </w:r>
+      <w:r>
+        <w:rPr>
+          <w:rFonts w:ascii="Arial" w:hAnsi="Arial" w:eastAsia="Arial" w:cs="Arial" w:asciiTheme="minorAscii" w:hAnsiTheme="minorAscii" w:eastAsiaTheme="minorAscii" w:cstheme="minorAscii"/>
+          <w:color w:val="000000"/>
+          <w:sz w:val="24"/>
+          <w:szCs w:val="24"/>
           <w:lang w:val="en-US"/>
         </w:rPr>
-        <w:t xml:space="preserve">3</w:t>
-      </w:r>
-      <w:r>
-        <w:rPr>
-          <w:rFonts w:ascii="Arial" w:hAnsi="Arial" w:eastAsia="Arial" w:cs="Arial" w:asciiTheme="minorAscii" w:hAnsiTheme="minorAscii" w:eastAsiaTheme="minorAscii" w:cstheme="minorAscii"/>
-          <w:b w:val="1"/>
-          <w:bCs w:val="1"/>
-          <w:color w:val="000000"/>
-          <w:sz w:val="28"/>
-          <w:szCs w:val="28"/>
-        </w:rPr>
-        <w:t xml:space="preserve">. Settings </w:t>
-      </w:r>
-      <w:r>
-        <w:rPr>
-          <w:rFonts w:ascii="Arial" w:hAnsi="Arial" w:eastAsia="Arial" w:cs="Arial" w:asciiTheme="minorAscii" w:hAnsiTheme="minorAscii" w:eastAsiaTheme="minorAscii" w:cstheme="minorAscii"/>
-          <w:b w:val="1"/>
-          <w:bCs w:val="1"/>
-          <w:color w:val="000000"/>
-          <w:sz w:val="28"/>
-          <w:szCs w:val="28"/>
+        <w:t xml:space="preserve">g options like </w:t>
+      </w:r>
+      <w:r>
+        <w:rPr>
+          <w:rFonts w:ascii="Arial" w:hAnsi="Arial" w:eastAsia="Arial" w:cs="Arial" w:asciiTheme="minorAscii" w:hAnsiTheme="minorAscii" w:eastAsiaTheme="minorAscii" w:cstheme="minorAscii"/>
+          <w:color w:val="000000"/>
+          <w:sz w:val="24"/>
+          <w:szCs w:val="24"/>
+        </w:rPr>
+        <w:t xml:space="preserve">theme</w:t>
+      </w:r>
+      <w:r>
+        <w:rPr>
+          <w:rFonts w:ascii="Arial" w:hAnsi="Arial" w:eastAsia="Arial" w:cs="Arial" w:asciiTheme="minorAscii" w:hAnsiTheme="minorAscii" w:eastAsiaTheme="minorAscii" w:cstheme="minorAscii"/>
+          <w:color w:val="000000"/>
+          <w:sz w:val="24"/>
+          <w:szCs w:val="24"/>
           <w:lang w:val="en-US"/>
         </w:rPr>
-        <w:t xml:space="preserve">-</w:t>
-      </w:r>
-      <w:r>
-        <w:rPr>
-          <w:rFonts w:ascii="Arial" w:hAnsi="Arial" w:eastAsia="Arial" w:cs="Arial" w:asciiTheme="minorAscii" w:hAnsiTheme="minorAscii" w:eastAsiaTheme="minorAscii" w:cstheme="minorAscii"/>
-          <w:b w:val="1"/>
-          <w:bCs w:val="1"/>
-          <w:color w:val="000000"/>
-          <w:sz w:val="28"/>
-          <w:szCs w:val="28"/>
-        </w:rPr>
-        <w:t xml:space="preserve"> </w:t>
-      </w:r>
-      <w:r>
-        <w:rPr>
-          <w:rFonts w:ascii="Arial" w:hAnsi="Arial" w:eastAsia="Arial" w:cs="Arial" w:asciiTheme="minorAscii" w:hAnsiTheme="minorAscii" w:eastAsiaTheme="minorAscii" w:cstheme="minorAscii"/>
-          <w:b w:val="1"/>
-          <w:bCs w:val="1"/>
-          <w:color w:val="000000"/>
-          <w:sz w:val="28"/>
-          <w:szCs w:val="28"/>
-        </w:rPr>
-        <w:t xml:space="preserve">Optional</w:t>
-      </w:r>
-      <w:r/>
+        <w:t xml:space="preserve"> mode </w:t>
+      </w:r>
+      <w:r>
+        <w:rPr>
+          <w:rFonts w:ascii="Arial" w:hAnsi="Arial" w:eastAsia="Arial" w:cs="Arial" w:asciiTheme="minorAscii" w:hAnsiTheme="minorAscii" w:eastAsiaTheme="minorAscii" w:cstheme="minorAscii"/>
+          <w:color w:val="000000"/>
+          <w:sz w:val="24"/>
+          <w:szCs w:val="24"/>
+          <w:lang w:val="en-US"/>
+        </w:rPr>
+        <w:t xml:space="preserve">light/</w:t>
+      </w:r>
+      <w:r>
+        <w:rPr>
+          <w:rFonts w:ascii="Arial" w:hAnsi="Arial" w:eastAsia="Arial" w:cs="Arial" w:asciiTheme="minorAscii" w:hAnsiTheme="minorAscii" w:eastAsiaTheme="minorAscii" w:cstheme="minorAscii"/>
+          <w:color w:val="000000"/>
+          <w:sz w:val="24"/>
+          <w:szCs w:val="24"/>
+          <w:lang w:val="en-US"/>
+        </w:rPr>
+        <w:t xml:space="preserve">dark</w:t>
+      </w:r>
+      <w:r>
+        <w:rPr>
+          <w:rFonts w:ascii="Arial" w:hAnsi="Arial" w:eastAsia="Arial" w:cs="Arial" w:asciiTheme="minorAscii" w:hAnsiTheme="minorAscii" w:eastAsiaTheme="minorAscii" w:cstheme="minorAscii"/>
+          <w:color w:val="000000"/>
+          <w:sz w:val="24"/>
+          <w:szCs w:val="24"/>
+          <w:lang w:val="en-US"/>
+        </w:rPr>
+        <w:t xml:space="preserve">/color</w:t>
+      </w:r>
+      <w:r>
+        <w:rPr>
+          <w:rFonts w:ascii="Arial" w:hAnsi="Arial" w:eastAsia="Arial" w:cs="Arial" w:asciiTheme="minorAscii" w:hAnsiTheme="minorAscii" w:eastAsiaTheme="minorAscii" w:cstheme="minorAscii"/>
+          <w:color w:val="000000"/>
+          <w:sz w:val="24"/>
+          <w:szCs w:val="24"/>
+          <w:lang w:val="en-US"/>
+        </w:rPr>
+        <w:t xml:space="preserve">, and two </w:t>
+      </w:r>
+      <w:r>
+        <w:rPr>
+          <w:rFonts w:ascii="Arial" w:hAnsi="Arial" w:eastAsia="Arial" w:cs="Arial" w:asciiTheme="minorAscii" w:hAnsiTheme="minorAscii" w:eastAsiaTheme="minorAscii" w:cstheme="minorAscii"/>
+          <w:color w:val="000000"/>
+          <w:sz w:val="24"/>
+          <w:szCs w:val="24"/>
+        </w:rPr>
+        <w:t xml:space="preserve">language</w:t>
+      </w:r>
+      <w:r>
+        <w:rPr>
+          <w:rFonts w:ascii="Arial" w:hAnsi="Arial" w:eastAsia="Arial" w:cs="Arial" w:asciiTheme="minorAscii" w:hAnsiTheme="minorAscii" w:eastAsiaTheme="minorAscii" w:cstheme="minorAscii"/>
+          <w:color w:val="000000"/>
+          <w:sz w:val="24"/>
+          <w:szCs w:val="24"/>
+          <w:lang w:val="en-US"/>
+        </w:rPr>
+        <w:t xml:space="preserve">s like </w:t>
+      </w:r>
+      <w:r>
+        <w:rPr>
+          <w:rFonts w:ascii="Arial" w:hAnsi="Arial" w:eastAsia="Arial" w:cs="Arial" w:asciiTheme="minorAscii" w:hAnsiTheme="minorAscii" w:eastAsiaTheme="minorAscii" w:cstheme="minorAscii"/>
+          <w:color w:val="000000"/>
+          <w:sz w:val="24"/>
+          <w:szCs w:val="24"/>
+          <w:lang w:val="en-US"/>
+        </w:rPr>
+        <w:t xml:space="preserve">en</w:t>
+      </w:r>
+      <w:r>
+        <w:rPr>
+          <w:rFonts w:ascii="Arial" w:hAnsi="Arial" w:eastAsia="Arial" w:cs="Arial" w:asciiTheme="minorAscii" w:hAnsiTheme="minorAscii" w:eastAsiaTheme="minorAscii" w:cstheme="minorAscii"/>
+          <w:color w:val="000000"/>
+          <w:sz w:val="24"/>
+          <w:szCs w:val="24"/>
+          <w:lang w:val="en-US"/>
+        </w:rPr>
+        <w:t xml:space="preserve">/se</w:t>
+      </w:r>
+      <w:r>
+        <w:rPr>
+          <w:rFonts w:ascii="Arial" w:hAnsi="Arial" w:eastAsia="Arial" w:cs="Arial" w:asciiTheme="minorAscii" w:hAnsiTheme="minorAscii" w:eastAsiaTheme="minorAscii" w:cstheme="minorAscii"/>
+          <w:color w:val="000000"/>
+          <w:sz w:val="24"/>
+          <w:szCs w:val="24"/>
+        </w:rPr>
+        <w:t xml:space="preserve">.</w:t>
+      </w:r>
+      <w:r>
+        <w:rPr>
+          <w:rFonts w:ascii="Times New Roman" w:hAnsi="Times New Roman" w:eastAsia="Times New Roman" w:cs="Times New Roman"/>
+          <w:sz w:val="24"/>
+        </w:rPr>
+      </w:r>
     </w:p>
-    <w:p xmlns:wp14="http://schemas.microsoft.com/office/word/2010/wordml" wp14:textId="1DC3779A">
-      <w:pPr>
+    <w:p>
+      <w:pPr>
+        <w:pStyle w:val="663"/>
         <w:pBdr>
           <w:top w:val="none" w:color="000000" w:sz="4" w:space="0"/>
           <w:left w:val="none" w:color="000000" w:sz="4" w:space="0"/>
           <w:bottom w:val="none" w:color="000000" w:sz="4" w:space="0"/>
           <w:right w:val="none" w:color="000000" w:sz="4" w:space="0"/>
         </w:pBdr>
-        <w:spacing/>
+        <w:spacing w:line="276" w:lineRule="auto"/>
         <w:ind w:left="0" w:right="0" w:firstLine="0"/>
         <w:rPr>
           <w:rFonts w:ascii="Arial" w:hAnsi="Arial" w:eastAsia="Arial" w:cs="Arial" w:asciiTheme="minorAscii" w:hAnsiTheme="minorAscii" w:eastAsiaTheme="minorAscii" w:cstheme="minorAscii"/>
-          <w:color w:val="000000"/>
           <w:sz w:val="24"/>
           <w:szCs w:val="24"/>
         </w:rPr>
       </w:pPr>
-      <w:r>
-        <w:rPr>
-          <w:rFonts w:ascii="Arial" w:hAnsi="Arial" w:eastAsia="Arial" w:cs="Arial" w:asciiTheme="minorAscii" w:hAnsiTheme="minorAscii" w:eastAsiaTheme="minorAscii" w:cstheme="minorAscii"/>
-          <w:color w:val="000000"/>
-          <w:sz w:val="24"/>
-          <w:szCs w:val="24"/>
-        </w:rPr>
-        <w:t xml:space="preserve">The </w:t>
-      </w:r>
-      <w:r>
-        <w:rPr>
-          <w:rFonts w:ascii="Arial" w:hAnsi="Arial" w:eastAsia="Arial" w:cs="Arial" w:asciiTheme="minorAscii" w:hAnsiTheme="minorAscii" w:eastAsiaTheme="minorAscii" w:cstheme="minorAscii"/>
-          <w:color w:val="000000"/>
-          <w:sz w:val="24"/>
-          <w:szCs w:val="24"/>
-        </w:rPr>
-        <w:t xml:space="preserve">unit</w:t>
-      </w:r>
-      <w:r>
-        <w:rPr>
-          <w:rFonts w:ascii="Arial" w:hAnsi="Arial" w:eastAsia="Arial" w:cs="Arial" w:asciiTheme="minorAscii" w:hAnsiTheme="minorAscii" w:eastAsiaTheme="minorAscii" w:cstheme="minorAscii"/>
-          <w:color w:val="000000"/>
-          <w:sz w:val="24"/>
-          <w:szCs w:val="24"/>
-        </w:rPr>
-        <w:t xml:space="preserve"> </w:t>
-      </w:r>
-      <w:r>
-        <w:rPr>
-          <w:rFonts w:ascii="Arial" w:hAnsi="Arial" w:eastAsia="Arial" w:cs="Arial" w:asciiTheme="minorAscii" w:hAnsiTheme="minorAscii" w:eastAsiaTheme="minorAscii" w:cstheme="minorAscii"/>
-          <w:color w:val="000000"/>
-          <w:sz w:val="24"/>
-          <w:szCs w:val="24"/>
-        </w:rPr>
-        <w:t xml:space="preserve">may</w:t>
-      </w:r>
-      <w:r>
-        <w:rPr>
-          <w:rFonts w:ascii="Arial" w:hAnsi="Arial" w:eastAsia="Arial" w:cs="Arial" w:asciiTheme="minorAscii" w:hAnsiTheme="minorAscii" w:eastAsiaTheme="minorAscii" w:cstheme="minorAscii"/>
-          <w:color w:val="000000"/>
-          <w:sz w:val="24"/>
-          <w:szCs w:val="24"/>
-        </w:rPr>
-        <w:t xml:space="preserve"> </w:t>
-      </w:r>
-      <w:r>
-        <w:rPr>
-          <w:rFonts w:ascii="Arial" w:hAnsi="Arial" w:eastAsia="Arial" w:cs="Arial" w:asciiTheme="minorAscii" w:hAnsiTheme="minorAscii" w:eastAsiaTheme="minorAscii" w:cstheme="minorAscii"/>
-          <w:color w:val="000000"/>
-          <w:sz w:val="24"/>
-          <w:szCs w:val="24"/>
-        </w:rPr>
-        <w:t xml:space="preserve">provide</w:t>
-      </w:r>
-      <w:r>
-        <w:rPr>
-          <w:rFonts w:ascii="Arial" w:hAnsi="Arial" w:eastAsia="Arial" w:cs="Arial" w:asciiTheme="minorAscii" w:hAnsiTheme="minorAscii" w:eastAsiaTheme="minorAscii" w:cstheme="minorAscii"/>
-          <w:color w:val="000000"/>
-          <w:sz w:val="24"/>
-          <w:szCs w:val="24"/>
-        </w:rPr>
-        <w:t xml:space="preserve"> a </w:t>
-      </w:r>
-      <w:r>
-        <w:rPr>
-          <w:rFonts w:ascii="Arial" w:hAnsi="Arial" w:eastAsia="Arial" w:cs="Arial" w:asciiTheme="minorAscii" w:hAnsiTheme="minorAscii" w:eastAsiaTheme="minorAscii" w:cstheme="minorAscii"/>
-          <w:color w:val="000000"/>
-          <w:sz w:val="24"/>
-          <w:szCs w:val="24"/>
-        </w:rPr>
-        <w:t xml:space="preserve">settin</w:t>
-      </w:r>
-      <w:r>
-        <w:rPr>
-          <w:rFonts w:ascii="Arial" w:hAnsi="Arial" w:eastAsia="Arial" w:cs="Arial" w:asciiTheme="minorAscii" w:hAnsiTheme="minorAscii" w:eastAsiaTheme="minorAscii" w:cstheme="minorAscii"/>
-          <w:color w:val="000000"/>
-          <w:sz w:val="24"/>
-          <w:szCs w:val="24"/>
-          <w:lang w:val="en-US"/>
-        </w:rPr>
-        <w:t xml:space="preserve">g options like </w:t>
-      </w:r>
-      <w:r>
-        <w:rPr>
-          <w:rFonts w:ascii="Arial" w:hAnsi="Arial" w:eastAsia="Arial" w:cs="Arial" w:asciiTheme="minorAscii" w:hAnsiTheme="minorAscii" w:eastAsiaTheme="minorAscii" w:cstheme="minorAscii"/>
-          <w:color w:val="000000"/>
-          <w:sz w:val="24"/>
-          <w:szCs w:val="24"/>
-        </w:rPr>
-        <w:t xml:space="preserve">theme</w:t>
-      </w:r>
-      <w:r>
-        <w:rPr>
-          <w:rFonts w:ascii="Arial" w:hAnsi="Arial" w:eastAsia="Arial" w:cs="Arial" w:asciiTheme="minorAscii" w:hAnsiTheme="minorAscii" w:eastAsiaTheme="minorAscii" w:cstheme="minorAscii"/>
-          <w:color w:val="000000"/>
-          <w:sz w:val="24"/>
-          <w:szCs w:val="24"/>
-          <w:lang w:val="en-US"/>
-        </w:rPr>
-        <w:t xml:space="preserve"> mode dark</w:t>
-      </w:r>
-      <w:r>
-        <w:rPr>
-          <w:rFonts w:ascii="Arial" w:hAnsi="Arial" w:eastAsia="Arial" w:cs="Arial" w:asciiTheme="minorAscii" w:hAnsiTheme="minorAscii" w:eastAsiaTheme="minorAscii" w:cstheme="minorAscii"/>
-          <w:color w:val="000000"/>
-          <w:sz w:val="24"/>
-          <w:szCs w:val="24"/>
-          <w:lang w:val="en-US"/>
-        </w:rPr>
-        <w:t xml:space="preserve">/ color</w:t>
-      </w:r>
-      <w:r>
-        <w:rPr>
-          <w:rFonts w:ascii="Arial" w:hAnsi="Arial" w:eastAsia="Arial" w:cs="Arial" w:asciiTheme="minorAscii" w:hAnsiTheme="minorAscii" w:eastAsiaTheme="minorAscii" w:cstheme="minorAscii"/>
-          <w:color w:val="000000"/>
-          <w:sz w:val="24"/>
-          <w:szCs w:val="24"/>
-          <w:lang w:val="en-US"/>
-        </w:rPr>
-        <w:t xml:space="preserve">, and two </w:t>
-      </w:r>
-      <w:r>
-        <w:rPr>
-          <w:rFonts w:ascii="Arial" w:hAnsi="Arial" w:eastAsia="Arial" w:cs="Arial" w:asciiTheme="minorAscii" w:hAnsiTheme="minorAscii" w:eastAsiaTheme="minorAscii" w:cstheme="minorAscii"/>
-          <w:color w:val="000000"/>
-          <w:sz w:val="24"/>
-          <w:szCs w:val="24"/>
-        </w:rPr>
-        <w:t xml:space="preserve">language</w:t>
-      </w:r>
-      <w:r>
-        <w:rPr>
-          <w:rFonts w:ascii="Arial" w:hAnsi="Arial" w:eastAsia="Arial" w:cs="Arial" w:asciiTheme="minorAscii" w:hAnsiTheme="minorAscii" w:eastAsiaTheme="minorAscii" w:cstheme="minorAscii"/>
-          <w:color w:val="000000"/>
-          <w:sz w:val="24"/>
-          <w:szCs w:val="24"/>
-          <w:lang w:val="en-US"/>
-        </w:rPr>
-        <w:t xml:space="preserve">s like </w:t>
-      </w:r>
-      <w:r>
-        <w:rPr>
-          <w:rFonts w:ascii="Arial" w:hAnsi="Arial" w:eastAsia="Arial" w:cs="Arial" w:asciiTheme="minorAscii" w:hAnsiTheme="minorAscii" w:eastAsiaTheme="minorAscii" w:cstheme="minorAscii"/>
-          <w:color w:val="000000"/>
-          <w:sz w:val="24"/>
-          <w:szCs w:val="24"/>
-          <w:lang w:val="en-US"/>
-        </w:rPr>
-        <w:t xml:space="preserve">en</w:t>
-      </w:r>
-      <w:r>
-        <w:rPr>
-          <w:rFonts w:ascii="Arial" w:hAnsi="Arial" w:eastAsia="Arial" w:cs="Arial" w:asciiTheme="minorAscii" w:hAnsiTheme="minorAscii" w:eastAsiaTheme="minorAscii" w:cstheme="minorAscii"/>
-          <w:color w:val="000000"/>
-          <w:sz w:val="24"/>
-          <w:szCs w:val="24"/>
-          <w:lang w:val="en-US"/>
-        </w:rPr>
-        <w:t xml:space="preserve">/se</w:t>
-      </w:r>
-      <w:r>
-        <w:rPr>
-          <w:rFonts w:ascii="Arial" w:hAnsi="Arial" w:eastAsia="Arial" w:cs="Arial" w:asciiTheme="minorAscii" w:hAnsiTheme="minorAscii" w:eastAsiaTheme="minorAscii" w:cstheme="minorAscii"/>
-          <w:color w:val="000000"/>
-          <w:sz w:val="24"/>
-          <w:szCs w:val="24"/>
-        </w:rPr>
-        <w:t xml:space="preserve">.</w:t>
-      </w:r>
-      <w:r>
-        <w:rPr>
-          <w:rFonts w:ascii="Times New Roman" w:hAnsi="Times New Roman" w:eastAsia="Times New Roman" w:cs="Times New Roman"/>
-          <w:sz w:val="24"/>
-        </w:rPr>
-      </w:r>
     </w:p>
-    <w:p xmlns:wp14="http://schemas.microsoft.com/office/word/2010/wordml" wp14:textId="77777777">
-      <w:pPr>
-        <w:pBdr>
-          <w:top w:val="none" w:color="000000" w:sz="4" w:space="0"/>
-          <w:left w:val="none" w:color="000000" w:sz="4" w:space="0"/>
-          <w:bottom w:val="none" w:color="000000" w:sz="4" w:space="0"/>
-          <w:right w:val="none" w:color="000000" w:sz="4" w:space="0"/>
-        </w:pBdr>
-        <w:spacing/>
-        <w:ind w:left="0" w:right="0" w:firstLine="0"/>
-        <w:rPr>
-          <w:rFonts w:ascii="Arial" w:hAnsi="Arial" w:eastAsia="Arial" w:cs="Arial" w:asciiTheme="minorAscii" w:hAnsiTheme="minorAscii" w:eastAsiaTheme="minorAscii" w:cstheme="minorAscii"/>
-          <w:sz w:val="24"/>
-          <w:szCs w:val="24"/>
-        </w:rPr>
-      </w:pPr>
-    </w:p>
-    <w:p xmlns:wp14="http://schemas.microsoft.com/office/word/2010/wordml" wp14:textId="77777777">
-      <w:pPr>
-        <w:pStyle w:val="141"/>
-        <w:pBdr>
-          <w:top w:val="none" w:color="000000" w:sz="4" w:space="0"/>
-          <w:left w:val="none" w:color="000000" w:sz="4" w:space="0"/>
-          <w:bottom w:val="none" w:color="000000" w:sz="4" w:space="0"/>
-          <w:right w:val="none" w:color="000000" w:sz="4" w:space="0"/>
-        </w:pBdr>
-        <w:spacing/>
-        <w:ind w:left="0" w:right="0" w:firstLine="0"/>
+    <w:p>
+      <w:pPr>
+        <w:pStyle w:val="663"/>
+        <w:spacing w:line="276" w:lineRule="auto"/>
         <w:rPr>
           <w:rFonts w:ascii="Arial" w:hAnsi="Arial" w:eastAsia="Arial" w:cs="Arial" w:asciiTheme="minorAscii" w:hAnsiTheme="minorAscii" w:eastAsiaTheme="minorAscii" w:cstheme="minorAscii"/>
           <w:b w:val="1"/>
           <w:bCs w:val="1"/>
-          <w:color w:val="000000" w:themeColor="text1" w:themeTint="FF" w:themeShade="FF"/>
-          <w:sz w:val="28"/>
-          <w:szCs w:val="28"/>
+          <w:sz w:val="32"/>
+          <w:szCs w:val="32"/>
+          <w:lang w:val="en-US"/>
         </w:rPr>
       </w:pPr>
       <w:r>
@@ -8674,104 +9274,97 @@
           <w:rFonts w:ascii="Arial" w:hAnsi="Arial" w:eastAsia="Arial" w:cs="Arial" w:asciiTheme="minorAscii" w:hAnsiTheme="minorAscii" w:eastAsiaTheme="minorAscii" w:cstheme="minorAscii"/>
           <w:b w:val="1"/>
           <w:bCs w:val="1"/>
-          <w:color w:val="000000"/>
-          <w:sz w:val="28"/>
-          <w:szCs w:val="28"/>
-        </w:rPr>
-        <w:t xml:space="preserve">R1</w:t>
+          <w:sz w:val="32"/>
+          <w:szCs w:val="32"/>
+          <w:lang w:val="en-US"/>
+        </w:rPr>
+        <w:t>2. Mobile</w:t>
       </w:r>
       <w:r>
         <w:rPr>
           <w:rFonts w:ascii="Arial" w:hAnsi="Arial" w:eastAsia="Arial" w:cs="Arial" w:asciiTheme="minorAscii" w:hAnsiTheme="minorAscii" w:eastAsiaTheme="minorAscii" w:cstheme="minorAscii"/>
           <w:b w:val="1"/>
           <w:bCs w:val="1"/>
-          <w:color w:val="000000"/>
+          <w:sz w:val="32"/>
+          <w:szCs w:val="32"/>
+          <w:lang w:val="en-US"/>
+        </w:rPr>
+        <w:t xml:space="preserve"> (React Native + Expo)</w:t>
+      </w:r>
+    </w:p>
+    <w:p>
+      <w:pPr>
+        <w:pStyle w:val="663"/>
+        <w:spacing w:line="276" w:lineRule="auto"/>
+        <w:rPr>
+          <w:rFonts w:ascii="Arial" w:hAnsi="Arial" w:eastAsia="Arial" w:cs="Arial" w:asciiTheme="minorAscii" w:hAnsiTheme="minorAscii" w:eastAsiaTheme="minorAscii" w:cstheme="minorAscii"/>
+          <w:b w:val="1"/>
+          <w:bCs w:val="1"/>
           <w:sz w:val="28"/>
           <w:szCs w:val="28"/>
           <w:lang w:val="en-US"/>
         </w:rPr>
-        <w:t xml:space="preserve">4</w:t>
-      </w:r>
+      </w:pPr>
       <w:r>
         <w:rPr>
           <w:rFonts w:ascii="Arial" w:hAnsi="Arial" w:eastAsia="Arial" w:cs="Arial" w:asciiTheme="minorAscii" w:hAnsiTheme="minorAscii" w:eastAsiaTheme="minorAscii" w:cstheme="minorAscii"/>
           <w:b w:val="1"/>
           <w:bCs w:val="1"/>
-          <w:color w:val="000000"/>
-          <w:sz w:val="28"/>
-          <w:szCs w:val="28"/>
-        </w:rPr>
-        <w:t xml:space="preserve">. Voice</w:t>
-      </w:r>
-      <w:r>
-        <w:rPr>
-          <w:rFonts w:ascii="Arial" w:hAnsi="Arial" w:eastAsia="Arial" w:cs="Arial" w:asciiTheme="minorAscii" w:hAnsiTheme="minorAscii" w:eastAsiaTheme="minorAscii" w:cstheme="minorAscii"/>
-          <w:b w:val="1"/>
-          <w:bCs w:val="1"/>
-          <w:color w:val="000000"/>
-          <w:sz w:val="28"/>
-          <w:szCs w:val="28"/>
-        </w:rPr>
-        <w:t xml:space="preserve"> </w:t>
-      </w:r>
-      <w:r>
-        <w:rPr>
-          <w:rFonts w:ascii="Arial" w:hAnsi="Arial" w:eastAsia="Arial" w:cs="Arial" w:asciiTheme="minorAscii" w:hAnsiTheme="minorAscii" w:eastAsiaTheme="minorAscii" w:cstheme="minorAscii"/>
-          <w:b w:val="1"/>
-          <w:bCs w:val="1"/>
-          <w:color w:val="000000"/>
           <w:sz w:val="28"/>
           <w:szCs w:val="28"/>
           <w:lang w:val="en-US"/>
         </w:rPr>
-        <w:t xml:space="preserve">and AI interaction</w:t>
+        <w:t>R1</w:t>
       </w:r>
       <w:r>
         <w:rPr>
           <w:rFonts w:ascii="Arial" w:hAnsi="Arial" w:eastAsia="Arial" w:cs="Arial" w:asciiTheme="minorAscii" w:hAnsiTheme="minorAscii" w:eastAsiaTheme="minorAscii" w:cstheme="minorAscii"/>
           <w:b w:val="1"/>
           <w:bCs w:val="1"/>
-          <w:color w:val="000000"/>
-          <w:sz w:val="28"/>
-          <w:szCs w:val="28"/>
-        </w:rPr>
-        <w:t xml:space="preserve"> </w:t>
-      </w:r>
-      <w:r>
-        <w:rPr>
-          <w:rFonts w:ascii="Arial" w:hAnsi="Arial" w:eastAsia="Arial" w:cs="Arial" w:asciiTheme="minorAscii" w:hAnsiTheme="minorAscii" w:eastAsiaTheme="minorAscii" w:cstheme="minorAscii"/>
-          <w:b w:val="1"/>
-          <w:bCs w:val="1"/>
-          <w:color w:val="000000"/>
           <w:sz w:val="28"/>
           <w:szCs w:val="28"/>
           <w:lang w:val="en-US"/>
         </w:rPr>
-        <w:t xml:space="preserve">- </w:t>
+        <w:t>4</w:t>
       </w:r>
       <w:r>
         <w:rPr>
           <w:rFonts w:ascii="Arial" w:hAnsi="Arial" w:eastAsia="Arial" w:cs="Arial" w:asciiTheme="minorAscii" w:hAnsiTheme="minorAscii" w:eastAsiaTheme="minorAscii" w:cstheme="minorAscii"/>
           <w:b w:val="1"/>
           <w:bCs w:val="1"/>
-          <w:color w:val="000000"/>
           <w:sz w:val="28"/>
           <w:szCs w:val="28"/>
-        </w:rPr>
-        <w:t xml:space="preserve">Optional</w:t>
-      </w:r>
-      <w:r/>
+          <w:lang w:val="en-US"/>
+        </w:rPr>
+        <w:t xml:space="preserve">. </w:t>
+      </w:r>
+      <w:r>
+        <w:rPr>
+          <w:rFonts w:ascii="Arial" w:hAnsi="Arial" w:eastAsia="Arial" w:cs="Arial" w:asciiTheme="minorAscii" w:hAnsiTheme="minorAscii" w:eastAsiaTheme="minorAscii" w:cstheme="minorAscii"/>
+          <w:b w:val="1"/>
+          <w:bCs w:val="1"/>
+          <w:sz w:val="28"/>
+          <w:szCs w:val="28"/>
+          <w:lang w:val="en-US"/>
+        </w:rPr>
+        <w:t xml:space="preserve">Mobile </w:t>
+      </w:r>
+      <w:r>
+        <w:rPr>
+          <w:rFonts w:ascii="Arial" w:hAnsi="Arial" w:eastAsia="Arial" w:cs="Arial" w:asciiTheme="minorAscii" w:hAnsiTheme="minorAscii" w:eastAsiaTheme="minorAscii" w:cstheme="minorAscii"/>
+          <w:b w:val="1"/>
+          <w:bCs w:val="1"/>
+          <w:sz w:val="28"/>
+          <w:szCs w:val="28"/>
+          <w:lang w:val="en-US"/>
+        </w:rPr>
+        <w:t>Biometric Authentication - Desirable</w:t>
+      </w:r>
     </w:p>
-    <w:p xmlns:wp14="http://schemas.microsoft.com/office/word/2010/wordml" wp14:textId="2AFE6DF2">
-      <w:pPr>
-        <w:pBdr>
-          <w:top w:val="none" w:color="000000" w:sz="4" w:space="0"/>
-          <w:left w:val="none" w:color="000000" w:sz="4" w:space="0"/>
-          <w:bottom w:val="none" w:color="000000" w:sz="4" w:space="0"/>
-          <w:right w:val="none" w:color="000000" w:sz="4" w:space="0"/>
-        </w:pBdr>
-        <w:spacing/>
-        <w:ind w:left="0" w:right="0" w:firstLine="0"/>
+    <w:p>
+      <w:pPr>
+        <w:pStyle w:val="663"/>
+        <w:spacing w:line="276" w:lineRule="auto"/>
         <w:rPr>
           <w:rFonts w:ascii="Arial" w:hAnsi="Arial" w:eastAsia="Arial" w:cs="Arial" w:asciiTheme="minorAscii" w:hAnsiTheme="minorAscii" w:eastAsiaTheme="minorAscii" w:cstheme="minorAscii"/>
           <w:lang w:val="en-US"/>
@@ -8780,98 +9373,672 @@
       <w:r>
         <w:rPr>
           <w:rFonts w:ascii="Arial" w:hAnsi="Arial" w:eastAsia="Arial" w:cs="Arial" w:asciiTheme="minorAscii" w:hAnsiTheme="minorAscii" w:eastAsiaTheme="minorAscii" w:cstheme="minorAscii"/>
-          <w:color w:val="000000"/>
-          <w:sz w:val="24"/>
-          <w:szCs w:val="24"/>
           <w:lang w:val="en-US"/>
         </w:rPr>
-        <w:t xml:space="preserve">User can prompt a voice command to make changing like turn off light/ start TV </w:t>
+        <w:t>The mobile app sh</w:t>
       </w:r>
       <w:r>
         <w:rPr>
           <w:rFonts w:ascii="Arial" w:hAnsi="Arial" w:eastAsia="Arial" w:cs="Arial" w:asciiTheme="minorAscii" w:hAnsiTheme="minorAscii" w:eastAsiaTheme="minorAscii" w:cstheme="minorAscii"/>
           <w:lang w:val="en-US"/>
         </w:rPr>
-        <w:t xml:space="preserve">and get a smart </w:t>
+        <w:t>oule</w:t>
       </w:r>
       <w:r>
         <w:rPr>
           <w:rFonts w:ascii="Arial" w:hAnsi="Arial" w:eastAsia="Arial" w:cs="Arial" w:asciiTheme="minorAscii" w:hAnsiTheme="minorAscii" w:eastAsiaTheme="minorAscii" w:cstheme="minorAscii"/>
           <w:lang w:val="en-US"/>
         </w:rPr>
-        <w:t xml:space="preserve">advices</w:t>
+        <w:t>l allow users to enable Biometric Login (</w:t>
       </w:r>
       <w:r>
         <w:rPr>
           <w:rFonts w:ascii="Arial" w:hAnsi="Arial" w:eastAsia="Arial" w:cs="Arial" w:asciiTheme="minorAscii" w:hAnsiTheme="minorAscii" w:eastAsiaTheme="minorAscii" w:cstheme="minorAscii"/>
           <w:lang w:val="en-US"/>
         </w:rPr>
-        <w:t xml:space="preserve"> from AI as we did at Lab2 </w:t>
+        <w:t>TouchID</w:t>
       </w:r>
       <w:r>
         <w:rPr>
           <w:rFonts w:ascii="Arial" w:hAnsi="Arial" w:eastAsia="Arial" w:cs="Arial" w:asciiTheme="minorAscii" w:hAnsiTheme="minorAscii" w:eastAsiaTheme="minorAscii" w:cstheme="minorAscii"/>
           <w:lang w:val="en-US"/>
         </w:rPr>
-        <w:t xml:space="preserve">.</w:t>
-      </w:r>
-      <w:r/>
-      <w:r>
-        <w:rPr>
-          <w:rFonts w:ascii="Times New Roman" w:hAnsi="Times New Roman" w:eastAsia="Times New Roman" w:cs="Times New Roman"/>
-          <w:color w:val="000000"/>
-          <w:sz w:val="24"/>
-          <w:highlight w:val="none"/>
-        </w:rPr>
-      </w:r>
-      <w:r>
-        <w:rPr>
-          <w:rFonts w:ascii="Times New Roman" w:hAnsi="Times New Roman" w:eastAsia="Times New Roman" w:cs="Times New Roman"/>
-          <w:color w:val="000000"/>
-          <w:sz w:val="24"/>
-          <w:highlight w:val="none"/>
-        </w:rPr>
-      </w:r>
-      <w:r>
-        <w:rPr>
-          <w:rFonts w:ascii="Times New Roman" w:hAnsi="Times New Roman" w:eastAsia="Times New Roman" w:cs="Times New Roman"/>
-          <w:color w:val="000000"/>
-          <w:sz w:val="24"/>
-          <w:highlight w:val="none"/>
-        </w:rPr>
-      </w:r>
-      <w:r>
-        <w:rPr>
-          <w:highlight w:val="none"/>
-          <w:lang w:val="en-US" w:bidi="en-US"/>
-        </w:rPr>
-      </w:r>
-      <w:r>
-        <w:rPr>
-          <w:highlight w:val="none"/>
+        <w:t xml:space="preserve">, </w:t>
+      </w:r>
+      <w:r>
+        <w:rPr>
+          <w:rFonts w:ascii="Arial" w:hAnsi="Arial" w:eastAsia="Arial" w:cs="Arial" w:asciiTheme="minorAscii" w:hAnsiTheme="minorAscii" w:eastAsiaTheme="minorAscii" w:cstheme="minorAscii"/>
           <w:lang w:val="en-US"/>
         </w:rPr>
-      </w:r>
-      <w:r>
-        <w:rPr>
-          <w:lang w:val="en-US" w:eastAsia="en-US"/>
-        </w:rPr>
-      </w:r>
-      <w:r>
-        <w:rPr>
-          <w:lang w:val="en-US" w:eastAsia="en-US"/>
-        </w:rPr>
-      </w:r>
-      <w:r>
-        <w:rPr>
-          <w:lang w:val="en-GB"/>
-        </w:rPr>
-      </w:r>
-      <w:r>
-        <w:rPr>
-          <w:lang w:val="en-GB"/>
-        </w:rPr>
-      </w:r>
+        <w:t>FaceID</w:t>
+      </w:r>
+      <w:r>
+        <w:rPr>
+          <w:rFonts w:ascii="Arial" w:hAnsi="Arial" w:eastAsia="Arial" w:cs="Arial" w:asciiTheme="minorAscii" w:hAnsiTheme="minorAscii" w:eastAsiaTheme="minorAscii" w:cstheme="minorAscii"/>
+          <w:lang w:val="en-US"/>
+        </w:rPr>
+        <w:t xml:space="preserve">, or Android Biometrics) after the </w:t>
+      </w:r>
+      <w:r>
+        <w:rPr>
+          <w:rFonts w:ascii="Arial" w:hAnsi="Arial" w:eastAsia="Arial" w:cs="Arial" w:asciiTheme="minorAscii" w:hAnsiTheme="minorAscii" w:eastAsiaTheme="minorAscii" w:cstheme="minorAscii"/>
+          <w:lang w:val="en-US"/>
+        </w:rPr>
+        <w:t>initial</w:t>
+      </w:r>
+      <w:r>
+        <w:rPr>
+          <w:rFonts w:ascii="Arial" w:hAnsi="Arial" w:eastAsia="Arial" w:cs="Arial" w:asciiTheme="minorAscii" w:hAnsiTheme="minorAscii" w:eastAsiaTheme="minorAscii" w:cstheme="minorAscii"/>
+          <w:lang w:val="en-US"/>
+        </w:rPr>
+        <w:t xml:space="preserve"> manual login. This provides a faster, secure way to access the House Server without re-entering credentials.</w:t>
+      </w:r>
+    </w:p>
+    <w:p>
+      <w:pPr>
+        <w:pStyle w:val="663"/>
+        <w:spacing w:line="276" w:lineRule="auto"/>
+        <w:rPr>
+          <w:rFonts w:ascii="Arial" w:hAnsi="Arial" w:eastAsia="Arial" w:cs="Arial" w:asciiTheme="minorAscii" w:hAnsiTheme="minorAscii" w:eastAsiaTheme="minorAscii" w:cstheme="minorAscii"/>
+          <w:b w:val="1"/>
+          <w:bCs w:val="1"/>
+          <w:sz w:val="28"/>
+          <w:szCs w:val="28"/>
+          <w:lang w:val="en-US"/>
+        </w:rPr>
+      </w:pPr>
+    </w:p>
+    <w:p>
+      <w:pPr>
+        <w:pStyle w:val="663"/>
+        <w:spacing w:line="276" w:lineRule="auto"/>
+        <w:rPr>
+          <w:rFonts w:ascii="Arial" w:hAnsi="Arial" w:eastAsia="Arial" w:cs="Arial" w:asciiTheme="minorAscii" w:hAnsiTheme="minorAscii" w:eastAsiaTheme="minorAscii" w:cstheme="minorAscii"/>
+          <w:b w:val="1"/>
+          <w:bCs w:val="1"/>
+          <w:sz w:val="28"/>
+          <w:szCs w:val="28"/>
+          <w:lang w:val="en-US"/>
+        </w:rPr>
+      </w:pPr>
+      <w:r>
+        <w:rPr>
+          <w:rFonts w:ascii="Arial" w:hAnsi="Arial" w:eastAsia="Arial" w:cs="Arial" w:asciiTheme="minorAscii" w:hAnsiTheme="minorAscii" w:eastAsiaTheme="minorAscii" w:cstheme="minorAscii"/>
+          <w:b w:val="1"/>
+          <w:bCs w:val="1"/>
+          <w:sz w:val="28"/>
+          <w:szCs w:val="28"/>
+          <w:lang w:val="en-US"/>
+        </w:rPr>
+        <w:t>R1</w:t>
+      </w:r>
+      <w:r>
+        <w:rPr>
+          <w:rFonts w:ascii="Arial" w:hAnsi="Arial" w:eastAsia="Arial" w:cs="Arial" w:asciiTheme="minorAscii" w:hAnsiTheme="minorAscii" w:eastAsiaTheme="minorAscii" w:cstheme="minorAscii"/>
+          <w:b w:val="1"/>
+          <w:bCs w:val="1"/>
+          <w:sz w:val="28"/>
+          <w:szCs w:val="28"/>
+          <w:lang w:val="en-US"/>
+        </w:rPr>
+        <w:t>5</w:t>
+      </w:r>
+      <w:r>
+        <w:rPr>
+          <w:rFonts w:ascii="Arial" w:hAnsi="Arial" w:eastAsia="Arial" w:cs="Arial" w:asciiTheme="minorAscii" w:hAnsiTheme="minorAscii" w:eastAsiaTheme="minorAscii" w:cstheme="minorAscii"/>
+          <w:b w:val="1"/>
+          <w:bCs w:val="1"/>
+          <w:sz w:val="28"/>
+          <w:szCs w:val="28"/>
+          <w:lang w:val="en-US"/>
+        </w:rPr>
+        <w:t xml:space="preserve">. </w:t>
+      </w:r>
+      <w:r>
+        <w:rPr>
+          <w:rFonts w:ascii="Arial" w:hAnsi="Arial" w:eastAsia="Arial" w:cs="Arial" w:asciiTheme="minorAscii" w:hAnsiTheme="minorAscii" w:eastAsiaTheme="minorAscii" w:cstheme="minorAscii"/>
+          <w:b w:val="1"/>
+          <w:bCs w:val="1"/>
+          <w:sz w:val="28"/>
+          <w:szCs w:val="28"/>
+          <w:lang w:val="en-US"/>
+        </w:rPr>
+        <w:t xml:space="preserve">Mobile </w:t>
+      </w:r>
+      <w:r>
+        <w:rPr>
+          <w:rFonts w:ascii="Arial" w:hAnsi="Arial" w:eastAsia="Arial" w:cs="Arial" w:asciiTheme="minorAscii" w:hAnsiTheme="minorAscii" w:eastAsiaTheme="minorAscii" w:cstheme="minorAscii"/>
+          <w:b w:val="1"/>
+          <w:bCs w:val="1"/>
+          <w:sz w:val="28"/>
+          <w:szCs w:val="28"/>
+          <w:lang w:val="en-US"/>
+        </w:rPr>
+        <w:t xml:space="preserve">Native Push Notifications - </w:t>
+      </w:r>
+      <w:r>
+        <w:rPr>
+          <w:rFonts w:ascii="Arial" w:hAnsi="Arial" w:eastAsia="Arial" w:cs="Arial" w:asciiTheme="minorAscii" w:hAnsiTheme="minorAscii" w:eastAsiaTheme="minorAscii" w:cstheme="minorAscii"/>
+          <w:b w:val="1"/>
+          <w:bCs w:val="1"/>
+          <w:sz w:val="28"/>
+          <w:szCs w:val="28"/>
+          <w:lang w:val="en-US"/>
+        </w:rPr>
+        <w:t>Desirable</w:t>
+      </w:r>
+    </w:p>
+    <w:p>
+      <w:pPr>
+        <w:pStyle w:val="663"/>
+        <w:spacing w:line="276" w:lineRule="auto"/>
+        <w:rPr>
+          <w:rFonts w:ascii="Arial" w:hAnsi="Arial" w:eastAsia="Arial" w:cs="Arial" w:asciiTheme="minorAscii" w:hAnsiTheme="minorAscii" w:eastAsiaTheme="minorAscii" w:cstheme="minorAscii"/>
+          <w:lang w:val="en-US"/>
+        </w:rPr>
+      </w:pPr>
+      <w:r>
+        <w:rPr>
+          <w:rFonts w:ascii="Arial" w:hAnsi="Arial" w:eastAsia="Arial" w:cs="Arial" w:asciiTheme="minorAscii" w:hAnsiTheme="minorAscii" w:eastAsiaTheme="minorAscii" w:cstheme="minorAscii"/>
+          <w:lang w:val="en-US"/>
+        </w:rPr>
+        <w:t>The app sh</w:t>
+      </w:r>
+      <w:r>
+        <w:rPr>
+          <w:rFonts w:ascii="Arial" w:hAnsi="Arial" w:eastAsia="Arial" w:cs="Arial" w:asciiTheme="minorAscii" w:hAnsiTheme="minorAscii" w:eastAsiaTheme="minorAscii" w:cstheme="minorAscii"/>
+          <w:lang w:val="en-US"/>
+        </w:rPr>
+        <w:t>ould</w:t>
+      </w:r>
+      <w:r>
+        <w:rPr>
+          <w:rFonts w:ascii="Arial" w:hAnsi="Arial" w:eastAsia="Arial" w:cs="Arial" w:asciiTheme="minorAscii" w:hAnsiTheme="minorAscii" w:eastAsiaTheme="minorAscii" w:cstheme="minorAscii"/>
+          <w:lang w:val="en-US"/>
+        </w:rPr>
+        <w:t xml:space="preserve"> integrate with Expo Notifications to receive and display system alerts even when the app is in the </w:t>
+      </w:r>
+      <w:r>
+        <w:rPr>
+          <w:rFonts w:ascii="Arial" w:hAnsi="Arial" w:eastAsia="Arial" w:cs="Arial" w:asciiTheme="minorAscii" w:hAnsiTheme="minorAscii" w:eastAsiaTheme="minorAscii" w:cstheme="minorAscii"/>
+          <w:lang w:val="en-US"/>
+        </w:rPr>
+        <w:t>background,</w:t>
+      </w:r>
+      <w:r>
+        <w:rPr>
+          <w:rFonts w:ascii="Arial" w:hAnsi="Arial" w:eastAsia="Arial" w:cs="Arial" w:asciiTheme="minorAscii" w:hAnsiTheme="minorAscii" w:eastAsiaTheme="minorAscii" w:cstheme="minorAscii"/>
+          <w:lang w:val="en-US"/>
+        </w:rPr>
+        <w:t xml:space="preserve"> or the phone is locked. This is critical for high-priority events like </w:t>
+      </w:r>
+      <w:r>
+        <w:rPr>
+          <w:rFonts w:ascii="Arial" w:hAnsi="Arial" w:eastAsia="Arial" w:cs="Arial" w:asciiTheme="minorAscii" w:hAnsiTheme="minorAscii" w:eastAsiaTheme="minorAscii" w:cstheme="minorAscii"/>
+          <w:lang w:val="en-US"/>
+        </w:rPr>
+        <w:t xml:space="preserve">a </w:t>
+      </w:r>
+      <w:r>
+        <w:rPr>
+          <w:rFonts w:ascii="Arial" w:hAnsi="Arial" w:eastAsia="Arial" w:cs="Arial" w:asciiTheme="minorAscii" w:hAnsiTheme="minorAscii" w:eastAsiaTheme="minorAscii" w:cstheme="minorAscii"/>
+          <w:lang w:val="en-US"/>
+        </w:rPr>
+        <w:t xml:space="preserve">security breach </w:t>
+      </w:r>
+      <w:r>
+        <w:rPr>
+          <w:rFonts w:ascii="Arial" w:hAnsi="Arial" w:eastAsia="Arial" w:cs="Arial" w:asciiTheme="minorAscii" w:hAnsiTheme="minorAscii" w:eastAsiaTheme="minorAscii" w:cstheme="minorAscii"/>
+          <w:lang w:val="en-US"/>
+        </w:rPr>
+        <w:t xml:space="preserve">or </w:t>
+      </w:r>
+      <w:r>
+        <w:rPr>
+          <w:rFonts w:ascii="Arial" w:hAnsi="Arial" w:eastAsia="Arial" w:cs="Arial" w:asciiTheme="minorAscii" w:hAnsiTheme="minorAscii" w:eastAsiaTheme="minorAscii" w:cstheme="minorAscii"/>
+          <w:lang w:val="en-US"/>
+        </w:rPr>
+        <w:t>c</w:t>
+      </w:r>
+      <w:r>
+        <w:rPr>
+          <w:rFonts w:ascii="Arial" w:hAnsi="Arial" w:eastAsia="Arial" w:cs="Arial" w:asciiTheme="minorAscii" w:hAnsiTheme="minorAscii" w:eastAsiaTheme="minorAscii" w:cstheme="minorAscii"/>
+          <w:lang w:val="en-US"/>
+        </w:rPr>
+        <w:t xml:space="preserve">onnection </w:t>
+      </w:r>
+      <w:r>
+        <w:rPr>
+          <w:rFonts w:ascii="Arial" w:hAnsi="Arial" w:eastAsia="Arial" w:cs="Arial" w:asciiTheme="minorAscii" w:hAnsiTheme="minorAscii" w:eastAsiaTheme="minorAscii" w:cstheme="minorAscii"/>
+          <w:lang w:val="en-US"/>
+        </w:rPr>
+        <w:t>l</w:t>
+      </w:r>
+      <w:r>
+        <w:rPr>
+          <w:rFonts w:ascii="Arial" w:hAnsi="Arial" w:eastAsia="Arial" w:cs="Arial" w:asciiTheme="minorAscii" w:hAnsiTheme="minorAscii" w:eastAsiaTheme="minorAscii" w:cstheme="minorAscii"/>
+          <w:lang w:val="en-US"/>
+        </w:rPr>
+        <w:t>os</w:t>
+      </w:r>
+      <w:r>
+        <w:rPr>
+          <w:rFonts w:ascii="Arial" w:hAnsi="Arial" w:eastAsia="Arial" w:cs="Arial" w:asciiTheme="minorAscii" w:hAnsiTheme="minorAscii" w:eastAsiaTheme="minorAscii" w:cstheme="minorAscii"/>
+          <w:lang w:val="en-US"/>
+        </w:rPr>
+        <w:t>s.</w:t>
+      </w:r>
+    </w:p>
+    <w:p>
+      <w:pPr>
+        <w:pStyle w:val="663"/>
+        <w:spacing w:line="276" w:lineRule="auto"/>
+        <w:rPr>
+          <w:rFonts w:ascii="Arial" w:hAnsi="Arial" w:eastAsia="Arial" w:cs="Arial" w:asciiTheme="minorAscii" w:hAnsiTheme="minorAscii" w:eastAsiaTheme="minorAscii" w:cstheme="minorAscii"/>
+          <w:b w:val="1"/>
+          <w:bCs w:val="1"/>
+          <w:sz w:val="28"/>
+          <w:szCs w:val="28"/>
+          <w:lang w:val="en-US"/>
+        </w:rPr>
+      </w:pPr>
+      <w:r>
+        <w:rPr>
+          <w:rFonts w:ascii="Arial" w:hAnsi="Arial" w:eastAsia="Arial" w:cs="Arial" w:asciiTheme="minorAscii" w:hAnsiTheme="minorAscii" w:eastAsiaTheme="minorAscii" w:cstheme="minorAscii"/>
+          <w:b w:val="1"/>
+          <w:bCs w:val="1"/>
+          <w:sz w:val="28"/>
+          <w:szCs w:val="28"/>
+          <w:lang w:val="en-US"/>
+        </w:rPr>
+        <w:t xml:space="preserve"> </w:t>
+      </w:r>
+    </w:p>
+    <w:p>
+      <w:pPr>
+        <w:pStyle w:val="663"/>
+        <w:spacing w:line="276" w:lineRule="auto"/>
+        <w:rPr>
+          <w:rFonts w:ascii="Arial" w:hAnsi="Arial" w:eastAsia="Arial" w:cs="Arial" w:asciiTheme="minorAscii" w:hAnsiTheme="minorAscii" w:eastAsiaTheme="minorAscii" w:cstheme="minorAscii"/>
+          <w:b w:val="1"/>
+          <w:bCs w:val="1"/>
+          <w:sz w:val="28"/>
+          <w:szCs w:val="28"/>
+          <w:lang w:val="en-US"/>
+        </w:rPr>
+      </w:pPr>
+      <w:r>
+        <w:rPr>
+          <w:rFonts w:ascii="Arial" w:hAnsi="Arial" w:eastAsia="Arial" w:cs="Arial" w:asciiTheme="minorAscii" w:hAnsiTheme="minorAscii" w:eastAsiaTheme="minorAscii" w:cstheme="minorAscii"/>
+          <w:b w:val="1"/>
+          <w:bCs w:val="1"/>
+          <w:sz w:val="28"/>
+          <w:szCs w:val="28"/>
+          <w:lang w:val="en-US"/>
+        </w:rPr>
+        <w:t>R1</w:t>
+      </w:r>
+      <w:r>
+        <w:rPr>
+          <w:rFonts w:ascii="Arial" w:hAnsi="Arial" w:eastAsia="Arial" w:cs="Arial" w:asciiTheme="minorAscii" w:hAnsiTheme="minorAscii" w:eastAsiaTheme="minorAscii" w:cstheme="minorAscii"/>
+          <w:b w:val="1"/>
+          <w:bCs w:val="1"/>
+          <w:sz w:val="28"/>
+          <w:szCs w:val="28"/>
+          <w:lang w:val="en-US"/>
+        </w:rPr>
+        <w:t>6</w:t>
+      </w:r>
+      <w:r>
+        <w:rPr>
+          <w:rFonts w:ascii="Arial" w:hAnsi="Arial" w:eastAsia="Arial" w:cs="Arial" w:asciiTheme="minorAscii" w:hAnsiTheme="minorAscii" w:eastAsiaTheme="minorAscii" w:cstheme="minorAscii"/>
+          <w:b w:val="1"/>
+          <w:bCs w:val="1"/>
+          <w:sz w:val="28"/>
+          <w:szCs w:val="28"/>
+          <w:lang w:val="en-US"/>
+        </w:rPr>
+        <w:t xml:space="preserve">. </w:t>
+      </w:r>
+      <w:r>
+        <w:rPr>
+          <w:rFonts w:ascii="Arial" w:hAnsi="Arial" w:eastAsia="Arial" w:cs="Arial" w:asciiTheme="minorAscii" w:hAnsiTheme="minorAscii" w:eastAsiaTheme="minorAscii" w:cstheme="minorAscii"/>
+          <w:b w:val="1"/>
+          <w:bCs w:val="1"/>
+          <w:sz w:val="28"/>
+          <w:szCs w:val="28"/>
+          <w:lang w:val="en-US"/>
+        </w:rPr>
+        <w:t xml:space="preserve">Mobile </w:t>
+      </w:r>
+      <w:r>
+        <w:rPr>
+          <w:rFonts w:ascii="Arial" w:hAnsi="Arial" w:eastAsia="Arial" w:cs="Arial" w:asciiTheme="minorAscii" w:hAnsiTheme="minorAscii" w:eastAsiaTheme="minorAscii" w:cstheme="minorAscii"/>
+          <w:b w:val="1"/>
+          <w:bCs w:val="1"/>
+          <w:sz w:val="28"/>
+          <w:szCs w:val="28"/>
+          <w:lang w:val="en-US"/>
+        </w:rPr>
+        <w:t xml:space="preserve">Haptic Feedback - </w:t>
+      </w:r>
+      <w:r>
+        <w:rPr>
+          <w:rFonts w:ascii="Arial" w:hAnsi="Arial" w:eastAsia="Arial" w:cs="Arial" w:asciiTheme="minorAscii" w:hAnsiTheme="minorAscii" w:eastAsiaTheme="minorAscii" w:cstheme="minorAscii"/>
+          <w:b w:val="1"/>
+          <w:bCs w:val="1"/>
+          <w:sz w:val="28"/>
+          <w:szCs w:val="28"/>
+          <w:lang w:val="en-US"/>
+        </w:rPr>
+        <w:t>Desirable</w:t>
+      </w:r>
+    </w:p>
+    <w:p>
+      <w:pPr>
+        <w:pStyle w:val="663"/>
+        <w:spacing w:line="276" w:lineRule="auto"/>
+        <w:rPr>
+          <w:rFonts w:ascii="Arial" w:hAnsi="Arial" w:eastAsia="Arial" w:cs="Arial" w:asciiTheme="minorAscii" w:hAnsiTheme="minorAscii" w:eastAsiaTheme="minorAscii" w:cstheme="minorAscii"/>
+          <w:lang w:val="en-US"/>
+        </w:rPr>
+      </w:pPr>
+      <w:r>
+        <w:rPr>
+          <w:rFonts w:ascii="Arial" w:hAnsi="Arial" w:eastAsia="Arial" w:cs="Arial" w:asciiTheme="minorAscii" w:hAnsiTheme="minorAscii" w:eastAsiaTheme="minorAscii" w:cstheme="minorAscii"/>
+          <w:lang w:val="en-US"/>
+        </w:rPr>
+        <w:t>The app sh</w:t>
+      </w:r>
+      <w:r>
+        <w:rPr>
+          <w:rFonts w:ascii="Arial" w:hAnsi="Arial" w:eastAsia="Arial" w:cs="Arial" w:asciiTheme="minorAscii" w:hAnsiTheme="minorAscii" w:eastAsiaTheme="minorAscii" w:cstheme="minorAscii"/>
+          <w:lang w:val="en-US"/>
+        </w:rPr>
+        <w:t>ould</w:t>
+      </w:r>
+      <w:r>
+        <w:rPr>
+          <w:rFonts w:ascii="Arial" w:hAnsi="Arial" w:eastAsia="Arial" w:cs="Arial" w:asciiTheme="minorAscii" w:hAnsiTheme="minorAscii" w:eastAsiaTheme="minorAscii" w:cstheme="minorAscii"/>
+          <w:lang w:val="en-US"/>
+        </w:rPr>
+        <w:t xml:space="preserve"> provide tactile (vibration) feedback via the Expo Haptics API when a user toggles a switch or when a command fails. This improves accessibility and provides physical confirmation for blind interactions.</w:t>
+      </w:r>
+    </w:p>
+    <w:p>
+      <w:pPr>
+        <w:pStyle w:val="663"/>
+        <w:spacing w:line="276" w:lineRule="auto"/>
+        <w:rPr>
+          <w:rFonts w:ascii="Arial" w:hAnsi="Arial" w:eastAsia="Arial" w:cs="Arial" w:asciiTheme="minorAscii" w:hAnsiTheme="minorAscii" w:eastAsiaTheme="minorAscii" w:cstheme="minorAscii"/>
+          <w:lang w:val="en-US"/>
+        </w:rPr>
+      </w:pPr>
+    </w:p>
+    <w:p>
+      <w:pPr>
+        <w:pStyle w:val="663"/>
+        <w:spacing w:line="276" w:lineRule="auto"/>
+        <w:rPr>
+          <w:rFonts w:ascii="Arial" w:hAnsi="Arial" w:eastAsia="Arial" w:cs="Arial" w:asciiTheme="minorAscii" w:hAnsiTheme="minorAscii" w:eastAsiaTheme="minorAscii" w:cstheme="minorAscii"/>
+          <w:b w:val="1"/>
+          <w:bCs w:val="1"/>
+          <w:sz w:val="28"/>
+          <w:szCs w:val="28"/>
+          <w:lang w:val="en-US"/>
+        </w:rPr>
+      </w:pPr>
+      <w:r>
+        <w:rPr>
+          <w:rFonts w:ascii="Arial" w:hAnsi="Arial" w:eastAsia="Arial" w:cs="Arial" w:asciiTheme="minorAscii" w:hAnsiTheme="minorAscii" w:eastAsiaTheme="minorAscii" w:cstheme="minorAscii"/>
+          <w:b w:val="1"/>
+          <w:bCs w:val="1"/>
+          <w:sz w:val="28"/>
+          <w:szCs w:val="28"/>
+          <w:lang w:val="en-US"/>
+        </w:rPr>
+        <w:t xml:space="preserve">R17. Mobile Gesture-based Navigation - Essential </w:t>
+      </w:r>
+    </w:p>
+    <w:p>
+      <w:pPr>
+        <w:pStyle w:val="663"/>
+        <w:spacing w:line="276" w:lineRule="auto"/>
+        <w:rPr>
+          <w:rFonts w:ascii="Arial" w:hAnsi="Arial" w:eastAsia="Arial" w:cs="Arial" w:asciiTheme="minorAscii" w:hAnsiTheme="minorAscii" w:eastAsiaTheme="minorAscii" w:cstheme="minorAscii"/>
+          <w:lang w:val="en-US"/>
+        </w:rPr>
+      </w:pPr>
+      <w:r>
+        <w:rPr>
+          <w:rFonts w:ascii="Arial" w:hAnsi="Arial" w:eastAsia="Arial" w:cs="Arial" w:asciiTheme="minorAscii" w:hAnsiTheme="minorAscii" w:eastAsiaTheme="minorAscii" w:cstheme="minorAscii"/>
+          <w:lang w:val="en-US"/>
+        </w:rPr>
+        <w:t xml:space="preserve">To </w:t>
+      </w:r>
+      <w:r>
+        <w:rPr>
+          <w:rFonts w:ascii="Arial" w:hAnsi="Arial" w:eastAsia="Arial" w:cs="Arial" w:asciiTheme="minorAscii" w:hAnsiTheme="minorAscii" w:eastAsiaTheme="minorAscii" w:cstheme="minorAscii"/>
+          <w:lang w:val="en-US"/>
+        </w:rPr>
+        <w:t>optimize</w:t>
+      </w:r>
+      <w:r>
+        <w:rPr>
+          <w:rFonts w:ascii="Arial" w:hAnsi="Arial" w:eastAsia="Arial" w:cs="Arial" w:asciiTheme="minorAscii" w:hAnsiTheme="minorAscii" w:eastAsiaTheme="minorAscii" w:cstheme="minorAscii"/>
+          <w:lang w:val="en-US"/>
+        </w:rPr>
+        <w:t xml:space="preserve"> the small-screen experience, the app shall support native mobile gestures. This </w:t>
+      </w:r>
+      <w:r>
+        <w:rPr>
+          <w:rFonts w:ascii="Arial" w:hAnsi="Arial" w:eastAsia="Arial" w:cs="Arial" w:asciiTheme="minorAscii" w:hAnsiTheme="minorAscii" w:eastAsiaTheme="minorAscii" w:cstheme="minorAscii"/>
+          <w:lang w:val="en-US"/>
+        </w:rPr>
+        <w:t xml:space="preserve">can </w:t>
+      </w:r>
+      <w:r>
+        <w:rPr>
+          <w:rFonts w:ascii="Arial" w:hAnsi="Arial" w:eastAsia="Arial" w:cs="Arial" w:asciiTheme="minorAscii" w:hAnsiTheme="minorAscii" w:eastAsiaTheme="minorAscii" w:cstheme="minorAscii"/>
+          <w:lang w:val="en-US"/>
+        </w:rPr>
+        <w:t>include</w:t>
+      </w:r>
+      <w:r>
+        <w:rPr>
+          <w:rFonts w:ascii="Arial" w:hAnsi="Arial" w:eastAsia="Arial" w:cs="Arial" w:asciiTheme="minorAscii" w:hAnsiTheme="minorAscii" w:eastAsiaTheme="minorAscii" w:cstheme="minorAscii"/>
+          <w:lang w:val="en-US"/>
+        </w:rPr>
+        <w:t xml:space="preserve"> </w:t>
+      </w:r>
+      <w:r>
+        <w:rPr>
+          <w:rFonts w:ascii="Arial" w:hAnsi="Arial" w:eastAsia="Arial" w:cs="Arial" w:asciiTheme="minorAscii" w:hAnsiTheme="minorAscii" w:eastAsiaTheme="minorAscii" w:cstheme="minorAscii"/>
+          <w:lang w:val="en-US"/>
+        </w:rPr>
+        <w:t xml:space="preserve">pull to refresh </w:t>
+      </w:r>
+      <w:r>
+        <w:rPr>
+          <w:rFonts w:ascii="Arial" w:hAnsi="Arial" w:eastAsia="Arial" w:cs="Arial" w:asciiTheme="minorAscii" w:hAnsiTheme="minorAscii" w:eastAsiaTheme="minorAscii" w:cstheme="minorAscii"/>
+          <w:lang w:val="en-US"/>
+        </w:rPr>
+        <w:t xml:space="preserve">on the device list to </w:t>
+      </w:r>
+      <w:r>
+        <w:rPr>
+          <w:rFonts w:ascii="Arial" w:hAnsi="Arial" w:eastAsia="Arial" w:cs="Arial" w:asciiTheme="minorAscii" w:hAnsiTheme="minorAscii" w:eastAsiaTheme="minorAscii" w:cstheme="minorAscii"/>
+          <w:lang w:val="en-US"/>
+        </w:rPr>
+        <w:t>sync</w:t>
+      </w:r>
+      <w:r>
+        <w:rPr>
+          <w:rFonts w:ascii="Arial" w:hAnsi="Arial" w:eastAsia="Arial" w:cs="Arial" w:asciiTheme="minorAscii" w:hAnsiTheme="minorAscii" w:eastAsiaTheme="minorAscii" w:cstheme="minorAscii"/>
+          <w:lang w:val="en-US"/>
+        </w:rPr>
+        <w:t xml:space="preserve"> with the server</w:t>
+      </w:r>
+      <w:r>
+        <w:rPr>
+          <w:rFonts w:ascii="Arial" w:hAnsi="Arial" w:eastAsia="Arial" w:cs="Arial" w:asciiTheme="minorAscii" w:hAnsiTheme="minorAscii" w:eastAsiaTheme="minorAscii" w:cstheme="minorAscii"/>
+          <w:lang w:val="en-US"/>
+        </w:rPr>
+        <w:t xml:space="preserve"> or </w:t>
+      </w:r>
+      <w:r>
+        <w:rPr>
+          <w:rFonts w:ascii="Arial" w:hAnsi="Arial" w:eastAsia="Arial" w:cs="Arial" w:asciiTheme="minorAscii" w:hAnsiTheme="minorAscii" w:eastAsiaTheme="minorAscii" w:cstheme="minorAscii"/>
+          <w:lang w:val="en-US"/>
+        </w:rPr>
+        <w:t>to navigate through the different tabs</w:t>
+      </w:r>
+      <w:r>
+        <w:rPr>
+          <w:rFonts w:ascii="Arial" w:hAnsi="Arial" w:eastAsia="Arial" w:cs="Arial" w:asciiTheme="minorAscii" w:hAnsiTheme="minorAscii" w:eastAsiaTheme="minorAscii" w:cstheme="minorAscii"/>
+          <w:lang w:val="en-US"/>
+        </w:rPr>
+        <w:t xml:space="preserve"> smoothly</w:t>
+      </w:r>
+      <w:r>
+        <w:rPr>
+          <w:rFonts w:ascii="Arial" w:hAnsi="Arial" w:eastAsia="Arial" w:cs="Arial" w:asciiTheme="minorAscii" w:hAnsiTheme="minorAscii" w:eastAsiaTheme="minorAscii" w:cstheme="minorAscii"/>
+          <w:lang w:val="en-US"/>
+        </w:rPr>
+        <w:t>.</w:t>
+      </w:r>
+    </w:p>
+    <w:p>
+      <w:pPr>
+        <w:pStyle w:val="663"/>
+        <w:spacing w:line="276" w:lineRule="auto"/>
+        <w:rPr>
+          <w:rFonts w:ascii="Arial" w:hAnsi="Arial" w:eastAsia="Arial" w:cs="Arial" w:asciiTheme="minorAscii" w:hAnsiTheme="minorAscii" w:eastAsiaTheme="minorAscii" w:cstheme="minorAscii"/>
+          <w:lang w:val="en-US"/>
+        </w:rPr>
+      </w:pPr>
+    </w:p>
+    <w:p>
+      <w:pPr>
+        <w:pStyle w:val="663"/>
+        <w:spacing w:line="276" w:lineRule="auto"/>
+        <w:rPr>
+          <w:rFonts w:ascii="Arial" w:hAnsi="Arial" w:eastAsia="Arial" w:cs="Arial" w:asciiTheme="minorAscii" w:hAnsiTheme="minorAscii" w:eastAsiaTheme="minorAscii" w:cstheme="minorAscii"/>
+          <w:b w:val="1"/>
+          <w:bCs w:val="1"/>
+          <w:sz w:val="28"/>
+          <w:szCs w:val="28"/>
+          <w:lang w:val="en-US"/>
+        </w:rPr>
+      </w:pPr>
+      <w:r>
+        <w:rPr>
+          <w:rFonts w:ascii="Arial" w:hAnsi="Arial" w:eastAsia="Arial" w:cs="Arial" w:asciiTheme="minorAscii" w:hAnsiTheme="minorAscii" w:eastAsiaTheme="minorAscii" w:cstheme="minorAscii"/>
+          <w:b w:val="1"/>
+          <w:bCs w:val="1"/>
+          <w:sz w:val="28"/>
+          <w:szCs w:val="28"/>
+          <w:lang w:val="en-US"/>
+        </w:rPr>
+        <w:t xml:space="preserve">R18. Mobile Design Coordinated with Web - Essential </w:t>
+      </w:r>
+    </w:p>
+    <w:p>
+      <w:pPr>
+        <w:pStyle w:val="663"/>
+        <w:spacing w:line="276" w:lineRule="auto"/>
+        <w:rPr>
+          <w:rFonts w:ascii="Arial" w:hAnsi="Arial" w:eastAsia="Arial" w:cs="Arial" w:asciiTheme="minorAscii" w:hAnsiTheme="minorAscii" w:eastAsiaTheme="minorAscii" w:cstheme="minorAscii"/>
+          <w:lang w:val="en-US"/>
+        </w:rPr>
+      </w:pPr>
+      <w:r>
+        <w:rPr>
+          <w:rFonts w:ascii="Arial" w:hAnsi="Arial" w:eastAsia="Arial" w:cs="Arial" w:asciiTheme="minorAscii" w:hAnsiTheme="minorAscii" w:eastAsiaTheme="minorAscii" w:cstheme="minorAscii"/>
+          <w:lang w:val="en-US"/>
+        </w:rPr>
+        <w:t xml:space="preserve">The mobile UI shall </w:t>
+      </w:r>
+      <w:r>
+        <w:rPr>
+          <w:rFonts w:ascii="Arial" w:hAnsi="Arial" w:eastAsia="Arial" w:cs="Arial" w:asciiTheme="minorAscii" w:hAnsiTheme="minorAscii" w:eastAsiaTheme="minorAscii" w:cstheme="minorAscii"/>
+          <w:lang w:val="en-US"/>
+        </w:rPr>
+        <w:t>maintain</w:t>
+      </w:r>
+      <w:r>
+        <w:rPr>
+          <w:rFonts w:ascii="Arial" w:hAnsi="Arial" w:eastAsia="Arial" w:cs="Arial" w:asciiTheme="minorAscii" w:hAnsiTheme="minorAscii" w:eastAsiaTheme="minorAscii" w:cstheme="minorAscii"/>
+          <w:lang w:val="en-US"/>
+        </w:rPr>
+        <w:t xml:space="preserve"> visual consistency with the Web version by using the same color palette</w:t>
+      </w:r>
+      <w:r>
+        <w:rPr>
+          <w:rFonts w:ascii="Arial" w:hAnsi="Arial" w:eastAsia="Arial" w:cs="Arial" w:asciiTheme="minorAscii" w:hAnsiTheme="minorAscii" w:eastAsiaTheme="minorAscii" w:cstheme="minorAscii"/>
+          <w:lang w:val="en-US"/>
+        </w:rPr>
+        <w:t xml:space="preserve"> </w:t>
+      </w:r>
+      <w:r>
+        <w:rPr>
+          <w:rFonts w:ascii="Arial" w:hAnsi="Arial" w:eastAsia="Arial" w:cs="Arial" w:asciiTheme="minorAscii" w:hAnsiTheme="minorAscii" w:eastAsiaTheme="minorAscii" w:cstheme="minorAscii"/>
+          <w:lang w:val="en-US"/>
+        </w:rPr>
+        <w:t xml:space="preserve">and terminology. While the layout must be </w:t>
+      </w:r>
+      <w:r>
+        <w:rPr>
+          <w:rFonts w:ascii="Arial" w:hAnsi="Arial" w:eastAsia="Arial" w:cs="Arial" w:asciiTheme="minorAscii" w:hAnsiTheme="minorAscii" w:eastAsiaTheme="minorAscii" w:cstheme="minorAscii"/>
+          <w:lang w:val="en-US"/>
+        </w:rPr>
+        <w:t>optimized</w:t>
+      </w:r>
+      <w:r>
+        <w:rPr>
+          <w:rFonts w:ascii="Arial" w:hAnsi="Arial" w:eastAsia="Arial" w:cs="Arial" w:asciiTheme="minorAscii" w:hAnsiTheme="minorAscii" w:eastAsiaTheme="minorAscii" w:cstheme="minorAscii"/>
+          <w:lang w:val="en-US"/>
+        </w:rPr>
+        <w:t xml:space="preserve"> for vertical touchscreens, the paired functionality</w:t>
+      </w:r>
+      <w:r>
+        <w:rPr>
+          <w:rFonts w:ascii="Arial" w:hAnsi="Arial" w:eastAsia="Arial" w:cs="Arial" w:asciiTheme="minorAscii" w:hAnsiTheme="minorAscii" w:eastAsiaTheme="minorAscii" w:cstheme="minorAscii"/>
+          <w:lang w:val="en-US"/>
+        </w:rPr>
+        <w:t xml:space="preserve"> shall </w:t>
+      </w:r>
+      <w:r>
+        <w:rPr>
+          <w:rFonts w:ascii="Arial" w:hAnsi="Arial" w:eastAsia="Arial" w:cs="Arial" w:asciiTheme="minorAscii" w:hAnsiTheme="minorAscii" w:eastAsiaTheme="minorAscii" w:cstheme="minorAscii"/>
+          <w:lang w:val="en-US"/>
+        </w:rPr>
+        <w:t>ensure</w:t>
+      </w:r>
+      <w:r>
+        <w:rPr>
+          <w:rFonts w:ascii="Arial" w:hAnsi="Arial" w:eastAsia="Arial" w:cs="Arial" w:asciiTheme="minorAscii" w:hAnsiTheme="minorAscii" w:eastAsiaTheme="minorAscii" w:cstheme="minorAscii"/>
+          <w:lang w:val="en-US"/>
+        </w:rPr>
+        <w:t xml:space="preserve"> </w:t>
+      </w:r>
+      <w:r>
+        <w:rPr>
+          <w:rFonts w:ascii="Arial" w:hAnsi="Arial" w:eastAsia="Arial" w:cs="Arial" w:asciiTheme="minorAscii" w:hAnsiTheme="minorAscii" w:eastAsiaTheme="minorAscii" w:cstheme="minorAscii"/>
+          <w:lang w:val="en-US"/>
+        </w:rPr>
+        <w:t>that a user transitioning from the Web dashboard to the Mobile app experiences no learning curve.</w:t>
+      </w:r>
+    </w:p>
+    <w:p>
+      <w:pPr>
+        <w:pStyle w:val="663"/>
+        <w:spacing w:line="276" w:lineRule="auto"/>
+        <w:rPr>
+          <w:rFonts w:ascii="Arial" w:hAnsi="Arial" w:eastAsia="Arial" w:cs="Arial" w:asciiTheme="minorAscii" w:hAnsiTheme="minorAscii" w:eastAsiaTheme="minorAscii" w:cstheme="minorAscii"/>
+          <w:lang w:val="en-US"/>
+        </w:rPr>
+      </w:pPr>
     </w:p>
     <w:sectPr>
       <w:footnotePr/>
@@ -38889,206 +40056,197 @@
     </w:tblStylePr>
   </w:style>
   <w:style w:type="paragraph" w:styleId="139">
+    <w:uiPriority w:val="9"/>
     <w:name w:val="Heading 1"/>
-    <w:basedOn w:val="663"/>
-    <w:next w:val="663"/>
+    <w:basedOn w:val="Normal"/>
+    <w:next w:val="Normal"/>
     <w:link w:val="150"/>
-    <w:uiPriority w:val="9"/>
     <w:qFormat/>
-    <w:pPr>
-      <w:keepNext w:val="true"/>
-      <w:keepLines w:val="true"/>
-      <w:pBdr/>
-      <w:spacing w:before="360" w:after="80"/>
-      <w:ind/>
-      <w:outlineLvl w:val="0"/>
-    </w:pPr>
+    <w:rsid w:val="6B3D9C48"/>
     <w:rPr>
       <w:rFonts w:ascii="Arial" w:hAnsi="Arial" w:eastAsia="Arial" w:cs="Arial"/>
-      <w:color w:val="0f4761" w:themeColor="accent1" w:themeShade="BF"/>
+      <w:color w:val="365F91" w:themeColor="accent1" w:themeTint="FF" w:themeShade="BF"/>
       <w:sz w:val="40"/>
       <w:szCs w:val="40"/>
     </w:rPr>
+    <w:pPr>
+      <w:keepNext w:val="1"/>
+      <w:keepLines w:val="1"/>
+      <w:spacing w:before="360" w:after="80"/>
+      <w:outlineLvl w:val="0"/>
+    </w:pPr>
   </w:style>
   <w:style w:type="paragraph" w:styleId="140">
+    <w:uiPriority w:val="9"/>
     <w:name w:val="Heading 2"/>
-    <w:basedOn w:val="663"/>
-    <w:next w:val="663"/>
+    <w:basedOn w:val="Normal"/>
+    <w:next w:val="Normal"/>
+    <w:unhideWhenUsed/>
     <w:link w:val="151"/>
-    <w:uiPriority w:val="9"/>
-    <w:unhideWhenUsed/>
     <w:qFormat/>
-    <w:pPr>
-      <w:keepNext w:val="true"/>
-      <w:keepLines w:val="true"/>
-      <w:pBdr/>
-      <w:spacing w:before="160" w:after="80"/>
-      <w:ind/>
-      <w:outlineLvl w:val="1"/>
-    </w:pPr>
+    <w:rsid w:val="6B3D9C48"/>
     <w:rPr>
       <w:rFonts w:ascii="Arial" w:hAnsi="Arial" w:eastAsia="Arial" w:cs="Arial"/>
-      <w:color w:val="0f4761" w:themeColor="accent1" w:themeShade="BF"/>
+      <w:color w:val="365F91" w:themeColor="accent1" w:themeTint="FF" w:themeShade="BF"/>
       <w:sz w:val="32"/>
       <w:szCs w:val="32"/>
     </w:rPr>
+    <w:pPr>
+      <w:keepNext w:val="1"/>
+      <w:keepLines w:val="1"/>
+      <w:spacing w:before="160" w:after="80"/>
+      <w:outlineLvl w:val="1"/>
+    </w:pPr>
   </w:style>
   <w:style w:type="paragraph" w:styleId="141">
+    <w:uiPriority w:val="9"/>
     <w:name w:val="Heading 3"/>
-    <w:basedOn w:val="663"/>
-    <w:next w:val="663"/>
+    <w:basedOn w:val="Normal"/>
+    <w:next w:val="Normal"/>
+    <w:unhideWhenUsed/>
     <w:link w:val="152"/>
-    <w:uiPriority w:val="9"/>
-    <w:unhideWhenUsed/>
     <w:qFormat/>
-    <w:pPr>
-      <w:keepNext w:val="true"/>
-      <w:keepLines w:val="true"/>
-      <w:pBdr/>
-      <w:spacing w:before="160" w:after="80"/>
-      <w:ind/>
-      <w:outlineLvl w:val="2"/>
-    </w:pPr>
+    <w:rsid w:val="6B3D9C48"/>
     <w:rPr>
       <w:rFonts w:ascii="Arial" w:hAnsi="Arial" w:eastAsia="Arial" w:cs="Arial"/>
-      <w:color w:val="0f4761" w:themeColor="accent1" w:themeShade="BF"/>
+      <w:color w:val="365F91" w:themeColor="accent1" w:themeTint="FF" w:themeShade="BF"/>
       <w:sz w:val="28"/>
       <w:szCs w:val="28"/>
     </w:rPr>
+    <w:pPr>
+      <w:keepNext w:val="1"/>
+      <w:keepLines w:val="1"/>
+      <w:spacing w:before="160" w:after="80"/>
+      <w:outlineLvl w:val="2"/>
+    </w:pPr>
   </w:style>
   <w:style w:type="paragraph" w:styleId="142">
+    <w:uiPriority w:val="9"/>
     <w:name w:val="Heading 4"/>
-    <w:basedOn w:val="663"/>
-    <w:next w:val="663"/>
+    <w:basedOn w:val="Normal"/>
+    <w:next w:val="Normal"/>
+    <w:unhideWhenUsed/>
     <w:link w:val="153"/>
-    <w:uiPriority w:val="9"/>
-    <w:unhideWhenUsed/>
     <w:qFormat/>
+    <w:rsid w:val="6B3D9C48"/>
+    <w:rPr>
+      <w:rFonts w:ascii="Arial" w:hAnsi="Arial" w:eastAsia="Arial" w:cs="Arial"/>
+      <w:i w:val="1"/>
+      <w:iCs w:val="1"/>
+      <w:color w:val="365F91" w:themeColor="accent1" w:themeTint="FF" w:themeShade="BF"/>
+    </w:rPr>
     <w:pPr>
-      <w:keepNext w:val="true"/>
-      <w:keepLines w:val="true"/>
-      <w:pBdr/>
+      <w:keepNext w:val="1"/>
+      <w:keepLines w:val="1"/>
       <w:spacing w:before="80" w:after="40"/>
-      <w:ind/>
       <w:outlineLvl w:val="3"/>
     </w:pPr>
+  </w:style>
+  <w:style w:type="paragraph" w:styleId="143">
+    <w:uiPriority w:val="9"/>
+    <w:name w:val="Heading 5"/>
+    <w:basedOn w:val="Normal"/>
+    <w:next w:val="Normal"/>
+    <w:unhideWhenUsed/>
+    <w:link w:val="154"/>
+    <w:qFormat/>
+    <w:rsid w:val="6B3D9C48"/>
     <w:rPr>
       <w:rFonts w:ascii="Arial" w:hAnsi="Arial" w:eastAsia="Arial" w:cs="Arial"/>
-      <w:i/>
-      <w:iCs/>
-      <w:color w:val="0f4761" w:themeColor="accent1" w:themeShade="BF"/>
+      <w:color w:val="365F91" w:themeColor="accent1" w:themeTint="FF" w:themeShade="BF"/>
     </w:rPr>
-  </w:style>
-  <w:style w:type="paragraph" w:styleId="143">
-    <w:name w:val="Heading 5"/>
-    <w:basedOn w:val="663"/>
-    <w:next w:val="663"/>
-    <w:link w:val="154"/>
-    <w:uiPriority w:val="9"/>
-    <w:unhideWhenUsed/>
-    <w:qFormat/>
     <w:pPr>
-      <w:keepNext w:val="true"/>
-      <w:keepLines w:val="true"/>
-      <w:pBdr/>
+      <w:keepNext w:val="1"/>
+      <w:keepLines w:val="1"/>
       <w:spacing w:before="80" w:after="40"/>
-      <w:ind/>
       <w:outlineLvl w:val="4"/>
     </w:pPr>
+  </w:style>
+  <w:style w:type="paragraph" w:styleId="144">
+    <w:uiPriority w:val="9"/>
+    <w:name w:val="Heading 6"/>
+    <w:basedOn w:val="Normal"/>
+    <w:next w:val="Normal"/>
+    <w:unhideWhenUsed/>
+    <w:link w:val="155"/>
+    <w:qFormat/>
+    <w:rsid w:val="6B3D9C48"/>
     <w:rPr>
       <w:rFonts w:ascii="Arial" w:hAnsi="Arial" w:eastAsia="Arial" w:cs="Arial"/>
-      <w:color w:val="0f4761" w:themeColor="accent1" w:themeShade="BF"/>
+      <w:i w:val="1"/>
+      <w:iCs w:val="1"/>
+      <w:color w:val="595959" w:themeColor="text1" w:themeTint="A6" w:themeShade="FF"/>
     </w:rPr>
-  </w:style>
-  <w:style w:type="paragraph" w:styleId="144">
-    <w:name w:val="Heading 6"/>
-    <w:basedOn w:val="663"/>
-    <w:next w:val="663"/>
-    <w:link w:val="155"/>
-    <w:uiPriority w:val="9"/>
-    <w:unhideWhenUsed/>
-    <w:qFormat/>
     <w:pPr>
-      <w:keepNext w:val="true"/>
-      <w:keepLines w:val="true"/>
-      <w:pBdr/>
+      <w:keepNext w:val="1"/>
+      <w:keepLines w:val="1"/>
       <w:spacing w:before="40" w:after="0"/>
-      <w:ind/>
       <w:outlineLvl w:val="5"/>
     </w:pPr>
+  </w:style>
+  <w:style w:type="paragraph" w:styleId="145">
+    <w:uiPriority w:val="9"/>
+    <w:name w:val="Heading 7"/>
+    <w:basedOn w:val="Normal"/>
+    <w:next w:val="Normal"/>
+    <w:unhideWhenUsed/>
+    <w:link w:val="156"/>
+    <w:qFormat/>
+    <w:rsid w:val="6B3D9C48"/>
     <w:rPr>
       <w:rFonts w:ascii="Arial" w:hAnsi="Arial" w:eastAsia="Arial" w:cs="Arial"/>
-      <w:i/>
-      <w:iCs/>
-      <w:color w:val="595959" w:themeColor="text1" w:themeTint="A6"/>
+      <w:color w:val="595959" w:themeColor="text1" w:themeTint="A6" w:themeShade="FF"/>
     </w:rPr>
-  </w:style>
-  <w:style w:type="paragraph" w:styleId="145">
-    <w:name w:val="Heading 7"/>
-    <w:basedOn w:val="663"/>
-    <w:next w:val="663"/>
-    <w:link w:val="156"/>
-    <w:uiPriority w:val="9"/>
-    <w:unhideWhenUsed/>
-    <w:qFormat/>
     <w:pPr>
-      <w:keepNext w:val="true"/>
-      <w:keepLines w:val="true"/>
-      <w:pBdr/>
+      <w:keepNext w:val="1"/>
+      <w:keepLines w:val="1"/>
       <w:spacing w:before="40" w:after="0"/>
-      <w:ind/>
       <w:outlineLvl w:val="6"/>
     </w:pPr>
+  </w:style>
+  <w:style w:type="paragraph" w:styleId="146">
+    <w:uiPriority w:val="9"/>
+    <w:name w:val="Heading 8"/>
+    <w:basedOn w:val="Normal"/>
+    <w:next w:val="Normal"/>
+    <w:unhideWhenUsed/>
+    <w:link w:val="157"/>
+    <w:qFormat/>
+    <w:rsid w:val="6B3D9C48"/>
     <w:rPr>
       <w:rFonts w:ascii="Arial" w:hAnsi="Arial" w:eastAsia="Arial" w:cs="Arial"/>
-      <w:color w:val="595959" w:themeColor="text1" w:themeTint="A6"/>
+      <w:i w:val="1"/>
+      <w:iCs w:val="1"/>
+      <w:color w:val="272727"/>
     </w:rPr>
-  </w:style>
-  <w:style w:type="paragraph" w:styleId="146">
-    <w:name w:val="Heading 8"/>
-    <w:basedOn w:val="663"/>
-    <w:next w:val="663"/>
-    <w:link w:val="157"/>
-    <w:uiPriority w:val="9"/>
-    <w:unhideWhenUsed/>
-    <w:qFormat/>
     <w:pPr>
-      <w:keepNext w:val="true"/>
-      <w:keepLines w:val="true"/>
-      <w:pBdr/>
+      <w:keepNext w:val="1"/>
+      <w:keepLines w:val="1"/>
       <w:spacing w:after="0"/>
-      <w:ind/>
       <w:outlineLvl w:val="7"/>
     </w:pPr>
+  </w:style>
+  <w:style w:type="paragraph" w:styleId="147">
+    <w:uiPriority w:val="9"/>
+    <w:name w:val="Heading 9"/>
+    <w:basedOn w:val="Normal"/>
+    <w:next w:val="Normal"/>
+    <w:unhideWhenUsed/>
+    <w:link w:val="158"/>
+    <w:qFormat/>
+    <w:rsid w:val="6B3D9C48"/>
     <w:rPr>
       <w:rFonts w:ascii="Arial" w:hAnsi="Arial" w:eastAsia="Arial" w:cs="Arial"/>
-      <w:i/>
-      <w:iCs/>
-      <w:color w:val="272727" w:themeColor="text1" w:themeTint="D8"/>
+      <w:i w:val="1"/>
+      <w:iCs w:val="1"/>
+      <w:color w:val="272727"/>
     </w:rPr>
-  </w:style>
-  <w:style w:type="paragraph" w:styleId="147">
-    <w:name w:val="Heading 9"/>
-    <w:basedOn w:val="663"/>
-    <w:next w:val="663"/>
-    <w:link w:val="158"/>
-    <w:uiPriority w:val="9"/>
-    <w:unhideWhenUsed/>
-    <w:qFormat/>
     <w:pPr>
-      <w:keepNext w:val="true"/>
-      <w:keepLines w:val="true"/>
-      <w:pBdr/>
+      <w:keepNext w:val="1"/>
+      <w:keepLines w:val="1"/>
       <w:spacing w:after="0"/>
-      <w:ind/>
       <w:outlineLvl w:val="8"/>
     </w:pPr>
-    <w:rPr>
-      <w:rFonts w:ascii="Arial" w:hAnsi="Arial" w:eastAsia="Arial" w:cs="Arial"/>
-      <w:i/>
-      <w:iCs/>
-      <w:color w:val="272727" w:themeColor="text1" w:themeTint="D8"/>
-    </w:rPr>
   </w:style>
   <w:style w:type="character" w:styleId="148" w:default="1">
     <w:name w:val="Default Paragraph Font"/>
@@ -39262,24 +40420,22 @@
     </w:rPr>
   </w:style>
   <w:style w:type="paragraph" w:styleId="159">
+    <w:uiPriority w:val="10"/>
     <w:name w:val="Title"/>
-    <w:basedOn w:val="663"/>
-    <w:next w:val="663"/>
+    <w:basedOn w:val="Normal"/>
+    <w:next w:val="Normal"/>
     <w:link w:val="160"/>
-    <w:uiPriority w:val="10"/>
     <w:qFormat/>
-    <w:pPr>
-      <w:pBdr/>
-      <w:spacing w:after="80" w:line="240" w:lineRule="auto"/>
-      <w:ind/>
-      <w:contextualSpacing w:val="true"/>
-    </w:pPr>
+    <w:rsid w:val="6B3D9C48"/>
     <w:rPr>
       <w:rFonts w:ascii="Arial" w:hAnsi="Arial" w:eastAsia="Arial" w:cs="Arial"/>
-      <w:spacing w:val="-10"/>
       <w:sz w:val="56"/>
       <w:szCs w:val="56"/>
     </w:rPr>
+    <w:pPr>
+      <w:spacing w:after="80" w:line="240" w:lineRule="auto"/>
+      <w:contextualSpacing/>
+    </w:pPr>
   </w:style>
   <w:style w:type="character" w:styleId="160">
     <w:name w:val="Title Char"/>
@@ -39299,23 +40455,15 @@
     </w:rPr>
   </w:style>
   <w:style w:type="paragraph" w:styleId="161">
+    <w:uiPriority w:val="11"/>
     <w:name w:val="Subtitle"/>
-    <w:basedOn w:val="663"/>
-    <w:next w:val="663"/>
+    <w:basedOn w:val="Normal"/>
+    <w:next w:val="Normal"/>
     <w:link w:val="162"/>
-    <w:uiPriority w:val="11"/>
     <w:qFormat/>
-    <w:pPr>
-      <w:numPr>
-        <w:ilvl w:val="1"/>
-      </w:numPr>
-      <w:pBdr/>
-      <w:spacing/>
-      <w:ind/>
-    </w:pPr>
+    <w:rsid w:val="6B3D9C48"/>
     <w:rPr>
-      <w:color w:val="595959" w:themeColor="text1" w:themeTint="A6"/>
-      <w:spacing w:val="15"/>
+      <w:color w:val="595959" w:themeColor="text1" w:themeTint="A6" w:themeShade="FF"/>
       <w:sz w:val="28"/>
       <w:szCs w:val="28"/>
     </w:rPr>
@@ -39338,23 +40486,22 @@
     </w:rPr>
   </w:style>
   <w:style w:type="paragraph" w:styleId="163">
+    <w:uiPriority w:val="29"/>
     <w:name w:val="Quote"/>
-    <w:basedOn w:val="663"/>
-    <w:next w:val="663"/>
+    <w:basedOn w:val="Normal"/>
+    <w:next w:val="Normal"/>
     <w:link w:val="164"/>
-    <w:uiPriority w:val="29"/>
     <w:qFormat/>
+    <w:rsid w:val="6B3D9C48"/>
+    <w:rPr>
+      <w:i w:val="1"/>
+      <w:iCs w:val="1"/>
+      <w:color w:val="404040" w:themeColor="text1" w:themeTint="BF" w:themeShade="FF"/>
+    </w:rPr>
     <w:pPr>
-      <w:pBdr/>
       <w:spacing w:before="160"/>
-      <w:ind/>
       <w:jc w:val="center"/>
     </w:pPr>
-    <w:rPr>
-      <w:i/>
-      <w:iCs/>
-      <w:color w:val="404040" w:themeColor="text1" w:themeTint="BF"/>
-    </w:rPr>
   </w:style>
   <w:style w:type="character" w:styleId="164">
     <w:name w:val="Quote Char"/>
@@ -39373,15 +40520,15 @@
     </w:rPr>
   </w:style>
   <w:style w:type="paragraph" w:styleId="165">
+    <w:uiPriority w:val="34"/>
     <w:name w:val="List Paragraph"/>
-    <w:basedOn w:val="663"/>
-    <w:uiPriority w:val="34"/>
+    <w:basedOn w:val="Normal"/>
     <w:qFormat/>
+    <w:rsid w:val="6B3D9C48"/>
     <w:pPr>
-      <w:pBdr/>
       <w:spacing/>
       <w:ind w:left="720"/>
-      <w:contextualSpacing w:val="true"/>
+      <w:contextualSpacing/>
     </w:pPr>
   </w:style>
   <w:style w:type="character" w:styleId="166">
@@ -39401,26 +40548,27 @@
     </w:rPr>
   </w:style>
   <w:style w:type="paragraph" w:styleId="167">
+    <w:uiPriority w:val="30"/>
     <w:name w:val="Intense Quote"/>
-    <w:basedOn w:val="663"/>
-    <w:next w:val="663"/>
+    <w:basedOn w:val="Normal"/>
+    <w:next w:val="Normal"/>
     <w:link w:val="168"/>
-    <w:uiPriority w:val="30"/>
     <w:qFormat/>
+    <w:rsid w:val="6B3D9C48"/>
+    <w:rPr>
+      <w:i w:val="1"/>
+      <w:iCs w:val="1"/>
+      <w:color w:val="365F91" w:themeColor="accent1" w:themeTint="FF" w:themeShade="BF"/>
+    </w:rPr>
     <w:pPr>
       <w:pBdr>
-        <w:top w:val="single" w:color="0f4761" w:themeColor="accent1" w:themeShade="BF" w:sz="4" w:space="10"/>
-        <w:bottom w:val="single" w:color="0f4761" w:themeColor="accent1" w:themeShade="BF" w:sz="4" w:space="10"/>
+        <w:top w:val="single" w:color="365F91" w:themeColor="accent1" w:themeShade="BF" w:sz="4" w:space="10"/>
+        <w:bottom w:val="single" w:color="365F91" w:themeColor="accent1" w:themeShade="BF" w:sz="4" w:space="10"/>
       </w:pBdr>
       <w:spacing w:before="360" w:after="360"/>
       <w:ind w:left="864" w:right="864"/>
       <w:jc w:val="center"/>
     </w:pPr>
-    <w:rPr>
-      <w:i/>
-      <w:iCs/>
-      <w:color w:val="0f4761" w:themeColor="accent1" w:themeShade="BF"/>
-    </w:rPr>
   </w:style>
   <w:style w:type="character" w:styleId="168">
     <w:name w:val="Intense Quote Char"/>
@@ -39457,14 +40605,13 @@
     </w:rPr>
   </w:style>
   <w:style w:type="paragraph" w:styleId="170">
+    <w:uiPriority w:val="1"/>
     <w:name w:val="No Spacing"/>
-    <w:basedOn w:val="663"/>
-    <w:uiPriority w:val="1"/>
+    <w:basedOn w:val="Normal"/>
     <w:qFormat/>
+    <w:rsid w:val="6B3D9C48"/>
     <w:pPr>
-      <w:pBdr/>
       <w:spacing w:after="0" w:line="240" w:lineRule="auto"/>
-      <w:ind/>
     </w:pPr>
   </w:style>
   <w:style w:type="character" w:styleId="171">
@@ -39547,19 +40694,18 @@
     </w:rPr>
   </w:style>
   <w:style w:type="paragraph" w:styleId="176">
+    <w:uiPriority w:val="99"/>
     <w:name w:val="Header"/>
-    <w:basedOn w:val="663"/>
+    <w:basedOn w:val="Normal"/>
+    <w:unhideWhenUsed/>
     <w:link w:val="177"/>
-    <w:uiPriority w:val="99"/>
-    <w:unhideWhenUsed/>
+    <w:rsid w:val="6B3D9C48"/>
     <w:pPr>
-      <w:pBdr/>
       <w:tabs>
         <w:tab w:val="center" w:leader="none" w:pos="4844"/>
         <w:tab w:val="right" w:leader="none" w:pos="9689"/>
       </w:tabs>
       <w:spacing w:after="0" w:line="240" w:lineRule="auto"/>
-      <w:ind/>
     </w:pPr>
   </w:style>
   <w:style w:type="character" w:styleId="177">
@@ -39574,19 +40720,18 @@
     </w:pPr>
   </w:style>
   <w:style w:type="paragraph" w:styleId="178">
+    <w:uiPriority w:val="99"/>
     <w:name w:val="Footer"/>
-    <w:basedOn w:val="663"/>
+    <w:basedOn w:val="Normal"/>
+    <w:unhideWhenUsed/>
     <w:link w:val="179"/>
-    <w:uiPriority w:val="99"/>
-    <w:unhideWhenUsed/>
+    <w:rsid w:val="6B3D9C48"/>
     <w:pPr>
-      <w:pBdr/>
       <w:tabs>
         <w:tab w:val="center" w:leader="none" w:pos="4844"/>
         <w:tab w:val="right" w:leader="none" w:pos="9689"/>
       </w:tabs>
       <w:spacing w:after="0" w:line="240" w:lineRule="auto"/>
-      <w:ind/>
     </w:pPr>
   </w:style>
   <w:style w:type="character" w:styleId="179">
@@ -39601,41 +40746,39 @@
     </w:pPr>
   </w:style>
   <w:style w:type="paragraph" w:styleId="180">
+    <w:uiPriority w:val="35"/>
     <w:name w:val="Caption"/>
-    <w:basedOn w:val="663"/>
-    <w:next w:val="663"/>
-    <w:uiPriority w:val="35"/>
+    <w:basedOn w:val="Normal"/>
+    <w:next w:val="Normal"/>
     <w:unhideWhenUsed/>
     <w:qFormat/>
-    <w:pPr>
-      <w:pBdr/>
-      <w:spacing w:after="200" w:line="240" w:lineRule="auto"/>
-      <w:ind/>
-    </w:pPr>
+    <w:rsid w:val="6B3D9C48"/>
     <w:rPr>
-      <w:i/>
-      <w:iCs/>
-      <w:color w:val="0e2841" w:themeColor="text2"/>
+      <w:i w:val="1"/>
+      <w:iCs w:val="1"/>
+      <w:color w:val="1F497D" w:themeColor="text2" w:themeTint="FF" w:themeShade="FF"/>
       <w:sz w:val="18"/>
       <w:szCs w:val="18"/>
     </w:rPr>
+    <w:pPr>
+      <w:spacing w:after="200" w:line="240" w:lineRule="auto"/>
+    </w:pPr>
   </w:style>
   <w:style w:type="paragraph" w:styleId="181">
+    <w:uiPriority w:val="99"/>
     <w:name w:val="footnote text"/>
-    <w:basedOn w:val="663"/>
-    <w:link w:val="182"/>
-    <w:uiPriority w:val="99"/>
+    <w:basedOn w:val="Normal"/>
     <w:semiHidden/>
     <w:unhideWhenUsed/>
-    <w:pPr>
-      <w:pBdr/>
-      <w:spacing w:after="0" w:line="240" w:lineRule="auto"/>
-      <w:ind/>
-    </w:pPr>
+    <w:link w:val="182"/>
+    <w:rsid w:val="6B3D9C48"/>
     <w:rPr>
       <w:sz w:val="20"/>
       <w:szCs w:val="20"/>
     </w:rPr>
+    <w:pPr>
+      <w:spacing w:after="0" w:line="240" w:lineRule="auto"/>
+    </w:pPr>
   </w:style>
   <w:style w:type="character" w:styleId="182">
     <w:name w:val="Footnote Text Char"/>
@@ -39669,21 +40812,20 @@
     </w:rPr>
   </w:style>
   <w:style w:type="paragraph" w:styleId="184">
+    <w:uiPriority w:val="99"/>
     <w:name w:val="endnote text"/>
-    <w:basedOn w:val="663"/>
-    <w:link w:val="185"/>
-    <w:uiPriority w:val="99"/>
+    <w:basedOn w:val="Normal"/>
     <w:semiHidden/>
     <w:unhideWhenUsed/>
-    <w:pPr>
-      <w:pBdr/>
-      <w:spacing w:after="0" w:line="240" w:lineRule="auto"/>
-      <w:ind/>
-    </w:pPr>
+    <w:link w:val="185"/>
+    <w:rsid w:val="6B3D9C48"/>
     <w:rPr>
       <w:sz w:val="20"/>
       <w:szCs w:val="20"/>
     </w:rPr>
+    <w:pPr>
+      <w:spacing w:after="0" w:line="240" w:lineRule="auto"/>
+    </w:pPr>
   </w:style>
   <w:style w:type="character" w:styleId="185">
     <w:name w:val="Endnote Text Char"/>
@@ -39748,109 +40890,108 @@
     </w:rPr>
   </w:style>
   <w:style w:type="paragraph" w:styleId="189">
+    <w:uiPriority w:val="39"/>
     <w:name w:val="toc 1"/>
-    <w:basedOn w:val="663"/>
-    <w:next w:val="663"/>
-    <w:uiPriority w:val="39"/>
+    <w:basedOn w:val="Normal"/>
+    <w:next w:val="Normal"/>
     <w:unhideWhenUsed/>
+    <w:rsid w:val="6B3D9C48"/>
     <w:pPr>
-      <w:pBdr/>
       <w:spacing w:after="100"/>
-      <w:ind/>
     </w:pPr>
   </w:style>
   <w:style w:type="paragraph" w:styleId="190">
+    <w:uiPriority w:val="39"/>
     <w:name w:val="toc 2"/>
-    <w:basedOn w:val="663"/>
-    <w:next w:val="663"/>
-    <w:uiPriority w:val="39"/>
+    <w:basedOn w:val="Normal"/>
+    <w:next w:val="Normal"/>
     <w:unhideWhenUsed/>
+    <w:rsid w:val="6B3D9C48"/>
     <w:pPr>
-      <w:pBdr/>
       <w:spacing w:after="100"/>
       <w:ind w:left="220"/>
     </w:pPr>
   </w:style>
   <w:style w:type="paragraph" w:styleId="191">
+    <w:uiPriority w:val="39"/>
     <w:name w:val="toc 3"/>
-    <w:basedOn w:val="663"/>
-    <w:next w:val="663"/>
-    <w:uiPriority w:val="39"/>
+    <w:basedOn w:val="Normal"/>
+    <w:next w:val="Normal"/>
     <w:unhideWhenUsed/>
+    <w:rsid w:val="6B3D9C48"/>
     <w:pPr>
-      <w:pBdr/>
       <w:spacing w:after="100"/>
       <w:ind w:left="440"/>
     </w:pPr>
   </w:style>
   <w:style w:type="paragraph" w:styleId="192">
+    <w:uiPriority w:val="39"/>
     <w:name w:val="toc 4"/>
-    <w:basedOn w:val="663"/>
-    <w:next w:val="663"/>
-    <w:uiPriority w:val="39"/>
+    <w:basedOn w:val="Normal"/>
+    <w:next w:val="Normal"/>
     <w:unhideWhenUsed/>
+    <w:rsid w:val="6B3D9C48"/>
     <w:pPr>
-      <w:pBdr/>
       <w:spacing w:after="100"/>
       <w:ind w:left="660"/>
     </w:pPr>
   </w:style>
   <w:style w:type="paragraph" w:styleId="193">
+    <w:uiPriority w:val="39"/>
     <w:name w:val="toc 5"/>
-    <w:basedOn w:val="663"/>
-    <w:next w:val="663"/>
-    <w:uiPriority w:val="39"/>
+    <w:basedOn w:val="Normal"/>
+    <w:next w:val="Normal"/>
     <w:unhideWhenUsed/>
+    <w:rsid w:val="6B3D9C48"/>
     <w:pPr>
-      <w:pBdr/>
       <w:spacing w:after="100"/>
       <w:ind w:left="880"/>
     </w:pPr>
   </w:style>
   <w:style w:type="paragraph" w:styleId="194">
+    <w:uiPriority w:val="39"/>
     <w:name w:val="toc 6"/>
-    <w:basedOn w:val="663"/>
-    <w:next w:val="663"/>
-    <w:uiPriority w:val="39"/>
+    <w:basedOn w:val="Normal"/>
+    <w:next w:val="Normal"/>
     <w:unhideWhenUsed/>
+    <w:rsid w:val="6B3D9C48"/>
     <w:pPr>
-      <w:pBdr/>
       <w:spacing w:after="100"/>
       <w:ind w:left="1100"/>
     </w:pPr>
   </w:style>
   <w:style w:type="paragraph" w:styleId="195">
+    <w:uiPriority w:val="39"/>
     <w:name w:val="toc 7"/>
-    <w:basedOn w:val="663"/>
-    <w:next w:val="663"/>
-    <w:uiPriority w:val="39"/>
+    <w:basedOn w:val="Normal"/>
+    <w:next w:val="Normal"/>
     <w:unhideWhenUsed/>
+    <w:rsid w:val="6B3D9C48"/>
     <w:pPr>
-      <w:pBdr/>
       <w:spacing w:after="100"/>
       <w:ind w:left="1320"/>
     </w:pPr>
   </w:style>
   <w:style w:type="paragraph" w:styleId="196">
+    <w:uiPriority w:val="39"/>
     <w:name w:val="toc 8"/>
-    <w:basedOn w:val="663"/>
-    <w:next w:val="663"/>
-    <w:uiPriority w:val="39"/>
+    <w:basedOn w:val="Normal"/>
+    <w:next w:val="Normal"/>
     <w:unhideWhenUsed/>
+    <w:rsid w:val="6B3D9C48"/>
     <w:pPr>
-      <w:pBdr/>
       <w:spacing w:after="100"/>
       <w:ind w:left="1540"/>
     </w:pPr>
   </w:style>
   <w:style w:type="paragraph" w:styleId="197">
+    <w:uiPriority w:val="39"/>
     <w:name w:val="toc 9"/>
-    <w:basedOn w:val="663"/>
-    <w:next w:val="663"/>
-    <w:uiPriority w:val="39"/>
+    <w:basedOn w:val="Normal"/>
+    <w:next w:val="Normal"/>
     <w:unhideWhenUsed/>
+    <w:rsid w:val="6B3D9C48"/>
     <w:pPr>
-      <w:pBdr/>
       <w:spacing w:after="100"/>
       <w:ind w:left="1760"/>
     </w:pPr>
@@ -39880,15 +41021,14 @@
     </w:pPr>
   </w:style>
   <w:style w:type="paragraph" w:styleId="209">
+    <w:uiPriority w:val="99"/>
     <w:name w:val="table of figures"/>
-    <w:basedOn w:val="663"/>
-    <w:next w:val="663"/>
-    <w:uiPriority w:val="99"/>
+    <w:basedOn w:val="Normal"/>
+    <w:next w:val="Normal"/>
     <w:unhideWhenUsed/>
+    <w:rsid w:val="6B3D9C48"/>
     <w:pPr>
-      <w:pBdr/>
-      <w:spacing w:after="0" w:afterAutospacing="0"/>
-      <w:ind/>
+      <w:spacing w:afterAutospacing="off"/>
     </w:pPr>
   </w:style>
   <w:style w:type="paragraph" w:styleId="663" w:default="1">
@@ -39908,46 +41048,46 @@
     </w:rPr>
   </w:style>
   <w:style w:type="paragraph" w:styleId="664">
+    <w:uiPriority w:val="1"/>
     <w:name w:val="Rubrik 1"/>
-    <w:basedOn w:val="663"/>
-    <w:next w:val="663"/>
-    <w:link w:val="663"/>
+    <w:basedOn w:val="Normal"/>
+    <w:next w:val="Normal"/>
+    <w:link w:val="Normal"/>
     <w:qFormat/>
-    <w:pPr>
-      <w:keepNext w:val="true"/>
-      <w:pBdr/>
-      <w:spacing w:before="240" w:after="60"/>
-      <w:ind/>
-      <w:outlineLvl w:val="0"/>
-    </w:pPr>
+    <w:rsid w:val="6B3D9C48"/>
     <w:rPr>
       <w:rFonts w:ascii="Arial" w:hAnsi="Arial" w:cs="Arial"/>
-      <w:b/>
-      <w:bCs/>
+      <w:b w:val="1"/>
+      <w:bCs w:val="1"/>
       <w:sz w:val="32"/>
       <w:szCs w:val="32"/>
     </w:rPr>
+    <w:pPr>
+      <w:keepNext w:val="1"/>
+      <w:spacing w:before="240" w:after="60"/>
+      <w:outlineLvl w:val="0"/>
+    </w:pPr>
   </w:style>
   <w:style w:type="paragraph" w:styleId="665">
+    <w:uiPriority w:val="1"/>
     <w:name w:val="Rubrik 3"/>
-    <w:basedOn w:val="663"/>
-    <w:next w:val="663"/>
+    <w:basedOn w:val="Normal"/>
+    <w:next w:val="Normal"/>
     <w:link w:val="672"/>
     <w:qFormat/>
-    <w:pPr>
-      <w:keepNext w:val="true"/>
-      <w:pBdr/>
-      <w:spacing w:before="240" w:after="60"/>
-      <w:ind/>
-      <w:outlineLvl w:val="2"/>
-    </w:pPr>
+    <w:rsid w:val="6B3D9C48"/>
     <w:rPr>
       <w:rFonts w:ascii="Arial" w:hAnsi="Arial" w:cs="Arial"/>
-      <w:b/>
-      <w:bCs/>
+      <w:b w:val="1"/>
+      <w:bCs w:val="1"/>
       <w:sz w:val="26"/>
       <w:szCs w:val="26"/>
     </w:rPr>
+    <w:pPr>
+      <w:keepNext w:val="1"/>
+      <w:spacing w:before="240" w:after="60"/>
+      <w:outlineLvl w:val="2"/>
+    </w:pPr>
   </w:style>
   <w:style w:type="character" w:styleId="666">
     <w:name w:val="Standardstycketeckensnitt"/>
@@ -40167,64 +41307,64 @@
     </w:pPr>
   </w:style>
   <w:style w:type="paragraph" w:styleId="669">
+    <w:uiPriority w:val="1"/>
     <w:name w:val="Tabletext"/>
-    <w:basedOn w:val="663"/>
+    <w:basedOn w:val="Normal"/>
     <w:next w:val="669"/>
-    <w:link w:val="663"/>
-    <w:pPr>
-      <w:keepLines w:val="true"/>
-      <w:widowControl w:val="false"/>
-      <w:pBdr/>
-      <w:spacing w:after="120" w:line="240" w:lineRule="atLeast"/>
-      <w:ind/>
-    </w:pPr>
+    <w:link w:val="Normal"/>
+    <w:rsid w:val="6B3D9C48"/>
     <w:rPr>
       <w:sz w:val="20"/>
       <w:szCs w:val="20"/>
       <w:lang w:val="en-US" w:eastAsia="en-US"/>
     </w:rPr>
+    <w:pPr>
+      <w:keepLines w:val="1"/>
+      <w:widowControl w:val="0"/>
+      <w:spacing w:after="120" w:line="240" w:lineRule="atLeast"/>
+    </w:pPr>
   </w:style>
   <w:style w:type="paragraph" w:styleId="670">
+    <w:uiPriority w:val="1"/>
     <w:name w:val="Rubrik"/>
-    <w:basedOn w:val="663"/>
-    <w:next w:val="663"/>
-    <w:link w:val="663"/>
+    <w:basedOn w:val="Normal"/>
+    <w:next w:val="Normal"/>
+    <w:link w:val="Normal"/>
     <w:qFormat/>
+    <w:rsid w:val="6B3D9C48"/>
+    <w:rPr>
+      <w:rFonts w:ascii="Arial" w:hAnsi="Arial"/>
+      <w:b w:val="1"/>
+      <w:bCs w:val="1"/>
+      <w:sz w:val="36"/>
+      <w:szCs w:val="36"/>
+      <w:lang w:val="en-US" w:eastAsia="en-US"/>
+    </w:rPr>
     <w:pPr>
-      <w:widowControl w:val="false"/>
-      <w:pBdr/>
-      <w:spacing/>
-      <w:ind/>
+      <w:widowControl w:val="0"/>
       <w:jc w:val="center"/>
     </w:pPr>
+  </w:style>
+  <w:style w:type="paragraph" w:styleId="671">
+    <w:uiPriority w:val="1"/>
+    <w:name w:val="Sidfot"/>
+    <w:basedOn w:val="Normal"/>
+    <w:next w:val="671"/>
+    <w:link w:val="Normal"/>
+    <w:rsid w:val="6B3D9C48"/>
     <w:rPr>
-      <w:rFonts w:ascii="Arial" w:hAnsi="Arial"/>
-      <w:b/>
-      <w:sz w:val="36"/>
+      <w:sz w:val="20"/>
       <w:szCs w:val="20"/>
       <w:lang w:val="en-US" w:eastAsia="en-US"/>
     </w:rPr>
-  </w:style>
-  <w:style w:type="paragraph" w:styleId="671">
-    <w:name w:val="Sidfot"/>
-    <w:basedOn w:val="663"/>
-    <w:next w:val="671"/>
-    <w:link w:val="663"/>
     <w:pPr>
-      <w:widowControl w:val="false"/>
-      <w:pBdr/>
+      <w:widowControl w:val="0"/>
       <w:tabs>
         <w:tab w:val="center" w:leader="none" w:pos="4320"/>
         <w:tab w:val="right" w:leader="none" w:pos="8640"/>
       </w:tabs>
       <w:spacing w:line="240" w:lineRule="atLeast"/>
-      <w:ind/>
     </w:pPr>
-    <w:rPr>
-      <w:sz w:val="20"/>
-      <w:szCs w:val="20"/>
-      <w:lang w:val="en-US" w:eastAsia="en-US"/>
-    </w:rPr>
   </w:style>
   <w:style w:type="character" w:styleId="672">
     <w:name w:val="Rubrik 3 Char"/>
@@ -40243,6 +41383,27 @@
       <w:szCs w:val="26"/>
       <w:lang w:val="sv-SE" w:eastAsia="sv-SE" w:bidi="ar-SA"/>
     </w:rPr>
+  </w:style>
+  <w:style w:type="paragraph" w:styleId="Heading1">
+    <w:uiPriority w:val="9"/>
+    <w:name w:val="heading 1"/>
+    <w:basedOn w:val="Normal"/>
+    <w:next w:val="Normal"/>
+    <w:link w:val="150"/>
+    <w:qFormat/>
+    <w:rsid w:val="6B3D9C48"/>
+    <w:rPr>
+      <w:rFonts w:ascii="Arial" w:hAnsi="Arial" w:eastAsia="Arial" w:cs="Arial" w:asciiTheme="majorAscii" w:hAnsiTheme="majorAscii" w:eastAsiaTheme="majorEastAsia" w:cstheme="majorBidi"/>
+      <w:color w:val="365F91" w:themeColor="accent1" w:themeTint="FF" w:themeShade="BF"/>
+      <w:sz w:val="40"/>
+      <w:szCs w:val="40"/>
+    </w:rPr>
+    <w:pPr>
+      <w:keepNext w:val="1"/>
+      <w:keepLines w:val="1"/>
+      <w:spacing w:before="360" w:after="80"/>
+      <w:outlineLvl w:val="0"/>
+    </w:pPr>
   </w:style>
 </w:styles>
 </file>

</xml_diff>